<commit_message>
Bayes factor model comparisons.
</commit_message>
<xml_diff>
--- a/vvg-product-placement.docx
+++ b/vvg-product-placement.docx
@@ -1,6 +1,6 @@
 
 <file path=word/document.xml><?xml version="1.0" encoding="utf-8"?>
-<w:document xmlns:wpc="http://schemas.microsoft.com/office/word/2010/wordprocessingCanvas" xmlns:mc="http://schemas.openxmlformats.org/markup-compatibility/2006" xmlns:o="urn:schemas-microsoft-com:office:office" xmlns:r="http://schemas.openxmlformats.org/officeDocument/2006/relationships" xmlns:m="http://schemas.openxmlformats.org/officeDocument/2006/math" xmlns:v="urn:schemas-microsoft-com:vml" xmlns:wp14="http://schemas.microsoft.com/office/word/2010/wordprocessingDrawing" xmlns:wp="http://schemas.openxmlformats.org/drawingml/2006/wordprocessingDrawing" xmlns:w10="urn:schemas-microsoft-com:office:word" xmlns:w="http://schemas.openxmlformats.org/wordprocessingml/2006/main" xmlns:w14="http://schemas.microsoft.com/office/word/2010/wordml" xmlns:wpg="http://schemas.microsoft.com/office/word/2010/wordprocessingGroup" xmlns:wpi="http://schemas.microsoft.com/office/word/2010/wordprocessingInk" xmlns:wne="http://schemas.microsoft.com/office/word/2006/wordml" xmlns:wps="http://schemas.microsoft.com/office/word/2010/wordprocessingShape" mc:Ignorable="w14 wp14">
+<w:document xmlns:wpc="http://schemas.microsoft.com/office/word/2010/wordprocessingCanvas" xmlns:mc="http://schemas.openxmlformats.org/markup-compatibility/2006" xmlns:o="urn:schemas-microsoft-com:office:office" xmlns:r="http://schemas.openxmlformats.org/officeDocument/2006/relationships" xmlns:m="http://schemas.openxmlformats.org/officeDocument/2006/math" xmlns:v="urn:schemas-microsoft-com:vml" xmlns:wp14="http://schemas.microsoft.com/office/word/2010/wordprocessingDrawing" xmlns:wp="http://schemas.openxmlformats.org/drawingml/2006/wordprocessingDrawing" xmlns:w10="urn:schemas-microsoft-com:office:word" xmlns:w="http://schemas.openxmlformats.org/wordprocessingml/2006/main" xmlns:w14="http://schemas.microsoft.com/office/word/2010/wordml" xmlns:w15="http://schemas.microsoft.com/office/word/2012/wordml" xmlns:wpg="http://schemas.microsoft.com/office/word/2010/wordprocessingGroup" xmlns:wpi="http://schemas.microsoft.com/office/word/2010/wordprocessingInk" xmlns:wne="http://schemas.microsoft.com/office/word/2006/wordml" xmlns:wps="http://schemas.microsoft.com/office/word/2010/wordprocessingShape" mc:Ignorable="w14 w15 wp14">
   <w:body>
     <w:p>
       <w:r>
@@ -43,11 +43,7 @@
         <w:t>Warfighter</w:t>
       </w:r>
       <w:r>
-        <w:t xml:space="preserve"> website that listed all the guns the player could use in the game and linked to their real-world manufacturers. Players could order special editions of knives and </w:t>
-      </w:r>
-      <w:proofErr w:type="gramStart"/>
-      <w:r>
-        <w:t xml:space="preserve">a tomahawk licensed with the </w:t>
+        <w:t xml:space="preserve"> website that listed all the guns the player could use in the game and linked to their real-world manufacturers. Players could order special editions of knives and a tomahawk licensed with the </w:t>
       </w:r>
       <w:r>
         <w:rPr>
@@ -56,13 +52,9 @@
         <w:t xml:space="preserve">Warfighter </w:t>
       </w:r>
       <w:r>
-        <w:t>brand, or even order</w:t>
-      </w:r>
-      <w:proofErr w:type="gramEnd"/>
-      <w:r>
-        <w:t xml:space="preserve"> a particular gun to be shipped to their local federally-licensed gun dealer. (Smith, 2012, </w:t>
-      </w:r>
-      <w:hyperlink r:id="rId5" w:history="1">
+        <w:t xml:space="preserve">brand, or even order a particular gun to be shipped to their local federally-licensed gun dealer. (Smith, 2012, </w:t>
+      </w:r>
+      <w:hyperlink r:id="rId4" w:history="1">
         <w:r>
           <w:rPr>
             <w:rStyle w:val="Hyperlink"/>
@@ -93,7 +85,7 @@
       <w:r>
         <w:t>over the explicit association between in-game violence and the promotion of real-world weapons, and later the special-edition tomahawk and online gun store were taken down (</w:t>
       </w:r>
-      <w:hyperlink r:id="rId6" w:history="1">
+      <w:hyperlink r:id="rId5" w:history="1">
         <w:r>
           <w:rPr>
             <w:rStyle w:val="Hyperlink"/>
@@ -112,7 +104,7 @@
       </w:r>
     </w:p>
     <w:p>
-      <w:hyperlink r:id="rId7" w:history="1">
+      <w:hyperlink r:id="rId6" w:history="1">
         <w:r>
           <w:rPr>
             <w:rStyle w:val="Hyperlink"/>
@@ -122,7 +114,7 @@
       </w:hyperlink>
     </w:p>
     <w:p>
-      <w:hyperlink r:id="rId8" w:history="1">
+      <w:hyperlink r:id="rId7" w:history="1">
         <w:r>
           <w:rPr>
             <w:rStyle w:val="Hyperlink"/>
@@ -135,7 +127,7 @@
       <w:r>
         <w:t xml:space="preserve">This event lead the media to more closely scrutinize the associations between the marketing of real-world and virtual firearms. Some media outlets argued that in-game representations of real-world guns were a powerful marketing force. Not only were such licensing arrangements often very lucrative for gun manufacturers, it was claimed, but the manufacturers would often inspect the game to make sure that the in-game portrayal is appropriately powerful and attractive. </w:t>
       </w:r>
-      <w:hyperlink r:id="rId9" w:history="1">
+      <w:hyperlink r:id="rId8" w:history="1">
         <w:r>
           <w:rPr>
             <w:rStyle w:val="Hyperlink"/>
@@ -258,7 +250,161 @@
     <w:p>
       <w:r>
         <w:lastRenderedPageBreak/>
-        <w:t xml:space="preserve">After playing the game, participants filled out a paper survey (attached in supplementary materials, Survey.docx). </w:t>
+        <w:t>After playing the game, participants filled out a paper survey (attached in supplementary materials, Survey.docx).</w:t>
+      </w:r>
+      <w:r>
+        <w:t xml:space="preserve"> This being our first experiment in this area, we were afraid we would miss some relevant construct that might yield statistical significance. In an attempt to prevent this, we drafted many new scales and items for use as outcomes.</w:t>
+      </w:r>
+    </w:p>
+    <w:p>
+      <w:r>
+        <w:rPr>
+          <w:b/>
+        </w:rPr>
+        <w:t>1</w:t>
+      </w:r>
+      <w:r>
+        <w:rPr>
+          <w:b/>
+          <w:vertAlign w:val="superscript"/>
+        </w:rPr>
+        <w:t>st</w:t>
+      </w:r>
+      <w:r>
+        <w:rPr>
+          <w:b/>
+        </w:rPr>
+        <w:t xml:space="preserve"> and 2</w:t>
+      </w:r>
+      <w:r>
+        <w:rPr>
+          <w:b/>
+          <w:vertAlign w:val="superscript"/>
+        </w:rPr>
+        <w:t>nd</w:t>
+      </w:r>
+      <w:r>
+        <w:rPr>
+          <w:b/>
+        </w:rPr>
+        <w:t xml:space="preserve"> Amendment Rights Advocacy</w:t>
+      </w:r>
+      <w:r>
+        <w:rPr>
+          <w:b/>
+        </w:rPr>
+        <w:t>.</w:t>
+      </w:r>
+      <w:r>
+        <w:t xml:space="preserve"> Participants rated nine items on a 7-point Likert</w:t>
+      </w:r>
+      <w:r>
+        <w:t xml:space="preserve"> </w:t>
+      </w:r>
+      <w:r>
+        <w:t>scale (1-Strongly disagree, 7-Strongly agree). Four items asked about the importance of the 2</w:t>
+      </w:r>
+      <w:r>
+        <w:rPr>
+          <w:vertAlign w:val="superscript"/>
+        </w:rPr>
+        <w:t>nd</w:t>
+      </w:r>
+      <w:r>
+        <w:t xml:space="preserve"> amendment and the utility of private firearm ownership. The other five items, intended as a screen, asked about the importance of freedom of speech in violent media. </w:t>
+      </w:r>
+    </w:p>
+    <w:p>
+      <w:r>
+        <w:rPr>
+          <w:b/>
+        </w:rPr>
+        <w:t>AR-15 desirability</w:t>
+      </w:r>
+      <w:r>
+        <w:t>. At the top of the scale, participants were instructed that the following questions reference the AR-15 semi-automatic rifle. A picture of the rifle accompanied the text. Five questions measured the utility of the AR-15 (fun, useful, would feel safer, accurate, powerful). Another three questions measured buying intentions. A last question asked “What is the MOST you would be willing to pay, in dollars, for the AR-15?” Participants wholly uninterested in owning an AR-15 were instructed to write “blank” for this item.</w:t>
+      </w:r>
+    </w:p>
+    <w:p>
+      <w:r>
+        <w:rPr>
+          <w:b/>
+        </w:rPr>
+        <w:t xml:space="preserve">In-game gun desirability. </w:t>
+      </w:r>
+      <w:r>
+        <w:t xml:space="preserve">Participants rated two items for how desirable their in-game gun was (“I feel I </w:t>
+      </w:r>
+      <w:r>
+        <w:rPr>
+          <w:i/>
+        </w:rPr>
+        <w:t>want</w:t>
+      </w:r>
+      <w:r>
+        <w:t xml:space="preserve"> the gun that I used in the video game today” and “I feel I </w:t>
+      </w:r>
+      <w:r>
+        <w:rPr>
+          <w:i/>
+        </w:rPr>
+        <w:t>need</w:t>
+      </w:r>
+      <w:r>
+        <w:t xml:space="preserve"> the gun I used in the video game today”)</w:t>
+      </w:r>
+    </w:p>
+    <w:p>
+      <w:r>
+        <w:rPr>
+          <w:b/>
+        </w:rPr>
+        <w:t xml:space="preserve">Public policy. </w:t>
+      </w:r>
+      <w:r>
+        <w:t xml:space="preserve">Five items measured attitudes towards </w:t>
+      </w:r>
+      <w:r>
+        <w:t>gun control laws and the permissibility of carrying firearms in public.</w:t>
+      </w:r>
+    </w:p>
+    <w:p>
+      <w:r>
+        <w:rPr>
+          <w:b/>
+        </w:rPr>
+        <w:t>Normative g</w:t>
+      </w:r>
+      <w:r>
+        <w:rPr>
+          <w:b/>
+        </w:rPr>
+        <w:t xml:space="preserve">un safety and utility. </w:t>
+      </w:r>
+      <w:r>
+        <w:t>Participants were asked what percent of gun owners would ever experience a gun-related accident (e.g. accidental discharge), what percent would ever have a gun stolen from them, and what percent would ever use their gun in an act of self-defense.</w:t>
+      </w:r>
+    </w:p>
+    <w:p>
+      <w:r>
+        <w:rPr>
+          <w:b/>
+        </w:rPr>
+        <w:t xml:space="preserve">Magazine restrictions. </w:t>
+      </w:r>
+      <w:r>
+        <w:t>Participants were asked what should be the maximum number of bullets in a magazine, that is, how many bullets a gun should be able to fire before needing to be reloaded.</w:t>
+      </w:r>
+    </w:p>
+    <w:p>
+      <w:r>
+        <w:rPr>
+          <w:b/>
+        </w:rPr>
+        <w:t xml:space="preserve">Individual differences. </w:t>
+      </w:r>
+      <w:r>
+        <w:t>Participants were asked whether they owned a gun, whether they played violent video games, and which political party they supported.</w:t>
       </w:r>
     </w:p>
     <w:p>
@@ -275,38 +421,168 @@
       </w:r>
     </w:p>
     <w:p>
-      <w:proofErr w:type="gramStart"/>
-      <w:r>
-        <w:rPr>
-          <w:b/>
-        </w:rPr>
-        <w:t>Manipulation check.</w:t>
-      </w:r>
-      <w:proofErr w:type="gramEnd"/>
-      <w:r>
-        <w:rPr>
-          <w:b/>
-        </w:rPr>
-        <w:t xml:space="preserve"> </w:t>
-      </w:r>
-      <w:r>
-        <w:t>Participants in the strong gun condition reported feeling si</w:t>
-      </w:r>
-      <w:bookmarkStart w:id="0" w:name="_GoBack"/>
-      <w:bookmarkEnd w:id="0"/>
-      <w:r>
-        <w:t xml:space="preserve">gnificantly more </w:t>
-      </w:r>
-    </w:p>
-    <w:p>
-      <w:proofErr w:type="gramStart"/>
+      <w:r>
+        <w:rPr>
+          <w:b/>
+        </w:rPr>
+        <w:t xml:space="preserve">Manipulation check. </w:t>
+      </w:r>
+      <w:r>
+        <w:t xml:space="preserve">We tested how assignment to the 2 × 2 ANOVA influenced participants’ in-game performance, as measured by the number of times the player died and the number of monsters the player killed. </w:t>
+      </w:r>
+      <w:commentRangeStart w:id="0"/>
+      <w:r>
+        <w:t xml:space="preserve">Count of player deaths was Poisson-distributed. Participants in the powerful-gun condition died significantly fewer times </w:t>
+      </w:r>
+      <w:r>
+        <w:t xml:space="preserve">than those in the weak-gun condition </w:t>
+      </w:r>
+      <w:r>
+        <w:t>(</w:t>
+      </w:r>
+      <w:r>
+        <w:t>b</w:t>
+      </w:r>
+      <w:r>
+        <w:t xml:space="preserve"> = -.376, </w:t>
+      </w:r>
+      <w:proofErr w:type="spellStart"/>
+      <w:r>
+        <w:t>SE</w:t>
+      </w:r>
+      <w:r>
+        <w:rPr>
+          <w:vertAlign w:val="subscript"/>
+        </w:rPr>
+        <w:t>b</w:t>
+      </w:r>
+      <w:proofErr w:type="spellEnd"/>
+      <w:r>
+        <w:t xml:space="preserve"> = .129, </w:t>
+      </w:r>
+      <w:r>
+        <w:rPr>
+          <w:i/>
+        </w:rPr>
+        <w:t>p</w:t>
+      </w:r>
+      <w:r>
+        <w:t xml:space="preserve"> = .004), while the type of gun (realistic vs. sci-fi) did not significantly influence this outcome (</w:t>
+      </w:r>
+      <w:r>
+        <w:rPr>
+          <w:i/>
+        </w:rPr>
+        <w:t xml:space="preserve">b </w:t>
+      </w:r>
+      <w:r>
+        <w:t>= .028</w:t>
+      </w:r>
+      <w:r>
+        <w:t xml:space="preserve">, </w:t>
+      </w:r>
+      <w:proofErr w:type="spellStart"/>
+      <w:r>
+        <w:t>SE</w:t>
+      </w:r>
+      <w:r>
+        <w:rPr>
+          <w:vertAlign w:val="subscript"/>
+        </w:rPr>
+        <w:t>b</w:t>
+      </w:r>
+      <w:proofErr w:type="spellEnd"/>
+      <w:r>
+        <w:t xml:space="preserve"> = .</w:t>
+      </w:r>
+      <w:r>
+        <w:t>046</w:t>
+      </w:r>
+      <w:r>
+        <w:t xml:space="preserve">, </w:t>
+      </w:r>
+      <w:r>
+        <w:rPr>
+          <w:i/>
+        </w:rPr>
+        <w:t>p</w:t>
+      </w:r>
+      <w:r>
+        <w:t xml:space="preserve"> = </w:t>
+      </w:r>
+      <w:r>
+        <w:t>.539</w:t>
+      </w:r>
+      <w:r>
+        <w:t>), nor did gun type and gun power significantly interact (</w:t>
+      </w:r>
+      <w:r>
+        <w:rPr>
+          <w:i/>
+        </w:rPr>
+        <w:t>b</w:t>
+      </w:r>
+      <w:r>
+        <w:t xml:space="preserve"> = </w:t>
+      </w:r>
+      <w:r>
+        <w:t>.017</w:t>
+      </w:r>
+      <w:r>
+        <w:t xml:space="preserve">, </w:t>
+      </w:r>
+      <w:proofErr w:type="spellStart"/>
+      <w:r>
+        <w:t>SE</w:t>
+      </w:r>
+      <w:r>
+        <w:rPr>
+          <w:vertAlign w:val="subscript"/>
+        </w:rPr>
+        <w:t>b</w:t>
+      </w:r>
+      <w:proofErr w:type="spellEnd"/>
+      <w:r>
+        <w:t xml:space="preserve"> = .</w:t>
+      </w:r>
+      <w:r>
+        <w:t>046</w:t>
+      </w:r>
+      <w:r>
+        <w:t xml:space="preserve">, </w:t>
+      </w:r>
+      <w:r>
+        <w:rPr>
+          <w:i/>
+        </w:rPr>
+        <w:t xml:space="preserve">p </w:t>
+      </w:r>
+      <w:r>
+        <w:t>= .715).</w:t>
+      </w:r>
+      <w:commentRangeEnd w:id="0"/>
+      <w:r>
+        <w:rPr>
+          <w:rStyle w:val="CommentReference"/>
+        </w:rPr>
+        <w:commentReference w:id="0"/>
+      </w:r>
+      <w:r>
+        <w:t xml:space="preserve"> Similarly, participants in the powerful-gun condition killed substantially more enemies than did those in the weak-gun condition. Unexpected effects of gun type and a gun type × power interaction were detected such that participants in the AR-15 condition killed fewer monsters than their ZQ-5 counterparts, particularly </w:t>
+      </w:r>
+      <w:r>
+        <w:lastRenderedPageBreak/>
+        <w:t>in the powerful-gun condition. Regrettably, we did not ask participants directly about how fun, powerful, satisfying, etc. the in-game gun was.</w:t>
+      </w:r>
+    </w:p>
+    <w:p/>
+    <w:p>
       <w:r>
         <w:rPr>
           <w:b/>
         </w:rPr>
         <w:t>Gun desire.</w:t>
       </w:r>
-      <w:proofErr w:type="gramEnd"/>
       <w:r>
         <w:t xml:space="preserve"> We conducted a 2 (Gun) × 2 (Power) ANOVA. </w:t>
       </w:r>
@@ -318,8 +594,27 @@
         </w:rPr>
       </w:pPr>
       <w:r>
-        <w:t xml:space="preserve"> </w:t>
-      </w:r>
+        <w:rPr>
+          <w:b/>
+        </w:rPr>
+        <w:t>Purchasing intentions.</w:t>
+      </w:r>
+    </w:p>
+    <w:p>
+      <w:pPr>
+        <w:rPr>
+          <w:b/>
+        </w:rPr>
+      </w:pPr>
+      <w:bookmarkStart w:id="1" w:name="_GoBack"/>
+      <w:bookmarkEnd w:id="1"/>
+    </w:p>
+    <w:p>
+      <w:pPr>
+        <w:rPr>
+          <w:b/>
+        </w:rPr>
+      </w:pPr>
       <w:r>
         <w:rPr>
           <w:b/>
@@ -330,6 +625,9 @@
     <w:p>
       <w:r>
         <w:t>Results indicate that brief exposure to a violent game with an attractive or unattractive representation of a real-world firearm does little to influence attitudes towards that firearm or to firearms more generally.</w:t>
+      </w:r>
+      <w:r>
+        <w:t xml:space="preserve"> In all the models for all the outcomes we considered, the Gun × Power interaction explained very little variance. Participants’ political orientation strongly accounted for their views of firearms; the best models retained this factor while eschewing effects of the video game.</w:t>
       </w:r>
     </w:p>
     <w:p>
@@ -371,8 +669,54 @@
 </w:document>
 </file>
 
+<file path=word/comments.xml><?xml version="1.0" encoding="utf-8"?>
+<w:comments xmlns:wpc="http://schemas.microsoft.com/office/word/2010/wordprocessingCanvas" xmlns:mc="http://schemas.openxmlformats.org/markup-compatibility/2006" xmlns:o="urn:schemas-microsoft-com:office:office" xmlns:r="http://schemas.openxmlformats.org/officeDocument/2006/relationships" xmlns:m="http://schemas.openxmlformats.org/officeDocument/2006/math" xmlns:v="urn:schemas-microsoft-com:vml" xmlns:wp14="http://schemas.microsoft.com/office/word/2010/wordprocessingDrawing" xmlns:wp="http://schemas.openxmlformats.org/drawingml/2006/wordprocessingDrawing" xmlns:w10="urn:schemas-microsoft-com:office:word" xmlns:w="http://schemas.openxmlformats.org/wordprocessingml/2006/main" xmlns:w14="http://schemas.microsoft.com/office/word/2010/wordml" xmlns:w15="http://schemas.microsoft.com/office/word/2012/wordml" xmlns:wpg="http://schemas.microsoft.com/office/word/2010/wordprocessingGroup" xmlns:wpi="http://schemas.microsoft.com/office/word/2010/wordprocessingInk" xmlns:wne="http://schemas.microsoft.com/office/word/2006/wordml" xmlns:wps="http://schemas.microsoft.com/office/word/2010/wordprocessingShape" mc:Ignorable="w14 w15 wp14">
+  <w:comment w:id="0" w:author="Joseph Hilgard" w:date="2015-12-21T11:56:00Z" w:initials="JH">
+    <w:p>
+      <w:pPr>
+        <w:pStyle w:val="CommentText"/>
+      </w:pPr>
+      <w:r>
+        <w:rPr>
+          <w:rStyle w:val="CommentReference"/>
+        </w:rPr>
+        <w:annotationRef/>
+      </w:r>
+      <w:r>
+        <w:t xml:space="preserve">Should really be using </w:t>
+      </w:r>
+      <w:proofErr w:type="spellStart"/>
+      <w:r>
+        <w:t>RMarkdown</w:t>
+      </w:r>
+      <w:proofErr w:type="spellEnd"/>
+      <w:r>
+        <w:t xml:space="preserve"> for this</w:t>
+      </w:r>
+      <w:r>
+        <w:t>.</w:t>
+      </w:r>
+    </w:p>
+  </w:comment>
+</w:comments>
+</file>
+
+<file path=word/commentsExtended.xml><?xml version="1.0" encoding="utf-8"?>
+<w15:commentsEx xmlns:wpc="http://schemas.microsoft.com/office/word/2010/wordprocessingCanvas" xmlns:mc="http://schemas.openxmlformats.org/markup-compatibility/2006" xmlns:o="urn:schemas-microsoft-com:office:office" xmlns:r="http://schemas.openxmlformats.org/officeDocument/2006/relationships" xmlns:m="http://schemas.openxmlformats.org/officeDocument/2006/math" xmlns:v="urn:schemas-microsoft-com:vml" xmlns:wp14="http://schemas.microsoft.com/office/word/2010/wordprocessingDrawing" xmlns:wp="http://schemas.openxmlformats.org/drawingml/2006/wordprocessingDrawing" xmlns:w10="urn:schemas-microsoft-com:office:word" xmlns:w="http://schemas.openxmlformats.org/wordprocessingml/2006/main" xmlns:w14="http://schemas.microsoft.com/office/word/2010/wordml" xmlns:w15="http://schemas.microsoft.com/office/word/2012/wordml" xmlns:wpg="http://schemas.microsoft.com/office/word/2010/wordprocessingGroup" xmlns:wpi="http://schemas.microsoft.com/office/word/2010/wordprocessingInk" xmlns:wne="http://schemas.microsoft.com/office/word/2006/wordml" xmlns:wps="http://schemas.microsoft.com/office/word/2010/wordprocessingShape" mc:Ignorable="w14 w15 wp14">
+  <w15:commentEx w15:paraId="1B23941F" w15:done="0"/>
+</w15:commentsEx>
+</file>
+
+<file path=word/people.xml><?xml version="1.0" encoding="utf-8"?>
+<w15:people xmlns:wpc="http://schemas.microsoft.com/office/word/2010/wordprocessingCanvas" xmlns:mc="http://schemas.openxmlformats.org/markup-compatibility/2006" xmlns:o="urn:schemas-microsoft-com:office:office" xmlns:r="http://schemas.openxmlformats.org/officeDocument/2006/relationships" xmlns:m="http://schemas.openxmlformats.org/officeDocument/2006/math" xmlns:v="urn:schemas-microsoft-com:vml" xmlns:wp14="http://schemas.microsoft.com/office/word/2010/wordprocessingDrawing" xmlns:wp="http://schemas.openxmlformats.org/drawingml/2006/wordprocessingDrawing" xmlns:w10="urn:schemas-microsoft-com:office:word" xmlns:w="http://schemas.openxmlformats.org/wordprocessingml/2006/main" xmlns:w14="http://schemas.microsoft.com/office/word/2010/wordml" xmlns:w15="http://schemas.microsoft.com/office/word/2012/wordml" xmlns:wpg="http://schemas.microsoft.com/office/word/2010/wordprocessingGroup" xmlns:wpi="http://schemas.microsoft.com/office/word/2010/wordprocessingInk" xmlns:wne="http://schemas.microsoft.com/office/word/2006/wordml" xmlns:wps="http://schemas.microsoft.com/office/word/2010/wordprocessingShape" mc:Ignorable="w14 w15 wp14">
+  <w15:person w15:author="Joseph Hilgard">
+    <w15:presenceInfo w15:providerId="AD" w15:userId="S-1-5-21-2360013893-2977618200-151297559-36703"/>
+  </w15:person>
+</w15:people>
+</file>
+
 <file path=word/styles.xml><?xml version="1.0" encoding="utf-8"?>
-<w:styles xmlns:mc="http://schemas.openxmlformats.org/markup-compatibility/2006" xmlns:r="http://schemas.openxmlformats.org/officeDocument/2006/relationships" xmlns:w="http://schemas.openxmlformats.org/wordprocessingml/2006/main" xmlns:w14="http://schemas.microsoft.com/office/word/2010/wordml" mc:Ignorable="w14">
+<w:styles xmlns:mc="http://schemas.openxmlformats.org/markup-compatibility/2006" xmlns:r="http://schemas.openxmlformats.org/officeDocument/2006/relationships" xmlns:w="http://schemas.openxmlformats.org/wordprocessingml/2006/main" xmlns:w14="http://schemas.microsoft.com/office/word/2010/wordml" xmlns:w15="http://schemas.microsoft.com/office/word/2012/wordml" mc:Ignorable="w14 w15">
   <w:docDefaults>
     <w:rPrDefault>
       <w:rPr>
@@ -388,144 +732,378 @@
       </w:pPr>
     </w:pPrDefault>
   </w:docDefaults>
-  <w:latentStyles w:defLockedState="0" w:defUIPriority="99" w:defSemiHidden="1" w:defUnhideWhenUsed="1" w:defQFormat="0" w:count="267">
-    <w:lsdException w:name="Normal" w:semiHidden="0" w:uiPriority="0" w:unhideWhenUsed="0" w:qFormat="1"/>
-    <w:lsdException w:name="heading 1" w:semiHidden="0" w:uiPriority="9" w:unhideWhenUsed="0" w:qFormat="1"/>
-    <w:lsdException w:name="heading 2" w:uiPriority="9" w:qFormat="1"/>
-    <w:lsdException w:name="heading 3" w:uiPriority="9" w:qFormat="1"/>
-    <w:lsdException w:name="heading 4" w:uiPriority="9" w:qFormat="1"/>
-    <w:lsdException w:name="heading 5" w:uiPriority="9" w:qFormat="1"/>
-    <w:lsdException w:name="heading 6" w:uiPriority="9" w:qFormat="1"/>
-    <w:lsdException w:name="heading 7" w:uiPriority="9" w:qFormat="1"/>
-    <w:lsdException w:name="heading 8" w:uiPriority="9" w:qFormat="1"/>
-    <w:lsdException w:name="heading 9" w:uiPriority="9" w:qFormat="1"/>
-    <w:lsdException w:name="toc 1" w:uiPriority="39"/>
-    <w:lsdException w:name="toc 2" w:uiPriority="39"/>
-    <w:lsdException w:name="toc 3" w:uiPriority="39"/>
-    <w:lsdException w:name="toc 4" w:uiPriority="39"/>
-    <w:lsdException w:name="toc 5" w:uiPriority="39"/>
-    <w:lsdException w:name="toc 6" w:uiPriority="39"/>
-    <w:lsdException w:name="toc 7" w:uiPriority="39"/>
-    <w:lsdException w:name="toc 8" w:uiPriority="39"/>
-    <w:lsdException w:name="toc 9" w:uiPriority="39"/>
-    <w:lsdException w:name="caption" w:uiPriority="35" w:qFormat="1"/>
-    <w:lsdException w:name="Title" w:semiHidden="0" w:uiPriority="10" w:unhideWhenUsed="0" w:qFormat="1"/>
-    <w:lsdException w:name="Default Paragraph Font" w:uiPriority="1"/>
-    <w:lsdException w:name="Subtitle" w:semiHidden="0" w:uiPriority="11" w:unhideWhenUsed="0" w:qFormat="1"/>
-    <w:lsdException w:name="Strong" w:semiHidden="0" w:uiPriority="22" w:unhideWhenUsed="0" w:qFormat="1"/>
-    <w:lsdException w:name="Emphasis" w:semiHidden="0" w:uiPriority="20" w:unhideWhenUsed="0" w:qFormat="1"/>
-    <w:lsdException w:name="Table Grid" w:semiHidden="0" w:uiPriority="59" w:unhideWhenUsed="0"/>
-    <w:lsdException w:name="Placeholder Text" w:unhideWhenUsed="0"/>
-    <w:lsdException w:name="No Spacing" w:semiHidden="0" w:uiPriority="1" w:unhideWhenUsed="0" w:qFormat="1"/>
-    <w:lsdException w:name="Light Shading" w:semiHidden="0" w:uiPriority="60" w:unhideWhenUsed="0"/>
-    <w:lsdException w:name="Light List" w:semiHidden="0" w:uiPriority="61" w:unhideWhenUsed="0"/>
-    <w:lsdException w:name="Light Grid" w:semiHidden="0" w:uiPriority="62" w:unhideWhenUsed="0"/>
-    <w:lsdException w:name="Medium Shading 1" w:semiHidden="0" w:uiPriority="63" w:unhideWhenUsed="0"/>
-    <w:lsdException w:name="Medium Shading 2" w:semiHidden="0" w:uiPriority="64" w:unhideWhenUsed="0"/>
-    <w:lsdException w:name="Medium List 1" w:semiHidden="0" w:uiPriority="65" w:unhideWhenUsed="0"/>
-    <w:lsdException w:name="Medium List 2" w:semiHidden="0" w:uiPriority="66" w:unhideWhenUsed="0"/>
-    <w:lsdException w:name="Medium Grid 1" w:semiHidden="0" w:uiPriority="67" w:unhideWhenUsed="0"/>
-    <w:lsdException w:name="Medium Grid 2" w:semiHidden="0" w:uiPriority="68" w:unhideWhenUsed="0"/>
-    <w:lsdException w:name="Medium Grid 3" w:semiHidden="0" w:uiPriority="69" w:unhideWhenUsed="0"/>
-    <w:lsdException w:name="Dark List" w:semiHidden="0" w:uiPriority="70" w:unhideWhenUsed="0"/>
-    <w:lsdException w:name="Colorful Shading" w:semiHidden="0" w:uiPriority="71" w:unhideWhenUsed="0"/>
-    <w:lsdException w:name="Colorful List" w:semiHidden="0" w:uiPriority="72" w:unhideWhenUsed="0"/>
-    <w:lsdException w:name="Colorful Grid" w:semiHidden="0" w:uiPriority="73" w:unhideWhenUsed="0"/>
-    <w:lsdException w:name="Light Shading Accent 1" w:semiHidden="0" w:uiPriority="60" w:unhideWhenUsed="0"/>
-    <w:lsdException w:name="Light List Accent 1" w:semiHidden="0" w:uiPriority="61" w:unhideWhenUsed="0"/>
-    <w:lsdException w:name="Light Grid Accent 1" w:semiHidden="0" w:uiPriority="62" w:unhideWhenUsed="0"/>
-    <w:lsdException w:name="Medium Shading 1 Accent 1" w:semiHidden="0" w:uiPriority="63" w:unhideWhenUsed="0"/>
-    <w:lsdException w:name="Medium Shading 2 Accent 1" w:semiHidden="0" w:uiPriority="64" w:unhideWhenUsed="0"/>
-    <w:lsdException w:name="Medium List 1 Accent 1" w:semiHidden="0" w:uiPriority="65" w:unhideWhenUsed="0"/>
-    <w:lsdException w:name="Revision" w:unhideWhenUsed="0"/>
-    <w:lsdException w:name="List Paragraph" w:semiHidden="0" w:uiPriority="34" w:unhideWhenUsed="0" w:qFormat="1"/>
-    <w:lsdException w:name="Quote" w:semiHidden="0" w:uiPriority="29" w:unhideWhenUsed="0" w:qFormat="1"/>
-    <w:lsdException w:name="Intense Quote" w:semiHidden="0" w:uiPriority="30" w:unhideWhenUsed="0" w:qFormat="1"/>
-    <w:lsdException w:name="Medium List 2 Accent 1" w:semiHidden="0" w:uiPriority="66" w:unhideWhenUsed="0"/>
-    <w:lsdException w:name="Medium Grid 1 Accent 1" w:semiHidden="0" w:uiPriority="67" w:unhideWhenUsed="0"/>
-    <w:lsdException w:name="Medium Grid 2 Accent 1" w:semiHidden="0" w:uiPriority="68" w:unhideWhenUsed="0"/>
-    <w:lsdException w:name="Medium Grid 3 Accent 1" w:semiHidden="0" w:uiPriority="69" w:unhideWhenUsed="0"/>
-    <w:lsdException w:name="Dark List Accent 1" w:semiHidden="0" w:uiPriority="70" w:unhideWhenUsed="0"/>
-    <w:lsdException w:name="Colorful Shading Accent 1" w:semiHidden="0" w:uiPriority="71" w:unhideWhenUsed="0"/>
-    <w:lsdException w:name="Colorful List Accent 1" w:semiHidden="0" w:uiPriority="72" w:unhideWhenUsed="0"/>
-    <w:lsdException w:name="Colorful Grid Accent 1" w:semiHidden="0" w:uiPriority="73" w:unhideWhenUsed="0"/>
-    <w:lsdException w:name="Light Shading Accent 2" w:semiHidden="0" w:uiPriority="60" w:unhideWhenUsed="0"/>
-    <w:lsdException w:name="Light List Accent 2" w:semiHidden="0" w:uiPriority="61" w:unhideWhenUsed="0"/>
-    <w:lsdException w:name="Light Grid Accent 2" w:semiHidden="0" w:uiPriority="62" w:unhideWhenUsed="0"/>
-    <w:lsdException w:name="Medium Shading 1 Accent 2" w:semiHidden="0" w:uiPriority="63" w:unhideWhenUsed="0"/>
-    <w:lsdException w:name="Medium Shading 2 Accent 2" w:semiHidden="0" w:uiPriority="64" w:unhideWhenUsed="0"/>
-    <w:lsdException w:name="Medium List 1 Accent 2" w:semiHidden="0" w:uiPriority="65" w:unhideWhenUsed="0"/>
-    <w:lsdException w:name="Medium List 2 Accent 2" w:semiHidden="0" w:uiPriority="66" w:unhideWhenUsed="0"/>
-    <w:lsdException w:name="Medium Grid 1 Accent 2" w:semiHidden="0" w:uiPriority="67" w:unhideWhenUsed="0"/>
-    <w:lsdException w:name="Medium Grid 2 Accent 2" w:semiHidden="0" w:uiPriority="68" w:unhideWhenUsed="0"/>
-    <w:lsdException w:name="Medium Grid 3 Accent 2" w:semiHidden="0" w:uiPriority="69" w:unhideWhenUsed="0"/>
-    <w:lsdException w:name="Dark List Accent 2" w:semiHidden="0" w:uiPriority="70" w:unhideWhenUsed="0"/>
-    <w:lsdException w:name="Colorful Shading Accent 2" w:semiHidden="0" w:uiPriority="71" w:unhideWhenUsed="0"/>
-    <w:lsdException w:name="Colorful List Accent 2" w:semiHidden="0" w:uiPriority="72" w:unhideWhenUsed="0"/>
-    <w:lsdException w:name="Colorful Grid Accent 2" w:semiHidden="0" w:uiPriority="73" w:unhideWhenUsed="0"/>
-    <w:lsdException w:name="Light Shading Accent 3" w:semiHidden="0" w:uiPriority="60" w:unhideWhenUsed="0"/>
-    <w:lsdException w:name="Light List Accent 3" w:semiHidden="0" w:uiPriority="61" w:unhideWhenUsed="0"/>
-    <w:lsdException w:name="Light Grid Accent 3" w:semiHidden="0" w:uiPriority="62" w:unhideWhenUsed="0"/>
-    <w:lsdException w:name="Medium Shading 1 Accent 3" w:semiHidden="0" w:uiPriority="63" w:unhideWhenUsed="0"/>
-    <w:lsdException w:name="Medium Shading 2 Accent 3" w:semiHidden="0" w:uiPriority="64" w:unhideWhenUsed="0"/>
-    <w:lsdException w:name="Medium List 1 Accent 3" w:semiHidden="0" w:uiPriority="65" w:unhideWhenUsed="0"/>
-    <w:lsdException w:name="Medium List 2 Accent 3" w:semiHidden="0" w:uiPriority="66" w:unhideWhenUsed="0"/>
-    <w:lsdException w:name="Medium Grid 1 Accent 3" w:semiHidden="0" w:uiPriority="67" w:unhideWhenUsed="0"/>
-    <w:lsdException w:name="Medium Grid 2 Accent 3" w:semiHidden="0" w:uiPriority="68" w:unhideWhenUsed="0"/>
-    <w:lsdException w:name="Medium Grid 3 Accent 3" w:semiHidden="0" w:uiPriority="69" w:unhideWhenUsed="0"/>
-    <w:lsdException w:name="Dark List Accent 3" w:semiHidden="0" w:uiPriority="70" w:unhideWhenUsed="0"/>
-    <w:lsdException w:name="Colorful Shading Accent 3" w:semiHidden="0" w:uiPriority="71" w:unhideWhenUsed="0"/>
-    <w:lsdException w:name="Colorful List Accent 3" w:semiHidden="0" w:uiPriority="72" w:unhideWhenUsed="0"/>
-    <w:lsdException w:name="Colorful Grid Accent 3" w:semiHidden="0" w:uiPriority="73" w:unhideWhenUsed="0"/>
-    <w:lsdException w:name="Light Shading Accent 4" w:semiHidden="0" w:uiPriority="60" w:unhideWhenUsed="0"/>
-    <w:lsdException w:name="Light List Accent 4" w:semiHidden="0" w:uiPriority="61" w:unhideWhenUsed="0"/>
-    <w:lsdException w:name="Light Grid Accent 4" w:semiHidden="0" w:uiPriority="62" w:unhideWhenUsed="0"/>
-    <w:lsdException w:name="Medium Shading 1 Accent 4" w:semiHidden="0" w:uiPriority="63" w:unhideWhenUsed="0"/>
-    <w:lsdException w:name="Medium Shading 2 Accent 4" w:semiHidden="0" w:uiPriority="64" w:unhideWhenUsed="0"/>
-    <w:lsdException w:name="Medium List 1 Accent 4" w:semiHidden="0" w:uiPriority="65" w:unhideWhenUsed="0"/>
-    <w:lsdException w:name="Medium List 2 Accent 4" w:semiHidden="0" w:uiPriority="66" w:unhideWhenUsed="0"/>
-    <w:lsdException w:name="Medium Grid 1 Accent 4" w:semiHidden="0" w:uiPriority="67" w:unhideWhenUsed="0"/>
-    <w:lsdException w:name="Medium Grid 2 Accent 4" w:semiHidden="0" w:uiPriority="68" w:unhideWhenUsed="0"/>
-    <w:lsdException w:name="Medium Grid 3 Accent 4" w:semiHidden="0" w:uiPriority="69" w:unhideWhenUsed="0"/>
-    <w:lsdException w:name="Dark List Accent 4" w:semiHidden="0" w:uiPriority="70" w:unhideWhenUsed="0"/>
-    <w:lsdException w:name="Colorful Shading Accent 4" w:semiHidden="0" w:uiPriority="71" w:unhideWhenUsed="0"/>
-    <w:lsdException w:name="Colorful List Accent 4" w:semiHidden="0" w:uiPriority="72" w:unhideWhenUsed="0"/>
-    <w:lsdException w:name="Colorful Grid Accent 4" w:semiHidden="0" w:uiPriority="73" w:unhideWhenUsed="0"/>
-    <w:lsdException w:name="Light Shading Accent 5" w:semiHidden="0" w:uiPriority="60" w:unhideWhenUsed="0"/>
-    <w:lsdException w:name="Light List Accent 5" w:semiHidden="0" w:uiPriority="61" w:unhideWhenUsed="0"/>
-    <w:lsdException w:name="Light Grid Accent 5" w:semiHidden="0" w:uiPriority="62" w:unhideWhenUsed="0"/>
-    <w:lsdException w:name="Medium Shading 1 Accent 5" w:semiHidden="0" w:uiPriority="63" w:unhideWhenUsed="0"/>
-    <w:lsdException w:name="Medium Shading 2 Accent 5" w:semiHidden="0" w:uiPriority="64" w:unhideWhenUsed="0"/>
-    <w:lsdException w:name="Medium List 1 Accent 5" w:semiHidden="0" w:uiPriority="65" w:unhideWhenUsed="0"/>
-    <w:lsdException w:name="Medium List 2 Accent 5" w:semiHidden="0" w:uiPriority="66" w:unhideWhenUsed="0"/>
-    <w:lsdException w:name="Medium Grid 1 Accent 5" w:semiHidden="0" w:uiPriority="67" w:unhideWhenUsed="0"/>
-    <w:lsdException w:name="Medium Grid 2 Accent 5" w:semiHidden="0" w:uiPriority="68" w:unhideWhenUsed="0"/>
-    <w:lsdException w:name="Medium Grid 3 Accent 5" w:semiHidden="0" w:uiPriority="69" w:unhideWhenUsed="0"/>
-    <w:lsdException w:name="Dark List Accent 5" w:semiHidden="0" w:uiPriority="70" w:unhideWhenUsed="0"/>
-    <w:lsdException w:name="Colorful Shading Accent 5" w:semiHidden="0" w:uiPriority="71" w:unhideWhenUsed="0"/>
-    <w:lsdException w:name="Colorful List Accent 5" w:semiHidden="0" w:uiPriority="72" w:unhideWhenUsed="0"/>
-    <w:lsdException w:name="Colorful Grid Accent 5" w:semiHidden="0" w:uiPriority="73" w:unhideWhenUsed="0"/>
-    <w:lsdException w:name="Light Shading Accent 6" w:semiHidden="0" w:uiPriority="60" w:unhideWhenUsed="0"/>
-    <w:lsdException w:name="Light List Accent 6" w:semiHidden="0" w:uiPriority="61" w:unhideWhenUsed="0"/>
-    <w:lsdException w:name="Light Grid Accent 6" w:semiHidden="0" w:uiPriority="62" w:unhideWhenUsed="0"/>
-    <w:lsdException w:name="Medium Shading 1 Accent 6" w:semiHidden="0" w:uiPriority="63" w:unhideWhenUsed="0"/>
-    <w:lsdException w:name="Medium Shading 2 Accent 6" w:semiHidden="0" w:uiPriority="64" w:unhideWhenUsed="0"/>
-    <w:lsdException w:name="Medium List 1 Accent 6" w:semiHidden="0" w:uiPriority="65" w:unhideWhenUsed="0"/>
-    <w:lsdException w:name="Medium List 2 Accent 6" w:semiHidden="0" w:uiPriority="66" w:unhideWhenUsed="0"/>
-    <w:lsdException w:name="Medium Grid 1 Accent 6" w:semiHidden="0" w:uiPriority="67" w:unhideWhenUsed="0"/>
-    <w:lsdException w:name="Medium Grid 2 Accent 6" w:semiHidden="0" w:uiPriority="68" w:unhideWhenUsed="0"/>
-    <w:lsdException w:name="Medium Grid 3 Accent 6" w:semiHidden="0" w:uiPriority="69" w:unhideWhenUsed="0"/>
-    <w:lsdException w:name="Dark List Accent 6" w:semiHidden="0" w:uiPriority="70" w:unhideWhenUsed="0"/>
-    <w:lsdException w:name="Colorful Shading Accent 6" w:semiHidden="0" w:uiPriority="71" w:unhideWhenUsed="0"/>
-    <w:lsdException w:name="Colorful List Accent 6" w:semiHidden="0" w:uiPriority="72" w:unhideWhenUsed="0"/>
-    <w:lsdException w:name="Colorful Grid Accent 6" w:semiHidden="0" w:uiPriority="73" w:unhideWhenUsed="0"/>
-    <w:lsdException w:name="Subtle Emphasis" w:semiHidden="0" w:uiPriority="19" w:unhideWhenUsed="0" w:qFormat="1"/>
-    <w:lsdException w:name="Intense Emphasis" w:semiHidden="0" w:uiPriority="21" w:unhideWhenUsed="0" w:qFormat="1"/>
-    <w:lsdException w:name="Subtle Reference" w:semiHidden="0" w:uiPriority="31" w:unhideWhenUsed="0" w:qFormat="1"/>
-    <w:lsdException w:name="Intense Reference" w:semiHidden="0" w:uiPriority="32" w:unhideWhenUsed="0" w:qFormat="1"/>
-    <w:lsdException w:name="Book Title" w:semiHidden="0" w:uiPriority="33" w:unhideWhenUsed="0" w:qFormat="1"/>
-    <w:lsdException w:name="Bibliography" w:uiPriority="37"/>
-    <w:lsdException w:name="TOC Heading" w:uiPriority="39" w:qFormat="1"/>
+  <w:latentStyles w:defLockedState="0" w:defUIPriority="99" w:defSemiHidden="0" w:defUnhideWhenUsed="0" w:defQFormat="0" w:count="371">
+    <w:lsdException w:name="Normal" w:uiPriority="0" w:qFormat="1"/>
+    <w:lsdException w:name="heading 1" w:uiPriority="9" w:qFormat="1"/>
+    <w:lsdException w:name="heading 2" w:semiHidden="1" w:uiPriority="9" w:unhideWhenUsed="1" w:qFormat="1"/>
+    <w:lsdException w:name="heading 3" w:semiHidden="1" w:uiPriority="9" w:unhideWhenUsed="1" w:qFormat="1"/>
+    <w:lsdException w:name="heading 4" w:semiHidden="1" w:uiPriority="9" w:unhideWhenUsed="1" w:qFormat="1"/>
+    <w:lsdException w:name="heading 5" w:semiHidden="1" w:uiPriority="9" w:unhideWhenUsed="1" w:qFormat="1"/>
+    <w:lsdException w:name="heading 6" w:semiHidden="1" w:uiPriority="9" w:unhideWhenUsed="1" w:qFormat="1"/>
+    <w:lsdException w:name="heading 7" w:semiHidden="1" w:uiPriority="9" w:unhideWhenUsed="1" w:qFormat="1"/>
+    <w:lsdException w:name="heading 8" w:semiHidden="1" w:uiPriority="9" w:unhideWhenUsed="1" w:qFormat="1"/>
+    <w:lsdException w:name="heading 9" w:semiHidden="1" w:uiPriority="9" w:unhideWhenUsed="1" w:qFormat="1"/>
+    <w:lsdException w:name="index 1" w:semiHidden="1" w:unhideWhenUsed="1"/>
+    <w:lsdException w:name="index 2" w:semiHidden="1" w:unhideWhenUsed="1"/>
+    <w:lsdException w:name="index 3" w:semiHidden="1" w:unhideWhenUsed="1"/>
+    <w:lsdException w:name="index 4" w:semiHidden="1" w:unhideWhenUsed="1"/>
+    <w:lsdException w:name="index 5" w:semiHidden="1" w:unhideWhenUsed="1"/>
+    <w:lsdException w:name="index 6" w:semiHidden="1" w:unhideWhenUsed="1"/>
+    <w:lsdException w:name="index 7" w:semiHidden="1" w:unhideWhenUsed="1"/>
+    <w:lsdException w:name="index 8" w:semiHidden="1" w:unhideWhenUsed="1"/>
+    <w:lsdException w:name="index 9" w:semiHidden="1" w:unhideWhenUsed="1"/>
+    <w:lsdException w:name="toc 1" w:semiHidden="1" w:uiPriority="39" w:unhideWhenUsed="1"/>
+    <w:lsdException w:name="toc 2" w:semiHidden="1" w:uiPriority="39" w:unhideWhenUsed="1"/>
+    <w:lsdException w:name="toc 3" w:semiHidden="1" w:uiPriority="39" w:unhideWhenUsed="1"/>
+    <w:lsdException w:name="toc 4" w:semiHidden="1" w:uiPriority="39" w:unhideWhenUsed="1"/>
+    <w:lsdException w:name="toc 5" w:semiHidden="1" w:uiPriority="39" w:unhideWhenUsed="1"/>
+    <w:lsdException w:name="toc 6" w:semiHidden="1" w:uiPriority="39" w:unhideWhenUsed="1"/>
+    <w:lsdException w:name="toc 7" w:semiHidden="1" w:uiPriority="39" w:unhideWhenUsed="1"/>
+    <w:lsdException w:name="toc 8" w:semiHidden="1" w:uiPriority="39" w:unhideWhenUsed="1"/>
+    <w:lsdException w:name="toc 9" w:semiHidden="1" w:uiPriority="39" w:unhideWhenUsed="1"/>
+    <w:lsdException w:name="Normal Indent" w:semiHidden="1" w:unhideWhenUsed="1"/>
+    <w:lsdException w:name="footnote text" w:semiHidden="1" w:unhideWhenUsed="1"/>
+    <w:lsdException w:name="annotation text" w:semiHidden="1" w:unhideWhenUsed="1"/>
+    <w:lsdException w:name="header" w:semiHidden="1" w:unhideWhenUsed="1"/>
+    <w:lsdException w:name="footer" w:semiHidden="1" w:unhideWhenUsed="1"/>
+    <w:lsdException w:name="index heading" w:semiHidden="1" w:unhideWhenUsed="1"/>
+    <w:lsdException w:name="caption" w:semiHidden="1" w:uiPriority="35" w:unhideWhenUsed="1" w:qFormat="1"/>
+    <w:lsdException w:name="table of figures" w:semiHidden="1" w:unhideWhenUsed="1"/>
+    <w:lsdException w:name="envelope address" w:semiHidden="1" w:unhideWhenUsed="1"/>
+    <w:lsdException w:name="envelope return" w:semiHidden="1" w:unhideWhenUsed="1"/>
+    <w:lsdException w:name="footnote reference" w:semiHidden="1" w:unhideWhenUsed="1"/>
+    <w:lsdException w:name="annotation reference" w:semiHidden="1" w:unhideWhenUsed="1"/>
+    <w:lsdException w:name="line number" w:semiHidden="1" w:unhideWhenUsed="1"/>
+    <w:lsdException w:name="page number" w:semiHidden="1" w:unhideWhenUsed="1"/>
+    <w:lsdException w:name="endnote reference" w:semiHidden="1" w:unhideWhenUsed="1"/>
+    <w:lsdException w:name="endnote text" w:semiHidden="1" w:unhideWhenUsed="1"/>
+    <w:lsdException w:name="table of authorities" w:semiHidden="1" w:unhideWhenUsed="1"/>
+    <w:lsdException w:name="macro" w:semiHidden="1" w:unhideWhenUsed="1"/>
+    <w:lsdException w:name="toa heading" w:semiHidden="1" w:unhideWhenUsed="1"/>
+    <w:lsdException w:name="List" w:semiHidden="1" w:unhideWhenUsed="1"/>
+    <w:lsdException w:name="List Bullet" w:semiHidden="1" w:unhideWhenUsed="1"/>
+    <w:lsdException w:name="List Number" w:semiHidden="1" w:unhideWhenUsed="1"/>
+    <w:lsdException w:name="List 2" w:semiHidden="1" w:unhideWhenUsed="1"/>
+    <w:lsdException w:name="List 3" w:semiHidden="1" w:unhideWhenUsed="1"/>
+    <w:lsdException w:name="List 4" w:semiHidden="1" w:unhideWhenUsed="1"/>
+    <w:lsdException w:name="List 5" w:semiHidden="1" w:unhideWhenUsed="1"/>
+    <w:lsdException w:name="List Bullet 2" w:semiHidden="1" w:unhideWhenUsed="1"/>
+    <w:lsdException w:name="List Bullet 3" w:semiHidden="1" w:unhideWhenUsed="1"/>
+    <w:lsdException w:name="List Bullet 4" w:semiHidden="1" w:unhideWhenUsed="1"/>
+    <w:lsdException w:name="List Bullet 5" w:semiHidden="1" w:unhideWhenUsed="1"/>
+    <w:lsdException w:name="List Number 2" w:semiHidden="1" w:unhideWhenUsed="1"/>
+    <w:lsdException w:name="List Number 3" w:semiHidden="1" w:unhideWhenUsed="1"/>
+    <w:lsdException w:name="List Number 4" w:semiHidden="1" w:unhideWhenUsed="1"/>
+    <w:lsdException w:name="List Number 5" w:semiHidden="1" w:unhideWhenUsed="1"/>
+    <w:lsdException w:name="Title" w:uiPriority="10" w:qFormat="1"/>
+    <w:lsdException w:name="Closing" w:semiHidden="1" w:unhideWhenUsed="1"/>
+    <w:lsdException w:name="Signature" w:semiHidden="1" w:unhideWhenUsed="1"/>
+    <w:lsdException w:name="Default Paragraph Font" w:semiHidden="1" w:uiPriority="1" w:unhideWhenUsed="1"/>
+    <w:lsdException w:name="Body Text" w:semiHidden="1" w:unhideWhenUsed="1"/>
+    <w:lsdException w:name="Body Text Indent" w:semiHidden="1" w:unhideWhenUsed="1"/>
+    <w:lsdException w:name="List Continue" w:semiHidden="1" w:unhideWhenUsed="1"/>
+    <w:lsdException w:name="List Continue 2" w:semiHidden="1" w:unhideWhenUsed="1"/>
+    <w:lsdException w:name="List Continue 3" w:semiHidden="1" w:unhideWhenUsed="1"/>
+    <w:lsdException w:name="List Continue 4" w:semiHidden="1" w:unhideWhenUsed="1"/>
+    <w:lsdException w:name="List Continue 5" w:semiHidden="1" w:unhideWhenUsed="1"/>
+    <w:lsdException w:name="Message Header" w:semiHidden="1" w:unhideWhenUsed="1"/>
+    <w:lsdException w:name="Subtitle" w:uiPriority="11" w:qFormat="1"/>
+    <w:lsdException w:name="Salutation" w:semiHidden="1" w:unhideWhenUsed="1"/>
+    <w:lsdException w:name="Date" w:semiHidden="1" w:unhideWhenUsed="1"/>
+    <w:lsdException w:name="Body Text First Indent" w:semiHidden="1" w:unhideWhenUsed="1"/>
+    <w:lsdException w:name="Body Text First Indent 2" w:semiHidden="1" w:unhideWhenUsed="1"/>
+    <w:lsdException w:name="Note Heading" w:semiHidden="1" w:unhideWhenUsed="1"/>
+    <w:lsdException w:name="Body Text 2" w:semiHidden="1" w:unhideWhenUsed="1"/>
+    <w:lsdException w:name="Body Text 3" w:semiHidden="1" w:unhideWhenUsed="1"/>
+    <w:lsdException w:name="Body Text Indent 2" w:semiHidden="1" w:unhideWhenUsed="1"/>
+    <w:lsdException w:name="Body Text Indent 3" w:semiHidden="1" w:unhideWhenUsed="1"/>
+    <w:lsdException w:name="Block Text" w:semiHidden="1" w:unhideWhenUsed="1"/>
+    <w:lsdException w:name="Hyperlink" w:semiHidden="1" w:unhideWhenUsed="1"/>
+    <w:lsdException w:name="FollowedHyperlink" w:semiHidden="1" w:unhideWhenUsed="1"/>
+    <w:lsdException w:name="Strong" w:uiPriority="22" w:qFormat="1"/>
+    <w:lsdException w:name="Emphasis" w:uiPriority="20" w:qFormat="1"/>
+    <w:lsdException w:name="Document Map" w:semiHidden="1" w:unhideWhenUsed="1"/>
+    <w:lsdException w:name="Plain Text" w:semiHidden="1" w:unhideWhenUsed="1"/>
+    <w:lsdException w:name="E-mail Signature" w:semiHidden="1" w:unhideWhenUsed="1"/>
+    <w:lsdException w:name="HTML Top of Form" w:semiHidden="1" w:unhideWhenUsed="1"/>
+    <w:lsdException w:name="HTML Bottom of Form" w:semiHidden="1" w:unhideWhenUsed="1"/>
+    <w:lsdException w:name="Normal (Web)" w:semiHidden="1" w:unhideWhenUsed="1"/>
+    <w:lsdException w:name="HTML Acronym" w:semiHidden="1" w:unhideWhenUsed="1"/>
+    <w:lsdException w:name="HTML Address" w:semiHidden="1" w:unhideWhenUsed="1"/>
+    <w:lsdException w:name="HTML Cite" w:semiHidden="1" w:unhideWhenUsed="1"/>
+    <w:lsdException w:name="HTML Code" w:semiHidden="1" w:unhideWhenUsed="1"/>
+    <w:lsdException w:name="HTML Definition" w:semiHidden="1" w:unhideWhenUsed="1"/>
+    <w:lsdException w:name="HTML Keyboard" w:semiHidden="1" w:unhideWhenUsed="1"/>
+    <w:lsdException w:name="HTML Preformatted" w:semiHidden="1" w:unhideWhenUsed="1"/>
+    <w:lsdException w:name="HTML Sample" w:semiHidden="1" w:unhideWhenUsed="1"/>
+    <w:lsdException w:name="HTML Typewriter" w:semiHidden="1" w:unhideWhenUsed="1"/>
+    <w:lsdException w:name="HTML Variable" w:semiHidden="1" w:unhideWhenUsed="1"/>
+    <w:lsdException w:name="Normal Table" w:semiHidden="1" w:unhideWhenUsed="1"/>
+    <w:lsdException w:name="annotation subject" w:semiHidden="1" w:unhideWhenUsed="1"/>
+    <w:lsdException w:name="No List" w:semiHidden="1" w:unhideWhenUsed="1"/>
+    <w:lsdException w:name="Outline List 1" w:semiHidden="1" w:unhideWhenUsed="1"/>
+    <w:lsdException w:name="Outline List 2" w:semiHidden="1" w:unhideWhenUsed="1"/>
+    <w:lsdException w:name="Outline List 3" w:semiHidden="1" w:unhideWhenUsed="1"/>
+    <w:lsdException w:name="Table Simple 1" w:semiHidden="1" w:unhideWhenUsed="1"/>
+    <w:lsdException w:name="Table Simple 2" w:semiHidden="1" w:unhideWhenUsed="1"/>
+    <w:lsdException w:name="Table Simple 3" w:semiHidden="1" w:unhideWhenUsed="1"/>
+    <w:lsdException w:name="Table Classic 1" w:semiHidden="1" w:unhideWhenUsed="1"/>
+    <w:lsdException w:name="Table Classic 2" w:semiHidden="1" w:unhideWhenUsed="1"/>
+    <w:lsdException w:name="Table Classic 3" w:semiHidden="1" w:unhideWhenUsed="1"/>
+    <w:lsdException w:name="Table Classic 4" w:semiHidden="1" w:unhideWhenUsed="1"/>
+    <w:lsdException w:name="Table Colorful 1" w:semiHidden="1" w:unhideWhenUsed="1"/>
+    <w:lsdException w:name="Table Colorful 2" w:semiHidden="1" w:unhideWhenUsed="1"/>
+    <w:lsdException w:name="Table Colorful 3" w:semiHidden="1" w:unhideWhenUsed="1"/>
+    <w:lsdException w:name="Table Columns 1" w:semiHidden="1" w:unhideWhenUsed="1"/>
+    <w:lsdException w:name="Table Columns 2" w:semiHidden="1" w:unhideWhenUsed="1"/>
+    <w:lsdException w:name="Table Columns 3" w:semiHidden="1" w:unhideWhenUsed="1"/>
+    <w:lsdException w:name="Table Columns 4" w:semiHidden="1" w:unhideWhenUsed="1"/>
+    <w:lsdException w:name="Table Columns 5" w:semiHidden="1" w:unhideWhenUsed="1"/>
+    <w:lsdException w:name="Table Grid 1" w:semiHidden="1" w:unhideWhenUsed="1"/>
+    <w:lsdException w:name="Table Grid 2" w:semiHidden="1" w:unhideWhenUsed="1"/>
+    <w:lsdException w:name="Table Grid 3" w:semiHidden="1" w:unhideWhenUsed="1"/>
+    <w:lsdException w:name="Table Grid 4" w:semiHidden="1" w:unhideWhenUsed="1"/>
+    <w:lsdException w:name="Table Grid 5" w:semiHidden="1" w:unhideWhenUsed="1"/>
+    <w:lsdException w:name="Table Grid 6" w:semiHidden="1" w:unhideWhenUsed="1"/>
+    <w:lsdException w:name="Table Grid 7" w:semiHidden="1" w:unhideWhenUsed="1"/>
+    <w:lsdException w:name="Table Grid 8" w:semiHidden="1" w:unhideWhenUsed="1"/>
+    <w:lsdException w:name="Table List 1" w:semiHidden="1" w:unhideWhenUsed="1"/>
+    <w:lsdException w:name="Table List 2" w:semiHidden="1" w:unhideWhenUsed="1"/>
+    <w:lsdException w:name="Table List 3" w:semiHidden="1" w:unhideWhenUsed="1"/>
+    <w:lsdException w:name="Table List 4" w:semiHidden="1" w:unhideWhenUsed="1"/>
+    <w:lsdException w:name="Table List 5" w:semiHidden="1" w:unhideWhenUsed="1"/>
+    <w:lsdException w:name="Table List 6" w:semiHidden="1" w:unhideWhenUsed="1"/>
+    <w:lsdException w:name="Table List 7" w:semiHidden="1" w:unhideWhenUsed="1"/>
+    <w:lsdException w:name="Table List 8" w:semiHidden="1" w:unhideWhenUsed="1"/>
+    <w:lsdException w:name="Table 3D effects 1" w:semiHidden="1" w:unhideWhenUsed="1"/>
+    <w:lsdException w:name="Table 3D effects 2" w:semiHidden="1" w:unhideWhenUsed="1"/>
+    <w:lsdException w:name="Table 3D effects 3" w:semiHidden="1" w:unhideWhenUsed="1"/>
+    <w:lsdException w:name="Table Contemporary" w:semiHidden="1" w:unhideWhenUsed="1"/>
+    <w:lsdException w:name="Table Elegant" w:semiHidden="1" w:unhideWhenUsed="1"/>
+    <w:lsdException w:name="Table Professional" w:semiHidden="1" w:unhideWhenUsed="1"/>
+    <w:lsdException w:name="Table Subtle 1" w:semiHidden="1" w:unhideWhenUsed="1"/>
+    <w:lsdException w:name="Table Subtle 2" w:semiHidden="1" w:unhideWhenUsed="1"/>
+    <w:lsdException w:name="Table Web 1" w:semiHidden="1" w:unhideWhenUsed="1"/>
+    <w:lsdException w:name="Table Web 2" w:semiHidden="1" w:unhideWhenUsed="1"/>
+    <w:lsdException w:name="Table Web 3" w:semiHidden="1" w:unhideWhenUsed="1"/>
+    <w:lsdException w:name="Balloon Text" w:semiHidden="1" w:unhideWhenUsed="1"/>
+    <w:lsdException w:name="Table Grid" w:uiPriority="59"/>
+    <w:lsdException w:name="Table Theme" w:semiHidden="1" w:unhideWhenUsed="1"/>
+    <w:lsdException w:name="Placeholder Text" w:semiHidden="1"/>
+    <w:lsdException w:name="No Spacing" w:uiPriority="1" w:qFormat="1"/>
+    <w:lsdException w:name="Light Shading" w:uiPriority="60"/>
+    <w:lsdException w:name="Light List" w:uiPriority="61"/>
+    <w:lsdException w:name="Light Grid" w:uiPriority="62"/>
+    <w:lsdException w:name="Medium Shading 1" w:uiPriority="63"/>
+    <w:lsdException w:name="Medium Shading 2" w:uiPriority="64"/>
+    <w:lsdException w:name="Medium List 1" w:uiPriority="65"/>
+    <w:lsdException w:name="Medium List 2" w:uiPriority="66"/>
+    <w:lsdException w:name="Medium Grid 1" w:uiPriority="67"/>
+    <w:lsdException w:name="Medium Grid 2" w:uiPriority="68"/>
+    <w:lsdException w:name="Medium Grid 3" w:uiPriority="69"/>
+    <w:lsdException w:name="Dark List" w:uiPriority="70"/>
+    <w:lsdException w:name="Colorful Shading" w:uiPriority="71"/>
+    <w:lsdException w:name="Colorful List" w:uiPriority="72"/>
+    <w:lsdException w:name="Colorful Grid" w:uiPriority="73"/>
+    <w:lsdException w:name="Light Shading Accent 1" w:uiPriority="60"/>
+    <w:lsdException w:name="Light List Accent 1" w:uiPriority="61"/>
+    <w:lsdException w:name="Light Grid Accent 1" w:uiPriority="62"/>
+    <w:lsdException w:name="Medium Shading 1 Accent 1" w:uiPriority="63"/>
+    <w:lsdException w:name="Medium Shading 2 Accent 1" w:uiPriority="64"/>
+    <w:lsdException w:name="Medium List 1 Accent 1" w:uiPriority="65"/>
+    <w:lsdException w:name="Revision" w:semiHidden="1"/>
+    <w:lsdException w:name="List Paragraph" w:uiPriority="34" w:qFormat="1"/>
+    <w:lsdException w:name="Quote" w:uiPriority="29" w:qFormat="1"/>
+    <w:lsdException w:name="Intense Quote" w:uiPriority="30" w:qFormat="1"/>
+    <w:lsdException w:name="Medium List 2 Accent 1" w:uiPriority="66"/>
+    <w:lsdException w:name="Medium Grid 1 Accent 1" w:uiPriority="67"/>
+    <w:lsdException w:name="Medium Grid 2 Accent 1" w:uiPriority="68"/>
+    <w:lsdException w:name="Medium Grid 3 Accent 1" w:uiPriority="69"/>
+    <w:lsdException w:name="Dark List Accent 1" w:uiPriority="70"/>
+    <w:lsdException w:name="Colorful Shading Accent 1" w:uiPriority="71"/>
+    <w:lsdException w:name="Colorful List Accent 1" w:uiPriority="72"/>
+    <w:lsdException w:name="Colorful Grid Accent 1" w:uiPriority="73"/>
+    <w:lsdException w:name="Light Shading Accent 2" w:uiPriority="60"/>
+    <w:lsdException w:name="Light List Accent 2" w:uiPriority="61"/>
+    <w:lsdException w:name="Light Grid Accent 2" w:uiPriority="62"/>
+    <w:lsdException w:name="Medium Shading 1 Accent 2" w:uiPriority="63"/>
+    <w:lsdException w:name="Medium Shading 2 Accent 2" w:uiPriority="64"/>
+    <w:lsdException w:name="Medium List 1 Accent 2" w:uiPriority="65"/>
+    <w:lsdException w:name="Medium List 2 Accent 2" w:uiPriority="66"/>
+    <w:lsdException w:name="Medium Grid 1 Accent 2" w:uiPriority="67"/>
+    <w:lsdException w:name="Medium Grid 2 Accent 2" w:uiPriority="68"/>
+    <w:lsdException w:name="Medium Grid 3 Accent 2" w:uiPriority="69"/>
+    <w:lsdException w:name="Dark List Accent 2" w:uiPriority="70"/>
+    <w:lsdException w:name="Colorful Shading Accent 2" w:uiPriority="71"/>
+    <w:lsdException w:name="Colorful List Accent 2" w:uiPriority="72"/>
+    <w:lsdException w:name="Colorful Grid Accent 2" w:uiPriority="73"/>
+    <w:lsdException w:name="Light Shading Accent 3" w:uiPriority="60"/>
+    <w:lsdException w:name="Light List Accent 3" w:uiPriority="61"/>
+    <w:lsdException w:name="Light Grid Accent 3" w:uiPriority="62"/>
+    <w:lsdException w:name="Medium Shading 1 Accent 3" w:uiPriority="63"/>
+    <w:lsdException w:name="Medium Shading 2 Accent 3" w:uiPriority="64"/>
+    <w:lsdException w:name="Medium List 1 Accent 3" w:uiPriority="65"/>
+    <w:lsdException w:name="Medium List 2 Accent 3" w:uiPriority="66"/>
+    <w:lsdException w:name="Medium Grid 1 Accent 3" w:uiPriority="67"/>
+    <w:lsdException w:name="Medium Grid 2 Accent 3" w:uiPriority="68"/>
+    <w:lsdException w:name="Medium Grid 3 Accent 3" w:uiPriority="69"/>
+    <w:lsdException w:name="Dark List Accent 3" w:uiPriority="70"/>
+    <w:lsdException w:name="Colorful Shading Accent 3" w:uiPriority="71"/>
+    <w:lsdException w:name="Colorful List Accent 3" w:uiPriority="72"/>
+    <w:lsdException w:name="Colorful Grid Accent 3" w:uiPriority="73"/>
+    <w:lsdException w:name="Light Shading Accent 4" w:uiPriority="60"/>
+    <w:lsdException w:name="Light List Accent 4" w:uiPriority="61"/>
+    <w:lsdException w:name="Light Grid Accent 4" w:uiPriority="62"/>
+    <w:lsdException w:name="Medium Shading 1 Accent 4" w:uiPriority="63"/>
+    <w:lsdException w:name="Medium Shading 2 Accent 4" w:uiPriority="64"/>
+    <w:lsdException w:name="Medium List 1 Accent 4" w:uiPriority="65"/>
+    <w:lsdException w:name="Medium List 2 Accent 4" w:uiPriority="66"/>
+    <w:lsdException w:name="Medium Grid 1 Accent 4" w:uiPriority="67"/>
+    <w:lsdException w:name="Medium Grid 2 Accent 4" w:uiPriority="68"/>
+    <w:lsdException w:name="Medium Grid 3 Accent 4" w:uiPriority="69"/>
+    <w:lsdException w:name="Dark List Accent 4" w:uiPriority="70"/>
+    <w:lsdException w:name="Colorful Shading Accent 4" w:uiPriority="71"/>
+    <w:lsdException w:name="Colorful List Accent 4" w:uiPriority="72"/>
+    <w:lsdException w:name="Colorful Grid Accent 4" w:uiPriority="73"/>
+    <w:lsdException w:name="Light Shading Accent 5" w:uiPriority="60"/>
+    <w:lsdException w:name="Light List Accent 5" w:uiPriority="61"/>
+    <w:lsdException w:name="Light Grid Accent 5" w:uiPriority="62"/>
+    <w:lsdException w:name="Medium Shading 1 Accent 5" w:uiPriority="63"/>
+    <w:lsdException w:name="Medium Shading 2 Accent 5" w:uiPriority="64"/>
+    <w:lsdException w:name="Medium List 1 Accent 5" w:uiPriority="65"/>
+    <w:lsdException w:name="Medium List 2 Accent 5" w:uiPriority="66"/>
+    <w:lsdException w:name="Medium Grid 1 Accent 5" w:uiPriority="67"/>
+    <w:lsdException w:name="Medium Grid 2 Accent 5" w:uiPriority="68"/>
+    <w:lsdException w:name="Medium Grid 3 Accent 5" w:uiPriority="69"/>
+    <w:lsdException w:name="Dark List Accent 5" w:uiPriority="70"/>
+    <w:lsdException w:name="Colorful Shading Accent 5" w:uiPriority="71"/>
+    <w:lsdException w:name="Colorful List Accent 5" w:uiPriority="72"/>
+    <w:lsdException w:name="Colorful Grid Accent 5" w:uiPriority="73"/>
+    <w:lsdException w:name="Light Shading Accent 6" w:uiPriority="60"/>
+    <w:lsdException w:name="Light List Accent 6" w:uiPriority="61"/>
+    <w:lsdException w:name="Light Grid Accent 6" w:uiPriority="62"/>
+    <w:lsdException w:name="Medium Shading 1 Accent 6" w:uiPriority="63"/>
+    <w:lsdException w:name="Medium Shading 2 Accent 6" w:uiPriority="64"/>
+    <w:lsdException w:name="Medium List 1 Accent 6" w:uiPriority="65"/>
+    <w:lsdException w:name="Medium List 2 Accent 6" w:uiPriority="66"/>
+    <w:lsdException w:name="Medium Grid 1 Accent 6" w:uiPriority="67"/>
+    <w:lsdException w:name="Medium Grid 2 Accent 6" w:uiPriority="68"/>
+    <w:lsdException w:name="Medium Grid 3 Accent 6" w:uiPriority="69"/>
+    <w:lsdException w:name="Dark List Accent 6" w:uiPriority="70"/>
+    <w:lsdException w:name="Colorful Shading Accent 6" w:uiPriority="71"/>
+    <w:lsdException w:name="Colorful List Accent 6" w:uiPriority="72"/>
+    <w:lsdException w:name="Colorful Grid Accent 6" w:uiPriority="73"/>
+    <w:lsdException w:name="Subtle Emphasis" w:uiPriority="19" w:qFormat="1"/>
+    <w:lsdException w:name="Intense Emphasis" w:uiPriority="21" w:qFormat="1"/>
+    <w:lsdException w:name="Subtle Reference" w:uiPriority="31" w:qFormat="1"/>
+    <w:lsdException w:name="Intense Reference" w:uiPriority="32" w:qFormat="1"/>
+    <w:lsdException w:name="Book Title" w:uiPriority="33" w:qFormat="1"/>
+    <w:lsdException w:name="Bibliography" w:semiHidden="1" w:uiPriority="37" w:unhideWhenUsed="1"/>
+    <w:lsdException w:name="TOC Heading" w:semiHidden="1" w:uiPriority="39" w:unhideWhenUsed="1" w:qFormat="1"/>
+    <w:lsdException w:name="Plain Table 1" w:uiPriority="41"/>
+    <w:lsdException w:name="Plain Table 2" w:uiPriority="42"/>
+    <w:lsdException w:name="Plain Table 3" w:uiPriority="43"/>
+    <w:lsdException w:name="Plain Table 4" w:uiPriority="44"/>
+    <w:lsdException w:name="Plain Table 5" w:uiPriority="45"/>
+    <w:lsdException w:name="Grid Table Light" w:uiPriority="40"/>
+    <w:lsdException w:name="Grid Table 1 Light" w:uiPriority="46"/>
+    <w:lsdException w:name="Grid Table 2" w:uiPriority="47"/>
+    <w:lsdException w:name="Grid Table 3" w:uiPriority="48"/>
+    <w:lsdException w:name="Grid Table 4" w:uiPriority="49"/>
+    <w:lsdException w:name="Grid Table 5 Dark" w:uiPriority="50"/>
+    <w:lsdException w:name="Grid Table 6 Colorful" w:uiPriority="51"/>
+    <w:lsdException w:name="Grid Table 7 Colorful" w:uiPriority="52"/>
+    <w:lsdException w:name="Grid Table 1 Light Accent 1" w:uiPriority="46"/>
+    <w:lsdException w:name="Grid Table 2 Accent 1" w:uiPriority="47"/>
+    <w:lsdException w:name="Grid Table 3 Accent 1" w:uiPriority="48"/>
+    <w:lsdException w:name="Grid Table 4 Accent 1" w:uiPriority="49"/>
+    <w:lsdException w:name="Grid Table 5 Dark Accent 1" w:uiPriority="50"/>
+    <w:lsdException w:name="Grid Table 6 Colorful Accent 1" w:uiPriority="51"/>
+    <w:lsdException w:name="Grid Table 7 Colorful Accent 1" w:uiPriority="52"/>
+    <w:lsdException w:name="Grid Table 1 Light Accent 2" w:uiPriority="46"/>
+    <w:lsdException w:name="Grid Table 2 Accent 2" w:uiPriority="47"/>
+    <w:lsdException w:name="Grid Table 3 Accent 2" w:uiPriority="48"/>
+    <w:lsdException w:name="Grid Table 4 Accent 2" w:uiPriority="49"/>
+    <w:lsdException w:name="Grid Table 5 Dark Accent 2" w:uiPriority="50"/>
+    <w:lsdException w:name="Grid Table 6 Colorful Accent 2" w:uiPriority="51"/>
+    <w:lsdException w:name="Grid Table 7 Colorful Accent 2" w:uiPriority="52"/>
+    <w:lsdException w:name="Grid Table 1 Light Accent 3" w:uiPriority="46"/>
+    <w:lsdException w:name="Grid Table 2 Accent 3" w:uiPriority="47"/>
+    <w:lsdException w:name="Grid Table 3 Accent 3" w:uiPriority="48"/>
+    <w:lsdException w:name="Grid Table 4 Accent 3" w:uiPriority="49"/>
+    <w:lsdException w:name="Grid Table 5 Dark Accent 3" w:uiPriority="50"/>
+    <w:lsdException w:name="Grid Table 6 Colorful Accent 3" w:uiPriority="51"/>
+    <w:lsdException w:name="Grid Table 7 Colorful Accent 3" w:uiPriority="52"/>
+    <w:lsdException w:name="Grid Table 1 Light Accent 4" w:uiPriority="46"/>
+    <w:lsdException w:name="Grid Table 2 Accent 4" w:uiPriority="47"/>
+    <w:lsdException w:name="Grid Table 3 Accent 4" w:uiPriority="48"/>
+    <w:lsdException w:name="Grid Table 4 Accent 4" w:uiPriority="49"/>
+    <w:lsdException w:name="Grid Table 5 Dark Accent 4" w:uiPriority="50"/>
+    <w:lsdException w:name="Grid Table 6 Colorful Accent 4" w:uiPriority="51"/>
+    <w:lsdException w:name="Grid Table 7 Colorful Accent 4" w:uiPriority="52"/>
+    <w:lsdException w:name="Grid Table 1 Light Accent 5" w:uiPriority="46"/>
+    <w:lsdException w:name="Grid Table 2 Accent 5" w:uiPriority="47"/>
+    <w:lsdException w:name="Grid Table 3 Accent 5" w:uiPriority="48"/>
+    <w:lsdException w:name="Grid Table 4 Accent 5" w:uiPriority="49"/>
+    <w:lsdException w:name="Grid Table 5 Dark Accent 5" w:uiPriority="50"/>
+    <w:lsdException w:name="Grid Table 6 Colorful Accent 5" w:uiPriority="51"/>
+    <w:lsdException w:name="Grid Table 7 Colorful Accent 5" w:uiPriority="52"/>
+    <w:lsdException w:name="Grid Table 1 Light Accent 6" w:uiPriority="46"/>
+    <w:lsdException w:name="Grid Table 2 Accent 6" w:uiPriority="47"/>
+    <w:lsdException w:name="Grid Table 3 Accent 6" w:uiPriority="48"/>
+    <w:lsdException w:name="Grid Table 4 Accent 6" w:uiPriority="49"/>
+    <w:lsdException w:name="Grid Table 5 Dark Accent 6" w:uiPriority="50"/>
+    <w:lsdException w:name="Grid Table 6 Colorful Accent 6" w:uiPriority="51"/>
+    <w:lsdException w:name="Grid Table 7 Colorful Accent 6" w:uiPriority="52"/>
+    <w:lsdException w:name="List Table 1 Light" w:uiPriority="46"/>
+    <w:lsdException w:name="List Table 2" w:uiPriority="47"/>
+    <w:lsdException w:name="List Table 3" w:uiPriority="48"/>
+    <w:lsdException w:name="List Table 4" w:uiPriority="49"/>
+    <w:lsdException w:name="List Table 5 Dark" w:uiPriority="50"/>
+    <w:lsdException w:name="List Table 6 Colorful" w:uiPriority="51"/>
+    <w:lsdException w:name="List Table 7 Colorful" w:uiPriority="52"/>
+    <w:lsdException w:name="List Table 1 Light Accent 1" w:uiPriority="46"/>
+    <w:lsdException w:name="List Table 2 Accent 1" w:uiPriority="47"/>
+    <w:lsdException w:name="List Table 3 Accent 1" w:uiPriority="48"/>
+    <w:lsdException w:name="List Table 4 Accent 1" w:uiPriority="49"/>
+    <w:lsdException w:name="List Table 5 Dark Accent 1" w:uiPriority="50"/>
+    <w:lsdException w:name="List Table 6 Colorful Accent 1" w:uiPriority="51"/>
+    <w:lsdException w:name="List Table 7 Colorful Accent 1" w:uiPriority="52"/>
+    <w:lsdException w:name="List Table 1 Light Accent 2" w:uiPriority="46"/>
+    <w:lsdException w:name="List Table 2 Accent 2" w:uiPriority="47"/>
+    <w:lsdException w:name="List Table 3 Accent 2" w:uiPriority="48"/>
+    <w:lsdException w:name="List Table 4 Accent 2" w:uiPriority="49"/>
+    <w:lsdException w:name="List Table 5 Dark Accent 2" w:uiPriority="50"/>
+    <w:lsdException w:name="List Table 6 Colorful Accent 2" w:uiPriority="51"/>
+    <w:lsdException w:name="List Table 7 Colorful Accent 2" w:uiPriority="52"/>
+    <w:lsdException w:name="List Table 1 Light Accent 3" w:uiPriority="46"/>
+    <w:lsdException w:name="List Table 2 Accent 3" w:uiPriority="47"/>
+    <w:lsdException w:name="List Table 3 Accent 3" w:uiPriority="48"/>
+    <w:lsdException w:name="List Table 4 Accent 3" w:uiPriority="49"/>
+    <w:lsdException w:name="List Table 5 Dark Accent 3" w:uiPriority="50"/>
+    <w:lsdException w:name="List Table 6 Colorful Accent 3" w:uiPriority="51"/>
+    <w:lsdException w:name="List Table 7 Colorful Accent 3" w:uiPriority="52"/>
+    <w:lsdException w:name="List Table 1 Light Accent 4" w:uiPriority="46"/>
+    <w:lsdException w:name="List Table 2 Accent 4" w:uiPriority="47"/>
+    <w:lsdException w:name="List Table 3 Accent 4" w:uiPriority="48"/>
+    <w:lsdException w:name="List Table 4 Accent 4" w:uiPriority="49"/>
+    <w:lsdException w:name="List Table 5 Dark Accent 4" w:uiPriority="50"/>
+    <w:lsdException w:name="List Table 6 Colorful Accent 4" w:uiPriority="51"/>
+    <w:lsdException w:name="List Table 7 Colorful Accent 4" w:uiPriority="52"/>
+    <w:lsdException w:name="List Table 1 Light Accent 5" w:uiPriority="46"/>
+    <w:lsdException w:name="List Table 2 Accent 5" w:uiPriority="47"/>
+    <w:lsdException w:name="List Table 3 Accent 5" w:uiPriority="48"/>
+    <w:lsdException w:name="List Table 4 Accent 5" w:uiPriority="49"/>
+    <w:lsdException w:name="List Table 5 Dark Accent 5" w:uiPriority="50"/>
+    <w:lsdException w:name="List Table 6 Colorful Accent 5" w:uiPriority="51"/>
+    <w:lsdException w:name="List Table 7 Colorful Accent 5" w:uiPriority="52"/>
+    <w:lsdException w:name="List Table 1 Light Accent 6" w:uiPriority="46"/>
+    <w:lsdException w:name="List Table 2 Accent 6" w:uiPriority="47"/>
+    <w:lsdException w:name="List Table 3 Accent 6" w:uiPriority="48"/>
+    <w:lsdException w:name="List Table 4 Accent 6" w:uiPriority="49"/>
+    <w:lsdException w:name="List Table 5 Dark Accent 6" w:uiPriority="50"/>
+    <w:lsdException w:name="List Table 6 Colorful Accent 6" w:uiPriority="51"/>
+    <w:lsdException w:name="List Table 7 Colorful Accent 6" w:uiPriority="52"/>
   </w:latentStyles>
   <w:style w:type="paragraph" w:default="1" w:styleId="Normal">
     <w:name w:val="Normal"/>
@@ -569,205 +1147,102 @@
       <w:u w:val="single"/>
     </w:rPr>
   </w:style>
-</w:styles>
-</file>
-
-<file path=word/stylesWithEffects.xml><?xml version="1.0" encoding="utf-8"?>
-<w:styles xmlns:wpc="http://schemas.microsoft.com/office/word/2010/wordprocessingCanvas" xmlns:mc="http://schemas.openxmlformats.org/markup-compatibility/2006" xmlns:o="urn:schemas-microsoft-com:office:office" xmlns:r="http://schemas.openxmlformats.org/officeDocument/2006/relationships" xmlns:m="http://schemas.openxmlformats.org/officeDocument/2006/math" xmlns:v="urn:schemas-microsoft-com:vml" xmlns:wp14="http://schemas.microsoft.com/office/word/2010/wordprocessingDrawing" xmlns:wp="http://schemas.openxmlformats.org/drawingml/2006/wordprocessingDrawing" xmlns:w10="urn:schemas-microsoft-com:office:word" xmlns:w="http://schemas.openxmlformats.org/wordprocessingml/2006/main" xmlns:w14="http://schemas.microsoft.com/office/word/2010/wordml" xmlns:wpg="http://schemas.microsoft.com/office/word/2010/wordprocessingGroup" xmlns:wpi="http://schemas.microsoft.com/office/word/2010/wordprocessingInk" xmlns:wne="http://schemas.microsoft.com/office/word/2006/wordml" xmlns:wps="http://schemas.microsoft.com/office/word/2010/wordprocessingShape" mc:Ignorable="w14 wp14">
-  <w:docDefaults>
-    <w:rPrDefault>
-      <w:rPr>
-        <w:rFonts w:asciiTheme="minorHAnsi" w:eastAsiaTheme="minorHAnsi" w:hAnsiTheme="minorHAnsi" w:cstheme="minorBidi"/>
-        <w:sz w:val="22"/>
-        <w:szCs w:val="22"/>
-        <w:lang w:val="en-US" w:eastAsia="en-US" w:bidi="ar-SA"/>
-      </w:rPr>
-    </w:rPrDefault>
-    <w:pPrDefault>
-      <w:pPr>
-        <w:spacing w:after="200" w:line="276" w:lineRule="auto"/>
-      </w:pPr>
-    </w:pPrDefault>
-  </w:docDefaults>
-  <w:latentStyles w:defLockedState="0" w:defUIPriority="99" w:defSemiHidden="1" w:defUnhideWhenUsed="1" w:defQFormat="0" w:count="267">
-    <w:lsdException w:name="Normal" w:semiHidden="0" w:uiPriority="0" w:unhideWhenUsed="0" w:qFormat="1"/>
-    <w:lsdException w:name="heading 1" w:semiHidden="0" w:uiPriority="9" w:unhideWhenUsed="0" w:qFormat="1"/>
-    <w:lsdException w:name="heading 2" w:uiPriority="9" w:qFormat="1"/>
-    <w:lsdException w:name="heading 3" w:uiPriority="9" w:qFormat="1"/>
-    <w:lsdException w:name="heading 4" w:uiPriority="9" w:qFormat="1"/>
-    <w:lsdException w:name="heading 5" w:uiPriority="9" w:qFormat="1"/>
-    <w:lsdException w:name="heading 6" w:uiPriority="9" w:qFormat="1"/>
-    <w:lsdException w:name="heading 7" w:uiPriority="9" w:qFormat="1"/>
-    <w:lsdException w:name="heading 8" w:uiPriority="9" w:qFormat="1"/>
-    <w:lsdException w:name="heading 9" w:uiPriority="9" w:qFormat="1"/>
-    <w:lsdException w:name="toc 1" w:uiPriority="39"/>
-    <w:lsdException w:name="toc 2" w:uiPriority="39"/>
-    <w:lsdException w:name="toc 3" w:uiPriority="39"/>
-    <w:lsdException w:name="toc 4" w:uiPriority="39"/>
-    <w:lsdException w:name="toc 5" w:uiPriority="39"/>
-    <w:lsdException w:name="toc 6" w:uiPriority="39"/>
-    <w:lsdException w:name="toc 7" w:uiPriority="39"/>
-    <w:lsdException w:name="toc 8" w:uiPriority="39"/>
-    <w:lsdException w:name="toc 9" w:uiPriority="39"/>
-    <w:lsdException w:name="caption" w:uiPriority="35" w:qFormat="1"/>
-    <w:lsdException w:name="Title" w:semiHidden="0" w:uiPriority="10" w:unhideWhenUsed="0" w:qFormat="1"/>
-    <w:lsdException w:name="Default Paragraph Font" w:uiPriority="1"/>
-    <w:lsdException w:name="Subtitle" w:semiHidden="0" w:uiPriority="11" w:unhideWhenUsed="0" w:qFormat="1"/>
-    <w:lsdException w:name="Strong" w:semiHidden="0" w:uiPriority="22" w:unhideWhenUsed="0" w:qFormat="1"/>
-    <w:lsdException w:name="Emphasis" w:semiHidden="0" w:uiPriority="20" w:unhideWhenUsed="0" w:qFormat="1"/>
-    <w:lsdException w:name="Table Grid" w:semiHidden="0" w:uiPriority="59" w:unhideWhenUsed="0"/>
-    <w:lsdException w:name="Placeholder Text" w:unhideWhenUsed="0"/>
-    <w:lsdException w:name="No Spacing" w:semiHidden="0" w:uiPriority="1" w:unhideWhenUsed="0" w:qFormat="1"/>
-    <w:lsdException w:name="Light Shading" w:semiHidden="0" w:uiPriority="60" w:unhideWhenUsed="0"/>
-    <w:lsdException w:name="Light List" w:semiHidden="0" w:uiPriority="61" w:unhideWhenUsed="0"/>
-    <w:lsdException w:name="Light Grid" w:semiHidden="0" w:uiPriority="62" w:unhideWhenUsed="0"/>
-    <w:lsdException w:name="Medium Shading 1" w:semiHidden="0" w:uiPriority="63" w:unhideWhenUsed="0"/>
-    <w:lsdException w:name="Medium Shading 2" w:semiHidden="0" w:uiPriority="64" w:unhideWhenUsed="0"/>
-    <w:lsdException w:name="Medium List 1" w:semiHidden="0" w:uiPriority="65" w:unhideWhenUsed="0"/>
-    <w:lsdException w:name="Medium List 2" w:semiHidden="0" w:uiPriority="66" w:unhideWhenUsed="0"/>
-    <w:lsdException w:name="Medium Grid 1" w:semiHidden="0" w:uiPriority="67" w:unhideWhenUsed="0"/>
-    <w:lsdException w:name="Medium Grid 2" w:semiHidden="0" w:uiPriority="68" w:unhideWhenUsed="0"/>
-    <w:lsdException w:name="Medium Grid 3" w:semiHidden="0" w:uiPriority="69" w:unhideWhenUsed="0"/>
-    <w:lsdException w:name="Dark List" w:semiHidden="0" w:uiPriority="70" w:unhideWhenUsed="0"/>
-    <w:lsdException w:name="Colorful Shading" w:semiHidden="0" w:uiPriority="71" w:unhideWhenUsed="0"/>
-    <w:lsdException w:name="Colorful List" w:semiHidden="0" w:uiPriority="72" w:unhideWhenUsed="0"/>
-    <w:lsdException w:name="Colorful Grid" w:semiHidden="0" w:uiPriority="73" w:unhideWhenUsed="0"/>
-    <w:lsdException w:name="Light Shading Accent 1" w:semiHidden="0" w:uiPriority="60" w:unhideWhenUsed="0"/>
-    <w:lsdException w:name="Light List Accent 1" w:semiHidden="0" w:uiPriority="61" w:unhideWhenUsed="0"/>
-    <w:lsdException w:name="Light Grid Accent 1" w:semiHidden="0" w:uiPriority="62" w:unhideWhenUsed="0"/>
-    <w:lsdException w:name="Medium Shading 1 Accent 1" w:semiHidden="0" w:uiPriority="63" w:unhideWhenUsed="0"/>
-    <w:lsdException w:name="Medium Shading 2 Accent 1" w:semiHidden="0" w:uiPriority="64" w:unhideWhenUsed="0"/>
-    <w:lsdException w:name="Medium List 1 Accent 1" w:semiHidden="0" w:uiPriority="65" w:unhideWhenUsed="0"/>
-    <w:lsdException w:name="Revision" w:unhideWhenUsed="0"/>
-    <w:lsdException w:name="List Paragraph" w:semiHidden="0" w:uiPriority="34" w:unhideWhenUsed="0" w:qFormat="1"/>
-    <w:lsdException w:name="Quote" w:semiHidden="0" w:uiPriority="29" w:unhideWhenUsed="0" w:qFormat="1"/>
-    <w:lsdException w:name="Intense Quote" w:semiHidden="0" w:uiPriority="30" w:unhideWhenUsed="0" w:qFormat="1"/>
-    <w:lsdException w:name="Medium List 2 Accent 1" w:semiHidden="0" w:uiPriority="66" w:unhideWhenUsed="0"/>
-    <w:lsdException w:name="Medium Grid 1 Accent 1" w:semiHidden="0" w:uiPriority="67" w:unhideWhenUsed="0"/>
-    <w:lsdException w:name="Medium Grid 2 Accent 1" w:semiHidden="0" w:uiPriority="68" w:unhideWhenUsed="0"/>
-    <w:lsdException w:name="Medium Grid 3 Accent 1" w:semiHidden="0" w:uiPriority="69" w:unhideWhenUsed="0"/>
-    <w:lsdException w:name="Dark List Accent 1" w:semiHidden="0" w:uiPriority="70" w:unhideWhenUsed="0"/>
-    <w:lsdException w:name="Colorful Shading Accent 1" w:semiHidden="0" w:uiPriority="71" w:unhideWhenUsed="0"/>
-    <w:lsdException w:name="Colorful List Accent 1" w:semiHidden="0" w:uiPriority="72" w:unhideWhenUsed="0"/>
-    <w:lsdException w:name="Colorful Grid Accent 1" w:semiHidden="0" w:uiPriority="73" w:unhideWhenUsed="0"/>
-    <w:lsdException w:name="Light Shading Accent 2" w:semiHidden="0" w:uiPriority="60" w:unhideWhenUsed="0"/>
-    <w:lsdException w:name="Light List Accent 2" w:semiHidden="0" w:uiPriority="61" w:unhideWhenUsed="0"/>
-    <w:lsdException w:name="Light Grid Accent 2" w:semiHidden="0" w:uiPriority="62" w:unhideWhenUsed="0"/>
-    <w:lsdException w:name="Medium Shading 1 Accent 2" w:semiHidden="0" w:uiPriority="63" w:unhideWhenUsed="0"/>
-    <w:lsdException w:name="Medium Shading 2 Accent 2" w:semiHidden="0" w:uiPriority="64" w:unhideWhenUsed="0"/>
-    <w:lsdException w:name="Medium List 1 Accent 2" w:semiHidden="0" w:uiPriority="65" w:unhideWhenUsed="0"/>
-    <w:lsdException w:name="Medium List 2 Accent 2" w:semiHidden="0" w:uiPriority="66" w:unhideWhenUsed="0"/>
-    <w:lsdException w:name="Medium Grid 1 Accent 2" w:semiHidden="0" w:uiPriority="67" w:unhideWhenUsed="0"/>
-    <w:lsdException w:name="Medium Grid 2 Accent 2" w:semiHidden="0" w:uiPriority="68" w:unhideWhenUsed="0"/>
-    <w:lsdException w:name="Medium Grid 3 Accent 2" w:semiHidden="0" w:uiPriority="69" w:unhideWhenUsed="0"/>
-    <w:lsdException w:name="Dark List Accent 2" w:semiHidden="0" w:uiPriority="70" w:unhideWhenUsed="0"/>
-    <w:lsdException w:name="Colorful Shading Accent 2" w:semiHidden="0" w:uiPriority="71" w:unhideWhenUsed="0"/>
-    <w:lsdException w:name="Colorful List Accent 2" w:semiHidden="0" w:uiPriority="72" w:unhideWhenUsed="0"/>
-    <w:lsdException w:name="Colorful Grid Accent 2" w:semiHidden="0" w:uiPriority="73" w:unhideWhenUsed="0"/>
-    <w:lsdException w:name="Light Shading Accent 3" w:semiHidden="0" w:uiPriority="60" w:unhideWhenUsed="0"/>
-    <w:lsdException w:name="Light List Accent 3" w:semiHidden="0" w:uiPriority="61" w:unhideWhenUsed="0"/>
-    <w:lsdException w:name="Light Grid Accent 3" w:semiHidden="0" w:uiPriority="62" w:unhideWhenUsed="0"/>
-    <w:lsdException w:name="Medium Shading 1 Accent 3" w:semiHidden="0" w:uiPriority="63" w:unhideWhenUsed="0"/>
-    <w:lsdException w:name="Medium Shading 2 Accent 3" w:semiHidden="0" w:uiPriority="64" w:unhideWhenUsed="0"/>
-    <w:lsdException w:name="Medium List 1 Accent 3" w:semiHidden="0" w:uiPriority="65" w:unhideWhenUsed="0"/>
-    <w:lsdException w:name="Medium List 2 Accent 3" w:semiHidden="0" w:uiPriority="66" w:unhideWhenUsed="0"/>
-    <w:lsdException w:name="Medium Grid 1 Accent 3" w:semiHidden="0" w:uiPriority="67" w:unhideWhenUsed="0"/>
-    <w:lsdException w:name="Medium Grid 2 Accent 3" w:semiHidden="0" w:uiPriority="68" w:unhideWhenUsed="0"/>
-    <w:lsdException w:name="Medium Grid 3 Accent 3" w:semiHidden="0" w:uiPriority="69" w:unhideWhenUsed="0"/>
-    <w:lsdException w:name="Dark List Accent 3" w:semiHidden="0" w:uiPriority="70" w:unhideWhenUsed="0"/>
-    <w:lsdException w:name="Colorful Shading Accent 3" w:semiHidden="0" w:uiPriority="71" w:unhideWhenUsed="0"/>
-    <w:lsdException w:name="Colorful List Accent 3" w:semiHidden="0" w:uiPriority="72" w:unhideWhenUsed="0"/>
-    <w:lsdException w:name="Colorful Grid Accent 3" w:semiHidden="0" w:uiPriority="73" w:unhideWhenUsed="0"/>
-    <w:lsdException w:name="Light Shading Accent 4" w:semiHidden="0" w:uiPriority="60" w:unhideWhenUsed="0"/>
-    <w:lsdException w:name="Light List Accent 4" w:semiHidden="0" w:uiPriority="61" w:unhideWhenUsed="0"/>
-    <w:lsdException w:name="Light Grid Accent 4" w:semiHidden="0" w:uiPriority="62" w:unhideWhenUsed="0"/>
-    <w:lsdException w:name="Medium Shading 1 Accent 4" w:semiHidden="0" w:uiPriority="63" w:unhideWhenUsed="0"/>
-    <w:lsdException w:name="Medium Shading 2 Accent 4" w:semiHidden="0" w:uiPriority="64" w:unhideWhenUsed="0"/>
-    <w:lsdException w:name="Medium List 1 Accent 4" w:semiHidden="0" w:uiPriority="65" w:unhideWhenUsed="0"/>
-    <w:lsdException w:name="Medium List 2 Accent 4" w:semiHidden="0" w:uiPriority="66" w:unhideWhenUsed="0"/>
-    <w:lsdException w:name="Medium Grid 1 Accent 4" w:semiHidden="0" w:uiPriority="67" w:unhideWhenUsed="0"/>
-    <w:lsdException w:name="Medium Grid 2 Accent 4" w:semiHidden="0" w:uiPriority="68" w:unhideWhenUsed="0"/>
-    <w:lsdException w:name="Medium Grid 3 Accent 4" w:semiHidden="0" w:uiPriority="69" w:unhideWhenUsed="0"/>
-    <w:lsdException w:name="Dark List Accent 4" w:semiHidden="0" w:uiPriority="70" w:unhideWhenUsed="0"/>
-    <w:lsdException w:name="Colorful Shading Accent 4" w:semiHidden="0" w:uiPriority="71" w:unhideWhenUsed="0"/>
-    <w:lsdException w:name="Colorful List Accent 4" w:semiHidden="0" w:uiPriority="72" w:unhideWhenUsed="0"/>
-    <w:lsdException w:name="Colorful Grid Accent 4" w:semiHidden="0" w:uiPriority="73" w:unhideWhenUsed="0"/>
-    <w:lsdException w:name="Light Shading Accent 5" w:semiHidden="0" w:uiPriority="60" w:unhideWhenUsed="0"/>
-    <w:lsdException w:name="Light List Accent 5" w:semiHidden="0" w:uiPriority="61" w:unhideWhenUsed="0"/>
-    <w:lsdException w:name="Light Grid Accent 5" w:semiHidden="0" w:uiPriority="62" w:unhideWhenUsed="0"/>
-    <w:lsdException w:name="Medium Shading 1 Accent 5" w:semiHidden="0" w:uiPriority="63" w:unhideWhenUsed="0"/>
-    <w:lsdException w:name="Medium Shading 2 Accent 5" w:semiHidden="0" w:uiPriority="64" w:unhideWhenUsed="0"/>
-    <w:lsdException w:name="Medium List 1 Accent 5" w:semiHidden="0" w:uiPriority="65" w:unhideWhenUsed="0"/>
-    <w:lsdException w:name="Medium List 2 Accent 5" w:semiHidden="0" w:uiPriority="66" w:unhideWhenUsed="0"/>
-    <w:lsdException w:name="Medium Grid 1 Accent 5" w:semiHidden="0" w:uiPriority="67" w:unhideWhenUsed="0"/>
-    <w:lsdException w:name="Medium Grid 2 Accent 5" w:semiHidden="0" w:uiPriority="68" w:unhideWhenUsed="0"/>
-    <w:lsdException w:name="Medium Grid 3 Accent 5" w:semiHidden="0" w:uiPriority="69" w:unhideWhenUsed="0"/>
-    <w:lsdException w:name="Dark List Accent 5" w:semiHidden="0" w:uiPriority="70" w:unhideWhenUsed="0"/>
-    <w:lsdException w:name="Colorful Shading Accent 5" w:semiHidden="0" w:uiPriority="71" w:unhideWhenUsed="0"/>
-    <w:lsdException w:name="Colorful List Accent 5" w:semiHidden="0" w:uiPriority="72" w:unhideWhenUsed="0"/>
-    <w:lsdException w:name="Colorful Grid Accent 5" w:semiHidden="0" w:uiPriority="73" w:unhideWhenUsed="0"/>
-    <w:lsdException w:name="Light Shading Accent 6" w:semiHidden="0" w:uiPriority="60" w:unhideWhenUsed="0"/>
-    <w:lsdException w:name="Light List Accent 6" w:semiHidden="0" w:uiPriority="61" w:unhideWhenUsed="0"/>
-    <w:lsdException w:name="Light Grid Accent 6" w:semiHidden="0" w:uiPriority="62" w:unhideWhenUsed="0"/>
-    <w:lsdException w:name="Medium Shading 1 Accent 6" w:semiHidden="0" w:uiPriority="63" w:unhideWhenUsed="0"/>
-    <w:lsdException w:name="Medium Shading 2 Accent 6" w:semiHidden="0" w:uiPriority="64" w:unhideWhenUsed="0"/>
-    <w:lsdException w:name="Medium List 1 Accent 6" w:semiHidden="0" w:uiPriority="65" w:unhideWhenUsed="0"/>
-    <w:lsdException w:name="Medium List 2 Accent 6" w:semiHidden="0" w:uiPriority="66" w:unhideWhenUsed="0"/>
-    <w:lsdException w:name="Medium Grid 1 Accent 6" w:semiHidden="0" w:uiPriority="67" w:unhideWhenUsed="0"/>
-    <w:lsdException w:name="Medium Grid 2 Accent 6" w:semiHidden="0" w:uiPriority="68" w:unhideWhenUsed="0"/>
-    <w:lsdException w:name="Medium Grid 3 Accent 6" w:semiHidden="0" w:uiPriority="69" w:unhideWhenUsed="0"/>
-    <w:lsdException w:name="Dark List Accent 6" w:semiHidden="0" w:uiPriority="70" w:unhideWhenUsed="0"/>
-    <w:lsdException w:name="Colorful Shading Accent 6" w:semiHidden="0" w:uiPriority="71" w:unhideWhenUsed="0"/>
-    <w:lsdException w:name="Colorful List Accent 6" w:semiHidden="0" w:uiPriority="72" w:unhideWhenUsed="0"/>
-    <w:lsdException w:name="Colorful Grid Accent 6" w:semiHidden="0" w:uiPriority="73" w:unhideWhenUsed="0"/>
-    <w:lsdException w:name="Subtle Emphasis" w:semiHidden="0" w:uiPriority="19" w:unhideWhenUsed="0" w:qFormat="1"/>
-    <w:lsdException w:name="Intense Emphasis" w:semiHidden="0" w:uiPriority="21" w:unhideWhenUsed="0" w:qFormat="1"/>
-    <w:lsdException w:name="Subtle Reference" w:semiHidden="0" w:uiPriority="31" w:unhideWhenUsed="0" w:qFormat="1"/>
-    <w:lsdException w:name="Intense Reference" w:semiHidden="0" w:uiPriority="32" w:unhideWhenUsed="0" w:qFormat="1"/>
-    <w:lsdException w:name="Book Title" w:semiHidden="0" w:uiPriority="33" w:unhideWhenUsed="0" w:qFormat="1"/>
-    <w:lsdException w:name="Bibliography" w:uiPriority="37"/>
-    <w:lsdException w:name="TOC Heading" w:uiPriority="39" w:qFormat="1"/>
-  </w:latentStyles>
-  <w:style w:type="paragraph" w:default="1" w:styleId="Normal">
-    <w:name w:val="Normal"/>
-    <w:qFormat/>
-  </w:style>
-  <w:style w:type="character" w:default="1" w:styleId="DefaultParagraphFont">
-    <w:name w:val="Default Paragraph Font"/>
-    <w:uiPriority w:val="1"/>
-    <w:semiHidden/>
-    <w:unhideWhenUsed/>
-  </w:style>
-  <w:style w:type="table" w:default="1" w:styleId="TableNormal">
-    <w:name w:val="Normal Table"/>
+  <w:style w:type="character" w:styleId="CommentReference">
+    <w:name w:val="annotation reference"/>
+    <w:basedOn w:val="DefaultParagraphFont"/>
     <w:uiPriority w:val="99"/>
     <w:semiHidden/>
     <w:unhideWhenUsed/>
-    <w:tblPr>
-      <w:tblInd w:w="0" w:type="dxa"/>
-      <w:tblCellMar>
-        <w:top w:w="0" w:type="dxa"/>
-        <w:left w:w="108" w:type="dxa"/>
-        <w:bottom w:w="0" w:type="dxa"/>
-        <w:right w:w="108" w:type="dxa"/>
-      </w:tblCellMar>
-    </w:tblPr>
+    <w:rsid w:val="0055206B"/>
+    <w:rPr>
+      <w:sz w:val="16"/>
+      <w:szCs w:val="16"/>
+    </w:rPr>
   </w:style>
-  <w:style w:type="numbering" w:default="1" w:styleId="NoList">
-    <w:name w:val="No List"/>
+  <w:style w:type="paragraph" w:styleId="CommentText">
+    <w:name w:val="annotation text"/>
+    <w:basedOn w:val="Normal"/>
+    <w:link w:val="CommentTextChar"/>
     <w:uiPriority w:val="99"/>
     <w:semiHidden/>
     <w:unhideWhenUsed/>
+    <w:rsid w:val="0055206B"/>
+    <w:pPr>
+      <w:spacing w:line="240" w:lineRule="auto"/>
+    </w:pPr>
+    <w:rPr>
+      <w:sz w:val="20"/>
+      <w:szCs w:val="20"/>
+    </w:rPr>
   </w:style>
-  <w:style w:type="character" w:styleId="Hyperlink">
-    <w:name w:val="Hyperlink"/>
+  <w:style w:type="character" w:customStyle="1" w:styleId="CommentTextChar">
+    <w:name w:val="Comment Text Char"/>
     <w:basedOn w:val="DefaultParagraphFont"/>
+    <w:link w:val="CommentText"/>
     <w:uiPriority w:val="99"/>
+    <w:semiHidden/>
+    <w:rsid w:val="0055206B"/>
+    <w:rPr>
+      <w:sz w:val="20"/>
+      <w:szCs w:val="20"/>
+    </w:rPr>
+  </w:style>
+  <w:style w:type="paragraph" w:styleId="CommentSubject">
+    <w:name w:val="annotation subject"/>
+    <w:basedOn w:val="CommentText"/>
+    <w:next w:val="CommentText"/>
+    <w:link w:val="CommentSubjectChar"/>
+    <w:uiPriority w:val="99"/>
+    <w:semiHidden/>
     <w:unhideWhenUsed/>
-    <w:rsid w:val="00DD2BB7"/>
+    <w:rsid w:val="0055206B"/>
     <w:rPr>
-      <w:color w:val="0000FF" w:themeColor="hyperlink"/>
-      <w:u w:val="single"/>
+      <w:b/>
+      <w:bCs/>
+    </w:rPr>
+  </w:style>
+  <w:style w:type="character" w:customStyle="1" w:styleId="CommentSubjectChar">
+    <w:name w:val="Comment Subject Char"/>
+    <w:basedOn w:val="CommentTextChar"/>
+    <w:link w:val="CommentSubject"/>
+    <w:uiPriority w:val="99"/>
+    <w:semiHidden/>
+    <w:rsid w:val="0055206B"/>
+    <w:rPr>
+      <w:b/>
+      <w:bCs/>
+      <w:sz w:val="20"/>
+      <w:szCs w:val="20"/>
+    </w:rPr>
+  </w:style>
+  <w:style w:type="paragraph" w:styleId="BalloonText">
+    <w:name w:val="Balloon Text"/>
+    <w:basedOn w:val="Normal"/>
+    <w:link w:val="BalloonTextChar"/>
+    <w:uiPriority w:val="99"/>
+    <w:semiHidden/>
+    <w:unhideWhenUsed/>
+    <w:rsid w:val="0055206B"/>
+    <w:pPr>
+      <w:spacing w:after="0" w:line="240" w:lineRule="auto"/>
+    </w:pPr>
+    <w:rPr>
+      <w:rFonts w:ascii="Segoe UI" w:hAnsi="Segoe UI" w:cs="Segoe UI"/>
+      <w:sz w:val="18"/>
+      <w:szCs w:val="18"/>
+    </w:rPr>
+  </w:style>
+  <w:style w:type="character" w:customStyle="1" w:styleId="BalloonTextChar">
+    <w:name w:val="Balloon Text Char"/>
+    <w:basedOn w:val="DefaultParagraphFont"/>
+    <w:link w:val="BalloonText"/>
+    <w:uiPriority w:val="99"/>
+    <w:semiHidden/>
+    <w:rsid w:val="0055206B"/>
+    <w:rPr>
+      <w:rFonts w:ascii="Segoe UI" w:hAnsi="Segoe UI" w:cs="Segoe UI"/>
+      <w:sz w:val="18"/>
+      <w:szCs w:val="18"/>
     </w:rPr>
   </w:style>
 </w:styles>

</xml_diff>

<commit_message>
Some intro and discussion
</commit_message>
<xml_diff>
--- a/vvg-product-placement.docx
+++ b/vvg-product-placement.docx
@@ -4,13 +4,172 @@
   <w:body>
     <w:p>
       <w:r>
+        <w:t xml:space="preserve">The apparent coziness between video game producers and firearms manufacturers came to a head with </w:t>
+      </w:r>
+      <w:r>
+        <w:rPr>
+          <w:i/>
+        </w:rPr>
+        <w:t>Medal of Honor: Warfighter</w:t>
+      </w:r>
+      <w:r>
+        <w:t xml:space="preserve">, a military-style first-person-shooter much like the bestselling </w:t>
+      </w:r>
+      <w:r>
+        <w:rPr>
+          <w:i/>
+        </w:rPr>
+        <w:t xml:space="preserve">Call of Duty </w:t>
+      </w:r>
+      <w:r>
+        <w:t xml:space="preserve">series. </w:t>
+      </w:r>
+      <w:r>
+        <w:rPr>
+          <w:i/>
+        </w:rPr>
+        <w:t>Warfighter</w:t>
+      </w:r>
+      <w:r>
+        <w:t xml:space="preserve">’s marketing made much of the purported authenticity of the game’s content, featuring settings taken from real-world </w:t>
+      </w:r>
+      <w:r>
+        <w:t xml:space="preserve">American military operations. However, the most novel feature of the game’s marketing campaign was the development of a page within the </w:t>
+      </w:r>
+      <w:r>
+        <w:rPr>
+          <w:i/>
+        </w:rPr>
+        <w:t>Warfighter</w:t>
+      </w:r>
+      <w:r>
+        <w:t xml:space="preserve"> website that listed all the guns the player could use in the game and linked to their real-world manufacturers. Players could order special editions of knives and </w:t>
+      </w:r>
+      <w:proofErr w:type="gramStart"/>
+      <w:r>
+        <w:t xml:space="preserve">a tomahawk licensed with the </w:t>
+      </w:r>
+      <w:r>
+        <w:rPr>
+          <w:i/>
+        </w:rPr>
+        <w:t xml:space="preserve">Warfighter </w:t>
+      </w:r>
+      <w:r>
+        <w:t>brand, or even order</w:t>
+      </w:r>
+      <w:proofErr w:type="gramEnd"/>
+      <w:r>
+        <w:t xml:space="preserve"> a particular gun to be shipped to their local federally-licensed gun dealer. (Smith, 2012, </w:t>
+      </w:r>
+      <w:hyperlink r:id="rId5" w:history="1">
+        <w:r>
+          <w:rPr>
+            <w:rStyle w:val="Hyperlink"/>
+          </w:rPr>
+          <w:t>http://gameological.com/2012/08/partners-in-arms/</w:t>
+        </w:r>
+      </w:hyperlink>
+      <w:r>
+        <w:t xml:space="preserve">, “Partners in Arms”, The </w:t>
+      </w:r>
+      <w:proofErr w:type="spellStart"/>
+      <w:r>
+        <w:t>Gameological</w:t>
+      </w:r>
+      <w:proofErr w:type="spellEnd"/>
+      <w:r>
+        <w:t xml:space="preserve"> Society) </w:t>
+      </w:r>
+      <w:r>
+        <w:rPr>
+          <w:i/>
+        </w:rPr>
+        <w:t xml:space="preserve">Warfighter </w:t>
+      </w:r>
+      <w:r>
+        <w:t xml:space="preserve">faced criticism </w:t>
+      </w:r>
+      <w:r>
+        <w:t>over the explicit association between in-game violence and the promotion of real-world weapons, and later the special-edition tomahawk and online gun store were taken down (</w:t>
+      </w:r>
+      <w:hyperlink r:id="rId6" w:history="1">
+        <w:r>
+          <w:rPr>
+            <w:rStyle w:val="Hyperlink"/>
+          </w:rPr>
+          <w:t>http://www.eurogamer.net/articles/2012-08-14-the-medal-of-honor-tomahawk</w:t>
+        </w:r>
+      </w:hyperlink>
+      <w:r>
+        <w:t xml:space="preserve">, </w:t>
+      </w:r>
+      <w:r>
+        <w:t>http://kotaku.com/5935328/medal-of-honor-website-ends-tomahawk-promo-and-pulls-links-to-weapons--gear-manufacturers</w:t>
+      </w:r>
+      <w:r>
+        <w:t>).</w:t>
+      </w:r>
+    </w:p>
+    <w:p>
+      <w:hyperlink r:id="rId7" w:history="1">
+        <w:r>
+          <w:rPr>
+            <w:rStyle w:val="Hyperlink"/>
+          </w:rPr>
+          <w:t>http://www.nytimes.com/2012/12/25/business/real-and-virtual-firearms-nurture-marketing-link.html</w:t>
+        </w:r>
+      </w:hyperlink>
+    </w:p>
+    <w:p>
+      <w:hyperlink r:id="rId8" w:history="1">
+        <w:r>
+          <w:rPr>
+            <w:rStyle w:val="Hyperlink"/>
+          </w:rPr>
+          <w:t>http://www.polygon.com/2012/12/26/3804144/ea-removes-links-on-marketing-partners-website-to-real-life-weapons</w:t>
+        </w:r>
+      </w:hyperlink>
+    </w:p>
+    <w:p>
+      <w:r>
+        <w:t xml:space="preserve">This event lead the media to more closely scrutinize the associations between the marketing of real-world and virtual firearms. Some media outlets argued that in-game representations of real-world guns were a powerful marketing force. Not only were such licensing arrangements often very lucrative for gun manufacturers, it was claimed, but the manufacturers would often inspect the game to make sure that the in-game portrayal is appropriately powerful and attractive. </w:t>
+      </w:r>
+      <w:hyperlink r:id="rId9" w:history="1">
+        <w:r>
+          <w:rPr>
+            <w:rStyle w:val="Hyperlink"/>
+          </w:rPr>
+          <w:t>http://www.eurogamer.net/articles/2013-02-01-shooters-how-video-games-fund-arms-manufacturers</w:t>
+        </w:r>
+      </w:hyperlink>
+    </w:p>
+    <w:p>
+      <w:r>
+        <w:t xml:space="preserve">In light of this phenomenon, we wanted to study the process by which in-game representations of firearms could influence perceptions of their real-world counterparts. </w:t>
+      </w:r>
+      <w:r>
+        <w:t xml:space="preserve">To do this, we designed four versions of a single video game. In the game, participants would use either a real-world rifle or a science-fiction plasma weapon, which was further modified to be either powerful and attractive or ineffective and undesirable. </w:t>
+      </w:r>
+    </w:p>
+    <w:p>
+      <w:r>
+        <w:t>Being, as we were, two young graduate students in need of a hot phenomenon to build our careers upon, we were very excited to run this experiment, but a little nervous that we wouldn’t find anything to report. We therefore included a whole battery of dependent measures to give ourselves as many chances at statistical significance as possible. We are now older and soberer; we write this study as the exploratory initial project it was, with an eye to the way we might have reported it in a more juvenile scientific culture.</w:t>
+      </w:r>
+    </w:p>
+    <w:p>
+      <w:r>
         <w:t xml:space="preserve">Hypothesis: Playing a video game featuring a powerful, attractive rendition of a real-world firearm will increase perceptions that the real-world firearm is powerful, effective, and desirable. Furthermore, it will increase the perceived normativity of owning a firearm. </w:t>
       </w:r>
       <w:r>
         <w:t>Therefore, we hypothesized</w:t>
       </w:r>
       <w:r>
-        <w:t xml:space="preserve"> a 2 Gun × 2 Power interaction such that participants in the strong AR-15 condition would like the AR-15 more, and participants in the weak AR-15 condition would like the AR-15 less, relative to the plasma rifle conditions, which would act as control conditions.</w:t>
+        <w:t xml:space="preserve"> a 2 Gun × 2 Power interaction such that participants in the strong AR-15 condition would like the AR-15 more, and </w:t>
+      </w:r>
+      <w:r>
+        <w:lastRenderedPageBreak/>
+        <w:t>participants in the weak AR-15 condition would like the AR-15 less, relative to the plasma rifle conditions, which would act as control conditions.</w:t>
       </w:r>
     </w:p>
     <w:p>
@@ -37,69 +196,119 @@
         <w:t xml:space="preserve">. </w:t>
       </w:r>
       <w:r>
-        <w:t xml:space="preserve">Players had to make their way through a series of levels, fighting through zombies and demons. Enemies would try to bit the player or shoot the player with guns or fireballs. The player had to shoot the enemies, pick </w:t>
-      </w:r>
+        <w:t>Players had to make their way through a series of levels, fighting through zombies and demons. Enemies would try to bit the player or shoot the player with guns or fireballs. The player had to shoot the enemies, pick up health and ammo power-ups, and make it to the end of each level. If the player took too many wounds, the player’s health would be depleted and the level would have to be attempted again.</w:t>
+      </w:r>
+    </w:p>
+    <w:p>
+      <w:r>
+        <w:t>Character’s gun: In each version of the game, the player-character had only a single gun. In the AR-15 condition, this was a realistic rendition of the AR-15 Bushmaster rifle, a popular home-defense and general-purpose rifle. Like its real-world counterpart, the virtual AR-15 was a semi-automatic rifle (e.g. it fired one round at a time, but did not need to be manually rechambered between rounds) with a 20-round magazine. When the player fired the rifle, it would fire at a steady pace; after 20 rounds, it would have to be reloaded.</w:t>
+      </w:r>
+    </w:p>
+    <w:p>
+      <w:r>
+        <w:t>In the plasma rifle condition, the player-character instead had a science-fiction rifle we called the “</w:t>
+      </w:r>
+      <w:r>
+        <w:t>Martian ZQ-5</w:t>
+      </w:r>
+      <w:r>
+        <w:t xml:space="preserve"> Plasma Rifle.” Its properties (e.g., rate of fire, </w:t>
+      </w:r>
+      <w:r>
+        <w:t>damage per bullet, rounds per magazine, accuracy) were kept identical to the virtual AR-15.</w:t>
+      </w:r>
+    </w:p>
+    <w:p>
+      <w:r>
+        <w:t>To strengthen the manipulation, a description of the assigned gun was given in the cover story. Moreover, a picture-in-picture icon of the gun and its name was presented bilaterally on the game screen (see Figure).</w:t>
+      </w:r>
+    </w:p>
+    <w:p>
+      <w:r>
+        <w:t xml:space="preserve">Gun power: </w:t>
+      </w:r>
+      <w:r>
+        <w:t xml:space="preserve">To make the player’s gun more or less desirable, its in-game properties were manipulated. In the strong gun condition, the gun fired with perfect accuracy, the bullets dealt substantial damage, </w:t>
+      </w:r>
+      <w:r>
+        <w:t>and the rate of fire was moderate and steady. To augment the player’s perception of the gun’s strength, the gun had a deep, strong report and would shake the screen slightly when fired. Furthermore, enemies shot by the rifle would sometimes burst into gore, losing chunks of flesh or even limbs.</w:t>
+      </w:r>
+    </w:p>
+    <w:p>
+      <w:r>
+        <w:t>In the weak gun condition, the gun fired with rather less accuracy, the bullets dealt substantially less damage, and the rate of fire was slower. The gun did not shake the screen when fired, and its report was anemic. Enemies shot by the rifle always died with the same, less dramatic animation, and did not lose chunks or parts.</w:t>
+      </w:r>
+    </w:p>
+    <w:p>
+      <w:r>
+        <w:t>A full table of statistics for the weak and strong guns is provided in Table X.</w:t>
+      </w:r>
+      <w:r>
+        <w:t xml:space="preserve"> The .wad game files for all four conditions are available online at XXXXXX.</w:t>
+      </w:r>
+    </w:p>
+    <w:p>
+      <w:r>
+        <w:rPr>
+          <w:b/>
+        </w:rPr>
+        <w:t>Outcomes</w:t>
+      </w:r>
+    </w:p>
+    <w:p>
+      <w:r>
+        <w:lastRenderedPageBreak/>
+        <w:t xml:space="preserve">After playing the game, participants filled out a paper survey (attached in supplementary materials, Survey.docx). </w:t>
+      </w:r>
+    </w:p>
+    <w:p>
+      <w:pPr>
+        <w:rPr>
+          <w:b/>
+        </w:rPr>
+      </w:pPr>
+      <w:r>
+        <w:rPr>
+          <w:b/>
+        </w:rPr>
+        <w:t>Analysis</w:t>
+      </w:r>
+    </w:p>
+    <w:p>
       <w:proofErr w:type="gramStart"/>
       <w:r>
-        <w:t>up</w:t>
+        <w:rPr>
+          <w:b/>
+        </w:rPr>
+        <w:t>Manipulation check.</w:t>
       </w:r>
       <w:proofErr w:type="gramEnd"/>
       <w:r>
-        <w:t xml:space="preserve"> health and ammo power-ups, and make it to the end of each level. If the player took too many wounds, the player’s health would be depleted and the level would have to be attempted again.</w:t>
-      </w:r>
-    </w:p>
-    <w:p>
-      <w:r>
-        <w:t>Character’s gun: In each version of the game, the player-character had only a single gun. In the AR-15 condition, this was a realistic rendition of the AR-15 Bushmaster rifle, a popular home-defense and general-purpose rifle. Like its real-world counterpart, the virtual AR-15 was a semi-automatic rifle (e.g. it fired one round at a time, but did not need to be manually rechambered between rounds) with a 20-round magazine. When the player fired the rifle, it would fire at a steady pace; after 20 rounds, it would have to be reloaded.</w:t>
-      </w:r>
-    </w:p>
-    <w:p>
-      <w:r>
-        <w:t>In the plasma rifle condition, the player-character instead had a science-fiction rifle we called the “</w:t>
-      </w:r>
-      <w:r>
-        <w:t>Martian ZQ-5</w:t>
-      </w:r>
-      <w:r>
-        <w:t xml:space="preserve"> Plasma Rifle.” Its properties (e.g., rate of fire, </w:t>
-      </w:r>
-      <w:r>
-        <w:t>damage per bullet, rounds per magazine, accuracy) were kept identical to the virtual AR-15.</w:t>
-      </w:r>
-    </w:p>
-    <w:p>
-      <w:r>
-        <w:t>To strengthen the manipulation, a description of the assigned gun was given in the cover story. Moreover, a picture-in-picture icon of the gun and its name was presented bilaterally on the game screen (see Figure).</w:t>
-      </w:r>
-    </w:p>
-    <w:p>
-      <w:r>
-        <w:t xml:space="preserve">Gun power: </w:t>
-      </w:r>
-      <w:r>
-        <w:t xml:space="preserve">To make the player’s </w:t>
+        <w:rPr>
+          <w:b/>
+        </w:rPr>
+        <w:t xml:space="preserve"> </w:t>
+      </w:r>
+      <w:r>
+        <w:t>Participants in the strong gun condition reported feeling si</w:t>
       </w:r>
       <w:bookmarkStart w:id="0" w:name="_GoBack"/>
       <w:bookmarkEnd w:id="0"/>
       <w:r>
-        <w:t xml:space="preserve">gun more or less desirable, its in-game properties were manipulated. In the strong gun condition, the gun fired with perfect accuracy, the bullets dealt substantial damage, </w:t>
-      </w:r>
-      <w:r>
-        <w:t>and the rate of fire was moderate and steady. To augment the player’s perception of the gun’s strength, the gun had a deep, strong report and would shake the screen slightly when fired. Furthermore, enemies shot by the rifle would sometimes burst into gore, losing chunks of flesh or even limbs.</w:t>
-      </w:r>
-    </w:p>
-    <w:p>
-      <w:r>
-        <w:t>In the weak gun condition, the gun fired with rather less accuracy, the bullets dealt substantially less damage, and the rate of fire was slower. The gun did not shake the screen when fired, and its report was anemic. Enemies shot by the rifle always died with the same, less dramatic animation, and did not lose chunks or parts.</w:t>
-      </w:r>
-    </w:p>
-    <w:p>
-      <w:r>
-        <w:lastRenderedPageBreak/>
-        <w:t>A full table of statistics for the weak and strong guns is provided in Table X.</w:t>
-      </w:r>
-      <w:r>
-        <w:t xml:space="preserve"> The .wad game files for all four conditions are available online at XXXXXX.</w:t>
+        <w:t xml:space="preserve">gnificantly more </w:t>
+      </w:r>
+    </w:p>
+    <w:p>
+      <w:proofErr w:type="gramStart"/>
+      <w:r>
+        <w:rPr>
+          <w:b/>
+        </w:rPr>
+        <w:t>Gun desire.</w:t>
+      </w:r>
+      <w:proofErr w:type="gramEnd"/>
+      <w:r>
+        <w:t xml:space="preserve"> We conducted a 2 (Gun) × 2 (Power) ANOVA. </w:t>
       </w:r>
     </w:p>
     <w:p>
@@ -109,47 +318,47 @@
         </w:rPr>
       </w:pPr>
       <w:r>
+        <w:t xml:space="preserve"> </w:t>
+      </w:r>
+      <w:r>
         <w:rPr>
           <w:b/>
         </w:rPr>
-        <w:t>Analysis</w:t>
-      </w:r>
-    </w:p>
-    <w:p>
-      <w:proofErr w:type="gramStart"/>
-      <w:r>
-        <w:rPr>
-          <w:b/>
-        </w:rPr>
-        <w:t>Manipulation check.</w:t>
-      </w:r>
-      <w:proofErr w:type="gramEnd"/>
-      <w:r>
-        <w:rPr>
-          <w:b/>
-        </w:rPr>
-        <w:t xml:space="preserve"> </w:t>
-      </w:r>
-      <w:r>
-        <w:t xml:space="preserve">Participants in the strong gun condition reported feeling significantly more </w:t>
-      </w:r>
-    </w:p>
-    <w:p>
-      <w:proofErr w:type="gramStart"/>
-      <w:r>
-        <w:rPr>
-          <w:b/>
-        </w:rPr>
-        <w:t>Gun desire.</w:t>
-      </w:r>
-      <w:proofErr w:type="gramEnd"/>
-      <w:r>
-        <w:t xml:space="preserve"> We conducted a 2 (Gun) × 2 (Power) ANOVA. </w:t>
-      </w:r>
-    </w:p>
-    <w:p>
-      <w:r>
-        <w:t xml:space="preserve"> </w:t>
+        <w:t>Discussion</w:t>
+      </w:r>
+    </w:p>
+    <w:p>
+      <w:r>
+        <w:t>Results indicate that brief exposure to a violent game with an attractive or unattractive representation of a real-world firearm does little to influence attitudes towards that firearm or to firearms more generally.</w:t>
+      </w:r>
+    </w:p>
+    <w:p>
+      <w:r>
+        <w:t xml:space="preserve">There are a number of possible reasons we did not detect an effect. The simplest explanation, of course, is that no such effect exists: product placement in violent games might have only a minimal influence on attitudes towards those products. This seems a little incongruous with the broader phenomenon as reported in news outlets and summarized in our introduction. </w:t>
+      </w:r>
+      <w:r>
+        <w:t xml:space="preserve">It is possible that experimental and </w:t>
+      </w:r>
+      <w:proofErr w:type="spellStart"/>
+      <w:r>
+        <w:t>personological</w:t>
+      </w:r>
+      <w:proofErr w:type="spellEnd"/>
+      <w:r>
+        <w:t xml:space="preserve"> factors obscured the anticipated effect. First, it is likely that fifteen minutes is not enough to influence attitudes towards a gun. Second, it is possible that the game’s setting was not conducive to product-placement effects, being too fantastic for the real-world weapon. Perhaps a more realistic setting such as an urban neighborhood or American countryside would influence attitudes </w:t>
+      </w:r>
+      <w:proofErr w:type="spellStart"/>
+      <w:r>
+        <w:t>moreso</w:t>
+      </w:r>
+      <w:proofErr w:type="spellEnd"/>
+      <w:r>
+        <w:t xml:space="preserve"> than an unrealistic hellish landscape populated by zombies and demons. </w:t>
+      </w:r>
+    </w:p>
+    <w:p>
+      <w:r>
+        <w:t>We remember thinking that we might find the sort of nuanced and surprising effect that was typical of top journals at the time, something like “Product placement does not make players want the gun more, but it makes them think gun ownership is more normative.” We recognize today that such effects, as presented, are often the result of some amount of Hypothesizing After Results are Known with a bit of interpreting the difference between “statistically significant” and “not statistically significant” as being statistically significant. It is scary to think that one’s experiment might miss an important outcome, but we recognize now that it is important to report initial exploratory work as being, indeed, exploratory.</w:t>
       </w:r>
     </w:p>
     <w:sectPr>
@@ -349,6 +558,17 @@
     <w:semiHidden/>
     <w:unhideWhenUsed/>
   </w:style>
+  <w:style w:type="character" w:styleId="Hyperlink">
+    <w:name w:val="Hyperlink"/>
+    <w:basedOn w:val="DefaultParagraphFont"/>
+    <w:uiPriority w:val="99"/>
+    <w:unhideWhenUsed/>
+    <w:rsid w:val="00DD2BB7"/>
+    <w:rPr>
+      <w:color w:val="0000FF" w:themeColor="hyperlink"/>
+      <w:u w:val="single"/>
+    </w:rPr>
+  </w:style>
 </w:styles>
 </file>
 
@@ -538,6 +758,17 @@
     <w:uiPriority w:val="99"/>
     <w:semiHidden/>
     <w:unhideWhenUsed/>
+  </w:style>
+  <w:style w:type="character" w:styleId="Hyperlink">
+    <w:name w:val="Hyperlink"/>
+    <w:basedOn w:val="DefaultParagraphFont"/>
+    <w:uiPriority w:val="99"/>
+    <w:unhideWhenUsed/>
+    <w:rsid w:val="00DD2BB7"/>
+    <w:rPr>
+      <w:color w:val="0000FF" w:themeColor="hyperlink"/>
+      <w:u w:val="single"/>
+    </w:rPr>
   </w:style>
 </w:styles>
 </file>

</xml_diff>

<commit_message>
More analysis and writing.
</commit_message>
<xml_diff>
--- a/vvg-product-placement.docx
+++ b/vvg-product-placement.docx
@@ -124,6 +124,11 @@
       </w:hyperlink>
     </w:p>
     <w:p>
+      <w:pPr>
+        <w:rPr>
+          <w:rStyle w:val="Hyperlink"/>
+        </w:rPr>
+      </w:pPr>
       <w:r>
         <w:t xml:space="preserve">This event lead the media to more closely scrutinize the associations between the marketing of real-world and virtual firearms. Some media outlets argued that in-game representations of real-world guns were a powerful marketing force. Not only were such licensing arrangements often very lucrative for gun manufacturers, it was claimed, but the manufacturers would often inspect the game to make sure that the in-game portrayal is appropriately powerful and attractive. </w:t>
       </w:r>
@@ -137,6 +142,84 @@
       </w:hyperlink>
     </w:p>
     <w:p>
+      <w:pPr>
+        <w:autoSpaceDE w:val="0"/>
+        <w:autoSpaceDN w:val="0"/>
+        <w:adjustRightInd w:val="0"/>
+        <w:spacing w:after="0" w:line="240" w:lineRule="auto"/>
+        <w:rPr>
+          <w:rFonts w:ascii="ArialUnicodeMS" w:hAnsi="ArialUnicodeMS" w:cs="ArialUnicodeMS"/>
+          <w:sz w:val="18"/>
+          <w:szCs w:val="18"/>
+        </w:rPr>
+      </w:pPr>
+      <w:r>
+        <w:rPr>
+          <w:rFonts w:ascii="ArialUnicodeMS" w:hAnsi="ArialUnicodeMS" w:cs="ArialUnicodeMS"/>
+          <w:sz w:val="18"/>
+          <w:szCs w:val="18"/>
+        </w:rPr>
+        <w:t>“</w:t>
+      </w:r>
+      <w:r>
+        <w:rPr>
+          <w:rFonts w:ascii="ArialUnicodeMS" w:hAnsi="ArialUnicodeMS" w:cs="ArialUnicodeMS"/>
+          <w:sz w:val="18"/>
+          <w:szCs w:val="18"/>
+        </w:rPr>
+        <w:t>While studies have found no connection between video games and gun violence, the case of Medal of</w:t>
+      </w:r>
+    </w:p>
+    <w:p>
+      <w:pPr>
+        <w:autoSpaceDE w:val="0"/>
+        <w:autoSpaceDN w:val="0"/>
+        <w:adjustRightInd w:val="0"/>
+        <w:spacing w:after="0" w:line="240" w:lineRule="auto"/>
+        <w:rPr>
+          <w:rFonts w:ascii="ArialUnicodeMS" w:hAnsi="ArialUnicodeMS" w:cs="ArialUnicodeMS"/>
+          <w:sz w:val="18"/>
+          <w:szCs w:val="18"/>
+        </w:rPr>
+      </w:pPr>
+      <w:r>
+        <w:rPr>
+          <w:rFonts w:ascii="ArialUnicodeMS" w:hAnsi="ArialUnicodeMS" w:cs="ArialUnicodeMS"/>
+          <w:sz w:val="18"/>
+          <w:szCs w:val="18"/>
+        </w:rPr>
+        <w:t>Honor Warfighter illustrates how the firearms and video game industries have quietly forged a mutually</w:t>
+      </w:r>
+    </w:p>
+    <w:p>
+      <w:proofErr w:type="gramStart"/>
+      <w:r>
+        <w:rPr>
+          <w:rFonts w:ascii="ArialUnicodeMS" w:hAnsi="ArialUnicodeMS" w:cs="ArialUnicodeMS"/>
+          <w:sz w:val="18"/>
+          <w:szCs w:val="18"/>
+        </w:rPr>
+        <w:t>beneficial</w:t>
+      </w:r>
+      <w:proofErr w:type="gramEnd"/>
+      <w:r>
+        <w:rPr>
+          <w:rFonts w:ascii="ArialUnicodeMS" w:hAnsi="ArialUnicodeMS" w:cs="ArialUnicodeMS"/>
+          <w:sz w:val="18"/>
+          <w:szCs w:val="18"/>
+        </w:rPr>
+        <w:t xml:space="preserve"> marketing relationship.</w:t>
+      </w:r>
+      <w:r>
+        <w:rPr>
+          <w:rFonts w:ascii="ArialUnicodeMS" w:hAnsi="ArialUnicodeMS" w:cs="ArialUnicodeMS"/>
+          <w:sz w:val="18"/>
+          <w:szCs w:val="18"/>
+        </w:rPr>
+        <w:t>” New York Times</w:t>
+      </w:r>
+    </w:p>
+    <w:p>
       <w:r>
         <w:t xml:space="preserve">In light of this phenomenon, we wanted to study the process by which in-game representations of firearms could influence perceptions of their real-world counterparts. </w:t>
       </w:r>
@@ -146,22 +229,97 @@
     </w:p>
     <w:p>
       <w:r>
-        <w:t>Being, as we were, two young graduate students in need of a hot phenomenon to build our careers upon, we were very excited to run this experiment, but a little nervous that we wouldn’t find anything to report. We therefore included a whole battery of dependent measures to give ourselves as many chances at statistical significance as possible. We are now older and soberer; we write this study as the exploratory initial project it was, with an eye to the way we might have reported it in a more juvenile scientific culture.</w:t>
-      </w:r>
-    </w:p>
-    <w:p>
-      <w:r>
-        <w:t xml:space="preserve">Hypothesis: Playing a video game featuring a powerful, attractive rendition of a real-world firearm will increase perceptions that the real-world firearm is powerful, effective, and desirable. Furthermore, it will increase the perceived normativity of owning a firearm. </w:t>
-      </w:r>
-      <w:r>
-        <w:t>Therefore, we hypothesized</w:t>
-      </w:r>
-      <w:r>
-        <w:t xml:space="preserve"> a 2 Gun × 2 Power interaction such that participants in the strong AR-15 condition would like the AR-15 more, and </w:t>
-      </w:r>
+        <w:t xml:space="preserve">Being, as we were, two young graduate students in need of a hot phenomenon to build our careers upon, we were very excited to run this experiment, but a little nervous that we wouldn’t find anything to report. We therefore included a whole battery of dependent measures to give ourselves as many chances at statistical significance as possible. </w:t>
+      </w:r>
+      <w:r>
+        <w:t>Perhaps participants might not explicitly want the gun more, but they might see gun ownership as safer or more normative. Maybe they would take more strident positions in favor of 2</w:t>
+      </w:r>
+      <w:r>
+        <w:rPr>
+          <w:vertAlign w:val="superscript"/>
+        </w:rPr>
+        <w:t>nd</w:t>
+      </w:r>
+      <w:r>
+        <w:t xml:space="preserve"> Amendment rights.</w:t>
+      </w:r>
+    </w:p>
+    <w:p>
       <w:r>
         <w:lastRenderedPageBreak/>
-        <w:t>participants in the weak AR-15 condition would like the AR-15 less, relative to the plasma rifle conditions, which would act as control conditions.</w:t>
+        <w:t>We are now older and soberer; we write this study as the exploratory initial project it was, with an eye to the way we might have reported it in a more juvenile scientific culture.</w:t>
+      </w:r>
+    </w:p>
+    <w:p>
+      <w:r>
+        <w:t xml:space="preserve">Hypothesis: Playing a video game featuring a powerful, attractive rendition of a real-world firearm will increase perceptions that the real-world firearm is powerful, effective, and desirable. </w:t>
+      </w:r>
+      <w:r>
+        <w:t xml:space="preserve">Participants playing the game featuring the powerful rendition of the AR-15 were thus expected to rate the AR-15 as more accurate, powerful, and desirable. This was expected to lead to increased purchasing intentions. </w:t>
+      </w:r>
+      <w:r>
+        <w:t xml:space="preserve">Furthermore, </w:t>
+      </w:r>
+      <w:r>
+        <w:t xml:space="preserve">we had hypothesized more subtle effects, such as </w:t>
+      </w:r>
+      <w:r>
+        <w:t>increase</w:t>
+      </w:r>
+      <w:r>
+        <w:t>s</w:t>
+      </w:r>
+      <w:r>
+        <w:t xml:space="preserve"> the perceived normativity of owning a firearm</w:t>
+      </w:r>
+      <w:r>
+        <w:t xml:space="preserve">, the perceived safety of firearm ownership, and </w:t>
+      </w:r>
+      <w:r>
+        <w:t>the importance of 2</w:t>
+      </w:r>
+      <w:r>
+        <w:rPr>
+          <w:vertAlign w:val="superscript"/>
+        </w:rPr>
+        <w:t>nd</w:t>
+      </w:r>
+      <w:r>
+        <w:t xml:space="preserve"> Amendment rights</w:t>
+      </w:r>
+      <w:r>
+        <w:t xml:space="preserve">. </w:t>
+      </w:r>
+    </w:p>
+    <w:p>
+      <w:r>
+        <w:t>W</w:t>
+      </w:r>
+      <w:r>
+        <w:t>e hypothesized</w:t>
+      </w:r>
+      <w:r>
+        <w:t xml:space="preserve"> a 2 Gun × 2 Power interaction </w:t>
+      </w:r>
+      <w:r>
+        <w:t xml:space="preserve">for each outcome </w:t>
+      </w:r>
+      <w:r>
+        <w:t>such that participants in the strong AR-15 condition would like the AR-15 more, and participants in the weak AR-15 condition would like the AR-15 less, relative to the plasma rifle conditions, which would act as control conditions.</w:t>
+      </w:r>
+    </w:p>
+    <w:p>
+      <w:r>
+        <w:t xml:space="preserve">When these hypotheses failed to bear fruit, we investigated possible subgroup analyses by gender and by political party. We report these analyses as being strictly exploratory and </w:t>
+      </w:r>
+      <w:r>
+        <w:rPr>
+          <w:i/>
+        </w:rPr>
+        <w:t>post hoc</w:t>
+      </w:r>
+      <w:r>
+        <w:t>.</w:t>
       </w:r>
     </w:p>
     <w:p>
@@ -217,6 +375,7 @@
     </w:p>
     <w:p>
       <w:r>
+        <w:lastRenderedPageBreak/>
         <w:t xml:space="preserve">Gun power: </w:t>
       </w:r>
       <w:r>
@@ -249,45 +408,437 @@
     </w:p>
     <w:p>
       <w:r>
+        <w:t>After playing the game, participants filled out a paper survey (attached in supplementary materials, Survey.docx).</w:t>
+      </w:r>
+      <w:r>
+        <w:t xml:space="preserve"> This being our first experiment in this area, we were afraid we would miss some relevant construct that might yield statistical significance. In an attempt to prevent this, we drafted many new scales and items for use as outcomes.</w:t>
+      </w:r>
+    </w:p>
+    <w:p>
+      <w:r>
+        <w:rPr>
+          <w:b/>
+        </w:rPr>
+        <w:t>1</w:t>
+      </w:r>
+      <w:r>
+        <w:rPr>
+          <w:b/>
+          <w:vertAlign w:val="superscript"/>
+        </w:rPr>
+        <w:t>st</w:t>
+      </w:r>
+      <w:r>
+        <w:rPr>
+          <w:b/>
+        </w:rPr>
+        <w:t xml:space="preserve"> and 2</w:t>
+      </w:r>
+      <w:r>
+        <w:rPr>
+          <w:b/>
+          <w:vertAlign w:val="superscript"/>
+        </w:rPr>
+        <w:t>nd</w:t>
+      </w:r>
+      <w:r>
+        <w:rPr>
+          <w:b/>
+        </w:rPr>
+        <w:t xml:space="preserve"> Amendment Rights Advocacy</w:t>
+      </w:r>
+      <w:r>
+        <w:rPr>
+          <w:b/>
+        </w:rPr>
+        <w:t>.</w:t>
+      </w:r>
+      <w:r>
+        <w:t xml:space="preserve"> Participants rated nine items on a 7-point Likert</w:t>
+      </w:r>
+      <w:r>
+        <w:t xml:space="preserve"> </w:t>
+      </w:r>
+      <w:r>
+        <w:t>scale (1-Strongly disagree, 7-Strongly agree). Four items asked about the importance of the 2</w:t>
+      </w:r>
+      <w:r>
+        <w:rPr>
+          <w:vertAlign w:val="superscript"/>
+        </w:rPr>
+        <w:t>nd</w:t>
+      </w:r>
+      <w:r>
+        <w:t xml:space="preserve"> amendment and the utility of private firearm ownership. The other five items, intended as a screen, asked about the importance of freedom of speech in violent media. </w:t>
+      </w:r>
+    </w:p>
+    <w:p>
+      <w:r>
+        <w:rPr>
+          <w:b/>
+        </w:rPr>
+        <w:t>AR-15 desirability</w:t>
+      </w:r>
+      <w:r>
+        <w:t>. At the top of the scale, participants were instructed that the following questions reference the AR-15 semi-automatic rifle. A picture of the rifle accompanied the text. Five questions measured the utility of the AR-15 (fun, useful, would feel safer, accurate, powerful). Another three questions measured buying intentions. A last question asked “What is the MOST you would be willing to pay, in dollars, for the AR-15?” Participants wholly uninterested in owning an AR-15 were instructed to write “blank” for this item.</w:t>
+      </w:r>
+    </w:p>
+    <w:p>
+      <w:r>
+        <w:rPr>
+          <w:b/>
+        </w:rPr>
+        <w:t xml:space="preserve">In-game gun desirability. </w:t>
+      </w:r>
+      <w:r>
+        <w:t xml:space="preserve">Participants rated two items for how desirable their in-game gun was (“I feel I </w:t>
+      </w:r>
+      <w:r>
+        <w:rPr>
+          <w:i/>
+        </w:rPr>
+        <w:t>want</w:t>
+      </w:r>
+      <w:r>
+        <w:t xml:space="preserve"> the gun that I used in the video game today” and “I feel I </w:t>
+      </w:r>
+      <w:r>
+        <w:rPr>
+          <w:i/>
+        </w:rPr>
+        <w:t>need</w:t>
+      </w:r>
+      <w:r>
+        <w:t xml:space="preserve"> the gun I used in the video game today”)</w:t>
+      </w:r>
+    </w:p>
+    <w:p>
+      <w:r>
+        <w:rPr>
+          <w:b/>
+        </w:rPr>
+        <w:t xml:space="preserve">Public policy. </w:t>
+      </w:r>
+      <w:r>
+        <w:t xml:space="preserve">Five items measured attitudes towards </w:t>
+      </w:r>
+      <w:r>
+        <w:t>gun control laws and the permissibility of carrying firearms in public.</w:t>
+      </w:r>
+    </w:p>
+    <w:p>
+      <w:r>
+        <w:rPr>
+          <w:b/>
+        </w:rPr>
+        <w:t>Normative g</w:t>
+      </w:r>
+      <w:r>
+        <w:rPr>
+          <w:b/>
+        </w:rPr>
+        <w:t xml:space="preserve">un safety and utility. </w:t>
+      </w:r>
+      <w:r>
+        <w:t>Participants were asked what percent of gun owners would ever experience a gun-related accident (e.g. accidental discharge), what percent would ever have a gun stolen from them, and what percent would ever use their gun in an act of self-defense.</w:t>
+      </w:r>
+    </w:p>
+    <w:p>
+      <w:r>
+        <w:rPr>
+          <w:b/>
+        </w:rPr>
         <w:lastRenderedPageBreak/>
-        <w:t>After playing the game, participants filled out a paper survey (attached in supplementary materials, Survey.docx).</w:t>
-      </w:r>
-      <w:r>
-        <w:t xml:space="preserve"> This being our first experiment in this area, we were afraid we would miss some relevant construct that might yield statistical significance. In an attempt to prevent this, we drafted many new scales and items for use as outcomes.</w:t>
-      </w:r>
-    </w:p>
-    <w:p>
-      <w:r>
-        <w:rPr>
-          <w:b/>
-        </w:rPr>
-        <w:t>1</w:t>
+        <w:t xml:space="preserve">Magazine restrictions. </w:t>
+      </w:r>
+      <w:r>
+        <w:t>Participants were asked what should be the maximum number of bullets in a magazine, that is, how many bullets a gun should be able to fire before needing to be reloaded.</w:t>
+      </w:r>
+    </w:p>
+    <w:p>
+      <w:r>
+        <w:rPr>
+          <w:b/>
+        </w:rPr>
+        <w:t xml:space="preserve">Individual differences. </w:t>
+      </w:r>
+      <w:r>
+        <w:t>Participants were asked whether they owned a gun, whether they played violent video games, and which political party they supported.</w:t>
+      </w:r>
+    </w:p>
+    <w:p>
+      <w:pPr>
+        <w:rPr>
+          <w:b/>
+        </w:rPr>
+      </w:pPr>
+      <w:r>
+        <w:rPr>
+          <w:b/>
+        </w:rPr>
+        <w:t>Analysis</w:t>
+      </w:r>
+    </w:p>
+    <w:p>
+      <w:r>
+        <w:t xml:space="preserve">We used the </w:t>
+      </w:r>
+      <w:proofErr w:type="spellStart"/>
+      <w:r>
+        <w:t>BayesFactor</w:t>
+      </w:r>
+      <w:proofErr w:type="spellEnd"/>
+      <w:r>
+        <w:t xml:space="preserve"> package for </w:t>
+      </w:r>
+      <w:r>
+        <w:rPr>
+          <w:b/>
+        </w:rPr>
+        <w:t>R</w:t>
+      </w:r>
+      <w:r>
+        <w:t xml:space="preserve"> to perform all analyses with normally-distributed outcomes. This being some of the first research in the area, we did not know exactly what effect size to anticipate; thus, we used a default two-tailed Cauchy prior with scale </w:t>
+      </w:r>
+      <w:r>
+        <w:rPr>
+          <w:i/>
+        </w:rPr>
+        <w:t xml:space="preserve">r </w:t>
+      </w:r>
+      <w:r>
+        <w:t xml:space="preserve">= 0.5, reflecting anticipated effects of modest size, commensurate with most effects in social psychology. For each outcome, we conducted an ANOVA with factors of Gun Type, Gun Power, participant’s gender, and participant’s political orientation. </w:t>
+      </w:r>
+    </w:p>
+    <w:p>
+      <w:r>
+        <w:t xml:space="preserve">Our percentage-based outcomes were better described with a gamma distribution. Since </w:t>
+      </w:r>
+      <w:proofErr w:type="spellStart"/>
+      <w:r>
+        <w:t>BayesFactor</w:t>
+      </w:r>
+      <w:proofErr w:type="spellEnd"/>
+      <w:r>
+        <w:t xml:space="preserve"> does not allow comparison of generalized linear models, we simply report parameter estimates and </w:t>
+      </w:r>
+      <w:r>
+        <w:rPr>
+          <w:i/>
+        </w:rPr>
+        <w:t>p</w:t>
+      </w:r>
+      <w:r>
+        <w:t>-values for these outcomes.</w:t>
+      </w:r>
+    </w:p>
+    <w:p>
+      <w:r>
+        <w:rPr>
+          <w:b/>
+        </w:rPr>
+        <w:t xml:space="preserve">Manipulation check. </w:t>
+      </w:r>
+      <w:r>
+        <w:t xml:space="preserve">We tested how assignment to the 2 × 2 ANOVA influenced participants’ in-game performance, as measured by the number of times the player died and the number of monsters the player killed. </w:t>
+      </w:r>
+      <w:commentRangeStart w:id="0"/>
+      <w:r>
+        <w:t xml:space="preserve">Count of player deaths was Poisson-distributed. Participants in the powerful-gun condition died significantly fewer times </w:t>
+      </w:r>
+      <w:r>
+        <w:t xml:space="preserve">than those in the weak-gun condition </w:t>
+      </w:r>
+      <w:r>
+        <w:t>(</w:t>
+      </w:r>
+      <w:r>
+        <w:t>b</w:t>
+      </w:r>
+      <w:r>
+        <w:t xml:space="preserve"> = -.376, </w:t>
+      </w:r>
+      <w:proofErr w:type="spellStart"/>
+      <w:r>
+        <w:t>SE</w:t>
+      </w:r>
+      <w:r>
+        <w:rPr>
+          <w:vertAlign w:val="subscript"/>
+        </w:rPr>
+        <w:t>b</w:t>
+      </w:r>
+      <w:proofErr w:type="spellEnd"/>
+      <w:r>
+        <w:t xml:space="preserve"> = .129, </w:t>
+      </w:r>
+      <w:r>
+        <w:rPr>
+          <w:i/>
+        </w:rPr>
+        <w:t>p</w:t>
+      </w:r>
+      <w:r>
+        <w:t xml:space="preserve"> = .004), while the type of gun (realistic vs. sci-fi) did not significantly influence this outcome (</w:t>
+      </w:r>
+      <w:r>
+        <w:rPr>
+          <w:i/>
+        </w:rPr>
+        <w:t xml:space="preserve">b </w:t>
+      </w:r>
+      <w:r>
+        <w:t>= .028</w:t>
+      </w:r>
+      <w:r>
+        <w:t xml:space="preserve">, </w:t>
+      </w:r>
+      <w:proofErr w:type="spellStart"/>
+      <w:r>
+        <w:t>SE</w:t>
+      </w:r>
+      <w:r>
+        <w:rPr>
+          <w:vertAlign w:val="subscript"/>
+        </w:rPr>
+        <w:t>b</w:t>
+      </w:r>
+      <w:proofErr w:type="spellEnd"/>
+      <w:r>
+        <w:t xml:space="preserve"> = .</w:t>
+      </w:r>
+      <w:r>
+        <w:t>046</w:t>
+      </w:r>
+      <w:r>
+        <w:t xml:space="preserve">, </w:t>
+      </w:r>
+      <w:r>
+        <w:rPr>
+          <w:i/>
+        </w:rPr>
+        <w:t>p</w:t>
+      </w:r>
+      <w:r>
+        <w:t xml:space="preserve"> = </w:t>
+      </w:r>
+      <w:r>
+        <w:t>.539</w:t>
+      </w:r>
+      <w:r>
+        <w:t>), nor did gun type and gun power significantly interact (</w:t>
+      </w:r>
+      <w:r>
+        <w:rPr>
+          <w:i/>
+        </w:rPr>
+        <w:t>b</w:t>
+      </w:r>
+      <w:r>
+        <w:t xml:space="preserve"> = </w:t>
+      </w:r>
+      <w:r>
+        <w:t>.017</w:t>
+      </w:r>
+      <w:r>
+        <w:t xml:space="preserve">, </w:t>
+      </w:r>
+      <w:proofErr w:type="spellStart"/>
+      <w:r>
+        <w:t>SE</w:t>
+      </w:r>
+      <w:r>
+        <w:rPr>
+          <w:vertAlign w:val="subscript"/>
+        </w:rPr>
+        <w:t>b</w:t>
+      </w:r>
+      <w:proofErr w:type="spellEnd"/>
+      <w:r>
+        <w:t xml:space="preserve"> = .</w:t>
+      </w:r>
+      <w:r>
+        <w:t>046</w:t>
+      </w:r>
+      <w:r>
+        <w:t xml:space="preserve">, </w:t>
+      </w:r>
+      <w:r>
+        <w:rPr>
+          <w:i/>
+        </w:rPr>
+        <w:t xml:space="preserve">p </w:t>
+      </w:r>
+      <w:r>
+        <w:t>= .715).</w:t>
+      </w:r>
+      <w:commentRangeEnd w:id="0"/>
+      <w:r>
+        <w:rPr>
+          <w:rStyle w:val="CommentReference"/>
+        </w:rPr>
+        <w:commentReference w:id="0"/>
+      </w:r>
+      <w:r>
+        <w:t xml:space="preserve"> Similarly, participants in the powerful-gun condition killed substantially more enemies than did those in the weak-gun condition. Unexpected effects of gun type and a gun type × power interaction were detected such that participants in the AR-15 condition killed fewer monsters than their ZQ-5 counterparts, particularly in the powerful-gun condition. Regrettably, we did not ask participants directly about how fun, powerful, satisfying, etc. the in-game gun was.</w:t>
+      </w:r>
+    </w:p>
+    <w:p>
+      <w:r>
+        <w:rPr>
+          <w:b/>
+        </w:rPr>
+        <w:t>2</w:t>
       </w:r>
       <w:r>
         <w:rPr>
           <w:b/>
           <w:vertAlign w:val="superscript"/>
         </w:rPr>
-        <w:t>st</w:t>
-      </w:r>
-      <w:r>
-        <w:rPr>
-          <w:b/>
-        </w:rPr>
-        <w:t xml:space="preserve"> and 2</w:t>
-      </w:r>
-      <w:r>
-        <w:rPr>
-          <w:b/>
+        <w:t>nd</w:t>
+      </w:r>
+      <w:r>
+        <w:rPr>
+          <w:b/>
+        </w:rPr>
+        <w:t xml:space="preserve"> Amendment Advocacy. </w:t>
+      </w:r>
+      <w:commentRangeStart w:id="1"/>
+      <w:r>
+        <w:t>Participants’ 2</w:t>
+      </w:r>
+      <w:r>
+        <w:rPr>
           <w:vertAlign w:val="superscript"/>
         </w:rPr>
         <w:t>nd</w:t>
       </w:r>
       <w:r>
-        <w:rPr>
-          <w:b/>
-        </w:rPr>
-        <w:t xml:space="preserve"> Amendment Rights Advocacy</w:t>
+        <w:t xml:space="preserve"> Amendment advocacy was best</w:t>
+      </w:r>
+      <w:r>
+        <w:t xml:space="preserve"> </w:t>
+      </w:r>
+      <w:r>
+        <w:t xml:space="preserve">modeled by a simple additive </w:t>
+      </w:r>
+      <w:r>
+        <w:t xml:space="preserve">model of political orientation and gender. Adding the main and interactive effects of gun type and gun power to this model was not preferred. BF 74489/580 </w:t>
+      </w:r>
+      <w:commentRangeEnd w:id="1"/>
+      <w:r>
+        <w:rPr>
+          <w:rStyle w:val="CommentReference"/>
+        </w:rPr>
+        <w:commentReference w:id="1"/>
+      </w:r>
+    </w:p>
+    <w:p>
+      <w:r>
+        <w:rPr>
+          <w:b/>
+        </w:rPr>
+        <w:t>Product attitudes</w:t>
       </w:r>
       <w:r>
         <w:rPr>
@@ -296,115 +847,140 @@
         <w:t>.</w:t>
       </w:r>
       <w:r>
-        <w:t xml:space="preserve"> Participants rated nine items on a 7-point Likert</w:t>
-      </w:r>
-      <w:r>
         <w:t xml:space="preserve"> </w:t>
       </w:r>
-      <w:r>
-        <w:t>scale (1-Strongly disagree, 7-Strongly agree). Four items asked about the importance of the 2</w:t>
-      </w:r>
-      <w:r>
-        <w:rPr>
-          <w:vertAlign w:val="superscript"/>
-        </w:rPr>
-        <w:t>nd</w:t>
-      </w:r>
-      <w:r>
-        <w:t xml:space="preserve"> amendment and the utility of private firearm ownership. The other five items, intended as a screen, asked about the importance of freedom of speech in violent media. </w:t>
-      </w:r>
-    </w:p>
-    <w:p>
-      <w:r>
-        <w:rPr>
-          <w:b/>
-        </w:rPr>
-        <w:t>AR-15 desirability</w:t>
-      </w:r>
-      <w:r>
-        <w:t>. At the top of the scale, participants were instructed that the following questions reference the AR-15 semi-automatic rifle. A picture of the rifle accompanied the text. Five questions measured the utility of the AR-15 (fun, useful, would feel safer, accurate, powerful). Another three questions measured buying intentions. A last question asked “What is the MOST you would be willing to pay, in dollars, for the AR-15?” Participants wholly uninterested in owning an AR-15 were instructed to write “blank” for this item.</w:t>
-      </w:r>
-    </w:p>
-    <w:p>
-      <w:r>
-        <w:rPr>
-          <w:b/>
-        </w:rPr>
-        <w:t xml:space="preserve">In-game gun desirability. </w:t>
-      </w:r>
-      <w:r>
-        <w:t xml:space="preserve">Participants rated two items for how desirable their in-game gun was (“I feel I </w:t>
-      </w:r>
-      <w:r>
-        <w:rPr>
-          <w:i/>
-        </w:rPr>
-        <w:t>want</w:t>
-      </w:r>
-      <w:r>
-        <w:t xml:space="preserve"> the gun that I used in the video game today” and “I feel I </w:t>
-      </w:r>
-      <w:r>
-        <w:rPr>
-          <w:i/>
-        </w:rPr>
-        <w:t>need</w:t>
-      </w:r>
-      <w:r>
-        <w:t xml:space="preserve"> the gun I used in the video game today”)</w:t>
-      </w:r>
-    </w:p>
-    <w:p>
-      <w:r>
-        <w:rPr>
-          <w:b/>
-        </w:rPr>
-        <w:t xml:space="preserve">Public policy. </w:t>
-      </w:r>
-      <w:r>
-        <w:t xml:space="preserve">Five items measured attitudes towards </w:t>
-      </w:r>
-      <w:r>
-        <w:t>gun control laws and the permissibility of carrying firearms in public.</w:t>
-      </w:r>
-    </w:p>
-    <w:p>
-      <w:r>
-        <w:rPr>
-          <w:b/>
-        </w:rPr>
-        <w:t>Normative g</w:t>
-      </w:r>
-      <w:r>
-        <w:rPr>
-          <w:b/>
-        </w:rPr>
-        <w:t xml:space="preserve">un safety and utility. </w:t>
-      </w:r>
-      <w:r>
-        <w:t>Participants were asked what percent of gun owners would ever experience a gun-related accident (e.g. accidental discharge), what percent would ever have a gun stolen from them, and what percent would ever use their gun in an act of self-defense.</w:t>
-      </w:r>
-    </w:p>
-    <w:p>
-      <w:r>
-        <w:rPr>
-          <w:b/>
-        </w:rPr>
-        <w:t xml:space="preserve">Magazine restrictions. </w:t>
-      </w:r>
-      <w:r>
-        <w:t>Participants were asked what should be the maximum number of bullets in a magazine, that is, how many bullets a gun should be able to fire before needing to be reloaded.</w:t>
-      </w:r>
-    </w:p>
-    <w:p>
-      <w:r>
-        <w:rPr>
-          <w:b/>
-        </w:rPr>
-        <w:t xml:space="preserve">Individual differences. </w:t>
-      </w:r>
-      <w:r>
-        <w:t>Participants were asked whether they owned a gun, whether they played violent video games, and which political party they supported.</w:t>
+      <w:commentRangeStart w:id="2"/>
+      <w:r>
+        <w:t>Again, attitudes towards the AR-15 were best described by a simple additive model of political orientation and gender. Adding the main and interactive effects of gun type and gun power to this model was not preferred. BF 412727/6634</w:t>
+      </w:r>
+      <w:commentRangeEnd w:id="2"/>
+      <w:r>
+        <w:rPr>
+          <w:rStyle w:val="CommentReference"/>
+        </w:rPr>
+        <w:commentReference w:id="2"/>
+      </w:r>
+    </w:p>
+    <w:p>
+      <w:r>
+        <w:rPr>
+          <w:b/>
+        </w:rPr>
+        <w:t>Purchasing intentions.</w:t>
+      </w:r>
+      <w:r>
+        <w:rPr>
+          <w:b/>
+        </w:rPr>
+        <w:t xml:space="preserve"> </w:t>
+      </w:r>
+      <w:r>
+        <w:t xml:space="preserve">Purchasing intentions were right-skewed but the </w:t>
+      </w:r>
+      <w:proofErr w:type="spellStart"/>
+      <w:r>
+        <w:t>QQplot</w:t>
+      </w:r>
+      <w:proofErr w:type="spellEnd"/>
+      <w:r>
+        <w:t xml:space="preserve"> of standardized residuals was not too ugly. Taking the square root or log of this variable did not improve the </w:t>
+      </w:r>
+      <w:proofErr w:type="spellStart"/>
+      <w:r>
+        <w:t>QQplot</w:t>
+      </w:r>
+      <w:proofErr w:type="spellEnd"/>
+      <w:r>
+        <w:t xml:space="preserve">, so we present it in its natural units. Purchasing intentions were best described by additive effects of political orientation and gender. </w:t>
+      </w:r>
+      <w:r>
+        <w:t>3257466</w:t>
+      </w:r>
+    </w:p>
+    <w:p>
+      <w:r>
+        <w:rPr>
+          <w:b/>
+        </w:rPr>
+        <w:lastRenderedPageBreak/>
+        <w:t>Desire of in-game weapon.</w:t>
+      </w:r>
+      <w:r>
+        <w:rPr>
+          <w:b/>
+        </w:rPr>
+        <w:t xml:space="preserve"> </w:t>
+      </w:r>
+      <w:r>
+        <w:t>This variable was very badly right-skewed, with most participants choosing the minimum response. Square-root or log transformation did little to fix this. Gender slightly predicted this outcome, BF 6.8</w:t>
+      </w:r>
+    </w:p>
+    <w:p>
+      <w:r>
+        <w:rPr>
+          <w:b/>
+        </w:rPr>
+        <w:t>Policy opinion.</w:t>
+      </w:r>
+      <w:r>
+        <w:rPr>
+          <w:b/>
+        </w:rPr>
+        <w:t xml:space="preserve"> </w:t>
+      </w:r>
+      <w:r>
+        <w:t>Policy views were best modeled by political orientation alone. Gender did not seem to predict policy views over and above political orientation (BF ~4). The experimental condition didn’t do squat.</w:t>
+      </w:r>
+    </w:p>
+    <w:p>
+      <w:r>
+        <w:rPr>
+          <w:b/>
+        </w:rPr>
+        <w:t xml:space="preserve">Rates. </w:t>
+      </w:r>
+      <w:r>
+        <w:t xml:space="preserve">Participants’ estimated rates seemed to be more appropriately modeled as a gamma distribution than a normal distribution. </w:t>
+      </w:r>
+      <w:r>
+        <w:t>Because r</w:t>
+      </w:r>
+      <w:r>
+        <w:t xml:space="preserve">esponses of 0% </w:t>
+      </w:r>
+      <w:r>
+        <w:t>cannot be modeled under this distribution, these responses were adjusted to</w:t>
+      </w:r>
+      <w:r>
+        <w:t xml:space="preserve"> </w:t>
+      </w:r>
+      <w:r>
+        <w:t>0.001%. Only a few idiosyncratic predictors reached statistical significance. Republicans, relative to liberals, thought it more probable that a gun owner would experience a gun-related accident such as an accidental discharge. Men, relative to women, thought it more probable that a gun owner might have a gun stolen from them. Libertarians, relative to other political parties, thought it more probable that a gun owner would ever use their gun in an act of self-defense. None of these estimated rates were significantly predicted by the game participants had played.</w:t>
+      </w:r>
+    </w:p>
+    <w:p>
+      <w:r>
+        <w:rPr>
+          <w:b/>
+        </w:rPr>
+        <w:t>Magazine capacity.</w:t>
+      </w:r>
+      <w:r>
+        <w:rPr>
+          <w:b/>
+        </w:rPr>
+        <w:t xml:space="preserve"> </w:t>
+      </w:r>
+      <w:r>
+        <w:t xml:space="preserve">Several participants listed very large values (e.g., 100 or more) for a maximum magazine size, or wrote in responses to the effect that there should be no such government-imposed limit. We tried modeling this outcome in two ways. First, we </w:t>
+      </w:r>
+      <w:proofErr w:type="spellStart"/>
+      <w:r>
+        <w:t>winsorized</w:t>
+      </w:r>
+      <w:proofErr w:type="spellEnd"/>
+      <w:r>
+        <w:t xml:space="preserve"> all responses in excess of 30 down to 30 and attempted a linear model. Second, we coded a dichotomous variable for responses less than 30 and responses equal to or greater than 30 and attempted a logistic model. Neither model revealed any effects of game.</w:t>
       </w:r>
     </w:p>
     <w:p>
@@ -413,249 +989,84 @@
           <w:b/>
         </w:rPr>
       </w:pPr>
-      <w:r>
-        <w:rPr>
-          <w:b/>
-        </w:rPr>
-        <w:t>Analysis</w:t>
-      </w:r>
-    </w:p>
-    <w:p>
-      <w:r>
-        <w:rPr>
-          <w:b/>
-        </w:rPr>
-        <w:t xml:space="preserve">Manipulation check. </w:t>
-      </w:r>
-      <w:r>
-        <w:t xml:space="preserve">We tested how assignment to the 2 × 2 ANOVA influenced participants’ in-game performance, as measured by the number of times the player died and the number of monsters the player killed. </w:t>
-      </w:r>
-      <w:commentRangeStart w:id="0"/>
-      <w:r>
-        <w:t xml:space="preserve">Count of player deaths was Poisson-distributed. Participants in the powerful-gun condition died significantly fewer times </w:t>
-      </w:r>
-      <w:r>
-        <w:t xml:space="preserve">than those in the weak-gun condition </w:t>
-      </w:r>
-      <w:r>
-        <w:t>(</w:t>
-      </w:r>
-      <w:r>
-        <w:t>b</w:t>
-      </w:r>
-      <w:r>
-        <w:t xml:space="preserve"> = -.376, </w:t>
+    </w:p>
+    <w:p>
+      <w:pPr>
+        <w:rPr>
+          <w:b/>
+        </w:rPr>
+      </w:pPr>
+      <w:r>
+        <w:rPr>
+          <w:b/>
+        </w:rPr>
+        <w:t>Discussion</w:t>
+      </w:r>
+    </w:p>
+    <w:p>
+      <w:r>
+        <w:t>Results indicate that brief exposure to a</w:t>
+      </w:r>
+      <w:r>
+        <w:t>n unrealistic</w:t>
+      </w:r>
+      <w:r>
+        <w:t xml:space="preserve"> violent game with an attractive or unattractive representation of a real-world firearm does little to influence attitudes towards that firearm or to firearms more generally.</w:t>
+      </w:r>
+      <w:r>
+        <w:t xml:space="preserve"> In all the models for all the outcomes we considered, the Gun × Power interaction explained very little variance. Participants’ political orientation</w:t>
+      </w:r>
+      <w:r>
+        <w:t>, and often their gender,</w:t>
+      </w:r>
+      <w:r>
+        <w:t xml:space="preserve"> strongly accounted for their views of firearms; the best models retained </w:t>
+      </w:r>
+      <w:r>
+        <w:t>these</w:t>
+      </w:r>
+      <w:r>
+        <w:t xml:space="preserve"> factor</w:t>
+      </w:r>
+      <w:r>
+        <w:t>s</w:t>
+      </w:r>
+      <w:r>
+        <w:t xml:space="preserve"> while eschewing effects of the video game.</w:t>
+      </w:r>
+    </w:p>
+    <w:p>
+      <w:r>
+        <w:t>There are a number of possible reasons we did not detect an effect. The simplest explanation, of course, is that no such effect exists: product placement in violent gam</w:t>
+      </w:r>
+      <w:bookmarkStart w:id="3" w:name="_GoBack"/>
+      <w:bookmarkEnd w:id="3"/>
+      <w:r>
+        <w:t xml:space="preserve">es might have only a minimal influence on attitudes towards those products. This seems a little incongruous with the broader phenomenon as reported in news outlets and summarized in our introduction. </w:t>
+      </w:r>
+      <w:r>
+        <w:t xml:space="preserve">It is possible that experimental and </w:t>
       </w:r>
       <w:proofErr w:type="spellStart"/>
       <w:r>
-        <w:t>SE</w:t>
-      </w:r>
-      <w:r>
-        <w:rPr>
-          <w:vertAlign w:val="subscript"/>
-        </w:rPr>
-        <w:t>b</w:t>
+        <w:t>personological</w:t>
       </w:r>
       <w:proofErr w:type="spellEnd"/>
       <w:r>
-        <w:t xml:space="preserve"> = .129, </w:t>
-      </w:r>
-      <w:r>
-        <w:rPr>
-          <w:i/>
-        </w:rPr>
-        <w:t>p</w:t>
-      </w:r>
-      <w:r>
-        <w:t xml:space="preserve"> = .004), while the type of gun (realistic vs. sci-fi) did not significantly influence this outcome (</w:t>
-      </w:r>
-      <w:r>
-        <w:rPr>
-          <w:i/>
-        </w:rPr>
-        <w:t xml:space="preserve">b </w:t>
-      </w:r>
-      <w:r>
-        <w:t>= .028</w:t>
-      </w:r>
-      <w:r>
-        <w:t xml:space="preserve">, </w:t>
+        <w:t xml:space="preserve"> factors obscured the anticipated effect. First, it is likely that fifteen minutes is not enough to influence attitudes towards a gun. Second, it is possible that the game’s setting was not conducive to product-placement effects, being too fantastic for the real-world weapon. Perhaps a more realistic setting such as an urban neighborhood or American countryside would influence attitudes </w:t>
       </w:r>
       <w:proofErr w:type="spellStart"/>
       <w:r>
-        <w:t>SE</w:t>
-      </w:r>
-      <w:r>
-        <w:rPr>
-          <w:vertAlign w:val="subscript"/>
-        </w:rPr>
-        <w:t>b</w:t>
+        <w:t>moreso</w:t>
       </w:r>
       <w:proofErr w:type="spellEnd"/>
       <w:r>
-        <w:t xml:space="preserve"> = .</w:t>
-      </w:r>
-      <w:r>
-        <w:t>046</w:t>
-      </w:r>
-      <w:r>
-        <w:t xml:space="preserve">, </w:t>
-      </w:r>
-      <w:r>
-        <w:rPr>
-          <w:i/>
-        </w:rPr>
-        <w:t>p</w:t>
-      </w:r>
-      <w:r>
-        <w:t xml:space="preserve"> = </w:t>
-      </w:r>
-      <w:r>
-        <w:t>.539</w:t>
-      </w:r>
-      <w:r>
-        <w:t>), nor did gun type and gun power significantly interact (</w:t>
-      </w:r>
-      <w:r>
-        <w:rPr>
-          <w:i/>
-        </w:rPr>
-        <w:t>b</w:t>
-      </w:r>
-      <w:r>
-        <w:t xml:space="preserve"> = </w:t>
-      </w:r>
-      <w:r>
-        <w:t>.017</w:t>
-      </w:r>
-      <w:r>
-        <w:t xml:space="preserve">, </w:t>
-      </w:r>
-      <w:proofErr w:type="spellStart"/>
-      <w:r>
-        <w:t>SE</w:t>
-      </w:r>
-      <w:r>
-        <w:rPr>
-          <w:vertAlign w:val="subscript"/>
-        </w:rPr>
-        <w:t>b</w:t>
-      </w:r>
-      <w:proofErr w:type="spellEnd"/>
-      <w:r>
-        <w:t xml:space="preserve"> = .</w:t>
-      </w:r>
-      <w:r>
-        <w:t>046</w:t>
-      </w:r>
-      <w:r>
-        <w:t xml:space="preserve">, </w:t>
-      </w:r>
-      <w:r>
-        <w:rPr>
-          <w:i/>
-        </w:rPr>
-        <w:t xml:space="preserve">p </w:t>
-      </w:r>
-      <w:r>
-        <w:t>= .715).</w:t>
-      </w:r>
-      <w:commentRangeEnd w:id="0"/>
-      <w:r>
-        <w:rPr>
-          <w:rStyle w:val="CommentReference"/>
-        </w:rPr>
-        <w:commentReference w:id="0"/>
-      </w:r>
-      <w:r>
-        <w:t xml:space="preserve"> Similarly, participants in the powerful-gun condition killed substantially more enemies than did those in the weak-gun condition. Unexpected effects of gun type and a gun type × power interaction were detected such that participants in the AR-15 condition killed fewer monsters than their ZQ-5 counterparts, particularly </w:t>
-      </w:r>
+        <w:t xml:space="preserve"> than an unrealistic hellish landscape populated by zombies and demons. </w:t>
+      </w:r>
+    </w:p>
+    <w:p>
       <w:r>
         <w:lastRenderedPageBreak/>
-        <w:t>in the powerful-gun condition. Regrettably, we did not ask participants directly about how fun, powerful, satisfying, etc. the in-game gun was.</w:t>
-      </w:r>
-    </w:p>
-    <w:p/>
-    <w:p>
-      <w:r>
-        <w:rPr>
-          <w:b/>
-        </w:rPr>
-        <w:t>Gun desire.</w:t>
-      </w:r>
-      <w:r>
-        <w:t xml:space="preserve"> We conducted a 2 (Gun) × 2 (Power) ANOVA. </w:t>
-      </w:r>
-    </w:p>
-    <w:p>
-      <w:pPr>
-        <w:rPr>
-          <w:b/>
-        </w:rPr>
-      </w:pPr>
-      <w:r>
-        <w:rPr>
-          <w:b/>
-        </w:rPr>
-        <w:t>Purchasing intentions.</w:t>
-      </w:r>
-    </w:p>
-    <w:p>
-      <w:pPr>
-        <w:rPr>
-          <w:b/>
-        </w:rPr>
-      </w:pPr>
-      <w:bookmarkStart w:id="1" w:name="_GoBack"/>
-      <w:bookmarkEnd w:id="1"/>
-    </w:p>
-    <w:p>
-      <w:pPr>
-        <w:rPr>
-          <w:b/>
-        </w:rPr>
-      </w:pPr>
-      <w:r>
-        <w:rPr>
-          <w:b/>
-        </w:rPr>
-        <w:t>Discussion</w:t>
-      </w:r>
-    </w:p>
-    <w:p>
-      <w:r>
-        <w:t>Results indicate that brief exposure to a violent game with an attractive or unattractive representation of a real-world firearm does little to influence attitudes towards that firearm or to firearms more generally.</w:t>
-      </w:r>
-      <w:r>
-        <w:t xml:space="preserve"> In all the models for all the outcomes we considered, the Gun × Power interaction explained very little variance. Participants’ political orientation strongly accounted for their views of firearms; the best models retained this factor while eschewing effects of the video game.</w:t>
-      </w:r>
-    </w:p>
-    <w:p>
-      <w:r>
-        <w:t xml:space="preserve">There are a number of possible reasons we did not detect an effect. The simplest explanation, of course, is that no such effect exists: product placement in violent games might have only a minimal influence on attitudes towards those products. This seems a little incongruous with the broader phenomenon as reported in news outlets and summarized in our introduction. </w:t>
-      </w:r>
-      <w:r>
-        <w:t xml:space="preserve">It is possible that experimental and </w:t>
-      </w:r>
-      <w:proofErr w:type="spellStart"/>
-      <w:r>
-        <w:t>personological</w:t>
-      </w:r>
-      <w:proofErr w:type="spellEnd"/>
-      <w:r>
-        <w:t xml:space="preserve"> factors obscured the anticipated effect. First, it is likely that fifteen minutes is not enough to influence attitudes towards a gun. Second, it is possible that the game’s setting was not conducive to product-placement effects, being too fantastic for the real-world weapon. Perhaps a more realistic setting such as an urban neighborhood or American countryside would influence attitudes </w:t>
-      </w:r>
-      <w:proofErr w:type="spellStart"/>
-      <w:r>
-        <w:t>moreso</w:t>
-      </w:r>
-      <w:proofErr w:type="spellEnd"/>
-      <w:r>
-        <w:t xml:space="preserve"> than an unrealistic hellish landscape populated by zombies and demons. </w:t>
-      </w:r>
-    </w:p>
-    <w:p>
-      <w:r>
         <w:t>We remember thinking that we might find the sort of nuanced and surprising effect that was typical of top journals at the time, something like “Product placement does not make players want the gun more, but it makes them think gun ownership is more normative.” We recognize today that such effects, as presented, are often the result of some amount of Hypothesizing After Results are Known with a bit of interpreting the difference between “statistically significant” and “not statistically significant” as being statistically significant. It is scary to think that one’s experiment might miss an important outcome, but we recognize now that it is important to report initial exploratory work as being, indeed, exploratory.</w:t>
       </w:r>
     </w:p>
@@ -698,12 +1109,46 @@
       </w:r>
     </w:p>
   </w:comment>
+  <w:comment w:id="1" w:author="Joseph Hilgard" w:date="2015-12-22T11:26:00Z" w:initials="JH">
+    <w:p>
+      <w:pPr>
+        <w:pStyle w:val="CommentText"/>
+      </w:pPr>
+      <w:r>
+        <w:rPr>
+          <w:rStyle w:val="CommentReference"/>
+        </w:rPr>
+        <w:annotationRef/>
+      </w:r>
+      <w:r>
+        <w:t>Mod1_cov</w:t>
+      </w:r>
+    </w:p>
+  </w:comment>
+  <w:comment w:id="2" w:author="Joseph Hilgard" w:date="2015-12-22T11:26:00Z" w:initials="JH">
+    <w:p>
+      <w:pPr>
+        <w:pStyle w:val="CommentText"/>
+      </w:pPr>
+      <w:r>
+        <w:rPr>
+          <w:rStyle w:val="CommentReference"/>
+        </w:rPr>
+        <w:annotationRef/>
+      </w:r>
+      <w:r>
+        <w:t>Mod5_cov</w:t>
+      </w:r>
+    </w:p>
+  </w:comment>
 </w:comments>
 </file>
 
 <file path=word/commentsExtended.xml><?xml version="1.0" encoding="utf-8"?>
 <w15:commentsEx xmlns:wpc="http://schemas.microsoft.com/office/word/2010/wordprocessingCanvas" xmlns:mc="http://schemas.openxmlformats.org/markup-compatibility/2006" xmlns:o="urn:schemas-microsoft-com:office:office" xmlns:r="http://schemas.openxmlformats.org/officeDocument/2006/relationships" xmlns:m="http://schemas.openxmlformats.org/officeDocument/2006/math" xmlns:v="urn:schemas-microsoft-com:vml" xmlns:wp14="http://schemas.microsoft.com/office/word/2010/wordprocessingDrawing" xmlns:wp="http://schemas.openxmlformats.org/drawingml/2006/wordprocessingDrawing" xmlns:w10="urn:schemas-microsoft-com:office:word" xmlns:w="http://schemas.openxmlformats.org/wordprocessingml/2006/main" xmlns:w14="http://schemas.microsoft.com/office/word/2010/wordml" xmlns:w15="http://schemas.microsoft.com/office/word/2012/wordml" xmlns:wpg="http://schemas.microsoft.com/office/word/2010/wordprocessingGroup" xmlns:wpi="http://schemas.microsoft.com/office/word/2010/wordprocessingInk" xmlns:wne="http://schemas.microsoft.com/office/word/2006/wordml" xmlns:wps="http://schemas.microsoft.com/office/word/2010/wordprocessingShape" mc:Ignorable="w14 w15 wp14">
   <w15:commentEx w15:paraId="1B23941F" w15:done="0"/>
+  <w15:commentEx w15:paraId="2FA3A898" w15:done="0"/>
+  <w15:commentEx w15:paraId="024DDED5" w15:done="0"/>
 </w15:commentsEx>
 </file>
 
@@ -1112,7 +1557,6 @@
   <w:style w:type="character" w:default="1" w:styleId="DefaultParagraphFont">
     <w:name w:val="Default Paragraph Font"/>
     <w:uiPriority w:val="1"/>
-    <w:semiHidden/>
     <w:unhideWhenUsed/>
   </w:style>
   <w:style w:type="table" w:default="1" w:styleId="TableNormal">
@@ -1243,6 +1687,18 @@
       <w:rFonts w:ascii="Segoe UI" w:hAnsi="Segoe UI" w:cs="Segoe UI"/>
       <w:sz w:val="18"/>
       <w:szCs w:val="18"/>
+    </w:rPr>
+  </w:style>
+  <w:style w:type="character" w:styleId="FollowedHyperlink">
+    <w:name w:val="FollowedHyperlink"/>
+    <w:basedOn w:val="DefaultParagraphFont"/>
+    <w:uiPriority w:val="99"/>
+    <w:semiHidden/>
+    <w:unhideWhenUsed/>
+    <w:rsid w:val="006D512F"/>
+    <w:rPr>
+      <w:color w:val="800080" w:themeColor="followedHyperlink"/>
+      <w:u w:val="single"/>
     </w:rPr>
   </w:style>
 </w:styles>

</xml_diff>

<commit_message>
Working on Rmd file for smooth results section.
</commit_message>
<xml_diff>
--- a/vvg-product-placement.docx
+++ b/vvg-product-placement.docx
@@ -2782,6 +2782,8 @@
         </w:rPr>
         <w:t>Participants were asked what should be the maximum number of bullets in a magazine, that is, how many bullets a gun should be able to fire before needing to be reloaded.</w:t>
       </w:r>
+      <w:bookmarkStart w:id="0" w:name="_GoBack"/>
+      <w:bookmarkEnd w:id="0"/>
     </w:p>
     <w:p>
       <w:pPr>
@@ -3086,7 +3088,7 @@
         </w:rPr>
         <w:t xml:space="preserve"> influenced participants’ in-game performance, as measured by the number of times the player died and the number of monsters the player killed. </w:t>
       </w:r>
-      <w:commentRangeStart w:id="0"/>
+      <w:commentRangeStart w:id="1"/>
       <w:r>
         <w:rPr>
           <w:rFonts w:ascii="Times New Roman" w:hAnsi="Times New Roman" w:cs="Times New Roman"/>
@@ -3349,7 +3351,7 @@
         </w:rPr>
         <w:t>= .715).</w:t>
       </w:r>
-      <w:commentRangeEnd w:id="0"/>
+      <w:commentRangeEnd w:id="1"/>
       <w:r>
         <w:rPr>
           <w:rStyle w:val="CommentReference"/>
@@ -3357,7 +3359,7 @@
           <w:sz w:val="24"/>
           <w:szCs w:val="24"/>
         </w:rPr>
-        <w:commentReference w:id="0"/>
+        <w:commentReference w:id="1"/>
       </w:r>
       <w:r>
         <w:rPr>
@@ -3442,7 +3444,7 @@
         </w:rPr>
         <w:t xml:space="preserve"> </w:t>
       </w:r>
-      <w:commentRangeStart w:id="1"/>
+      <w:commentRangeStart w:id="2"/>
       <w:r>
         <w:rPr>
           <w:rFonts w:ascii="Times New Roman" w:hAnsi="Times New Roman" w:cs="Times New Roman"/>
@@ -3492,7 +3494,7 @@
         </w:rPr>
         <w:t xml:space="preserve">model of political orientation and gender. Adding the main and interactive effects of gun type and gun power to this model was not preferred. BF 74489/580 </w:t>
       </w:r>
-      <w:commentRangeEnd w:id="1"/>
+      <w:commentRangeEnd w:id="2"/>
       <w:r>
         <w:rPr>
           <w:rStyle w:val="CommentReference"/>
@@ -3500,7 +3502,7 @@
           <w:sz w:val="24"/>
           <w:szCs w:val="24"/>
         </w:rPr>
-        <w:commentReference w:id="1"/>
+        <w:commentReference w:id="2"/>
       </w:r>
     </w:p>
     <w:p>
@@ -3542,7 +3544,7 @@
         </w:rPr>
         <w:t xml:space="preserve"> </w:t>
       </w:r>
-      <w:commentRangeStart w:id="2"/>
+      <w:commentRangeStart w:id="3"/>
       <w:r>
         <w:rPr>
           <w:rFonts w:ascii="Times New Roman" w:hAnsi="Times New Roman" w:cs="Times New Roman"/>
@@ -3551,7 +3553,7 @@
         </w:rPr>
         <w:t>Again, attitudes towards the AR-15 were best described by a simple additive model of political orientation and gender. Adding the main and interactive effects of gun type and gun power to this model was not preferred. BF 412727/6634</w:t>
       </w:r>
-      <w:commentRangeEnd w:id="2"/>
+      <w:commentRangeEnd w:id="3"/>
       <w:r>
         <w:rPr>
           <w:rStyle w:val="CommentReference"/>
@@ -3559,7 +3561,7 @@
           <w:sz w:val="24"/>
           <w:szCs w:val="24"/>
         </w:rPr>
-        <w:commentReference w:id="2"/>
+        <w:commentReference w:id="3"/>
       </w:r>
     </w:p>
     <w:p>
@@ -4885,17 +4887,7 @@
           <w:sz w:val="24"/>
           <w:szCs w:val="24"/>
         </w:rPr>
-        <w:t>are increasingly accepted for scientific publication. This innovative form of scientific communication may dramatically reduce the amount of time scientists spend engaged in data-dredging, significa</w:t>
-      </w:r>
-      <w:bookmarkStart w:id="3" w:name="_GoBack"/>
-      <w:bookmarkEnd w:id="3"/>
-      <w:r>
-        <w:rPr>
-          <w:rFonts w:ascii="Times New Roman" w:hAnsi="Times New Roman" w:cs="Times New Roman"/>
-          <w:sz w:val="24"/>
-          <w:szCs w:val="24"/>
-        </w:rPr>
-        <w:t>nce-fishing, and story-spinning, increasing their ability to publish research per annum.</w:t>
+        <w:t>are increasingly accepted for scientific publication. This innovative form of scientific communication may dramatically reduce the amount of time scientists spend engaged in data-dredging, significance-fishing, and story-spinning, increasing their ability to publish research per annum.</w:t>
       </w:r>
     </w:p>
     <w:p>
@@ -4949,14 +4941,43 @@
     </w:p>
     <w:p>
       <w:pPr>
-        <w:spacing w:after="0" w:line="480" w:lineRule="auto"/>
-        <w:contextualSpacing/>
-        <w:rPr>
-          <w:rFonts w:ascii="Times New Roman" w:hAnsi="Times New Roman" w:cs="Times New Roman"/>
-          <w:sz w:val="24"/>
-          <w:szCs w:val="24"/>
-        </w:rPr>
-      </w:pPr>
+        <w:rPr>
+          <w:rFonts w:ascii="Times New Roman" w:hAnsi="Times New Roman" w:cs="Times New Roman"/>
+          <w:sz w:val="24"/>
+          <w:szCs w:val="24"/>
+        </w:rPr>
+      </w:pPr>
+      <w:r>
+        <w:rPr>
+          <w:rFonts w:ascii="Times New Roman" w:hAnsi="Times New Roman" w:cs="Times New Roman"/>
+          <w:sz w:val="24"/>
+          <w:szCs w:val="24"/>
+        </w:rPr>
+        <w:br w:type="page"/>
+      </w:r>
+    </w:p>
+    <w:p>
+      <w:pPr>
+        <w:spacing w:after="0" w:line="480" w:lineRule="auto"/>
+        <w:contextualSpacing/>
+        <w:jc w:val="center"/>
+        <w:rPr>
+          <w:rFonts w:ascii="Times New Roman" w:hAnsi="Times New Roman" w:cs="Times New Roman"/>
+          <w:b/>
+          <w:sz w:val="24"/>
+          <w:szCs w:val="24"/>
+        </w:rPr>
+      </w:pPr>
+      <w:r>
+        <w:rPr>
+          <w:rFonts w:ascii="Times New Roman" w:hAnsi="Times New Roman" w:cs="Times New Roman"/>
+          <w:b/>
+          <w:sz w:val="24"/>
+          <w:szCs w:val="24"/>
+        </w:rPr>
+        <w:lastRenderedPageBreak/>
+        <w:t>References</w:t>
+      </w:r>
     </w:p>
     <w:p>
       <w:pPr>
@@ -5041,6 +5062,44 @@
           <w:szCs w:val="24"/>
         </w:rPr>
       </w:pPr>
+      <w:r>
+        <w:rPr>
+          <w:rFonts w:ascii="Times New Roman" w:hAnsi="Times New Roman" w:cs="Times New Roman"/>
+          <w:sz w:val="24"/>
+          <w:szCs w:val="24"/>
+        </w:rPr>
+        <w:t>Bushman et al 2013</w:t>
+      </w:r>
+    </w:p>
+    <w:p>
+      <w:pPr>
+        <w:spacing w:after="0" w:line="480" w:lineRule="auto"/>
+        <w:contextualSpacing/>
+        <w:rPr>
+          <w:rFonts w:ascii="Times New Roman" w:hAnsi="Times New Roman" w:cs="Times New Roman"/>
+          <w:sz w:val="24"/>
+          <w:szCs w:val="24"/>
+        </w:rPr>
+      </w:pPr>
+      <w:r>
+        <w:rPr>
+          <w:rFonts w:ascii="Times New Roman" w:hAnsi="Times New Roman" w:cs="Times New Roman"/>
+          <w:sz w:val="24"/>
+          <w:szCs w:val="24"/>
+        </w:rPr>
+        <w:t>Bushman et al 2016</w:t>
+      </w:r>
+    </w:p>
+    <w:p>
+      <w:pPr>
+        <w:spacing w:after="0" w:line="480" w:lineRule="auto"/>
+        <w:contextualSpacing/>
+        <w:rPr>
+          <w:rFonts w:ascii="Times New Roman" w:hAnsi="Times New Roman" w:cs="Times New Roman"/>
+          <w:sz w:val="24"/>
+          <w:szCs w:val="24"/>
+        </w:rPr>
+      </w:pPr>
       <w:proofErr w:type="spellStart"/>
       <w:r>
         <w:rPr>
@@ -5124,7 +5183,6 @@
           <w:sz w:val="24"/>
           <w:szCs w:val="24"/>
         </w:rPr>
-        <w:lastRenderedPageBreak/>
         <w:t xml:space="preserve">Glass, Z. </w:t>
       </w:r>
       <w:proofErr w:type="gramStart"/>
@@ -5424,59 +5482,6 @@
         <w:contextualSpacing/>
         <w:rPr>
           <w:rFonts w:ascii="Times New Roman" w:hAnsi="Times New Roman" w:cs="Times New Roman"/>
-          <w:strike/>
-          <w:sz w:val="24"/>
-          <w:szCs w:val="24"/>
-        </w:rPr>
-      </w:pPr>
-      <w:commentRangeStart w:id="4"/>
-      <w:r>
-        <w:rPr>
-          <w:rFonts w:ascii="Times New Roman" w:hAnsi="Times New Roman" w:cs="Times New Roman"/>
-          <w:strike/>
-          <w:sz w:val="24"/>
-          <w:szCs w:val="24"/>
-        </w:rPr>
-        <w:t xml:space="preserve">Nelson, M. R. (2002). Recall of brand placements in computer/video games. </w:t>
-      </w:r>
-      <w:proofErr w:type="gramStart"/>
-      <w:r>
-        <w:rPr>
-          <w:rFonts w:ascii="Times New Roman" w:hAnsi="Times New Roman" w:cs="Times New Roman"/>
-          <w:i/>
-          <w:strike/>
-          <w:sz w:val="24"/>
-          <w:szCs w:val="24"/>
-        </w:rPr>
-        <w:t>Journal of Advertising Research, 42</w:t>
-      </w:r>
-      <w:r>
-        <w:rPr>
-          <w:rFonts w:ascii="Times New Roman" w:hAnsi="Times New Roman" w:cs="Times New Roman"/>
-          <w:strike/>
-          <w:sz w:val="24"/>
-          <w:szCs w:val="24"/>
-        </w:rPr>
-        <w:t xml:space="preserve"> (2).</w:t>
-      </w:r>
-      <w:commentRangeEnd w:id="4"/>
-      <w:proofErr w:type="gramEnd"/>
-      <w:r>
-        <w:rPr>
-          <w:rStyle w:val="CommentReference"/>
-          <w:rFonts w:ascii="Times New Roman" w:hAnsi="Times New Roman" w:cs="Times New Roman"/>
-          <w:sz w:val="24"/>
-          <w:szCs w:val="24"/>
-        </w:rPr>
-        <w:commentReference w:id="4"/>
-      </w:r>
-    </w:p>
-    <w:p>
-      <w:pPr>
-        <w:spacing w:after="0" w:line="480" w:lineRule="auto"/>
-        <w:contextualSpacing/>
-        <w:rPr>
-          <w:rFonts w:ascii="Times New Roman" w:hAnsi="Times New Roman" w:cs="Times New Roman"/>
           <w:sz w:val="24"/>
           <w:szCs w:val="24"/>
         </w:rPr>
@@ -5488,6 +5493,7 @@
           <w:sz w:val="24"/>
           <w:szCs w:val="24"/>
         </w:rPr>
+        <w:lastRenderedPageBreak/>
         <w:t>Parkin</w:t>
       </w:r>
       <w:proofErr w:type="spellEnd"/>
@@ -5745,7 +5751,7 @@
 
 <file path=word/comments.xml><?xml version="1.0" encoding="utf-8"?>
 <w:comments xmlns:wpc="http://schemas.microsoft.com/office/word/2010/wordprocessingCanvas" xmlns:mc="http://schemas.openxmlformats.org/markup-compatibility/2006" xmlns:o="urn:schemas-microsoft-com:office:office" xmlns:r="http://schemas.openxmlformats.org/officeDocument/2006/relationships" xmlns:m="http://schemas.openxmlformats.org/officeDocument/2006/math" xmlns:v="urn:schemas-microsoft-com:vml" xmlns:wp14="http://schemas.microsoft.com/office/word/2010/wordprocessingDrawing" xmlns:wp="http://schemas.openxmlformats.org/drawingml/2006/wordprocessingDrawing" xmlns:w10="urn:schemas-microsoft-com:office:word" xmlns:w="http://schemas.openxmlformats.org/wordprocessingml/2006/main" xmlns:w14="http://schemas.microsoft.com/office/word/2010/wordml" xmlns:wpg="http://schemas.microsoft.com/office/word/2010/wordprocessingGroup" xmlns:wpi="http://schemas.microsoft.com/office/word/2010/wordprocessingInk" xmlns:wne="http://schemas.microsoft.com/office/word/2006/wordml" xmlns:wps="http://schemas.microsoft.com/office/word/2010/wordprocessingShape" mc:Ignorable="w14 wp14">
-  <w:comment w:id="0" w:author="Joseph Hilgard" w:date="2015-12-21T11:56:00Z" w:initials="JH">
+  <w:comment w:id="1" w:author="Joseph Hilgard" w:date="2015-12-21T11:56:00Z" w:initials="JH">
     <w:p>
       <w:pPr>
         <w:pStyle w:val="CommentText"/>
@@ -5769,22 +5775,6 @@
       </w:r>
       <w:r>
         <w:t>.</w:t>
-      </w:r>
-    </w:p>
-  </w:comment>
-  <w:comment w:id="1" w:author="Joseph Hilgard" w:date="2015-12-22T11:26:00Z" w:initials="JH">
-    <w:p>
-      <w:pPr>
-        <w:pStyle w:val="CommentText"/>
-      </w:pPr>
-      <w:r>
-        <w:rPr>
-          <w:rStyle w:val="CommentReference"/>
-        </w:rPr>
-        <w:annotationRef/>
-      </w:r>
-      <w:r>
-        <w:t>Mod1_cov</w:t>
       </w:r>
     </w:p>
   </w:comment>
@@ -5800,28 +5790,24 @@
         <w:annotationRef/>
       </w:r>
       <w:r>
+        <w:t>Mod1_cov</w:t>
+      </w:r>
+    </w:p>
+  </w:comment>
+  <w:comment w:id="3" w:author="Joseph Hilgard" w:date="2015-12-22T11:26:00Z" w:initials="JH">
+    <w:p>
+      <w:pPr>
+        <w:pStyle w:val="CommentText"/>
+      </w:pPr>
+      <w:r>
+        <w:rPr>
+          <w:rStyle w:val="CommentReference"/>
+        </w:rPr>
+        <w:annotationRef/>
+      </w:r>
+      <w:r>
         <w:t>Mod5_cov</w:t>
       </w:r>
-    </w:p>
-  </w:comment>
-  <w:comment w:id="4" w:author="Joseph Hilgard" w:date="2016-01-15T17:21:00Z" w:initials="JH">
-    <w:p>
-      <w:pPr>
-        <w:pStyle w:val="CommentText"/>
-      </w:pPr>
-      <w:r>
-        <w:rPr>
-          <w:rStyle w:val="CommentReference"/>
-        </w:rPr>
-        <w:annotationRef/>
-      </w:r>
-      <w:proofErr w:type="spellStart"/>
-      <w:proofErr w:type="gramStart"/>
-      <w:r>
-        <w:t>worhtless</w:t>
-      </w:r>
-      <w:proofErr w:type="spellEnd"/>
-      <w:proofErr w:type="gramEnd"/>
     </w:p>
   </w:comment>
 </w:comments>

</xml_diff>

<commit_message>
Removed something too sassy from the abstract.
</commit_message>
<xml_diff>
--- a/vvg-product-placement.docx
+++ b/vvg-product-placement.docx
@@ -122,24 +122,33 @@
           <w:sz w:val="24"/>
           <w:szCs w:val="24"/>
         </w:rPr>
-        <w:t xml:space="preserve">176 college undergrads played one of four modified video games in a 2 (Gun: AR-15 or science-fiction control) × 2 (Gun power: strong or weak) between-subjects design. Despite our best </w:t>
-      </w:r>
-      <w:r>
-        <w:rPr>
-          <w:rFonts w:ascii="Times New Roman" w:hAnsi="Times New Roman" w:cs="Times New Roman"/>
-          <w:i/>
-          <w:sz w:val="24"/>
-          <w:szCs w:val="24"/>
-        </w:rPr>
-        <w:t>p</w:t>
-      </w:r>
-      <w:r>
-        <w:rPr>
-          <w:rFonts w:ascii="Times New Roman" w:hAnsi="Times New Roman" w:cs="Times New Roman"/>
-          <w:sz w:val="24"/>
-          <w:szCs w:val="24"/>
-        </w:rPr>
-        <w:t xml:space="preserve">-hacking attempts, experimental assignment did little to influence outcomes of product evaluations, purchasing intentions, or attitudes towards firearm legislation. By contrast, gender and political party had dramatic associations with these outcomes. We conclude that, if product placement shapes attitudes towards firearms, such effects will need to be studied in a more sensitive </w:t>
+        <w:t xml:space="preserve">176 college undergrads played one of four modified video games in a 2 (Gun: AR-15 or science-fiction control) × 2 (Gun power: strong or weak) between-subjects design. Despite </w:t>
+      </w:r>
+      <w:r>
+        <w:rPr>
+          <w:rFonts w:ascii="Times New Roman" w:hAnsi="Times New Roman" w:cs="Times New Roman"/>
+          <w:sz w:val="24"/>
+          <w:szCs w:val="24"/>
+        </w:rPr>
+        <w:t>collecting many outcomes and examining many potential covariates and moderators</w:t>
+      </w:r>
+      <w:r>
+        <w:rPr>
+          <w:rFonts w:ascii="Times New Roman" w:hAnsi="Times New Roman" w:cs="Times New Roman"/>
+          <w:sz w:val="24"/>
+          <w:szCs w:val="24"/>
+        </w:rPr>
+        <w:t>, experimental assignment did little to influence outcomes of product evaluations, purchasing intentions, or attitudes towards firearm legislation. By contrast, gender and political party had dramatic associations w</w:t>
+      </w:r>
+      <w:bookmarkStart w:id="0" w:name="_GoBack"/>
+      <w:bookmarkEnd w:id="0"/>
+      <w:r>
+        <w:rPr>
+          <w:rFonts w:ascii="Times New Roman" w:hAnsi="Times New Roman" w:cs="Times New Roman"/>
+          <w:sz w:val="24"/>
+          <w:szCs w:val="24"/>
+        </w:rPr>
+        <w:t xml:space="preserve">ith these outcomes. We conclude that, if product placement shapes attitudes towards firearms, such effects will need to be studied in a more sensitive </w:t>
       </w:r>
       <w:r>
         <w:rPr>
@@ -6453,6 +6462,7 @@
       <w:r>
         <w:rPr>
           <w:rFonts w:ascii="Times New Roman" w:hAnsi="Times New Roman" w:cs="Times New Roman"/>
+          <w:noProof/>
           <w:sz w:val="24"/>
           <w:szCs w:val="24"/>
         </w:rPr>
@@ -6504,6 +6514,7 @@
       <w:r>
         <w:rPr>
           <w:rFonts w:ascii="Times New Roman" w:hAnsi="Times New Roman" w:cs="Times New Roman"/>
+          <w:noProof/>
           <w:sz w:val="24"/>
           <w:szCs w:val="24"/>
         </w:rPr>
@@ -6579,8 +6590,6 @@
         </w:rPr>
         <w:t xml:space="preserve"> Screenshots from the AR-15 condition (top) and ZQ-5 condition (bottom). </w:t>
       </w:r>
-      <w:bookmarkStart w:id="0" w:name="_GoBack"/>
-      <w:bookmarkEnd w:id="0"/>
       <w:r>
         <w:rPr>
           <w:rFonts w:ascii="Times New Roman" w:hAnsi="Times New Roman" w:cs="Times New Roman"/>
@@ -7971,6 +7980,7 @@
   <w:style w:type="character" w:default="1" w:styleId="DefaultParagraphFont">
     <w:name w:val="Default Paragraph Font"/>
     <w:uiPriority w:val="1"/>
+    <w:semiHidden/>
     <w:unhideWhenUsed/>
   </w:style>
   <w:style w:type="table" w:default="1" w:styleId="TableNormal">

</xml_diff>

<commit_message>
Addressing Bruce's concern re: no non-violent control.
</commit_message>
<xml_diff>
--- a/vvg-product-placement.docx
+++ b/vvg-product-placement.docx
@@ -42,7 +42,65 @@
           <w:sz w:val="24"/>
           <w:szCs w:val="24"/>
         </w:rPr>
-        <w:t xml:space="preserve">Although much attention has been paid to the question of whether violent video games increase aggressive behavior, little attention has been paid to how such games might encourage antecedents of gun violence. We sought to study how the </w:t>
+        <w:t xml:space="preserve">Although much attention has been paid to the question of whether violent video games increase aggressive behavior, little attention has been paid to how such games might encourage antecedents of gun violence. </w:t>
+      </w:r>
+      <w:ins w:id="0" w:author="Joseph Hilgard" w:date="2016-03-07T11:17:00Z">
+        <w:r>
+          <w:rPr>
+            <w:rFonts w:ascii="Times New Roman" w:hAnsi="Times New Roman" w:cs="Times New Roman"/>
+            <w:sz w:val="24"/>
+            <w:szCs w:val="24"/>
+          </w:rPr>
+          <w:t>In this study, we examined how p</w:t>
+        </w:r>
+      </w:ins>
+      <w:ins w:id="1" w:author="Joseph Hilgard" w:date="2016-03-07T11:09:00Z">
+        <w:r>
+          <w:rPr>
+            <w:rFonts w:ascii="Times New Roman" w:hAnsi="Times New Roman" w:cs="Times New Roman"/>
+            <w:sz w:val="24"/>
+            <w:szCs w:val="24"/>
+          </w:rPr>
+          <w:t>roduct placement, the attractive in-game presentation of</w:t>
+        </w:r>
+      </w:ins>
+      <w:ins w:id="2" w:author="Joseph Hilgard" w:date="2016-03-07T11:10:00Z">
+        <w:r>
+          <w:rPr>
+            <w:rFonts w:ascii="Times New Roman" w:hAnsi="Times New Roman" w:cs="Times New Roman"/>
+            <w:sz w:val="24"/>
+            <w:szCs w:val="24"/>
+          </w:rPr>
+          <w:t xml:space="preserve"> certain real-world firearm brands, might</w:t>
+        </w:r>
+      </w:ins>
+      <w:ins w:id="3" w:author="Joseph Hilgard" w:date="2016-03-07T11:17:00Z">
+        <w:r>
+          <w:rPr>
+            <w:rFonts w:ascii="Times New Roman" w:hAnsi="Times New Roman" w:cs="Times New Roman"/>
+            <w:sz w:val="24"/>
+            <w:szCs w:val="24"/>
+          </w:rPr>
+          <w:t xml:space="preserve"> encourage gun ownership, a necessary antecedent of gun violence.</w:t>
+        </w:r>
+      </w:ins>
+      <w:ins w:id="4" w:author="Joseph Hilgard" w:date="2016-03-07T11:09:00Z">
+        <w:r>
+          <w:rPr>
+            <w:rFonts w:ascii="Times New Roman" w:hAnsi="Times New Roman" w:cs="Times New Roman"/>
+            <w:sz w:val="24"/>
+            <w:szCs w:val="24"/>
+          </w:rPr>
+          <w:t xml:space="preserve"> </w:t>
+        </w:r>
+      </w:ins>
+      <w:r>
+        <w:rPr>
+          <w:rFonts w:ascii="Times New Roman" w:hAnsi="Times New Roman" w:cs="Times New Roman"/>
+          <w:sz w:val="24"/>
+          <w:szCs w:val="24"/>
+        </w:rPr>
+        <w:t xml:space="preserve">We sought to study how the </w:t>
       </w:r>
       <w:r>
         <w:rPr>
@@ -106,7 +164,23 @@
           <w:sz w:val="24"/>
           <w:szCs w:val="24"/>
         </w:rPr>
-        <w:t>the AR-15 and gun ownership in general</w:t>
+        <w:t xml:space="preserve">the AR-15 </w:t>
+      </w:r>
+      <w:r>
+        <w:rPr>
+          <w:rFonts w:ascii="Times New Roman" w:hAnsi="Times New Roman" w:cs="Times New Roman"/>
+          <w:sz w:val="24"/>
+          <w:szCs w:val="24"/>
+        </w:rPr>
+        <w:t xml:space="preserve">in specific </w:t>
+      </w:r>
+      <w:r>
+        <w:rPr>
+          <w:rFonts w:ascii="Times New Roman" w:hAnsi="Times New Roman" w:cs="Times New Roman"/>
+          <w:sz w:val="24"/>
+          <w:szCs w:val="24"/>
+        </w:rPr>
+        <w:t>and gun ownership in general</w:t>
       </w:r>
       <w:r>
         <w:rPr>
@@ -138,17 +212,117 @@
           <w:sz w:val="24"/>
           <w:szCs w:val="24"/>
         </w:rPr>
-        <w:t>, experimental assignment did little to influence outcomes of product evaluations, purchasing intentions, or attitudes towards firearm legislation. By contrast, gender and political party had dramatic associations w</w:t>
-      </w:r>
-      <w:bookmarkStart w:id="0" w:name="_GoBack"/>
-      <w:bookmarkEnd w:id="0"/>
-      <w:r>
-        <w:rPr>
-          <w:rFonts w:ascii="Times New Roman" w:hAnsi="Times New Roman" w:cs="Times New Roman"/>
-          <w:sz w:val="24"/>
-          <w:szCs w:val="24"/>
-        </w:rPr>
-        <w:t xml:space="preserve">ith these outcomes. We conclude that, if product placement shapes attitudes towards firearms, such effects will need to be studied in a more sensitive </w:t>
+        <w:t>, experimental assignment did little to influence outcomes of product evaluations</w:t>
+      </w:r>
+      <w:del w:id="5" w:author="Joseph Hilgard" w:date="2016-03-07T11:19:00Z">
+        <w:r>
+          <w:rPr>
+            <w:rFonts w:ascii="Times New Roman" w:hAnsi="Times New Roman" w:cs="Times New Roman"/>
+            <w:sz w:val="24"/>
+            <w:szCs w:val="24"/>
+          </w:rPr>
+          <w:delText>,</w:delText>
+        </w:r>
+      </w:del>
+      <w:ins w:id="6" w:author="Joseph Hilgard" w:date="2016-03-07T11:19:00Z">
+        <w:r>
+          <w:rPr>
+            <w:rFonts w:ascii="Times New Roman" w:hAnsi="Times New Roman" w:cs="Times New Roman"/>
+            <w:sz w:val="24"/>
+            <w:szCs w:val="24"/>
+          </w:rPr>
+          <w:t xml:space="preserve"> or</w:t>
+        </w:r>
+      </w:ins>
+      <w:r>
+        <w:rPr>
+          <w:rFonts w:ascii="Times New Roman" w:hAnsi="Times New Roman" w:cs="Times New Roman"/>
+          <w:sz w:val="24"/>
+          <w:szCs w:val="24"/>
+        </w:rPr>
+        <w:t xml:space="preserve"> purchasing intentions</w:t>
+      </w:r>
+      <w:ins w:id="7" w:author="Joseph Hilgard" w:date="2016-03-07T11:19:00Z">
+        <w:r>
+          <w:rPr>
+            <w:rFonts w:ascii="Times New Roman" w:hAnsi="Times New Roman" w:cs="Times New Roman"/>
+            <w:sz w:val="24"/>
+            <w:szCs w:val="24"/>
+          </w:rPr>
+          <w:t xml:space="preserve"> with regard to the AR-15</w:t>
+        </w:r>
+      </w:ins>
+      <w:del w:id="8" w:author="Joseph Hilgard" w:date="2016-03-07T11:18:00Z">
+        <w:r>
+          <w:rPr>
+            <w:rFonts w:ascii="Times New Roman" w:hAnsi="Times New Roman" w:cs="Times New Roman"/>
+            <w:sz w:val="24"/>
+            <w:szCs w:val="24"/>
+          </w:rPr>
+          <w:delText>, or attitudes towards firearm legislation</w:delText>
+        </w:r>
+      </w:del>
+      <w:r>
+        <w:rPr>
+          <w:rFonts w:ascii="Times New Roman" w:hAnsi="Times New Roman" w:cs="Times New Roman"/>
+          <w:sz w:val="24"/>
+          <w:szCs w:val="24"/>
+        </w:rPr>
+        <w:t xml:space="preserve">. </w:t>
+      </w:r>
+      <w:ins w:id="9" w:author="Joseph Hilgard" w:date="2016-03-07T11:22:00Z">
+        <w:r>
+          <w:rPr>
+            <w:rFonts w:ascii="Times New Roman" w:hAnsi="Times New Roman" w:cs="Times New Roman"/>
+            <w:sz w:val="24"/>
+            <w:szCs w:val="24"/>
+          </w:rPr>
+          <w:t xml:space="preserve">Attitudes towards public policy and estimation of gun safety were also not influenced by experimental condition, although these might have been better tested by comparison against a no-violence control condition. </w:t>
+        </w:r>
+      </w:ins>
+      <w:r>
+        <w:rPr>
+          <w:rFonts w:ascii="Times New Roman" w:hAnsi="Times New Roman" w:cs="Times New Roman"/>
+          <w:sz w:val="24"/>
+          <w:szCs w:val="24"/>
+        </w:rPr>
+        <w:t xml:space="preserve">By contrast, gender and political party had dramatic associations with </w:t>
+      </w:r>
+      <w:del w:id="10" w:author="Joseph Hilgard" w:date="2016-03-07T11:21:00Z">
+        <w:r>
+          <w:rPr>
+            <w:rFonts w:ascii="Times New Roman" w:hAnsi="Times New Roman" w:cs="Times New Roman"/>
+            <w:sz w:val="24"/>
+            <w:szCs w:val="24"/>
+          </w:rPr>
+          <w:delText xml:space="preserve">these </w:delText>
+        </w:r>
+      </w:del>
+      <w:ins w:id="11" w:author="Joseph Hilgard" w:date="2016-03-07T11:21:00Z">
+        <w:r>
+          <w:rPr>
+            <w:rFonts w:ascii="Times New Roman" w:hAnsi="Times New Roman" w:cs="Times New Roman"/>
+            <w:sz w:val="24"/>
+            <w:szCs w:val="24"/>
+          </w:rPr>
+          <w:t>all</w:t>
+        </w:r>
+        <w:r>
+          <w:rPr>
+            <w:rFonts w:ascii="Times New Roman" w:hAnsi="Times New Roman" w:cs="Times New Roman"/>
+            <w:sz w:val="24"/>
+            <w:szCs w:val="24"/>
+          </w:rPr>
+          <w:t xml:space="preserve"> </w:t>
+        </w:r>
+      </w:ins>
+      <w:r>
+        <w:rPr>
+          <w:rFonts w:ascii="Times New Roman" w:hAnsi="Times New Roman" w:cs="Times New Roman"/>
+          <w:sz w:val="24"/>
+          <w:szCs w:val="24"/>
+        </w:rPr>
+        <w:t xml:space="preserve">outcomes. We conclude that, if product placement shapes attitudes towards firearms, such effects will need to be studied in a more sensitive </w:t>
       </w:r>
       <w:r>
         <w:rPr>
@@ -315,7 +489,135 @@
           <w:sz w:val="24"/>
           <w:szCs w:val="24"/>
         </w:rPr>
-        <w:t>To date, little research has examined how first-person shooter video games may influence attitudes towards firearms. We have reviewed one yet-unpublished article reporting a correlation between violent game exposure and gun control attitudes among college undergraduates. This cites one unpublished dissertation (</w:t>
+        <w:t xml:space="preserve">To date, little research has examined how first-person shooter video games may influence attitudes towards firearms. We have reviewed one yet-unpublished article reporting a </w:t>
+      </w:r>
+      <w:proofErr w:type="spellStart"/>
+      <w:ins w:id="12" w:author="Joseph Hilgard" w:date="2016-03-07T11:23:00Z">
+        <w:r>
+          <w:rPr>
+            <w:rFonts w:ascii="Times New Roman" w:hAnsi="Times New Roman" w:cs="Times New Roman"/>
+            <w:sz w:val="24"/>
+            <w:szCs w:val="24"/>
+          </w:rPr>
+          <w:t>nonexperimental</w:t>
+        </w:r>
+        <w:proofErr w:type="spellEnd"/>
+        <w:r>
+          <w:rPr>
+            <w:rFonts w:ascii="Times New Roman" w:hAnsi="Times New Roman" w:cs="Times New Roman"/>
+            <w:sz w:val="24"/>
+            <w:szCs w:val="24"/>
+          </w:rPr>
+          <w:t xml:space="preserve"> </w:t>
+        </w:r>
+      </w:ins>
+      <w:r>
+        <w:rPr>
+          <w:rFonts w:ascii="Times New Roman" w:hAnsi="Times New Roman" w:cs="Times New Roman"/>
+          <w:sz w:val="24"/>
+          <w:szCs w:val="24"/>
+        </w:rPr>
+        <w:t>correlation between violent game exposure and gun control attitudes among college undergraduates</w:t>
+      </w:r>
+      <w:del w:id="13" w:author="Joseph Hilgard" w:date="2016-03-07T11:24:00Z">
+        <w:r>
+          <w:rPr>
+            <w:rFonts w:ascii="Times New Roman" w:hAnsi="Times New Roman" w:cs="Times New Roman"/>
+            <w:sz w:val="24"/>
+            <w:szCs w:val="24"/>
+          </w:rPr>
+          <w:delText>.</w:delText>
+        </w:r>
+      </w:del>
+      <w:r>
+        <w:rPr>
+          <w:rFonts w:ascii="Times New Roman" w:hAnsi="Times New Roman" w:cs="Times New Roman"/>
+          <w:sz w:val="24"/>
+          <w:szCs w:val="24"/>
+        </w:rPr>
+        <w:t xml:space="preserve"> </w:t>
+      </w:r>
+      <w:ins w:id="14" w:author="Joseph Hilgard" w:date="2016-03-07T11:24:00Z">
+        <w:r>
+          <w:rPr>
+            <w:rFonts w:ascii="Times New Roman" w:hAnsi="Times New Roman" w:cs="Times New Roman"/>
+            <w:sz w:val="24"/>
+            <w:szCs w:val="24"/>
+          </w:rPr>
+          <w:t xml:space="preserve">(Masked author, in prep). </w:t>
+        </w:r>
+      </w:ins>
+      <w:r>
+        <w:rPr>
+          <w:rFonts w:ascii="Times New Roman" w:hAnsi="Times New Roman" w:cs="Times New Roman"/>
+          <w:sz w:val="24"/>
+          <w:szCs w:val="24"/>
+        </w:rPr>
+        <w:t xml:space="preserve">This </w:t>
+      </w:r>
+      <w:del w:id="15" w:author="Joseph Hilgard" w:date="2016-03-07T11:24:00Z">
+        <w:r>
+          <w:rPr>
+            <w:rFonts w:ascii="Times New Roman" w:hAnsi="Times New Roman" w:cs="Times New Roman"/>
+            <w:sz w:val="24"/>
+            <w:szCs w:val="24"/>
+          </w:rPr>
+          <w:delText xml:space="preserve">cites </w:delText>
+        </w:r>
+      </w:del>
+      <w:ins w:id="16" w:author="Joseph Hilgard" w:date="2016-03-07T11:24:00Z">
+        <w:r>
+          <w:rPr>
+            <w:rFonts w:ascii="Times New Roman" w:hAnsi="Times New Roman" w:cs="Times New Roman"/>
+            <w:sz w:val="24"/>
+            <w:szCs w:val="24"/>
+          </w:rPr>
+          <w:t>article cites</w:t>
+        </w:r>
+        <w:r>
+          <w:rPr>
+            <w:rFonts w:ascii="Times New Roman" w:hAnsi="Times New Roman" w:cs="Times New Roman"/>
+            <w:sz w:val="24"/>
+            <w:szCs w:val="24"/>
+          </w:rPr>
+          <w:t xml:space="preserve"> </w:t>
+        </w:r>
+      </w:ins>
+      <w:r>
+        <w:rPr>
+          <w:rFonts w:ascii="Times New Roman" w:hAnsi="Times New Roman" w:cs="Times New Roman"/>
+          <w:sz w:val="24"/>
+          <w:szCs w:val="24"/>
+        </w:rPr>
+        <w:t xml:space="preserve">one unpublished </w:t>
+      </w:r>
+      <w:proofErr w:type="spellStart"/>
+      <w:ins w:id="17" w:author="Joseph Hilgard" w:date="2016-03-07T11:25:00Z">
+        <w:r>
+          <w:rPr>
+            <w:rFonts w:ascii="Times New Roman" w:hAnsi="Times New Roman" w:cs="Times New Roman"/>
+            <w:sz w:val="24"/>
+            <w:szCs w:val="24"/>
+          </w:rPr>
+          <w:t>nonexperimental</w:t>
+        </w:r>
+        <w:proofErr w:type="spellEnd"/>
+        <w:r>
+          <w:rPr>
+            <w:rFonts w:ascii="Times New Roman" w:hAnsi="Times New Roman" w:cs="Times New Roman"/>
+            <w:sz w:val="24"/>
+            <w:szCs w:val="24"/>
+          </w:rPr>
+          <w:t xml:space="preserve"> </w:t>
+        </w:r>
+      </w:ins>
+      <w:r>
+        <w:rPr>
+          <w:rFonts w:ascii="Times New Roman" w:hAnsi="Times New Roman" w:cs="Times New Roman"/>
+          <w:sz w:val="24"/>
+          <w:szCs w:val="24"/>
+        </w:rPr>
+        <w:t>dissertation (</w:t>
       </w:r>
       <w:proofErr w:type="spellStart"/>
       <w:r>
@@ -411,6 +713,25 @@
         </w:rPr>
         <w:t xml:space="preserve">can act as a learning tool, and that schema and associations learned within a game may influence behaviors and attitudes outside the game. </w:t>
       </w:r>
+      <w:ins w:id="18" w:author="Joseph Hilgard" w:date="2016-03-07T11:25:00Z">
+        <w:r>
+          <w:rPr>
+            <w:rFonts w:ascii="Times New Roman" w:hAnsi="Times New Roman" w:cs="Times New Roman"/>
+            <w:sz w:val="24"/>
+            <w:szCs w:val="24"/>
+          </w:rPr>
+          <w:t xml:space="preserve">Thus, if a violent </w:t>
+        </w:r>
+        <w:r>
+          <w:rPr>
+            <w:rFonts w:ascii="Times New Roman" w:hAnsi="Times New Roman" w:cs="Times New Roman"/>
+            <w:sz w:val="24"/>
+            <w:szCs w:val="24"/>
+          </w:rPr>
+          <w:lastRenderedPageBreak/>
+          <w:t>video game makes a particular gun look attractive, or rewards players’ use of a particular gun, players might be expected to have more positive attitudes towards that gun.</w:t>
+        </w:r>
+      </w:ins>
     </w:p>
     <w:p>
       <w:pPr>
@@ -449,7 +770,6 @@
           <w:sz w:val="24"/>
           <w:szCs w:val="24"/>
         </w:rPr>
-        <w:lastRenderedPageBreak/>
         <w:tab/>
       </w:r>
       <w:r>
@@ -924,7 +1244,16 @@
           <w:sz w:val="24"/>
           <w:szCs w:val="24"/>
         </w:rPr>
-        <w:t xml:space="preserve"> 5 offered players the opportunity to place charging stations for the Nissan LEAF electric car</w:t>
+        <w:t xml:space="preserve"> 5 offered players the </w:t>
+      </w:r>
+      <w:r>
+        <w:rPr>
+          <w:rFonts w:ascii="Times New Roman" w:hAnsi="Times New Roman" w:cs="Times New Roman"/>
+          <w:sz w:val="24"/>
+          <w:szCs w:val="24"/>
+        </w:rPr>
+        <w:lastRenderedPageBreak/>
+        <w:t>opportunity to place charging stations for the Nissan LEAF electric car</w:t>
       </w:r>
       <w:r>
         <w:rPr>
@@ -948,16 +1277,61 @@
           <w:sz w:val="24"/>
           <w:szCs w:val="24"/>
         </w:rPr>
-        <w:t xml:space="preserve"> These latter cases </w:t>
-      </w:r>
-      <w:r>
-        <w:rPr>
-          <w:rFonts w:ascii="Times New Roman" w:hAnsi="Times New Roman" w:cs="Times New Roman"/>
-          <w:sz w:val="24"/>
-          <w:szCs w:val="24"/>
-        </w:rPr>
-        <w:lastRenderedPageBreak/>
-        <w:t>could be expected to be more influential, as the branded product directly helps the player in achieving in-game goals.</w:t>
+        <w:t xml:space="preserve"> These latter </w:t>
+      </w:r>
+      <w:del w:id="19" w:author="Joseph Hilgard" w:date="2016-03-07T11:26:00Z">
+        <w:r>
+          <w:rPr>
+            <w:rFonts w:ascii="Times New Roman" w:hAnsi="Times New Roman" w:cs="Times New Roman"/>
+            <w:sz w:val="24"/>
+            <w:szCs w:val="24"/>
+          </w:rPr>
+          <w:delText xml:space="preserve">cases </w:delText>
+        </w:r>
+      </w:del>
+      <w:ins w:id="20" w:author="Joseph Hilgard" w:date="2016-03-07T11:26:00Z">
+        <w:r>
+          <w:rPr>
+            <w:rFonts w:ascii="Times New Roman" w:hAnsi="Times New Roman" w:cs="Times New Roman"/>
+            <w:sz w:val="24"/>
+            <w:szCs w:val="24"/>
+          </w:rPr>
+          <w:t>examples</w:t>
+        </w:r>
+        <w:r>
+          <w:rPr>
+            <w:rFonts w:ascii="Times New Roman" w:hAnsi="Times New Roman" w:cs="Times New Roman"/>
+            <w:sz w:val="24"/>
+            <w:szCs w:val="24"/>
+          </w:rPr>
+          <w:t xml:space="preserve"> </w:t>
+        </w:r>
+      </w:ins>
+      <w:r>
+        <w:rPr>
+          <w:rFonts w:ascii="Times New Roman" w:hAnsi="Times New Roman" w:cs="Times New Roman"/>
+          <w:sz w:val="24"/>
+          <w:szCs w:val="24"/>
+        </w:rPr>
+        <w:t>could be expected to be more influential</w:t>
+      </w:r>
+      <w:ins w:id="21" w:author="Joseph Hilgard" w:date="2016-03-07T11:26:00Z">
+        <w:r>
+          <w:rPr>
+            <w:rFonts w:ascii="Times New Roman" w:hAnsi="Times New Roman" w:cs="Times New Roman"/>
+            <w:sz w:val="24"/>
+            <w:szCs w:val="24"/>
+          </w:rPr>
+          <w:t xml:space="preserve"> than the above examples</w:t>
+        </w:r>
+      </w:ins>
+      <w:r>
+        <w:rPr>
+          <w:rFonts w:ascii="Times New Roman" w:hAnsi="Times New Roman" w:cs="Times New Roman"/>
+          <w:sz w:val="24"/>
+          <w:szCs w:val="24"/>
+        </w:rPr>
+        <w:t>, as the branded product directly helps the player in achieving in-game goals.</w:t>
       </w:r>
     </w:p>
     <w:p>
@@ -1243,6 +1617,7 @@
           <w:sz w:val="24"/>
           <w:szCs w:val="24"/>
         </w:rPr>
+        <w:lastRenderedPageBreak/>
         <w:t>Such product placement became the subject of international media attention when</w:t>
       </w:r>
       <w:r>
@@ -1292,16 +1667,7 @@
           <w:sz w:val="24"/>
           <w:szCs w:val="24"/>
         </w:rPr>
-        <w:t xml:space="preserve">much like the </w:t>
-      </w:r>
-      <w:r>
-        <w:rPr>
-          <w:rFonts w:ascii="Times New Roman" w:hAnsi="Times New Roman" w:cs="Times New Roman"/>
-          <w:sz w:val="24"/>
-          <w:szCs w:val="24"/>
-        </w:rPr>
-        <w:lastRenderedPageBreak/>
-        <w:t xml:space="preserve">bestselling </w:t>
+        <w:t xml:space="preserve">much like the bestselling </w:t>
       </w:r>
       <w:r>
         <w:rPr>
@@ -1602,7 +1968,16 @@
           <w:sz w:val="24"/>
           <w:szCs w:val="24"/>
         </w:rPr>
-        <w:t xml:space="preserve"> further argued that firearms manufacturers have substantial control over their products’ in-game portrayals, quoting a Barrett Firearms representative as saying “We want to know explicitly how the rifle is to be used, ensuring that we are shown in a positive light […] such as the ‘good guys’ using the rifle. [The gun must] perform to the standards that our rifles do in the real world. Barrett Firearms is known for its quality and the brand must always be placed on that foundation.”</w:t>
+        <w:t xml:space="preserve"> further argued that firearms manufacturers have substantial control over their products’ in-game portrayals, quoting a Barrett Firearms representative as saying “We want to know explicitly how the rifle is to be used, ensuring that we are shown in a positive light […] such as the ‘good guys’ using the rifle. [The gun must] perform to the standards that our rifles do in the real world. Barrett Firearms is known for its quality and the brand must always be placed </w:t>
+      </w:r>
+      <w:r>
+        <w:rPr>
+          <w:rFonts w:ascii="Times New Roman" w:hAnsi="Times New Roman" w:cs="Times New Roman"/>
+          <w:sz w:val="24"/>
+          <w:szCs w:val="24"/>
+        </w:rPr>
+        <w:lastRenderedPageBreak/>
+        <w:t>on that foundation.”</w:t>
       </w:r>
       <w:r>
         <w:rPr>
@@ -1664,7 +2039,6 @@
           <w:sz w:val="24"/>
           <w:szCs w:val="24"/>
         </w:rPr>
-        <w:lastRenderedPageBreak/>
         <w:t xml:space="preserve">As part of their coverage, </w:t>
       </w:r>
       <w:proofErr w:type="spellStart"/>
@@ -1901,6 +2275,52 @@
         </w:rPr>
         <w:t xml:space="preserve">laying a video game featuring a powerful, attractive rendition of a real-world firearm will increase perceptions that the real-world firearm is powerful, effective, and desirable. </w:t>
       </w:r>
+      <w:ins w:id="22" w:author="Joseph Hilgard" w:date="2016-03-07T11:29:00Z">
+        <w:r>
+          <w:rPr>
+            <w:rFonts w:ascii="Times New Roman" w:hAnsi="Times New Roman" w:cs="Times New Roman"/>
+            <w:sz w:val="24"/>
+            <w:szCs w:val="24"/>
+          </w:rPr>
+          <w:t xml:space="preserve">These effects were hypothesized to hold </w:t>
+        </w:r>
+        <w:r>
+          <w:rPr>
+            <w:rFonts w:ascii="Times New Roman" w:hAnsi="Times New Roman" w:cs="Times New Roman"/>
+            <w:sz w:val="24"/>
+            <w:szCs w:val="24"/>
+          </w:rPr>
+          <w:t xml:space="preserve">relative to </w:t>
+        </w:r>
+        <w:r>
+          <w:rPr>
+            <w:rFonts w:ascii="Times New Roman" w:hAnsi="Times New Roman" w:cs="Times New Roman"/>
+            <w:sz w:val="24"/>
+            <w:szCs w:val="24"/>
+          </w:rPr>
+          <w:t xml:space="preserve">control conditions in which the </w:t>
+        </w:r>
+      </w:ins>
+      <w:ins w:id="23" w:author="Joseph Hilgard" w:date="2016-03-07T11:32:00Z">
+        <w:r>
+          <w:rPr>
+            <w:rFonts w:ascii="Times New Roman" w:hAnsi="Times New Roman" w:cs="Times New Roman"/>
+            <w:sz w:val="24"/>
+            <w:szCs w:val="24"/>
+          </w:rPr>
+          <w:t>game features a weak, unattractive rendition of the real-world firearm</w:t>
+        </w:r>
+      </w:ins>
+      <w:ins w:id="24" w:author="Joseph Hilgard" w:date="2016-03-07T11:30:00Z">
+        <w:r>
+          <w:rPr>
+            <w:rFonts w:ascii="Times New Roman" w:hAnsi="Times New Roman" w:cs="Times New Roman"/>
+            <w:sz w:val="24"/>
+            <w:szCs w:val="24"/>
+          </w:rPr>
+          <w:t>, as well as conditions in which the game does not feature the real-world firearm.</w:t>
+        </w:r>
+      </w:ins>
     </w:p>
     <w:p>
       <w:pPr>
@@ -1913,22 +2333,36 @@
           <w:szCs w:val="24"/>
         </w:rPr>
       </w:pPr>
-      <w:r>
-        <w:rPr>
-          <w:rFonts w:ascii="Times New Roman" w:hAnsi="Times New Roman" w:cs="Times New Roman"/>
-          <w:sz w:val="24"/>
-          <w:szCs w:val="24"/>
-        </w:rPr>
-        <w:t xml:space="preserve">Being, as we were, two young graduate students in need of a hot phenomenon to build our careers upon, we were very excited to run this experiment, but a little nervous that we wouldn’t find anything to report. We therefore included a whole battery of dependent measures to give ourselves as many chances at statistical significance as possible. Perhaps participants might not explicitly want the gun more, but they might see gun ownership as safer or more </w:t>
-      </w:r>
-      <w:r>
-        <w:rPr>
-          <w:rFonts w:ascii="Times New Roman" w:hAnsi="Times New Roman" w:cs="Times New Roman"/>
-          <w:sz w:val="24"/>
-          <w:szCs w:val="24"/>
-        </w:rPr>
-        <w:lastRenderedPageBreak/>
-        <w:t>normative. Maybe they would take more strident positions in favor of 2</w:t>
+      <w:del w:id="25" w:author="Joseph Hilgard" w:date="2016-03-07T11:33:00Z">
+        <w:r>
+          <w:rPr>
+            <w:rFonts w:ascii="Times New Roman" w:hAnsi="Times New Roman" w:cs="Times New Roman"/>
+            <w:sz w:val="24"/>
+            <w:szCs w:val="24"/>
+          </w:rPr>
+          <w:lastRenderedPageBreak/>
+          <w:delText>Being, as we were,</w:delText>
+        </w:r>
+      </w:del>
+      <w:ins w:id="26" w:author="Joseph Hilgard" w:date="2016-03-07T11:33:00Z">
+        <w:r>
+          <w:rPr>
+            <w:rFonts w:ascii="Times New Roman" w:hAnsi="Times New Roman" w:cs="Times New Roman"/>
+            <w:sz w:val="24"/>
+            <w:szCs w:val="24"/>
+          </w:rPr>
+          <w:t>The first authors being</w:t>
+        </w:r>
+      </w:ins>
+      <w:bookmarkStart w:id="27" w:name="_GoBack"/>
+      <w:bookmarkEnd w:id="27"/>
+      <w:r>
+        <w:rPr>
+          <w:rFonts w:ascii="Times New Roman" w:hAnsi="Times New Roman" w:cs="Times New Roman"/>
+          <w:sz w:val="24"/>
+          <w:szCs w:val="24"/>
+        </w:rPr>
+        <w:t xml:space="preserve"> two young graduate students in need of a hot phenomenon to build our careers upon, we were very excited to run this experiment, but a little nervous that we wouldn’t find anything to report. We therefore included a whole battery of dependent measures to give ourselves as many chances at statistical significance as possible. Perhaps participants might not explicitly want the gun more, but they might see gun ownership as safer or more normative. Maybe they would take more strident positions in favor of 2</w:t>
       </w:r>
       <w:r>
         <w:rPr>
@@ -2273,6 +2707,7 @@
           <w:sz w:val="24"/>
           <w:szCs w:val="24"/>
         </w:rPr>
+        <w:lastRenderedPageBreak/>
         <w:t>The study design was a 2 (Character’s gun: AR-15 or plasma rifle) × 2 (Gun power: strong or poor) between-subjects design.</w:t>
       </w:r>
       <w:r>
@@ -2325,16 +2760,7 @@
           <w:sz w:val="24"/>
           <w:szCs w:val="24"/>
         </w:rPr>
-        <w:t xml:space="preserve">Participants were asked whether they would prefer the mouse y-axis to be inverted or not (i.e., whether they would pull the mouse towards themselves to look up or whether they would </w:t>
-      </w:r>
-      <w:r>
-        <w:rPr>
-          <w:rFonts w:ascii="Times New Roman" w:hAnsi="Times New Roman" w:cs="Times New Roman"/>
-          <w:sz w:val="24"/>
-          <w:szCs w:val="24"/>
-        </w:rPr>
-        <w:lastRenderedPageBreak/>
-        <w:t xml:space="preserve">push the mouse away to look up.) The research assistant adjusted this preference accordingly in the game’s control settings. </w:t>
+        <w:t xml:space="preserve">Participants were asked whether they would prefer the mouse y-axis to be inverted or not (i.e., whether they would pull the mouse towards themselves to look up or whether they would push the mouse away to look up.) The research assistant adjusted this preference accordingly in the game’s control settings. </w:t>
       </w:r>
     </w:p>
     <w:p>
@@ -2550,6 +2976,7 @@
           <w:sz w:val="24"/>
           <w:szCs w:val="24"/>
         </w:rPr>
+        <w:lastRenderedPageBreak/>
         <w:t>To ensure that participants spent as much time as possible using the gun, l</w:t>
       </w:r>
       <w:r>
@@ -2619,16 +3046,7 @@
           <w:sz w:val="24"/>
           <w:szCs w:val="24"/>
         </w:rPr>
-        <w:t xml:space="preserve"> In each version of the game, the player-character had only a single gun. In the AR-15 condition, this was a realistic rendition of the AR-15 Bushmaster rifle, a popular home-defense and general-purpose rifle. Like its real-world counterpart, the virtual AR-15 was a semi-automatic rifle (e.g. it fired one round at a time, but did not need to be manually </w:t>
-      </w:r>
-      <w:r>
-        <w:rPr>
-          <w:rFonts w:ascii="Times New Roman" w:hAnsi="Times New Roman" w:cs="Times New Roman"/>
-          <w:sz w:val="24"/>
-          <w:szCs w:val="24"/>
-        </w:rPr>
-        <w:lastRenderedPageBreak/>
-        <w:t>rechambered between rounds) with a 20-round magazine. When the player fired the rifle, it would fire at a steady pace; after 20 rounds, it would have to be reloaded.</w:t>
+        <w:t xml:space="preserve"> In each version of the game, the player-character had only a single gun. In the AR-15 condition, this was a realistic rendition of the AR-15 Bushmaster rifle, a popular home-defense and general-purpose rifle. Like its real-world counterpart, the virtual AR-15 was a semi-automatic rifle (e.g. it fired one round at a time, but did not need to be manually rechambered between rounds) with a 20-round magazine. When the player fired the rifle, it would fire at a steady pace; after 20 rounds, it would have to be reloaded.</w:t>
       </w:r>
     </w:p>
     <w:p>
@@ -2869,6 +3287,7 @@
           <w:sz w:val="24"/>
           <w:szCs w:val="24"/>
         </w:rPr>
+        <w:lastRenderedPageBreak/>
         <w:t xml:space="preserve">In the weak gun condition, the gun fired with </w:t>
       </w:r>
       <w:r>
@@ -2987,17 +3406,7 @@
             <w:sz w:val="24"/>
             <w:szCs w:val="24"/>
           </w:rPr>
-          <w:t>https://github.com/Joe-Hilgard/VVG-</w:t>
-        </w:r>
-        <w:r>
-          <w:rPr>
-            <w:rStyle w:val="Hyperlink"/>
-            <w:rFonts w:ascii="Times New Roman" w:hAnsi="Times New Roman" w:cs="Times New Roman"/>
-            <w:sz w:val="24"/>
-            <w:szCs w:val="24"/>
-          </w:rPr>
-          <w:lastRenderedPageBreak/>
-          <w:t>product-placement/tree/master/wads</w:t>
+          <w:t>https://github.com/Joe-Hilgard/VVG-product-placement/tree/master/wads</w:t>
         </w:r>
       </w:hyperlink>
       <w:r>
@@ -3277,6 +3686,7 @@
           <w:sz w:val="24"/>
           <w:szCs w:val="24"/>
         </w:rPr>
+        <w:lastRenderedPageBreak/>
         <w:t>In-game gun desirability.</w:t>
       </w:r>
       <w:r>
@@ -3397,7 +3807,6 @@
           <w:sz w:val="24"/>
           <w:szCs w:val="24"/>
         </w:rPr>
-        <w:lastRenderedPageBreak/>
         <w:t>Normative gun safety and utility.</w:t>
       </w:r>
       <w:r>
@@ -3661,7 +4070,16 @@
           <w:sz w:val="24"/>
           <w:szCs w:val="24"/>
         </w:rPr>
-        <w:t xml:space="preserve">. This being some of the first research in the area, we did not know exactly what effect size to anticipate; thus, we used a default two-tailed Cauchy prior with scale </w:t>
+        <w:t>. This being some of the first research in the area, we did not know exactly what effect size to anticipate; thus, we used a default two-</w:t>
+      </w:r>
+      <w:r>
+        <w:rPr>
+          <w:rFonts w:ascii="Times New Roman" w:hAnsi="Times New Roman" w:cs="Times New Roman"/>
+          <w:sz w:val="24"/>
+          <w:szCs w:val="24"/>
+        </w:rPr>
+        <w:lastRenderedPageBreak/>
+        <w:t xml:space="preserve">tailed Cauchy prior with scale </w:t>
       </w:r>
       <w:r>
         <w:rPr>
@@ -3698,7 +4116,6 @@
           <w:sz w:val="24"/>
           <w:szCs w:val="24"/>
         </w:rPr>
-        <w:lastRenderedPageBreak/>
         <w:t>For each Bayesian analysis, we report Bayes factors. Bayes factors represent the ratio of the probability of the data given one model over the probability of the data given another model. This gives the evidence, in odds, for one model over another model. Multiplying this Bayes factor against the prior odds gives an updated posterior odds. For example, if one thought there was only a 1 in 10 chance that Manipulation A would have an effect, and the Bayes factor for a Manipulation A model over the null model was 10:1, the posterior odds of Manipulation A having an effect would be 1:1. That is, given an unlikely phenomenon and a considerable amount of evidence, the phenomenon would be considered as likely as not.</w:t>
       </w:r>
     </w:p>
@@ -3813,7 +4230,16 @@
           <w:sz w:val="24"/>
           <w:szCs w:val="24"/>
         </w:rPr>
-        <w:t xml:space="preserve"> does not allow comparison of generalized linear models, we simply report parameter estimates and </w:t>
+        <w:t xml:space="preserve"> does not allow comparison of generalized linear models, we simply report </w:t>
+      </w:r>
+      <w:r>
+        <w:rPr>
+          <w:rFonts w:ascii="Times New Roman" w:hAnsi="Times New Roman" w:cs="Times New Roman"/>
+          <w:sz w:val="24"/>
+          <w:szCs w:val="24"/>
+        </w:rPr>
+        <w:lastRenderedPageBreak/>
+        <w:t xml:space="preserve">parameter estimates and </w:t>
       </w:r>
       <w:r>
         <w:rPr>
@@ -4252,7 +4678,14 @@
         <w:rPr>
           <w:rFonts w:cs="Times New Roman"/>
         </w:rPr>
-        <w:t>Regrettably, we did not ask participants directly about how fun, powerful, satisfying, etc. the in-game gun was. As such, we do not have direct evidence that the powerful gun was more pleasant to use than the weak gun. At best, we might make infer a difference in pleasure from the observed difference in efficacy.</w:t>
+        <w:t xml:space="preserve">Regrettably, we did not ask participants directly about how fun, powerful, satisfying, etc. the in-game gun was. As such, we do not have direct evidence that the powerful gun was more </w:t>
+      </w:r>
+      <w:r>
+        <w:rPr>
+          <w:rFonts w:cs="Times New Roman"/>
+        </w:rPr>
+        <w:lastRenderedPageBreak/>
+        <w:t>pleasant to use than the weak gun. At best, we might make infer a difference in pleasure from the observed difference in efficacy.</w:t>
       </w:r>
     </w:p>
     <w:p>
@@ -4285,7 +4718,6 @@
           <w:rFonts w:cs="Times New Roman"/>
           <w:b/>
         </w:rPr>
-        <w:lastRenderedPageBreak/>
         <w:t>2nd Amendment Advocacy.</w:t>
       </w:r>
       <w:r>
@@ -4523,7 +4955,14 @@
         <w:rPr>
           <w:rFonts w:cs="Times New Roman"/>
         </w:rPr>
-        <w:t xml:space="preserve"> 1 over the null. The covariates-only model was preferred to the full model, BF = </w:t>
+        <w:t xml:space="preserve"> 1 over the null. The covariates-only model was preferred to the full </w:t>
+      </w:r>
+      <w:r>
+        <w:rPr>
+          <w:rFonts w:cs="Times New Roman"/>
+        </w:rPr>
+        <w:lastRenderedPageBreak/>
+        <w:t xml:space="preserve">model, BF = </w:t>
       </w:r>
       <w:proofErr w:type="gramStart"/>
       <w:r>
@@ -4574,14 +5013,7 @@
         <w:rPr>
           <w:rFonts w:cs="Times New Roman"/>
         </w:rPr>
-        <w:t xml:space="preserve"> This variable was very badly right-skewed, with most participants choosing the minimum response. Square-root or log transformation did little to fix </w:t>
-      </w:r>
-      <w:r>
-        <w:rPr>
-          <w:rFonts w:cs="Times New Roman"/>
-        </w:rPr>
-        <w:lastRenderedPageBreak/>
-        <w:t>this. We report this in its natural units, but readers with better ideas for modeling are encouraged to use the raw data to perform further tests.</w:t>
+        <w:t xml:space="preserve"> This variable was very badly right-skewed, with most participants choosing the minimum response. Square-root or log transformation did little to fix this. We report this in its natural units, but readers with better ideas for modeling are encouraged to use the raw data to perform further tests.</w:t>
       </w:r>
     </w:p>
     <w:p>
@@ -4824,7 +5256,14 @@
         <w:rPr>
           <w:rFonts w:cs="Times New Roman"/>
         </w:rPr>
-        <w:t xml:space="preserve">166) = 2.373, </w:t>
+        <w:t xml:space="preserve">166) </w:t>
+      </w:r>
+      <w:r>
+        <w:rPr>
+          <w:rFonts w:cs="Times New Roman"/>
+        </w:rPr>
+        <w:lastRenderedPageBreak/>
+        <w:t xml:space="preserve">= 2.373, </w:t>
       </w:r>
       <w:r>
         <w:rPr>
@@ -4905,7 +5344,6 @@
           <w:sz w:val="24"/>
           <w:szCs w:val="24"/>
         </w:rPr>
-        <w:lastRenderedPageBreak/>
         <w:t>Magazine capacity.</w:t>
       </w:r>
       <w:r>
@@ -5370,6 +5808,7 @@
           <w:sz w:val="24"/>
           <w:szCs w:val="24"/>
         </w:rPr>
+        <w:lastRenderedPageBreak/>
         <w:t>In general, men, conservatives, and libertarians, as compared to women and liberals, had more positive feelings towards guns, expressed greater subjective value for guns, and indicated more positive attitudes towards the AR-15. The experiment’s manipulation of video game content did not change these outcomes.</w:t>
       </w:r>
       <w:r>
@@ -5378,16 +5817,7 @@
           <w:sz w:val="24"/>
           <w:szCs w:val="24"/>
         </w:rPr>
-        <w:t xml:space="preserve"> These results indicate that attitudes towards guns may be </w:t>
-      </w:r>
-      <w:r>
-        <w:rPr>
-          <w:rFonts w:ascii="Times New Roman" w:hAnsi="Times New Roman" w:cs="Times New Roman"/>
-          <w:sz w:val="24"/>
-          <w:szCs w:val="24"/>
-        </w:rPr>
-        <w:lastRenderedPageBreak/>
-        <w:t>better predicted by relatively stable personal traits than by transient influences of brief video game exposure.</w:t>
+        <w:t xml:space="preserve"> These results indicate that attitudes towards guns may be better predicted by relatively stable personal traits than by transient influences of brief video game exposure.</w:t>
       </w:r>
       <w:r>
         <w:rPr>
@@ -5520,115 +5950,40 @@
           <w:sz w:val="24"/>
           <w:szCs w:val="24"/>
         </w:rPr>
-        <w:t xml:space="preserve">It is possible that experimental and </w:t>
-      </w:r>
-      <w:proofErr w:type="spellStart"/>
-      <w:r>
-        <w:rPr>
-          <w:rFonts w:ascii="Times New Roman" w:hAnsi="Times New Roman" w:cs="Times New Roman"/>
-          <w:sz w:val="24"/>
-          <w:szCs w:val="24"/>
-        </w:rPr>
-        <w:t>personological</w:t>
-      </w:r>
-      <w:proofErr w:type="spellEnd"/>
-      <w:r>
-        <w:rPr>
-          <w:rFonts w:ascii="Times New Roman" w:hAnsi="Times New Roman" w:cs="Times New Roman"/>
-          <w:sz w:val="24"/>
-          <w:szCs w:val="24"/>
-        </w:rPr>
-        <w:t xml:space="preserve"> factors obscured the anticipated effect. First, it is </w:t>
-      </w:r>
-      <w:r>
-        <w:rPr>
-          <w:rFonts w:ascii="Times New Roman" w:hAnsi="Times New Roman" w:cs="Times New Roman"/>
-          <w:sz w:val="24"/>
-          <w:szCs w:val="24"/>
-        </w:rPr>
-        <w:t>possible</w:t>
-      </w:r>
-      <w:r>
-        <w:rPr>
-          <w:rFonts w:ascii="Times New Roman" w:hAnsi="Times New Roman" w:cs="Times New Roman"/>
-          <w:sz w:val="24"/>
-          <w:szCs w:val="24"/>
-        </w:rPr>
-        <w:t xml:space="preserve"> that fifteen minutes is not enough to influence attitudes towards a gun. Second, it is possible that the game’s setting was not conducive to product-placement effects, being too fantastic for the real-world weapon. Perhaps a more realistic setting such as an urban neighborhood or American countryside would influence attitudes </w:t>
-      </w:r>
-      <w:proofErr w:type="spellStart"/>
-      <w:r>
-        <w:rPr>
-          <w:rFonts w:ascii="Times New Roman" w:hAnsi="Times New Roman" w:cs="Times New Roman"/>
-          <w:sz w:val="24"/>
-          <w:szCs w:val="24"/>
-        </w:rPr>
-        <w:t>moreso</w:t>
-      </w:r>
-      <w:proofErr w:type="spellEnd"/>
-      <w:r>
-        <w:rPr>
-          <w:rFonts w:ascii="Times New Roman" w:hAnsi="Times New Roman" w:cs="Times New Roman"/>
-          <w:sz w:val="24"/>
-          <w:szCs w:val="24"/>
-        </w:rPr>
-        <w:t xml:space="preserve"> than </w:t>
-      </w:r>
-      <w:r>
-        <w:rPr>
-          <w:rFonts w:ascii="Times New Roman" w:hAnsi="Times New Roman" w:cs="Times New Roman"/>
-          <w:sz w:val="24"/>
-          <w:szCs w:val="24"/>
-        </w:rPr>
-        <w:t xml:space="preserve">did our </w:t>
-      </w:r>
-      <w:r>
-        <w:rPr>
-          <w:rFonts w:ascii="Times New Roman" w:hAnsi="Times New Roman" w:cs="Times New Roman"/>
-          <w:sz w:val="24"/>
-          <w:szCs w:val="24"/>
-        </w:rPr>
-        <w:t xml:space="preserve">game’s </w:t>
-      </w:r>
-      <w:r>
-        <w:rPr>
-          <w:rFonts w:ascii="Times New Roman" w:hAnsi="Times New Roman" w:cs="Times New Roman"/>
-          <w:sz w:val="24"/>
-          <w:szCs w:val="24"/>
-        </w:rPr>
-        <w:t xml:space="preserve">unrealistic hellish landscape populated by zombies and demons. </w:t>
-      </w:r>
-      <w:r>
-        <w:rPr>
-          <w:rFonts w:ascii="Times New Roman" w:hAnsi="Times New Roman" w:cs="Times New Roman"/>
-          <w:sz w:val="24"/>
-          <w:szCs w:val="24"/>
-        </w:rPr>
-        <w:t xml:space="preserve">Third, perhaps participants already had relatively crystallized attitudes towards the AR-15. Given the AR-15’s prominent role in the Newton mass shooting that had preceded our experiment by only a few months, </w:t>
-      </w:r>
-      <w:r>
-        <w:rPr>
-          <w:rFonts w:ascii="Times New Roman" w:hAnsi="Times New Roman" w:cs="Times New Roman"/>
-          <w:sz w:val="24"/>
-          <w:szCs w:val="24"/>
-        </w:rPr>
-        <w:t xml:space="preserve">perhaps participants had generally decided before the experiment whether they favored or disfavored the AR-15. </w:t>
-      </w:r>
-      <w:r>
-        <w:rPr>
-          <w:rFonts w:ascii="Times New Roman" w:hAnsi="Times New Roman" w:cs="Times New Roman"/>
-          <w:sz w:val="24"/>
-          <w:szCs w:val="24"/>
-        </w:rPr>
-        <w:t>Fourth, p</w:t>
-      </w:r>
-      <w:r>
-        <w:rPr>
-          <w:rFonts w:ascii="Times New Roman" w:hAnsi="Times New Roman" w:cs="Times New Roman"/>
-          <w:sz w:val="24"/>
-          <w:szCs w:val="24"/>
-        </w:rPr>
-        <w:t>erhaps limiting the player to only one gun reduced the effect of the manipulation; differences in the target gun’s strength might be more salient when a second control gun is present to be compared against.</w:t>
+        <w:t xml:space="preserve">One major limitation is that the study did not involve a no-violence control condition. </w:t>
+      </w:r>
+      <w:r>
+        <w:rPr>
+          <w:rFonts w:ascii="Times New Roman" w:hAnsi="Times New Roman" w:cs="Times New Roman"/>
+          <w:sz w:val="24"/>
+          <w:szCs w:val="24"/>
+        </w:rPr>
+        <w:t>Perhaps the players’ participation in any form of gun violence is enough to shape attitudes towards the broader outcomes such as 2</w:t>
+      </w:r>
+      <w:r>
+        <w:rPr>
+          <w:rFonts w:ascii="Times New Roman" w:hAnsi="Times New Roman" w:cs="Times New Roman"/>
+          <w:sz w:val="24"/>
+          <w:szCs w:val="24"/>
+          <w:vertAlign w:val="superscript"/>
+        </w:rPr>
+        <w:t>nd</w:t>
+      </w:r>
+      <w:r>
+        <w:rPr>
+          <w:rFonts w:ascii="Times New Roman" w:hAnsi="Times New Roman" w:cs="Times New Roman"/>
+          <w:sz w:val="24"/>
+          <w:szCs w:val="24"/>
+        </w:rPr>
+        <w:t xml:space="preserve"> Amendment advocacy, policy views, and perceptions of gun safety. Even so, one would expect the specific portrayal of a powerful AR-15, relative to a less-powerful AR-15 or a </w:t>
+      </w:r>
+      <w:r>
+        <w:rPr>
+          <w:rFonts w:ascii="Times New Roman" w:hAnsi="Times New Roman" w:cs="Times New Roman"/>
+          <w:sz w:val="24"/>
+          <w:szCs w:val="24"/>
+        </w:rPr>
+        <w:t>science-fiction weapon, might shape opinions towards the AR-15 in specific. That we failed to observe such an effect suggests that these effects, if they exist, are either smaller than expected, apply only to some subset of the population with a particular constellation of traits, or require a different methodology.</w:t>
       </w:r>
     </w:p>
     <w:p>
@@ -5648,15 +6003,31 @@
           <w:sz w:val="24"/>
           <w:szCs w:val="24"/>
         </w:rPr>
-        <w:t>Additionally</w:t>
-      </w:r>
-      <w:r>
-        <w:rPr>
-          <w:rFonts w:ascii="Times New Roman" w:hAnsi="Times New Roman" w:cs="Times New Roman"/>
-          <w:sz w:val="24"/>
-          <w:szCs w:val="24"/>
-        </w:rPr>
-        <w:t xml:space="preserve">, some research suggests that violent content may distract from in-game ads (Lull, Gibson, Cruz, &amp; Bushman, in press). Since knowledge of the particular gun brand was not necessary for effective game performance, participants may have allocated attention away from </w:t>
+        <w:t>Some issues may have limited our ability to detect an effect</w:t>
+      </w:r>
+      <w:r>
+        <w:rPr>
+          <w:rFonts w:ascii="Times New Roman" w:hAnsi="Times New Roman" w:cs="Times New Roman"/>
+          <w:sz w:val="24"/>
+          <w:szCs w:val="24"/>
+        </w:rPr>
+        <w:t xml:space="preserve">. First, it is </w:t>
+      </w:r>
+      <w:r>
+        <w:rPr>
+          <w:rFonts w:ascii="Times New Roman" w:hAnsi="Times New Roman" w:cs="Times New Roman"/>
+          <w:sz w:val="24"/>
+          <w:szCs w:val="24"/>
+        </w:rPr>
+        <w:t>possible</w:t>
+      </w:r>
+      <w:r>
+        <w:rPr>
+          <w:rFonts w:ascii="Times New Roman" w:hAnsi="Times New Roman" w:cs="Times New Roman"/>
+          <w:sz w:val="24"/>
+          <w:szCs w:val="24"/>
+        </w:rPr>
+        <w:t xml:space="preserve"> that fifteen minutes is not enough to influence attitudes towards a gun. Second, it is possible that the game’s setting was not conducive to product-placement effects, being too fantastic for the real-</w:t>
       </w:r>
       <w:r>
         <w:rPr>
@@ -5665,24 +6036,7 @@
           <w:szCs w:val="24"/>
         </w:rPr>
         <w:lastRenderedPageBreak/>
-        <w:t xml:space="preserve">the gun brand. In contrast, games such as </w:t>
-      </w:r>
-      <w:r>
-        <w:rPr>
-          <w:rFonts w:ascii="Times New Roman" w:hAnsi="Times New Roman" w:cs="Times New Roman"/>
-          <w:i/>
-          <w:sz w:val="24"/>
-          <w:szCs w:val="24"/>
-        </w:rPr>
-        <w:t xml:space="preserve">Call of Duty </w:t>
-      </w:r>
-      <w:r>
-        <w:rPr>
-          <w:rFonts w:ascii="Times New Roman" w:hAnsi="Times New Roman" w:cs="Times New Roman"/>
-          <w:sz w:val="24"/>
-          <w:szCs w:val="24"/>
-        </w:rPr>
-        <w:t xml:space="preserve">invite players to select a </w:t>
+        <w:t xml:space="preserve">world weapon. Perhaps a more realistic setting such as an urban neighborhood or American countryside would influence attitudes </w:t>
       </w:r>
       <w:proofErr w:type="spellStart"/>
       <w:r>
@@ -5691,7 +6045,7 @@
           <w:sz w:val="24"/>
           <w:szCs w:val="24"/>
         </w:rPr>
-        <w:t>loadout</w:t>
+        <w:t>moreso</w:t>
       </w:r>
       <w:proofErr w:type="spellEnd"/>
       <w:r>
@@ -5700,7 +6054,63 @@
           <w:sz w:val="24"/>
           <w:szCs w:val="24"/>
         </w:rPr>
-        <w:t xml:space="preserve"> of particular weapons, each having different properties, strengths, and weaknesses that have substantial influences on gameplay. In this sort of game environment, greater attention might be paid to the gun’s name and brand.</w:t>
+        <w:t xml:space="preserve"> than </w:t>
+      </w:r>
+      <w:r>
+        <w:rPr>
+          <w:rFonts w:ascii="Times New Roman" w:hAnsi="Times New Roman" w:cs="Times New Roman"/>
+          <w:sz w:val="24"/>
+          <w:szCs w:val="24"/>
+        </w:rPr>
+        <w:t xml:space="preserve">did our </w:t>
+      </w:r>
+      <w:r>
+        <w:rPr>
+          <w:rFonts w:ascii="Times New Roman" w:hAnsi="Times New Roman" w:cs="Times New Roman"/>
+          <w:sz w:val="24"/>
+          <w:szCs w:val="24"/>
+        </w:rPr>
+        <w:t xml:space="preserve">game’s </w:t>
+      </w:r>
+      <w:r>
+        <w:rPr>
+          <w:rFonts w:ascii="Times New Roman" w:hAnsi="Times New Roman" w:cs="Times New Roman"/>
+          <w:sz w:val="24"/>
+          <w:szCs w:val="24"/>
+        </w:rPr>
+        <w:t xml:space="preserve">unrealistic hellish landscape populated by zombies and demons. </w:t>
+      </w:r>
+      <w:r>
+        <w:rPr>
+          <w:rFonts w:ascii="Times New Roman" w:hAnsi="Times New Roman" w:cs="Times New Roman"/>
+          <w:sz w:val="24"/>
+          <w:szCs w:val="24"/>
+        </w:rPr>
+        <w:t xml:space="preserve">Third, perhaps participants already had relatively crystallized attitudes towards the AR-15. Given the AR-15’s prominent role in the Newton mass shooting that had preceded our experiment by only a few months, </w:t>
+      </w:r>
+      <w:r>
+        <w:rPr>
+          <w:rFonts w:ascii="Times New Roman" w:hAnsi="Times New Roman" w:cs="Times New Roman"/>
+          <w:sz w:val="24"/>
+          <w:szCs w:val="24"/>
+        </w:rPr>
+        <w:t xml:space="preserve">perhaps participants had generally decided before the experiment whether they favored or disfavored the AR-15. </w:t>
+      </w:r>
+      <w:r>
+        <w:rPr>
+          <w:rFonts w:ascii="Times New Roman" w:hAnsi="Times New Roman" w:cs="Times New Roman"/>
+          <w:sz w:val="24"/>
+          <w:szCs w:val="24"/>
+        </w:rPr>
+        <w:t>Fourth, p</w:t>
+      </w:r>
+      <w:r>
+        <w:rPr>
+          <w:rFonts w:ascii="Times New Roman" w:hAnsi="Times New Roman" w:cs="Times New Roman"/>
+          <w:sz w:val="24"/>
+          <w:szCs w:val="24"/>
+        </w:rPr>
+        <w:t>erhaps limiting the player to only one gun reduced the effect of the manipulation; differences in the target gun’s strength might be more salient when a second control gun is present to be compared against.</w:t>
       </w:r>
     </w:p>
     <w:p>
@@ -5714,6 +6124,57 @@
           <w:szCs w:val="24"/>
         </w:rPr>
       </w:pPr>
+      <w:r>
+        <w:rPr>
+          <w:rFonts w:ascii="Times New Roman" w:hAnsi="Times New Roman" w:cs="Times New Roman"/>
+          <w:sz w:val="24"/>
+          <w:szCs w:val="24"/>
+        </w:rPr>
+        <w:t>Additionally</w:t>
+      </w:r>
+      <w:r>
+        <w:rPr>
+          <w:rFonts w:ascii="Times New Roman" w:hAnsi="Times New Roman" w:cs="Times New Roman"/>
+          <w:sz w:val="24"/>
+          <w:szCs w:val="24"/>
+        </w:rPr>
+        <w:t xml:space="preserve">, some research suggests that violent content may distract from in-game ads (Lull, Gibson, Cruz, &amp; Bushman, in press). Since knowledge of the particular gun brand was not necessary for effective game performance, participants may have allocated attention away from the gun brand. In contrast, games such as </w:t>
+      </w:r>
+      <w:r>
+        <w:rPr>
+          <w:rFonts w:ascii="Times New Roman" w:hAnsi="Times New Roman" w:cs="Times New Roman"/>
+          <w:i/>
+          <w:sz w:val="24"/>
+          <w:szCs w:val="24"/>
+        </w:rPr>
+        <w:t xml:space="preserve">Call of Duty </w:t>
+      </w:r>
+      <w:r>
+        <w:rPr>
+          <w:rFonts w:ascii="Times New Roman" w:hAnsi="Times New Roman" w:cs="Times New Roman"/>
+          <w:sz w:val="24"/>
+          <w:szCs w:val="24"/>
+        </w:rPr>
+        <w:t xml:space="preserve">invite players to select a </w:t>
+      </w:r>
+      <w:proofErr w:type="spellStart"/>
+      <w:r>
+        <w:rPr>
+          <w:rFonts w:ascii="Times New Roman" w:hAnsi="Times New Roman" w:cs="Times New Roman"/>
+          <w:sz w:val="24"/>
+          <w:szCs w:val="24"/>
+        </w:rPr>
+        <w:t>loadout</w:t>
+      </w:r>
+      <w:proofErr w:type="spellEnd"/>
+      <w:r>
+        <w:rPr>
+          <w:rFonts w:ascii="Times New Roman" w:hAnsi="Times New Roman" w:cs="Times New Roman"/>
+          <w:sz w:val="24"/>
+          <w:szCs w:val="24"/>
+        </w:rPr>
+        <w:t xml:space="preserve"> of particular weapons, each having different properties, strengths, and weaknesses that have substantial influences on gameplay. In this sort of game environment, greater attention might be paid to the gun’s name and brand.</w:t>
+      </w:r>
     </w:p>
     <w:p>
       <w:pPr>
@@ -5825,7 +6286,32 @@
           <w:sz w:val="24"/>
           <w:szCs w:val="24"/>
         </w:rPr>
-        <w:t>Third, the game might do more to encourage attention to the name of the gun, perhaps by including several firearms and manipulating the strength of a branded exemplar. Lastly</w:t>
+        <w:t xml:space="preserve">Third, the game might do more to encourage attention to the name of the gun, perhaps by including several firearms and </w:t>
+      </w:r>
+      <w:r>
+        <w:rPr>
+          <w:rFonts w:ascii="Times New Roman" w:hAnsi="Times New Roman" w:cs="Times New Roman"/>
+          <w:sz w:val="24"/>
+          <w:szCs w:val="24"/>
+        </w:rPr>
+        <w:lastRenderedPageBreak/>
+        <w:t xml:space="preserve">manipulating the strength of a branded exemplar. </w:t>
+      </w:r>
+      <w:r>
+        <w:rPr>
+          <w:rFonts w:ascii="Times New Roman" w:hAnsi="Times New Roman" w:cs="Times New Roman"/>
+          <w:sz w:val="24"/>
+          <w:szCs w:val="24"/>
+        </w:rPr>
+        <w:t xml:space="preserve">Fourth, it could be enlightening to study the effects of videogame gun violence in general, rather than the effects of a specific embedded product, on attitudes towards guns. </w:t>
+      </w:r>
+      <w:r>
+        <w:rPr>
+          <w:rFonts w:ascii="Times New Roman" w:hAnsi="Times New Roman" w:cs="Times New Roman"/>
+          <w:sz w:val="24"/>
+          <w:szCs w:val="24"/>
+        </w:rPr>
+        <w:t>Lastly</w:t>
       </w:r>
       <w:r>
         <w:rPr>
@@ -5998,16 +6484,7 @@
           <w:sz w:val="24"/>
           <w:szCs w:val="24"/>
         </w:rPr>
-        <w:t xml:space="preserve">We loaded the study with more than half a dozen outcomes. We looked for main effects and interactions. We added moderators and </w:t>
-      </w:r>
-      <w:r>
-        <w:rPr>
-          <w:rFonts w:ascii="Times New Roman" w:hAnsi="Times New Roman" w:cs="Times New Roman"/>
-          <w:sz w:val="24"/>
-          <w:szCs w:val="24"/>
-        </w:rPr>
-        <w:lastRenderedPageBreak/>
-        <w:t xml:space="preserve">covariates, then tried it all over again in subsets of the data. </w:t>
+        <w:t xml:space="preserve">We loaded the study with more than half a dozen outcomes. We looked for main effects and interactions. We added moderators and covariates, then tried it all over again in subsets of the data. </w:t>
       </w:r>
       <w:r>
         <w:rPr>
@@ -6175,7 +6652,16 @@
           <w:sz w:val="24"/>
           <w:szCs w:val="24"/>
         </w:rPr>
-        <w:t>they are also understood to contribute to an effective and unbiased scientific method</w:t>
+        <w:t xml:space="preserve">they </w:t>
+      </w:r>
+      <w:r>
+        <w:rPr>
+          <w:rFonts w:ascii="Times New Roman" w:hAnsi="Times New Roman" w:cs="Times New Roman"/>
+          <w:sz w:val="24"/>
+          <w:szCs w:val="24"/>
+        </w:rPr>
+        <w:lastRenderedPageBreak/>
+        <w:t>are also understood to contribute to an effective and unbiased scientific method</w:t>
       </w:r>
       <w:r>
         <w:rPr>
@@ -7581,6 +8067,14 @@
     </w:sectPr>
   </w:body>
 </w:document>
+</file>
+
+<file path=word/people.xml><?xml version="1.0" encoding="utf-8"?>
+<w15:people xmlns:wpc="http://schemas.microsoft.com/office/word/2010/wordprocessingCanvas" xmlns:mc="http://schemas.openxmlformats.org/markup-compatibility/2006" xmlns:o="urn:schemas-microsoft-com:office:office" xmlns:r="http://schemas.openxmlformats.org/officeDocument/2006/relationships" xmlns:m="http://schemas.openxmlformats.org/officeDocument/2006/math" xmlns:v="urn:schemas-microsoft-com:vml" xmlns:wp14="http://schemas.microsoft.com/office/word/2010/wordprocessingDrawing" xmlns:wp="http://schemas.openxmlformats.org/drawingml/2006/wordprocessingDrawing" xmlns:w10="urn:schemas-microsoft-com:office:word" xmlns:w="http://schemas.openxmlformats.org/wordprocessingml/2006/main" xmlns:w14="http://schemas.microsoft.com/office/word/2010/wordml" xmlns:w15="http://schemas.microsoft.com/office/word/2012/wordml" xmlns:wpg="http://schemas.microsoft.com/office/word/2010/wordprocessingGroup" xmlns:wpi="http://schemas.microsoft.com/office/word/2010/wordprocessingInk" xmlns:wne="http://schemas.microsoft.com/office/word/2006/wordml" xmlns:wps="http://schemas.microsoft.com/office/word/2010/wordprocessingShape" mc:Ignorable="w14 w15 wp14">
+  <w15:person w15:author="Joseph Hilgard">
+    <w15:presenceInfo w15:providerId="AD" w15:userId="S-1-5-21-2360013893-2977618200-151297559-36703"/>
+  </w15:person>
+</w15:people>
 </file>
 
 <file path=word/styles.xml><?xml version="1.0" encoding="utf-8"?>

</xml_diff>

<commit_message>
Sending it back to Bruce and Chris.
</commit_message>
<xml_diff>
--- a/vvg-product-placement.docx
+++ b/vvg-product-placement.docx
@@ -1,6 +1,6 @@
 
 <file path=word/document.xml><?xml version="1.0" encoding="utf-8"?>
-<w:document xmlns:wpc="http://schemas.microsoft.com/office/word/2010/wordprocessingCanvas" xmlns:mc="http://schemas.openxmlformats.org/markup-compatibility/2006" xmlns:o="urn:schemas-microsoft-com:office:office" xmlns:r="http://schemas.openxmlformats.org/officeDocument/2006/relationships" xmlns:m="http://schemas.openxmlformats.org/officeDocument/2006/math" xmlns:v="urn:schemas-microsoft-com:vml" xmlns:wp14="http://schemas.microsoft.com/office/word/2010/wordprocessingDrawing" xmlns:wp="http://schemas.openxmlformats.org/drawingml/2006/wordprocessingDrawing" xmlns:w10="urn:schemas-microsoft-com:office:word" xmlns:w="http://schemas.openxmlformats.org/wordprocessingml/2006/main" xmlns:w14="http://schemas.microsoft.com/office/word/2010/wordml" xmlns:wpg="http://schemas.microsoft.com/office/word/2010/wordprocessingGroup" xmlns:wpi="http://schemas.microsoft.com/office/word/2010/wordprocessingInk" xmlns:wne="http://schemas.microsoft.com/office/word/2006/wordml" xmlns:wps="http://schemas.microsoft.com/office/word/2010/wordprocessingShape" mc:Ignorable="w14 wp14">
+<w:document xmlns:wpc="http://schemas.microsoft.com/office/word/2010/wordprocessingCanvas" xmlns:mc="http://schemas.openxmlformats.org/markup-compatibility/2006" xmlns:o="urn:schemas-microsoft-com:office:office" xmlns:r="http://schemas.openxmlformats.org/officeDocument/2006/relationships" xmlns:m="http://schemas.openxmlformats.org/officeDocument/2006/math" xmlns:v="urn:schemas-microsoft-com:vml" xmlns:wp14="http://schemas.microsoft.com/office/word/2010/wordprocessingDrawing" xmlns:wp="http://schemas.openxmlformats.org/drawingml/2006/wordprocessingDrawing" xmlns:w10="urn:schemas-microsoft-com:office:word" xmlns:w="http://schemas.openxmlformats.org/wordprocessingml/2006/main" xmlns:w14="http://schemas.microsoft.com/office/word/2010/wordml" xmlns:w15="http://schemas.microsoft.com/office/word/2012/wordml" xmlns:wpg="http://schemas.microsoft.com/office/word/2010/wordprocessingGroup" xmlns:wpi="http://schemas.microsoft.com/office/word/2010/wordprocessingInk" xmlns:wne="http://schemas.microsoft.com/office/word/2006/wordml" xmlns:wps="http://schemas.microsoft.com/office/word/2010/wordprocessingShape" mc:Ignorable="w14 w15 wp14">
   <w:body>
     <w:p>
       <w:pPr>
@@ -847,13 +847,23 @@
         </w:rPr>
         <w:t>study (</w:t>
       </w:r>
-      <w:r>
-        <w:rPr>
-          <w:rFonts w:ascii="Times New Roman" w:hAnsi="Times New Roman" w:cs="Times New Roman"/>
-          <w:sz w:val="24"/>
-          <w:szCs w:val="24"/>
-        </w:rPr>
-        <w:t xml:space="preserve">nonexperimental </w:t>
+      <w:proofErr w:type="spellStart"/>
+      <w:r>
+        <w:rPr>
+          <w:rFonts w:ascii="Times New Roman" w:hAnsi="Times New Roman" w:cs="Times New Roman"/>
+          <w:sz w:val="24"/>
+          <w:szCs w:val="24"/>
+        </w:rPr>
+        <w:t>nonexperimental</w:t>
+      </w:r>
+      <w:proofErr w:type="spellEnd"/>
+      <w:r>
+        <w:rPr>
+          <w:rFonts w:ascii="Times New Roman" w:hAnsi="Times New Roman" w:cs="Times New Roman"/>
+          <w:sz w:val="24"/>
+          <w:szCs w:val="24"/>
+        </w:rPr>
+        <w:t xml:space="preserve"> </w:t>
       </w:r>
       <w:r>
         <w:rPr>
@@ -1065,35 +1075,36 @@
           <w:t>any outcome,</w:t>
         </w:r>
       </w:ins>
-      <w:ins w:id="25" w:author="Joe" w:date="2016-04-02T18:14:00Z">
-        <w:r>
-          <w:rPr>
-            <w:rFonts w:ascii="Times New Roman" w:hAnsi="Times New Roman" w:cs="Times New Roman"/>
-            <w:sz w:val="24"/>
-            <w:szCs w:val="24"/>
-          </w:rPr>
-          <w:t xml:space="preserve"> </w:t>
-        </w:r>
-        <w:proofErr w:type="gramStart"/>
-        <w:r>
-          <w:rPr>
-            <w:rFonts w:ascii="Times New Roman" w:hAnsi="Times New Roman" w:cs="Times New Roman"/>
-            <w:sz w:val="24"/>
-            <w:szCs w:val="24"/>
-          </w:rPr>
-          <w:t>The</w:t>
-        </w:r>
-        <w:proofErr w:type="gramEnd"/>
-        <w:r>
-          <w:rPr>
-            <w:rFonts w:ascii="Times New Roman" w:hAnsi="Times New Roman" w:cs="Times New Roman"/>
-            <w:sz w:val="24"/>
-            <w:szCs w:val="24"/>
-          </w:rPr>
-          <w:t xml:space="preserve"> relationship seems, therefore, somewhat inconsistent</w:t>
+      <w:ins w:id="25" w:author="Joseph Hilgard" w:date="2016-04-18T10:52:00Z">
+        <w:r>
+          <w:rPr>
+            <w:rFonts w:ascii="Times New Roman" w:hAnsi="Times New Roman" w:cs="Times New Roman"/>
+            <w:sz w:val="24"/>
+            <w:szCs w:val="24"/>
+          </w:rPr>
+          <w:t xml:space="preserve"> and the relationship violent video game exposure and evaluations of guns fell just short of statistical </w:t>
+        </w:r>
+        <w:r>
+          <w:rPr>
+            <w:rFonts w:ascii="Times New Roman" w:hAnsi="Times New Roman" w:cs="Times New Roman"/>
+            <w:sz w:val="24"/>
+            <w:szCs w:val="24"/>
+          </w:rPr>
+          <w:lastRenderedPageBreak/>
+          <w:t>significance.</w:t>
         </w:r>
       </w:ins>
-      <w:ins w:id="26" w:author="Joe" w:date="2016-04-17T14:45:00Z">
+      <w:ins w:id="26" w:author="Joe" w:date="2016-04-02T18:14:00Z">
+        <w:r>
+          <w:rPr>
+            <w:rFonts w:ascii="Times New Roman" w:hAnsi="Times New Roman" w:cs="Times New Roman"/>
+            <w:sz w:val="24"/>
+            <w:szCs w:val="24"/>
+          </w:rPr>
+          <w:t xml:space="preserve"> The relationship seems, therefore, somewhat inconsistent</w:t>
+        </w:r>
+      </w:ins>
+      <w:ins w:id="27" w:author="Joe" w:date="2016-04-17T14:45:00Z">
         <w:r>
           <w:rPr>
             <w:rFonts w:ascii="Times New Roman" w:hAnsi="Times New Roman" w:cs="Times New Roman"/>
@@ -1103,7 +1114,7 @@
           <w:t xml:space="preserve"> and in need of further study</w:t>
         </w:r>
       </w:ins>
-      <w:ins w:id="27" w:author="Joe" w:date="2016-04-02T18:14:00Z">
+      <w:ins w:id="28" w:author="Joe" w:date="2016-04-02T18:14:00Z">
         <w:r>
           <w:rPr>
             <w:rFonts w:ascii="Times New Roman" w:hAnsi="Times New Roman" w:cs="Times New Roman"/>
@@ -1131,7 +1142,6 @@
           <w:sz w:val="24"/>
           <w:szCs w:val="24"/>
         </w:rPr>
-        <w:lastRenderedPageBreak/>
         <w:t>Despite the dearth of published research on this question</w:t>
       </w:r>
       <w:r>
@@ -1454,7 +1464,7 @@
         </w:rPr>
         <w:t>Because</w:t>
       </w:r>
-      <w:ins w:id="28" w:author="Joe" w:date="2016-04-17T14:45:00Z">
+      <w:ins w:id="29" w:author="Joe" w:date="2016-04-17T14:45:00Z">
         <w:r>
           <w:rPr>
             <w:rFonts w:ascii="Times New Roman" w:hAnsi="Times New Roman" w:cs="Times New Roman"/>
@@ -1464,7 +1474,7 @@
           <w:t xml:space="preserve"> product placement</w:t>
         </w:r>
       </w:ins>
-      <w:del w:id="29" w:author="Joe" w:date="2016-04-17T14:45:00Z">
+      <w:del w:id="30" w:author="Joe" w:date="2016-04-17T14:45:00Z">
         <w:r>
           <w:rPr>
             <w:rFonts w:ascii="Times New Roman" w:hAnsi="Times New Roman" w:cs="Times New Roman"/>
@@ -1514,7 +1524,7 @@
         </w:rPr>
         <w:t xml:space="preserve"> </w:t>
       </w:r>
-      <w:ins w:id="30" w:author="Joe" w:date="2016-04-17T14:48:00Z">
+      <w:ins w:id="31" w:author="Joe" w:date="2016-04-17T14:48:00Z">
         <w:r>
           <w:rPr>
             <w:rFonts w:ascii="Times New Roman" w:hAnsi="Times New Roman" w:cs="Times New Roman"/>
@@ -1524,7 +1534,7 @@
           <w:t xml:space="preserve">Product placement may also leverage the audience’s attitudes towards the characters to </w:t>
         </w:r>
       </w:ins>
-      <w:ins w:id="31" w:author="Joe" w:date="2016-04-17T14:49:00Z">
+      <w:ins w:id="32" w:author="Joe" w:date="2016-04-17T14:49:00Z">
         <w:r>
           <w:rPr>
             <w:rFonts w:ascii="Times New Roman" w:hAnsi="Times New Roman" w:cs="Times New Roman"/>
@@ -1534,7 +1544,7 @@
           <w:t xml:space="preserve">influence brand attitudes. </w:t>
         </w:r>
       </w:ins>
-      <w:del w:id="32" w:author="Joe" w:date="2016-04-17T14:49:00Z">
+      <w:del w:id="33" w:author="Joe" w:date="2016-04-17T14:49:00Z">
         <w:r>
           <w:rPr>
             <w:rFonts w:ascii="Times New Roman" w:hAnsi="Times New Roman" w:cs="Times New Roman"/>
@@ -1560,7 +1570,7 @@
           <w:delText xml:space="preserve">. </w:delText>
         </w:r>
       </w:del>
-      <w:ins w:id="33" w:author="Joe" w:date="2016-04-17T14:49:00Z">
+      <w:ins w:id="34" w:author="Joe" w:date="2016-04-17T14:49:00Z">
         <w:r>
           <w:rPr>
             <w:rFonts w:ascii="Times New Roman" w:hAnsi="Times New Roman" w:cs="Times New Roman"/>
@@ -1570,7 +1580,7 @@
           <w:t xml:space="preserve">For example, a favored character may prefer a certain branded product. </w:t>
         </w:r>
       </w:ins>
-      <w:del w:id="34" w:author="Joe" w:date="2016-04-17T14:50:00Z">
+      <w:del w:id="35" w:author="Joe" w:date="2016-04-17T14:50:00Z">
         <w:r>
           <w:rPr>
             <w:rFonts w:ascii="Times New Roman" w:hAnsi="Times New Roman" w:cs="Times New Roman"/>
@@ -1580,7 +1590,7 @@
           <w:delText xml:space="preserve">Thus, </w:delText>
         </w:r>
       </w:del>
-      <w:del w:id="35" w:author="Joe" w:date="2016-04-17T14:49:00Z">
+      <w:del w:id="36" w:author="Joe" w:date="2016-04-17T14:49:00Z">
         <w:r>
           <w:rPr>
             <w:rFonts w:ascii="Times New Roman" w:hAnsi="Times New Roman" w:cs="Times New Roman"/>
@@ -1590,7 +1600,7 @@
           <w:delText xml:space="preserve">through basic evaluative conditioning processes, </w:delText>
         </w:r>
       </w:del>
-      <w:ins w:id="36" w:author="Joe" w:date="2016-04-17T14:50:00Z">
+      <w:ins w:id="37" w:author="Joe" w:date="2016-04-17T14:50:00Z">
         <w:r>
           <w:rPr>
             <w:rFonts w:ascii="Times New Roman" w:hAnsi="Times New Roman" w:cs="Times New Roman"/>
@@ -1608,7 +1618,7 @@
         </w:rPr>
         <w:t>viewers</w:t>
       </w:r>
-      <w:ins w:id="37" w:author="Bartholow, Bruce D." w:date="2016-03-25T15:06:00Z">
+      <w:ins w:id="38" w:author="Bartholow, Bruce D." w:date="2016-03-25T15:06:00Z">
         <w:r>
           <w:rPr>
             <w:rFonts w:ascii="Times New Roman" w:hAnsi="Times New Roman" w:cs="Times New Roman"/>
@@ -1684,7 +1694,16 @@
           <w:sz w:val="24"/>
           <w:szCs w:val="24"/>
         </w:rPr>
-        <w:t>Sometimes in-game products are strictly incidental to gameplay. For example, Barack Obama’s 2008 presidential campaign took out ads on in-game billboards.</w:t>
+        <w:t xml:space="preserve">Sometimes in-game products are strictly </w:t>
+      </w:r>
+      <w:r>
+        <w:rPr>
+          <w:rFonts w:ascii="Times New Roman" w:hAnsi="Times New Roman" w:cs="Times New Roman"/>
+          <w:sz w:val="24"/>
+          <w:szCs w:val="24"/>
+        </w:rPr>
+        <w:lastRenderedPageBreak/>
+        <w:t>incidental to gameplay. For example, Barack Obama’s 2008 presidential campaign took out ads on in-game billboards.</w:t>
       </w:r>
       <w:r>
         <w:rPr>
@@ -1700,16 +1719,7 @@
           <w:sz w:val="24"/>
           <w:szCs w:val="24"/>
         </w:rPr>
-        <w:t xml:space="preserve">Players in driving games would see the billboards alongside the highway </w:t>
-      </w:r>
-      <w:r>
-        <w:rPr>
-          <w:rFonts w:ascii="Times New Roman" w:hAnsi="Times New Roman" w:cs="Times New Roman"/>
-          <w:sz w:val="24"/>
-          <w:szCs w:val="24"/>
-        </w:rPr>
-        <w:lastRenderedPageBreak/>
-        <w:t xml:space="preserve">as they drove, but would not have to interact directly with the advertisement. </w:t>
+        <w:t xml:space="preserve">Players in driving games would see the billboards alongside the highway as they drove, but would not have to interact directly with the advertisement. </w:t>
       </w:r>
       <w:r>
         <w:rPr>
@@ -2220,16 +2230,8 @@
           <w:sz w:val="24"/>
           <w:szCs w:val="24"/>
         </w:rPr>
-        <w:t xml:space="preserve">Thus, there is some experimental evidence for the efficacy of video game product placement in shaping brand attitudes, awareness, and recall, but the evidence is modest and </w:t>
-      </w:r>
-      <w:r>
-        <w:rPr>
-          <w:rFonts w:ascii="Times New Roman" w:hAnsi="Times New Roman" w:cs="Times New Roman"/>
-          <w:sz w:val="24"/>
-          <w:szCs w:val="24"/>
-        </w:rPr>
         <w:lastRenderedPageBreak/>
-        <w:t xml:space="preserve">piecemeal. </w:t>
+        <w:t xml:space="preserve">Thus, there is some experimental evidence for the efficacy of video game product placement in shaping brand attitudes, awareness, and recall, but the evidence is modest and piecemeal. </w:t>
       </w:r>
       <w:r>
         <w:rPr>
@@ -2575,7 +2577,16 @@
           <w:sz w:val="24"/>
           <w:szCs w:val="24"/>
         </w:rPr>
-        <w:t xml:space="preserve">This event led the media to more closely scrutinize the associations between the marketing of real-world and virtual firearms. Some media outlets argued that in-game representations of real-world guns were a powerful marketing force. </w:t>
+        <w:t xml:space="preserve">This event led the media to more closely scrutinize the associations between the marketing of real-world and virtual firearms. Some media outlets argued that in-game </w:t>
+      </w:r>
+      <w:r>
+        <w:rPr>
+          <w:rFonts w:ascii="Times New Roman" w:hAnsi="Times New Roman" w:cs="Times New Roman"/>
+          <w:sz w:val="24"/>
+          <w:szCs w:val="24"/>
+        </w:rPr>
+        <w:lastRenderedPageBreak/>
+        <w:t xml:space="preserve">representations of real-world guns were a powerful marketing force. </w:t>
       </w:r>
       <w:proofErr w:type="spellStart"/>
       <w:r>
@@ -2593,16 +2604,7 @@
           <w:sz w:val="24"/>
           <w:szCs w:val="24"/>
         </w:rPr>
-        <w:t xml:space="preserve"> argued that the portrayal of guns in games is a source of both revenue and free advertising for firearms </w:t>
-      </w:r>
-      <w:r>
-        <w:rPr>
-          <w:rFonts w:ascii="Times New Roman" w:hAnsi="Times New Roman" w:cs="Times New Roman"/>
-          <w:sz w:val="24"/>
-          <w:szCs w:val="24"/>
-        </w:rPr>
-        <w:lastRenderedPageBreak/>
-        <w:t>manufacturers, as the manufacturer both collects a licensing fee and enjoys increased brand awareness from the product placement</w:t>
+        <w:t xml:space="preserve"> argued that the portrayal of guns in games is a source of both revenue and free advertising for firearms manufacturers, as the manufacturer both collects a licensing fee and enjoys increased brand awareness from the product placement</w:t>
       </w:r>
       <w:r>
         <w:rPr>
@@ -2880,7 +2882,16 @@
           <w:sz w:val="24"/>
           <w:szCs w:val="24"/>
         </w:rPr>
-        <w:t>Before then children in America [didn’t] want to buy the FAMAS airsoft gun, simply because they don’t know this brand. But when they play every day with a new brand in a video game, finally they want to buy it in reality. The sales increase can be enormously significant.</w:t>
+        <w:t xml:space="preserve">Before then children in America [didn’t] want to buy the FAMAS airsoft gun, simply because they don’t know this brand. But when they play every day with a </w:t>
+      </w:r>
+      <w:r>
+        <w:rPr>
+          <w:rFonts w:ascii="Times New Roman" w:hAnsi="Times New Roman" w:cs="Times New Roman"/>
+          <w:sz w:val="24"/>
+          <w:szCs w:val="24"/>
+        </w:rPr>
+        <w:lastRenderedPageBreak/>
+        <w:t>new brand in a video game, finally they want to buy it in reality. The sales increase can be enormously significant.</w:t>
       </w:r>
       <w:r>
         <w:rPr>
@@ -2926,7 +2937,6 @@
           <w:sz w:val="24"/>
           <w:szCs w:val="24"/>
         </w:rPr>
-        <w:lastRenderedPageBreak/>
         <w:t>In light of this phenomenon, we wanted to study the process by which in-game representations of firearms could influence perceptions of</w:t>
       </w:r>
       <w:r>
@@ -2937,8 +2947,8 @@
         </w:rPr>
         <w:t xml:space="preserve"> their real-world counterparts. If the gun seemed powerful and accurate in the game, </w:t>
       </w:r>
-      <w:commentRangeStart w:id="38"/>
       <w:commentRangeStart w:id="39"/>
+      <w:commentRangeStart w:id="40"/>
       <w:r>
         <w:rPr>
           <w:rFonts w:ascii="Times New Roman" w:hAnsi="Times New Roman" w:cs="Times New Roman"/>
@@ -2947,19 +2957,19 @@
         </w:rPr>
         <w:t>would it seem that way outside the game</w:t>
       </w:r>
-      <w:commentRangeEnd w:id="38"/>
+      <w:commentRangeEnd w:id="39"/>
       <w:r>
         <w:rPr>
           <w:rStyle w:val="CommentReference"/>
         </w:rPr>
-        <w:commentReference w:id="38"/>
-      </w:r>
-      <w:commentRangeEnd w:id="39"/>
+        <w:commentReference w:id="39"/>
+      </w:r>
+      <w:commentRangeEnd w:id="40"/>
       <w:r>
         <w:rPr>
           <w:rStyle w:val="CommentReference"/>
         </w:rPr>
-        <w:commentReference w:id="39"/>
+        <w:commentReference w:id="40"/>
       </w:r>
       <w:r>
         <w:rPr>
@@ -2976,7 +2986,7 @@
         <w:ind w:firstLine="720"/>
         <w:contextualSpacing/>
         <w:rPr>
-          <w:del w:id="40" w:author="Joe" w:date="2016-04-02T20:34:00Z"/>
+          <w:del w:id="41" w:author="Joe" w:date="2016-04-02T20:34:00Z"/>
           <w:rFonts w:ascii="Times New Roman" w:hAnsi="Times New Roman" w:cs="Times New Roman"/>
           <w:sz w:val="24"/>
           <w:szCs w:val="24"/>
@@ -3102,13 +3112,13 @@
         <w:ind w:firstLine="720"/>
         <w:contextualSpacing/>
         <w:rPr>
-          <w:del w:id="41" w:author="Joe" w:date="2016-04-02T20:33:00Z"/>
-          <w:rFonts w:ascii="Times New Roman" w:hAnsi="Times New Roman" w:cs="Times New Roman"/>
-          <w:sz w:val="24"/>
-          <w:szCs w:val="24"/>
-        </w:rPr>
-      </w:pPr>
-      <w:del w:id="42" w:author="Joe" w:date="2016-04-02T20:33:00Z">
+          <w:del w:id="42" w:author="Joe" w:date="2016-04-02T20:33:00Z"/>
+          <w:rFonts w:ascii="Times New Roman" w:hAnsi="Times New Roman" w:cs="Times New Roman"/>
+          <w:sz w:val="24"/>
+          <w:szCs w:val="24"/>
+        </w:rPr>
+      </w:pPr>
+      <w:del w:id="43" w:author="Joe" w:date="2016-04-02T20:33:00Z">
         <w:r>
           <w:rPr>
             <w:rFonts w:ascii="Times New Roman" w:hAnsi="Times New Roman" w:cs="Times New Roman"/>
@@ -3118,8 +3128,8 @@
           <w:delText>Being, as we were,</w:delText>
         </w:r>
       </w:del>
-      <w:ins w:id="43" w:author="Joseph Hilgard" w:date="2016-03-07T11:33:00Z">
-        <w:del w:id="44" w:author="Joe" w:date="2016-04-02T20:33:00Z">
+      <w:ins w:id="44" w:author="Joseph Hilgard" w:date="2016-03-07T11:33:00Z">
+        <w:del w:id="45" w:author="Joe" w:date="2016-04-02T20:33:00Z">
           <w:r>
             <w:rPr>
               <w:rFonts w:ascii="Times New Roman" w:hAnsi="Times New Roman" w:cs="Times New Roman"/>
@@ -3130,7 +3140,7 @@
           </w:r>
         </w:del>
       </w:ins>
-      <w:del w:id="45" w:author="Joe" w:date="2016-04-02T20:33:00Z">
+      <w:del w:id="46" w:author="Joe" w:date="2016-04-02T20:33:00Z">
         <w:r>
           <w:rPr>
             <w:rFonts w:ascii="Times New Roman" w:hAnsi="Times New Roman" w:cs="Times New Roman"/>
@@ -3267,6 +3277,7 @@
           <w:sz w:val="24"/>
           <w:szCs w:val="24"/>
         </w:rPr>
+        <w:lastRenderedPageBreak/>
         <w:t>Participants</w:t>
       </w:r>
     </w:p>
@@ -3287,7 +3298,6 @@
           <w:sz w:val="24"/>
           <w:szCs w:val="24"/>
         </w:rPr>
-        <w:lastRenderedPageBreak/>
         <w:t xml:space="preserve">Participants were 176 </w:t>
       </w:r>
       <w:r>
@@ -3346,7 +3356,7 @@
         </w:rPr>
         <w:t xml:space="preserve"> participating for partial course credit. </w:t>
       </w:r>
-      <w:del w:id="46" w:author="Joe" w:date="2016-04-02T20:14:00Z">
+      <w:del w:id="47" w:author="Joe" w:date="2016-04-02T20:14:00Z">
         <w:r>
           <w:rPr>
             <w:rFonts w:ascii="Times New Roman" w:hAnsi="Times New Roman" w:cs="Times New Roman"/>
@@ -3396,7 +3406,7 @@
           <w:delText xml:space="preserve">ably we </w:delText>
         </w:r>
       </w:del>
-      <w:ins w:id="47" w:author="Joe" w:date="2016-04-02T20:14:00Z">
+      <w:ins w:id="48" w:author="Joe" w:date="2016-04-02T20:14:00Z">
         <w:r>
           <w:rPr>
             <w:rFonts w:ascii="Times New Roman" w:hAnsi="Times New Roman" w:cs="Times New Roman"/>
@@ -3422,7 +3432,7 @@
         </w:rPr>
         <w:t>cell</w:t>
       </w:r>
-      <w:ins w:id="48" w:author="Joe" w:date="2016-04-02T20:32:00Z">
+      <w:ins w:id="49" w:author="Joe" w:date="2016-04-02T20:32:00Z">
         <w:r>
           <w:rPr>
             <w:rFonts w:ascii="Times New Roman" w:hAnsi="Times New Roman" w:cs="Times New Roman"/>
@@ -3432,7 +3442,7 @@
           <w:t>, but the semester ended before the target sample size was reached.</w:t>
         </w:r>
       </w:ins>
-      <w:del w:id="49" w:author="Joe" w:date="2016-04-02T20:32:00Z">
+      <w:del w:id="50" w:author="Joe" w:date="2016-04-02T20:32:00Z">
         <w:r>
           <w:rPr>
             <w:rFonts w:ascii="Times New Roman" w:hAnsi="Times New Roman" w:cs="Times New Roman"/>
@@ -3605,24 +3615,44 @@
           <w:sz w:val="24"/>
           <w:szCs w:val="24"/>
         </w:rPr>
-        <w:t xml:space="preserve">Subjects were assigned to one of the four conditions based on their subject number. The procedure is described below. Research assistants worked from a script, which is available </w:t>
-      </w:r>
-      <w:r>
-        <w:rPr>
-          <w:rFonts w:ascii="Times New Roman" w:hAnsi="Times New Roman" w:cs="Times New Roman"/>
-          <w:sz w:val="24"/>
-          <w:szCs w:val="24"/>
-        </w:rPr>
-        <w:t>in the GitHub repository as file</w:t>
-      </w:r>
-      <w:r>
-        <w:rPr>
-          <w:rFonts w:ascii="Times New Roman" w:hAnsi="Times New Roman" w:cs="Times New Roman"/>
-          <w:sz w:val="24"/>
-          <w:szCs w:val="24"/>
-        </w:rPr>
-        <w:t xml:space="preserve"> “VG_procedures.docx.”</w:t>
-      </w:r>
+        <w:t>Subjects were assigned to one of the four conditions based on their subject number. The procedure is described below. Research assistants worked from a script</w:t>
+      </w:r>
+      <w:del w:id="51" w:author="Joseph Hilgard" w:date="2016-04-18T16:06:00Z">
+        <w:r>
+          <w:rPr>
+            <w:rFonts w:ascii="Times New Roman" w:hAnsi="Times New Roman" w:cs="Times New Roman"/>
+            <w:sz w:val="24"/>
+            <w:szCs w:val="24"/>
+          </w:rPr>
+          <w:delText xml:space="preserve">, which is available </w:delText>
+        </w:r>
+        <w:r>
+          <w:rPr>
+            <w:rFonts w:ascii="Times New Roman" w:hAnsi="Times New Roman" w:cs="Times New Roman"/>
+            <w:sz w:val="24"/>
+            <w:szCs w:val="24"/>
+          </w:rPr>
+          <w:delText>in the GitHub repository as file</w:delText>
+        </w:r>
+        <w:r>
+          <w:rPr>
+            <w:rFonts w:ascii="Times New Roman" w:hAnsi="Times New Roman" w:cs="Times New Roman"/>
+            <w:sz w:val="24"/>
+            <w:szCs w:val="24"/>
+          </w:rPr>
+          <w:delText xml:space="preserve"> “VG_procedures.docx.”</w:delText>
+        </w:r>
+      </w:del>
+      <w:ins w:id="52" w:author="Joseph Hilgard" w:date="2016-04-18T16:06:00Z">
+        <w:r>
+          <w:rPr>
+            <w:rFonts w:ascii="Times New Roman" w:hAnsi="Times New Roman" w:cs="Times New Roman"/>
+            <w:sz w:val="24"/>
+            <w:szCs w:val="24"/>
+          </w:rPr>
+          <w:t>.</w:t>
+        </w:r>
+      </w:ins>
     </w:p>
     <w:p>
       <w:pPr>
@@ -3693,14 +3723,16 @@
         <w:lastRenderedPageBreak/>
         <w:t>After playing the game, participants filled out a paper survey</w:t>
       </w:r>
-      <w:r>
-        <w:rPr>
-          <w:rFonts w:ascii="Times New Roman" w:hAnsi="Times New Roman" w:cs="Times New Roman"/>
-          <w:sz w:val="24"/>
-          <w:szCs w:val="24"/>
-        </w:rPr>
-        <w:t>, available in the GitHub repository as file “Survey.docx”</w:t>
-      </w:r>
+      <w:del w:id="53" w:author="Joseph Hilgard" w:date="2016-04-18T16:06:00Z">
+        <w:r>
+          <w:rPr>
+            <w:rFonts w:ascii="Times New Roman" w:hAnsi="Times New Roman" w:cs="Times New Roman"/>
+            <w:sz w:val="24"/>
+            <w:szCs w:val="24"/>
+          </w:rPr>
+          <w:delText>, available in the GitHub repository as file “Survey.docx”</w:delText>
+        </w:r>
+      </w:del>
       <w:r>
         <w:rPr>
           <w:rFonts w:ascii="Times New Roman" w:hAnsi="Times New Roman" w:cs="Times New Roman"/>
@@ -4044,47 +4076,53 @@
         <w:lastRenderedPageBreak/>
         <w:t>To strengthen the manipulation, a description of the assigned gun was given in the cover story</w:t>
       </w:r>
-      <w:r>
-        <w:rPr>
-          <w:rFonts w:ascii="Times New Roman" w:hAnsi="Times New Roman" w:cs="Times New Roman"/>
-          <w:sz w:val="24"/>
-          <w:szCs w:val="24"/>
-        </w:rPr>
-        <w:t xml:space="preserve"> </w:t>
-      </w:r>
-      <w:commentRangeStart w:id="50"/>
-      <w:r>
-        <w:rPr>
-          <w:rFonts w:ascii="Times New Roman" w:hAnsi="Times New Roman" w:cs="Times New Roman"/>
-          <w:sz w:val="24"/>
-          <w:szCs w:val="24"/>
-        </w:rPr>
-        <w:t>(files “AR-15_cover_story.docx” and “Plasma_cover_story.docx”</w:t>
-      </w:r>
-      <w:ins w:id="51" w:author="Joe" w:date="2016-04-02T20:34:00Z">
-        <w:r>
-          <w:rPr>
-            <w:rFonts w:ascii="Times New Roman" w:hAnsi="Times New Roman" w:cs="Times New Roman"/>
-            <w:sz w:val="24"/>
-            <w:szCs w:val="24"/>
-          </w:rPr>
-          <w:t xml:space="preserve"> in the GitHub repo</w:t>
-        </w:r>
+      <w:del w:id="54" w:author="Joseph Hilgard" w:date="2016-04-18T16:05:00Z">
+        <w:r>
+          <w:rPr>
+            <w:rFonts w:ascii="Times New Roman" w:hAnsi="Times New Roman" w:cs="Times New Roman"/>
+            <w:sz w:val="24"/>
+            <w:szCs w:val="24"/>
+          </w:rPr>
+          <w:delText xml:space="preserve"> </w:delText>
+        </w:r>
+        <w:commentRangeStart w:id="55"/>
+        <w:r>
+          <w:rPr>
+            <w:rFonts w:ascii="Times New Roman" w:hAnsi="Times New Roman" w:cs="Times New Roman"/>
+            <w:sz w:val="24"/>
+            <w:szCs w:val="24"/>
+          </w:rPr>
+          <w:delText>(files “AR-15_cover_story.docx” and “Plasma_cover_story.docx”</w:delText>
+        </w:r>
+      </w:del>
+      <w:ins w:id="56" w:author="Joe" w:date="2016-04-02T20:34:00Z">
+        <w:del w:id="57" w:author="Joseph Hilgard" w:date="2016-04-18T16:05:00Z">
+          <w:r>
+            <w:rPr>
+              <w:rFonts w:ascii="Times New Roman" w:hAnsi="Times New Roman" w:cs="Times New Roman"/>
+              <w:sz w:val="24"/>
+              <w:szCs w:val="24"/>
+            </w:rPr>
+            <w:delText xml:space="preserve"> in the GitHub repo</w:delText>
+          </w:r>
+        </w:del>
       </w:ins>
-      <w:r>
-        <w:rPr>
-          <w:rFonts w:ascii="Times New Roman" w:hAnsi="Times New Roman" w:cs="Times New Roman"/>
-          <w:sz w:val="24"/>
-          <w:szCs w:val="24"/>
-        </w:rPr>
-        <w:t>)</w:t>
-      </w:r>
-      <w:commentRangeEnd w:id="50"/>
+      <w:del w:id="58" w:author="Joseph Hilgard" w:date="2016-04-18T16:05:00Z">
+        <w:r>
+          <w:rPr>
+            <w:rFonts w:ascii="Times New Roman" w:hAnsi="Times New Roman" w:cs="Times New Roman"/>
+            <w:sz w:val="24"/>
+            <w:szCs w:val="24"/>
+          </w:rPr>
+          <w:delText>)</w:delText>
+        </w:r>
+      </w:del>
+      <w:commentRangeEnd w:id="55"/>
       <w:r>
         <w:rPr>
           <w:rStyle w:val="CommentReference"/>
         </w:rPr>
-        <w:commentReference w:id="50"/>
+        <w:commentReference w:id="55"/>
       </w:r>
       <w:r>
         <w:rPr>
@@ -4373,7 +4411,7 @@
         </w:rPr>
         <w:t xml:space="preserve">A full table of statistics for the weak and strong guns is provided in </w:t>
       </w:r>
-      <w:commentRangeStart w:id="52"/>
+      <w:commentRangeStart w:id="59"/>
       <w:r>
         <w:rPr>
           <w:rFonts w:ascii="Times New Roman" w:hAnsi="Times New Roman" w:cs="Times New Roman"/>
@@ -4390,12 +4428,12 @@
         </w:rPr>
         <w:t>1</w:t>
       </w:r>
-      <w:commentRangeEnd w:id="52"/>
+      <w:commentRangeEnd w:id="59"/>
       <w:r>
         <w:rPr>
           <w:rStyle w:val="CommentReference"/>
         </w:rPr>
-        <w:commentReference w:id="52"/>
+        <w:commentReference w:id="59"/>
       </w:r>
       <w:r>
         <w:rPr>
@@ -4413,16 +4451,28 @@
         </w:rPr>
         <w:t xml:space="preserve"> </w:t>
       </w:r>
-      <w:commentRangeStart w:id="53"/>
-      <w:r>
-        <w:rPr>
-          <w:rFonts w:ascii="Times New Roman" w:hAnsi="Times New Roman" w:cs="Times New Roman"/>
-          <w:sz w:val="24"/>
-          <w:szCs w:val="24"/>
-        </w:rPr>
-        <w:t xml:space="preserve">The .wad game files for all four conditions are available online at </w:t>
-      </w:r>
-      <w:hyperlink r:id="rId8" w:history="1">
+      <w:commentRangeStart w:id="60"/>
+      <w:del w:id="61" w:author="Joseph Hilgard" w:date="2016-04-18T16:05:00Z">
+        <w:r>
+          <w:rPr>
+            <w:rFonts w:ascii="Times New Roman" w:hAnsi="Times New Roman" w:cs="Times New Roman"/>
+            <w:sz w:val="24"/>
+            <w:szCs w:val="24"/>
+          </w:rPr>
+          <w:delText xml:space="preserve">The .wad game files for all four conditions are available online at </w:delText>
+        </w:r>
+        <w:r>
+          <w:fldChar w:fldCharType="begin"/>
+        </w:r>
+        <w:r>
+          <w:delInstrText xml:space="preserve"> HYPERLI</w:delInstrText>
+        </w:r>
+        <w:r>
+          <w:delInstrText xml:space="preserve">NK "https://github.com/Joe-Hilgard/VVG-product-placement/tree/master/wads" </w:delInstrText>
+        </w:r>
+        <w:r>
+          <w:fldChar w:fldCharType="separate"/>
+        </w:r>
         <w:r>
           <w:rPr>
             <w:rStyle w:val="Hyperlink"/>
@@ -4430,39 +4480,58 @@
             <w:sz w:val="24"/>
             <w:szCs w:val="24"/>
           </w:rPr>
-          <w:t>https://github.com/Joe-Hilgard/VVG-product-placement/tree/master/wads</w:t>
-        </w:r>
-      </w:hyperlink>
-      <w:r>
-        <w:rPr>
-          <w:rFonts w:ascii="Times New Roman" w:hAnsi="Times New Roman" w:cs="Times New Roman"/>
-          <w:sz w:val="24"/>
-          <w:szCs w:val="24"/>
-        </w:rPr>
-        <w:t>.</w:t>
-      </w:r>
-      <w:r>
-        <w:rPr>
-          <w:rFonts w:ascii="Times New Roman" w:hAnsi="Times New Roman" w:cs="Times New Roman"/>
-          <w:sz w:val="24"/>
-          <w:szCs w:val="24"/>
-        </w:rPr>
-        <w:t xml:space="preserve"> A copy of Doom II is needed to run them – simply drag and drop the .wad file onto the Doom.exe program.</w:t>
-      </w:r>
-      <w:commentRangeEnd w:id="53"/>
-      <w:r>
-        <w:rPr>
-          <w:rStyle w:val="CommentReference"/>
-        </w:rPr>
-        <w:commentReference w:id="53"/>
-      </w:r>
+          <w:delText>https://github.com/Joe-Hilgard/VVG-product-placement/tree/master/wads</w:delText>
+        </w:r>
+        <w:r>
+          <w:rPr>
+            <w:rStyle w:val="Hyperlink"/>
+            <w:rFonts w:ascii="Times New Roman" w:hAnsi="Times New Roman" w:cs="Times New Roman"/>
+            <w:sz w:val="24"/>
+            <w:szCs w:val="24"/>
+          </w:rPr>
+          <w:fldChar w:fldCharType="end"/>
+        </w:r>
+        <w:r>
+          <w:rPr>
+            <w:rFonts w:ascii="Times New Roman" w:hAnsi="Times New Roman" w:cs="Times New Roman"/>
+            <w:sz w:val="24"/>
+            <w:szCs w:val="24"/>
+          </w:rPr>
+          <w:delText>.</w:delText>
+        </w:r>
+        <w:r>
+          <w:rPr>
+            <w:rFonts w:ascii="Times New Roman" w:hAnsi="Times New Roman" w:cs="Times New Roman"/>
+            <w:sz w:val="24"/>
+            <w:szCs w:val="24"/>
+          </w:rPr>
+          <w:delText xml:space="preserve"> A copy of Doom II is needed to run them – simply drag and drop the .wad file onto the Doom.exe program.</w:delText>
+        </w:r>
+        <w:commentRangeEnd w:id="60"/>
+        <w:r>
+          <w:rPr>
+            <w:rStyle w:val="CommentReference"/>
+          </w:rPr>
+          <w:commentReference w:id="60"/>
+        </w:r>
+      </w:del>
+      <w:ins w:id="62" w:author="Joseph Hilgard" w:date="2016-04-18T16:05:00Z">
+        <w:r>
+          <w:rPr>
+            <w:rFonts w:ascii="Times New Roman" w:hAnsi="Times New Roman" w:cs="Times New Roman"/>
+            <w:sz w:val="24"/>
+            <w:szCs w:val="24"/>
+          </w:rPr>
+          <w:t>Game files for all four conditions are publicly available in the GitHub repository.</w:t>
+        </w:r>
+      </w:ins>
     </w:p>
     <w:p>
       <w:pPr>
         <w:spacing w:after="0" w:line="480" w:lineRule="auto"/>
         <w:contextualSpacing/>
         <w:rPr>
-          <w:ins w:id="54" w:author="Joe" w:date="2016-04-02T20:34:00Z"/>
+          <w:ins w:id="63" w:author="Joe" w:date="2016-04-02T20:34:00Z"/>
           <w:rFonts w:ascii="Times New Roman" w:hAnsi="Times New Roman" w:cs="Times New Roman"/>
           <w:b/>
           <w:sz w:val="24"/>
@@ -4489,20 +4558,20 @@
           <w:sz w:val="24"/>
           <w:szCs w:val="24"/>
         </w:rPr>
-        <w:pPrChange w:id="55" w:author="Joe" w:date="2016-04-02T20:35:00Z">
+        <w:pPrChange w:id="64" w:author="Joe" w:date="2016-04-02T20:35:00Z">
           <w:pPr>
             <w:spacing w:after="0" w:line="480" w:lineRule="auto"/>
             <w:contextualSpacing/>
           </w:pPr>
         </w:pPrChange>
       </w:pPr>
-      <w:ins w:id="56" w:author="Joe" w:date="2016-04-02T20:35:00Z">
-        <w:r>
-          <w:rPr>
-            <w:rFonts w:ascii="Times New Roman" w:hAnsi="Times New Roman" w:cs="Times New Roman"/>
-            <w:sz w:val="24"/>
-            <w:szCs w:val="24"/>
-            <w:rPrChange w:id="57" w:author="Joe" w:date="2016-04-02T20:35:00Z">
+      <w:ins w:id="65" w:author="Joe" w:date="2016-04-02T20:35:00Z">
+        <w:r>
+          <w:rPr>
+            <w:rFonts w:ascii="Times New Roman" w:hAnsi="Times New Roman" w:cs="Times New Roman"/>
+            <w:sz w:val="24"/>
+            <w:szCs w:val="24"/>
+            <w:rPrChange w:id="66" w:author="Joe" w:date="2016-04-02T20:35:00Z">
               <w:rPr>
                 <w:rFonts w:ascii="Times New Roman" w:hAnsi="Times New Roman" w:cs="Times New Roman"/>
                 <w:b/>
@@ -4511,6 +4580,7 @@
               </w:rPr>
             </w:rPrChange>
           </w:rPr>
+          <w:lastRenderedPageBreak/>
           <w:t xml:space="preserve">This being </w:t>
         </w:r>
         <w:r>
@@ -4522,7 +4592,7 @@
           <w:t xml:space="preserve">an initial, exploratory study, we included many potential outcomes. </w:t>
         </w:r>
       </w:ins>
-      <w:ins w:id="58" w:author="Joe" w:date="2016-04-02T20:37:00Z">
+      <w:ins w:id="67" w:author="Joe" w:date="2016-04-02T20:37:00Z">
         <w:r>
           <w:rPr>
             <w:rFonts w:ascii="Times New Roman" w:hAnsi="Times New Roman" w:cs="Times New Roman"/>
@@ -4532,26 +4602,17 @@
           <w:t xml:space="preserve">Some of these were direct, such as questions about the </w:t>
         </w:r>
       </w:ins>
-      <w:ins w:id="59" w:author="Joe" w:date="2016-04-02T20:38:00Z">
-        <w:r>
-          <w:rPr>
-            <w:rFonts w:ascii="Times New Roman" w:hAnsi="Times New Roman" w:cs="Times New Roman"/>
-            <w:sz w:val="24"/>
-            <w:szCs w:val="24"/>
-          </w:rPr>
-          <w:t xml:space="preserve">desirability of the real-world AR-15. Others were </w:t>
-        </w:r>
-        <w:r>
-          <w:rPr>
-            <w:rFonts w:ascii="Times New Roman" w:hAnsi="Times New Roman" w:cs="Times New Roman"/>
-            <w:sz w:val="24"/>
-            <w:szCs w:val="24"/>
-          </w:rPr>
-          <w:lastRenderedPageBreak/>
-          <w:t xml:space="preserve">subtler and more circumscribed, such as questions about the safety of </w:t>
+      <w:ins w:id="68" w:author="Joe" w:date="2016-04-02T20:38:00Z">
+        <w:r>
+          <w:rPr>
+            <w:rFonts w:ascii="Times New Roman" w:hAnsi="Times New Roman" w:cs="Times New Roman"/>
+            <w:sz w:val="24"/>
+            <w:szCs w:val="24"/>
+          </w:rPr>
+          <w:t xml:space="preserve">desirability of the real-world AR-15. Others were subtler and more circumscribed, such as questions about the safety of </w:t>
         </w:r>
       </w:ins>
-      <w:ins w:id="60" w:author="Joe" w:date="2016-04-02T20:39:00Z">
+      <w:ins w:id="69" w:author="Joe" w:date="2016-04-02T20:39:00Z">
         <w:r>
           <w:rPr>
             <w:rFonts w:ascii="Times New Roman" w:hAnsi="Times New Roman" w:cs="Times New Roman"/>
@@ -4590,7 +4651,6 @@
           <w:szCs w:val="24"/>
         </w:rPr>
       </w:pPr>
-      <w:proofErr w:type="gramStart"/>
       <w:r>
         <w:rPr>
           <w:rFonts w:ascii="Times New Roman" w:hAnsi="Times New Roman" w:cs="Times New Roman"/>
@@ -4653,7 +4713,6 @@
         </w:rPr>
         <w:t>.</w:t>
       </w:r>
-      <w:proofErr w:type="gramEnd"/>
       <w:r>
         <w:rPr>
           <w:rFonts w:ascii="Times New Roman" w:hAnsi="Times New Roman" w:cs="Times New Roman"/>
@@ -4738,7 +4797,7 @@
         </w:rPr>
         <w:t xml:space="preserve"> amendment and the utility of private firearm ownership. The other five items</w:t>
       </w:r>
-      <w:del w:id="61" w:author="Joe" w:date="2016-04-02T20:40:00Z">
+      <w:del w:id="70" w:author="Joe" w:date="2016-04-02T20:40:00Z">
         <w:r>
           <w:rPr>
             <w:rFonts w:ascii="Times New Roman" w:hAnsi="Times New Roman" w:cs="Times New Roman"/>
@@ -4756,7 +4815,7 @@
         </w:rPr>
         <w:t xml:space="preserve"> asked about the importance of freedom of speech in violent media</w:t>
       </w:r>
-      <w:ins w:id="62" w:author="Joe" w:date="2016-04-02T20:40:00Z">
+      <w:ins w:id="71" w:author="Joe" w:date="2016-04-02T20:40:00Z">
         <w:r>
           <w:rPr>
             <w:rFonts w:ascii="Times New Roman" w:hAnsi="Times New Roman" w:cs="Times New Roman"/>
@@ -4813,7 +4872,7 @@
         </w:rPr>
         <w:t xml:space="preserve"> At the top of the scale, participants were instructed that the following questions reference the AR-15 semi-automatic rifle. A picture of the rifle accompanied the text. Five questions measured </w:t>
       </w:r>
-      <w:del w:id="63" w:author="Joe" w:date="2016-04-17T14:55:00Z">
+      <w:del w:id="72" w:author="Joe" w:date="2016-04-17T14:55:00Z">
         <w:r>
           <w:rPr>
             <w:rFonts w:ascii="Times New Roman" w:hAnsi="Times New Roman" w:cs="Times New Roman"/>
@@ -4823,7 +4882,7 @@
           <w:delText>the utility</w:delText>
         </w:r>
       </w:del>
-      <w:ins w:id="64" w:author="Joe" w:date="2016-04-17T14:55:00Z">
+      <w:ins w:id="73" w:author="Joe" w:date="2016-04-17T14:55:00Z">
         <w:r>
           <w:rPr>
             <w:rFonts w:ascii="Times New Roman" w:hAnsi="Times New Roman" w:cs="Times New Roman"/>
@@ -4841,7 +4900,7 @@
         </w:rPr>
         <w:t xml:space="preserve"> of the </w:t>
       </w:r>
-      <w:ins w:id="65" w:author="Joe" w:date="2016-04-17T14:55:00Z">
+      <w:ins w:id="74" w:author="Joe" w:date="2016-04-17T14:55:00Z">
         <w:r>
           <w:rPr>
             <w:rFonts w:ascii="Times New Roman" w:hAnsi="Times New Roman" w:cs="Times New Roman"/>
@@ -4868,7 +4927,7 @@
         </w:rPr>
         <w:t>15</w:t>
       </w:r>
-      <w:ins w:id="66" w:author="Joe" w:date="2016-04-17T14:56:00Z">
+      <w:ins w:id="75" w:author="Joe" w:date="2016-04-17T14:56:00Z">
         <w:r>
           <w:rPr>
             <w:rFonts w:ascii="Times New Roman" w:hAnsi="Times New Roman" w:cs="Times New Roman"/>
@@ -4878,7 +4937,7 @@
           <w:t>,</w:t>
         </w:r>
       </w:ins>
-      <w:del w:id="67" w:author="Joe" w:date="2016-04-17T14:56:00Z">
+      <w:del w:id="76" w:author="Joe" w:date="2016-04-17T14:56:00Z">
         <w:r>
           <w:rPr>
             <w:rFonts w:ascii="Times New Roman" w:hAnsi="Times New Roman" w:cs="Times New Roman"/>
@@ -4897,7 +4956,7 @@
         <w:t>.</w:t>
       </w:r>
       <w:proofErr w:type="gramEnd"/>
-      <w:ins w:id="68" w:author="Joe" w:date="2016-04-17T14:57:00Z">
+      <w:ins w:id="77" w:author="Joe" w:date="2016-04-17T14:57:00Z">
         <w:r>
           <w:rPr>
             <w:rFonts w:ascii="Times New Roman" w:hAnsi="Times New Roman" w:cs="Times New Roman"/>
@@ -5071,6 +5130,7 @@
           <w:sz w:val="24"/>
           <w:szCs w:val="24"/>
         </w:rPr>
+        <w:lastRenderedPageBreak/>
         <w:t>Normative gun safety and utility.</w:t>
       </w:r>
       <w:r>
@@ -5088,16 +5148,7 @@
           <w:sz w:val="24"/>
           <w:szCs w:val="24"/>
         </w:rPr>
-        <w:t xml:space="preserve">Participants were asked what percent of gun owners would ever experience a gun-related accident (e.g. accidental discharge), what percent would </w:t>
-      </w:r>
-      <w:r>
-        <w:rPr>
-          <w:rFonts w:ascii="Times New Roman" w:hAnsi="Times New Roman" w:cs="Times New Roman"/>
-          <w:sz w:val="24"/>
-          <w:szCs w:val="24"/>
-        </w:rPr>
-        <w:lastRenderedPageBreak/>
-        <w:t>ever have a gun stolen from them, and what percent would ever use their gun in an act of self-defense.</w:t>
+        <w:t>Participants were asked what percent of gun owners would ever experience a gun-related accident (e.g. accidental discharge), what percent would ever have a gun stolen from them, and what percent would ever use their gun in an act of self-defense.</w:t>
       </w:r>
     </w:p>
     <w:p>
@@ -5304,7 +5355,7 @@
         </w:rPr>
         <w:t>weapon</w:t>
       </w:r>
-      <w:ins w:id="69" w:author="Joe" w:date="2016-04-02T20:45:00Z">
+      <w:ins w:id="78" w:author="Joe" w:date="2016-04-02T20:45:00Z">
         <w:r>
           <w:rPr>
             <w:rFonts w:ascii="Times New Roman" w:hAnsi="Times New Roman" w:cs="Times New Roman"/>
@@ -5314,7 +5365,7 @@
           <w:t>.</w:t>
         </w:r>
       </w:ins>
-      <w:del w:id="70" w:author="Joe" w:date="2016-04-02T20:45:00Z">
+      <w:del w:id="79" w:author="Joe" w:date="2016-04-02T20:45:00Z">
         <w:r>
           <w:rPr>
             <w:rFonts w:ascii="Times New Roman" w:hAnsi="Times New Roman" w:cs="Times New Roman"/>
@@ -5332,7 +5383,7 @@
         </w:rPr>
         <w:t xml:space="preserve"> </w:t>
       </w:r>
-      <w:ins w:id="71" w:author="Joe" w:date="2016-04-02T20:46:00Z">
+      <w:ins w:id="80" w:author="Joe" w:date="2016-04-02T20:46:00Z">
         <w:r>
           <w:rPr>
             <w:rFonts w:ascii="Times New Roman" w:hAnsi="Times New Roman" w:cs="Times New Roman"/>
@@ -5342,7 +5393,7 @@
           <w:t>Players who used a powerful and attractive AR-15 were expected to have more positive attitudes towards the real-world AR-15 and possibly stronger pro-gun opinions for public policy</w:t>
         </w:r>
       </w:ins>
-      <w:ins w:id="72" w:author="Joe" w:date="2016-04-02T20:47:00Z">
+      <w:ins w:id="81" w:author="Joe" w:date="2016-04-02T20:47:00Z">
         <w:r>
           <w:rPr>
             <w:rFonts w:ascii="Times New Roman" w:hAnsi="Times New Roman" w:cs="Times New Roman"/>
@@ -5352,7 +5403,7 @@
           <w:t>, relative to the science-fiction-weapon control</w:t>
         </w:r>
       </w:ins>
-      <w:ins w:id="73" w:author="Joe" w:date="2016-04-02T20:46:00Z">
+      <w:ins w:id="82" w:author="Joe" w:date="2016-04-02T20:46:00Z">
         <w:r>
           <w:rPr>
             <w:rFonts w:ascii="Times New Roman" w:hAnsi="Times New Roman" w:cs="Times New Roman"/>
@@ -5362,7 +5413,7 @@
           <w:t xml:space="preserve">. </w:t>
         </w:r>
       </w:ins>
-      <w:ins w:id="74" w:author="Joe" w:date="2016-04-02T20:47:00Z">
+      <w:ins w:id="83" w:author="Joe" w:date="2016-04-02T20:47:00Z">
         <w:r>
           <w:rPr>
             <w:rFonts w:ascii="Times New Roman" w:hAnsi="Times New Roman" w:cs="Times New Roman"/>
@@ -5372,7 +5423,7 @@
           <w:t xml:space="preserve">Players who used a weak and unattractive AR-15 were expected to have more negative attitudes towards the real-world AR-15 relative to </w:t>
         </w:r>
       </w:ins>
-      <w:ins w:id="75" w:author="Joe" w:date="2016-04-02T20:48:00Z">
+      <w:ins w:id="84" w:author="Joe" w:date="2016-04-02T20:48:00Z">
         <w:r>
           <w:rPr>
             <w:rFonts w:ascii="Times New Roman" w:hAnsi="Times New Roman" w:cs="Times New Roman"/>
@@ -5382,7 +5433,7 @@
           <w:t xml:space="preserve">the </w:t>
         </w:r>
       </w:ins>
-      <w:ins w:id="76" w:author="Joe" w:date="2016-04-02T20:47:00Z">
+      <w:ins w:id="85" w:author="Joe" w:date="2016-04-02T20:47:00Z">
         <w:r>
           <w:rPr>
             <w:rFonts w:ascii="Times New Roman" w:hAnsi="Times New Roman" w:cs="Times New Roman"/>
@@ -5392,7 +5443,7 @@
           <w:t>science-fiction</w:t>
         </w:r>
       </w:ins>
-      <w:ins w:id="77" w:author="Joe" w:date="2016-04-02T20:48:00Z">
+      <w:ins w:id="86" w:author="Joe" w:date="2016-04-02T20:48:00Z">
         <w:r>
           <w:rPr>
             <w:rFonts w:ascii="Times New Roman" w:hAnsi="Times New Roman" w:cs="Times New Roman"/>
@@ -5402,7 +5453,7 @@
           <w:t>-weapon</w:t>
         </w:r>
       </w:ins>
-      <w:ins w:id="78" w:author="Joe" w:date="2016-04-02T20:47:00Z">
+      <w:ins w:id="87" w:author="Joe" w:date="2016-04-02T20:47:00Z">
         <w:r>
           <w:rPr>
             <w:rFonts w:ascii="Times New Roman" w:hAnsi="Times New Roman" w:cs="Times New Roman"/>
@@ -5412,7 +5463,7 @@
           <w:t xml:space="preserve"> control</w:t>
         </w:r>
       </w:ins>
-      <w:ins w:id="79" w:author="Joe" w:date="2016-04-02T20:48:00Z">
+      <w:ins w:id="88" w:author="Joe" w:date="2016-04-02T20:48:00Z">
         <w:r>
           <w:rPr>
             <w:rFonts w:ascii="Times New Roman" w:hAnsi="Times New Roman" w:cs="Times New Roman"/>
@@ -5422,7 +5473,7 @@
           <w:t>.</w:t>
         </w:r>
       </w:ins>
-      <w:del w:id="80" w:author="Joe" w:date="2016-04-02T20:48:00Z">
+      <w:del w:id="89" w:author="Joe" w:date="2016-04-02T20:48:00Z">
         <w:r>
           <w:rPr>
             <w:rFonts w:ascii="Times New Roman" w:hAnsi="Times New Roman" w:cs="Times New Roman"/>
@@ -5432,8 +5483,8 @@
           <w:delText xml:space="preserve">with a powerful and attractive in-game gun increasing </w:delText>
         </w:r>
       </w:del>
-      <w:ins w:id="81" w:author="Bartholow, Bruce D." w:date="2016-03-25T15:30:00Z">
-        <w:del w:id="82" w:author="Joe" w:date="2016-04-02T20:48:00Z">
+      <w:ins w:id="90" w:author="Bartholow, Bruce D." w:date="2016-03-25T15:30:00Z">
+        <w:del w:id="91" w:author="Joe" w:date="2016-04-02T20:48:00Z">
           <w:r>
             <w:rPr>
               <w:rFonts w:ascii="Times New Roman" w:hAnsi="Times New Roman" w:cs="Times New Roman"/>
@@ -5444,7 +5495,7 @@
           </w:r>
         </w:del>
       </w:ins>
-      <w:del w:id="83" w:author="Joe" w:date="2016-04-02T20:48:00Z">
+      <w:del w:id="92" w:author="Joe" w:date="2016-04-02T20:48:00Z">
         <w:r>
           <w:rPr>
             <w:rFonts w:ascii="Times New Roman" w:hAnsi="Times New Roman" w:cs="Times New Roman"/>
@@ -5454,8 +5505,8 @@
           <w:delText xml:space="preserve">these attitudes and </w:delText>
         </w:r>
       </w:del>
-      <w:ins w:id="84" w:author="Bartholow, Bruce D." w:date="2016-03-25T15:30:00Z">
-        <w:del w:id="85" w:author="Joe" w:date="2016-04-02T20:48:00Z">
+      <w:ins w:id="93" w:author="Bartholow, Bruce D." w:date="2016-03-25T15:30:00Z">
+        <w:del w:id="94" w:author="Joe" w:date="2016-04-02T20:48:00Z">
           <w:r>
             <w:rPr>
               <w:rFonts w:ascii="Times New Roman" w:hAnsi="Times New Roman" w:cs="Times New Roman"/>
@@ -5466,7 +5517,7 @@
           </w:r>
         </w:del>
       </w:ins>
-      <w:del w:id="86" w:author="Joe" w:date="2016-04-02T20:48:00Z">
+      <w:del w:id="95" w:author="Joe" w:date="2016-04-02T20:48:00Z">
         <w:r>
           <w:rPr>
             <w:rFonts w:ascii="Times New Roman" w:hAnsi="Times New Roman" w:cs="Times New Roman"/>
@@ -5546,25 +5597,7 @@
           <w:sz w:val="24"/>
           <w:szCs w:val="24"/>
         </w:rPr>
-        <w:t xml:space="preserve"> </w:t>
-      </w:r>
-      <w:proofErr w:type="gramStart"/>
-      <w:r>
-        <w:rPr>
-          <w:rFonts w:ascii="Times New Roman" w:hAnsi="Times New Roman" w:cs="Times New Roman"/>
-          <w:sz w:val="24"/>
-          <w:szCs w:val="24"/>
-        </w:rPr>
-        <w:t>interaction</w:t>
-      </w:r>
-      <w:proofErr w:type="gramEnd"/>
-      <w:r>
-        <w:rPr>
-          <w:rFonts w:ascii="Times New Roman" w:hAnsi="Times New Roman" w:cs="Times New Roman"/>
-          <w:sz w:val="24"/>
-          <w:szCs w:val="24"/>
-        </w:rPr>
-        <w:t>.</w:t>
+        <w:t xml:space="preserve"> interaction.</w:t>
       </w:r>
     </w:p>
     <w:p>
@@ -5651,7 +5684,16 @@
           <w:sz w:val="24"/>
           <w:szCs w:val="24"/>
         </w:rPr>
-        <w:t xml:space="preserve">. This being some of the first research in the area, we did not know exactly what effect size to anticipate; thus, we used a default two-tailed Cauchy prior with scale </w:t>
+        <w:t xml:space="preserve">. This being some of the first research in </w:t>
+      </w:r>
+      <w:r>
+        <w:rPr>
+          <w:rFonts w:ascii="Times New Roman" w:hAnsi="Times New Roman" w:cs="Times New Roman"/>
+          <w:sz w:val="24"/>
+          <w:szCs w:val="24"/>
+        </w:rPr>
+        <w:lastRenderedPageBreak/>
+        <w:t xml:space="preserve">the area, we did not know exactly what effect size to anticipate; thus, we used a default two-tailed Cauchy prior with scale </w:t>
       </w:r>
       <w:r>
         <w:rPr>
@@ -5668,16 +5710,7 @@
           <w:sz w:val="24"/>
           <w:szCs w:val="24"/>
         </w:rPr>
-        <w:t xml:space="preserve">= 0.5, reflecting anticipated effects of modest size, </w:t>
-      </w:r>
-      <w:r>
-        <w:rPr>
-          <w:rFonts w:ascii="Times New Roman" w:hAnsi="Times New Roman" w:cs="Times New Roman"/>
-          <w:sz w:val="24"/>
-          <w:szCs w:val="24"/>
-        </w:rPr>
-        <w:lastRenderedPageBreak/>
-        <w:t xml:space="preserve">commensurate with most effects in social psychology. For each outcome, we conducted an ANOVA with factors of Gun Type, Gun Power, participant’s gender, and participant’s political orientation. </w:t>
+        <w:t xml:space="preserve">= 0.5, reflecting anticipated effects of modest size, commensurate with most effects in social psychology. For each outcome, we conducted an ANOVA with factors of Gun Type, Gun Power, participant’s gender, and participant’s political orientation. </w:t>
       </w:r>
     </w:p>
     <w:p>
@@ -5857,6 +5890,7 @@
           <w:sz w:val="24"/>
           <w:szCs w:val="24"/>
         </w:rPr>
+        <w:lastRenderedPageBreak/>
         <w:t xml:space="preserve">Our percentage-based outcomes were better described with a gamma distribution. Since </w:t>
       </w:r>
       <w:proofErr w:type="spellStart"/>
@@ -5900,16 +5934,7 @@
           <w:sz w:val="24"/>
           <w:szCs w:val="24"/>
         </w:rPr>
-        <w:t xml:space="preserve"> Similarly, magazine capacity was not </w:t>
-      </w:r>
-      <w:r>
-        <w:rPr>
-          <w:rFonts w:ascii="Times New Roman" w:hAnsi="Times New Roman" w:cs="Times New Roman"/>
-          <w:sz w:val="24"/>
-          <w:szCs w:val="24"/>
-        </w:rPr>
-        <w:lastRenderedPageBreak/>
-        <w:t xml:space="preserve">normally distributed and could not be analyzed using </w:t>
+        <w:t xml:space="preserve"> Similarly, magazine capacity was not normally distributed and could not be analyzed using </w:t>
       </w:r>
       <w:proofErr w:type="spellStart"/>
       <w:r>
@@ -5941,7 +5966,6 @@
           <w:szCs w:val="24"/>
         </w:rPr>
       </w:pPr>
-      <w:proofErr w:type="gramStart"/>
       <w:r>
         <w:rPr>
           <w:rFonts w:ascii="Times New Roman" w:hAnsi="Times New Roman" w:cs="Times New Roman"/>
@@ -5951,7 +5975,6 @@
         </w:rPr>
         <w:t>Manipulation check.</w:t>
       </w:r>
-      <w:proofErr w:type="gramEnd"/>
       <w:r>
         <w:rPr>
           <w:rFonts w:ascii="Times New Roman" w:hAnsi="Times New Roman" w:cs="Times New Roman"/>
@@ -6083,10 +6106,7 @@
         <w:t>p</w:t>
       </w:r>
       <w:r>
-        <w:t xml:space="preserve"> = .896. </w:t>
-      </w:r>
-      <w:r>
-        <w:t>With regard to whether players died at all (e.g., the zero-inflation model parameters), neither the gun power (</w:t>
+        <w:t xml:space="preserve"> = .896. With regard to whether players died at all (e.g., the zero-inflation model parameters), neither the gun power (</w:t>
       </w:r>
       <w:r>
         <w:rPr>
@@ -6241,7 +6261,11 @@
       </w:r>
       <w:proofErr w:type="gramEnd"/>
       <w:r>
-        <w:t xml:space="preserve">170) = -0.632, </w:t>
+        <w:t>170) = -</w:t>
+      </w:r>
+      <w:r>
+        <w:lastRenderedPageBreak/>
+        <w:t xml:space="preserve">0.632, </w:t>
       </w:r>
       <w:r>
         <w:rPr>
@@ -6286,7 +6310,6 @@
         <w:ind w:firstLine="720"/>
       </w:pPr>
       <w:r>
-        <w:lastRenderedPageBreak/>
         <w:t>Regrettably, we did not ask participants directly about how fun, powerful, satisfying, etc. the in-game gun was. As such, we do not have direct evidence that the powerful gun was more pleasant to use than the weak gun. At best, we might infer that, because the powerful gun was more effective, it was also more pleasant to use.</w:t>
       </w:r>
     </w:p>
@@ -6296,7 +6319,19 @@
         <w:ind w:firstLine="720"/>
       </w:pPr>
       <w:r>
-        <w:t>Combination violin/boxplots for each outcome are summarized in Figures 2 and 3.</w:t>
+        <w:t>Combination violin/boxplots for each outcome are summarized in Figures 2</w:t>
+      </w:r>
+      <w:r>
+        <w:t>,</w:t>
+      </w:r>
+      <w:r>
+        <w:t xml:space="preserve"> 3</w:t>
+      </w:r>
+      <w:r>
+        <w:t>, and 4</w:t>
+      </w:r>
+      <w:r>
+        <w:t>.</w:t>
       </w:r>
     </w:p>
     <w:p>
@@ -6304,19 +6339,23 @@
         <w:pStyle w:val="BodyText"/>
         <w:ind w:firstLine="720"/>
       </w:pPr>
-      <w:proofErr w:type="gramStart"/>
       <w:r>
         <w:rPr>
           <w:b/>
         </w:rPr>
         <w:t>2nd Amendment Advocacy.</w:t>
       </w:r>
-      <w:proofErr w:type="gramEnd"/>
       <w:r>
         <w:t xml:space="preserve"> Participants' 2nd Amendment advocacy was best modeled by a simple additive model of political orientation and gender, BF = 7.33</w:t>
       </w:r>
       <w:r>
+        <w:t xml:space="preserve"> </w:t>
+      </w:r>
+      <w:r>
         <w:t>×</w:t>
+      </w:r>
+      <w:r>
+        <w:t xml:space="preserve"> </w:t>
       </w:r>
       <w:proofErr w:type="gramStart"/>
       <w:r>
@@ -6349,19 +6388,23 @@
         <w:pStyle w:val="BodyText"/>
         <w:ind w:firstLine="720"/>
       </w:pPr>
-      <w:proofErr w:type="gramStart"/>
       <w:r>
         <w:rPr>
           <w:b/>
         </w:rPr>
         <w:t>Product attitudes.</w:t>
       </w:r>
-      <w:proofErr w:type="gramEnd"/>
       <w:r>
         <w:t xml:space="preserve"> Again, attitudes towards the AR-15 were best described by a simple additive model of political orientation and gender, BF = 3.26</w:t>
       </w:r>
       <w:r>
+        <w:t xml:space="preserve"> </w:t>
+      </w:r>
+      <w:r>
         <w:t>×</w:t>
+      </w:r>
+      <w:r>
+        <w:t xml:space="preserve"> </w:t>
       </w:r>
       <w:proofErr w:type="gramStart"/>
       <w:r>
@@ -6402,14 +6445,12 @@
         <w:pStyle w:val="BodyText"/>
         <w:ind w:firstLine="720"/>
       </w:pPr>
-      <w:proofErr w:type="gramStart"/>
       <w:r>
         <w:rPr>
           <w:b/>
         </w:rPr>
         <w:t>Purchasing intentions.</w:t>
       </w:r>
-      <w:proofErr w:type="gramEnd"/>
       <w:r>
         <w:t xml:space="preserve"> Purchasing intentions were right-skewed. However, the </w:t>
       </w:r>
@@ -6419,7 +6460,24 @@
       </w:r>
       <w:proofErr w:type="spellEnd"/>
       <w:r>
-        <w:t xml:space="preserve"> of standardized residuals was not bad, and transforming intentions by square root or logarithm did not improve the </w:t>
+        <w:t xml:space="preserve"> of standardized residuals was not </w:t>
+      </w:r>
+      <w:del w:id="96" w:author="Joseph Hilgard" w:date="2016-04-18T10:53:00Z">
+        <w:r>
+          <w:delText>bad</w:delText>
+        </w:r>
+      </w:del>
+      <w:ins w:id="97" w:author="Joseph Hilgard" w:date="2016-04-18T10:53:00Z">
+        <w:r>
+          <w:t>terribly misshapen</w:t>
+        </w:r>
+      </w:ins>
+      <w:r>
+        <w:t xml:space="preserve">, and transforming intentions by square </w:t>
+      </w:r>
+      <w:r>
+        <w:lastRenderedPageBreak/>
+        <w:t xml:space="preserve">root or logarithm did not improve the </w:t>
       </w:r>
       <w:proofErr w:type="spellStart"/>
       <w:r>
@@ -6436,11 +6494,16 @@
         <w:ind w:firstLine="720"/>
       </w:pPr>
       <w:r>
-        <w:lastRenderedPageBreak/>
         <w:t>Purchasing intentions were best described by additive effects of political orientation and gender, BF = 3.46</w:t>
       </w:r>
       <w:r>
+        <w:t xml:space="preserve"> </w:t>
+      </w:r>
+      <w:r>
         <w:t>×</w:t>
+      </w:r>
+      <w:r>
+        <w:t xml:space="preserve"> </w:t>
       </w:r>
       <w:proofErr w:type="gramStart"/>
       <w:r>
@@ -6481,14 +6544,12 @@
         <w:pStyle w:val="BodyText"/>
         <w:ind w:firstLine="720"/>
       </w:pPr>
-      <w:proofErr w:type="gramStart"/>
       <w:r>
         <w:rPr>
           <w:b/>
         </w:rPr>
         <w:t>Desire of in-game weapon.</w:t>
       </w:r>
-      <w:proofErr w:type="gramEnd"/>
       <w:r>
         <w:t xml:space="preserve"> This variable was very badly right-skewed, with most participants choosing the minimum response. Square-root or log transformation did little to fix this. We report this in its natural units, but readers with better ideas for modeling are encouraged to use the raw data to perform further tests.</w:t>
       </w:r>
@@ -6531,14 +6592,12 @@
         <w:pStyle w:val="BodyText"/>
         <w:ind w:firstLine="720"/>
       </w:pPr>
-      <w:proofErr w:type="gramStart"/>
       <w:r>
         <w:rPr>
           <w:b/>
         </w:rPr>
         <w:t>Policy opinion.</w:t>
       </w:r>
-      <w:proofErr w:type="gramEnd"/>
       <w:r>
         <w:t xml:space="preserve"> Policy views were best described by political orientation alone, BF = </w:t>
       </w:r>
@@ -6572,24 +6631,18 @@
         <w:pStyle w:val="BodyText"/>
         <w:ind w:firstLine="720"/>
       </w:pPr>
-      <w:proofErr w:type="gramStart"/>
       <w:r>
         <w:rPr>
           <w:b/>
         </w:rPr>
         <w:t>Rates of gun accidents and gun use.</w:t>
       </w:r>
-      <w:proofErr w:type="gramEnd"/>
-      <w:r>
-        <w:t xml:space="preserve"> Participants' estimated rates seemed to be more appropriately modeled as a gamma distribution than a normal distribution. Because responses of 0% cannot be modeled under this distribution, these responses were adjusted to 0.001%. In general, we note </w:t>
-      </w:r>
-      <w:proofErr w:type="gramStart"/>
-      <w:r>
-        <w:t>that participants</w:t>
-      </w:r>
-      <w:proofErr w:type="gramEnd"/>
-      <w:r>
-        <w:t>' estimates were highly variable, ranging from 0% to 80% or more.</w:t>
+      <w:r>
+        <w:t xml:space="preserve"> Participants' estimated rates seemed to be more appropriately modeled as a gamma distribution than a normal distribution. Because responses of 0% cannot be modeled under this distribution, these responses were adjusted to 0.001%. In </w:t>
+      </w:r>
+      <w:r>
+        <w:lastRenderedPageBreak/>
+        <w:t>general, we note that participants' estimates were highly variable, ranging from 0% to 80% or more.</w:t>
       </w:r>
     </w:p>
     <w:p>
@@ -6598,7 +6651,6 @@
         <w:ind w:firstLine="720"/>
       </w:pPr>
       <w:r>
-        <w:lastRenderedPageBreak/>
         <w:t xml:space="preserve">Only a few idiosyncratic predictors reached statistical significance. Republicans, relative to liberals, thought it more probable that a gun owner would experience a gun-related accident such as an accidental discharge, </w:t>
       </w:r>
       <w:r>
@@ -6703,14 +6755,12 @@
         <w:pStyle w:val="BodyText"/>
         <w:ind w:firstLine="720"/>
       </w:pPr>
-      <w:proofErr w:type="gramStart"/>
       <w:r>
         <w:rPr>
           <w:b/>
         </w:rPr>
         <w:t>Magazine capacity.</w:t>
       </w:r>
-      <w:proofErr w:type="gramEnd"/>
       <w:r>
         <w:t xml:space="preserve"> Several participants listed very large values (e.g., 100 or more) for a maximum magazine size, or wrote in responses to the effect that there should be no such government-imposed limit. We tried modeling this outcome in two ways. First, we </w:t>
       </w:r>
@@ -6821,15 +6871,7 @@
           <w:sz w:val="24"/>
           <w:szCs w:val="24"/>
         </w:rPr>
-        <w:t xml:space="preserve">Results </w:t>
-      </w:r>
-      <w:r>
-        <w:rPr>
-          <w:rFonts w:ascii="Times New Roman" w:hAnsi="Times New Roman" w:cs="Times New Roman"/>
-          <w:sz w:val="24"/>
-          <w:szCs w:val="24"/>
-        </w:rPr>
-        <w:t xml:space="preserve">indicate that brief </w:t>
+        <w:t xml:space="preserve">Results indicate that brief </w:t>
       </w:r>
       <w:r>
         <w:rPr>
@@ -6909,23 +6951,24 @@
           <w:sz w:val="24"/>
           <w:szCs w:val="24"/>
         </w:rPr>
-        <w:t>the</w:t>
-      </w:r>
-      <w:r>
-        <w:rPr>
-          <w:rFonts w:ascii="Times New Roman" w:hAnsi="Times New Roman" w:cs="Times New Roman"/>
-          <w:sz w:val="24"/>
-          <w:szCs w:val="24"/>
-        </w:rPr>
-        <w:t xml:space="preserve"> outcomes we considered, the Gun</w:t>
-      </w:r>
-      <w:r>
-        <w:rPr>
-          <w:rFonts w:ascii="Times New Roman" w:hAnsi="Times New Roman" w:cs="Times New Roman"/>
-          <w:sz w:val="24"/>
-          <w:szCs w:val="24"/>
-        </w:rPr>
-        <w:t xml:space="preserve"> Type</w:t>
+        <w:t>the outcomes we considered, the Gun</w:t>
+      </w:r>
+      <w:r>
+        <w:rPr>
+          <w:rFonts w:ascii="Times New Roman" w:hAnsi="Times New Roman" w:cs="Times New Roman"/>
+          <w:sz w:val="24"/>
+          <w:szCs w:val="24"/>
+        </w:rPr>
+        <w:t xml:space="preserve"> </w:t>
+      </w:r>
+      <w:r>
+        <w:rPr>
+          <w:rFonts w:ascii="Times New Roman" w:hAnsi="Times New Roman" w:cs="Times New Roman"/>
+          <w:sz w:val="24"/>
+          <w:szCs w:val="24"/>
+        </w:rPr>
+        <w:lastRenderedPageBreak/>
+        <w:t>Type</w:t>
       </w:r>
       <w:r>
         <w:rPr>
@@ -6997,16 +7040,7 @@
           <w:sz w:val="24"/>
           <w:szCs w:val="24"/>
         </w:rPr>
-        <w:t xml:space="preserve">more consistent with the null hypothesis than with a reasonable alternative </w:t>
-      </w:r>
-      <w:r>
-        <w:rPr>
-          <w:rFonts w:ascii="Times New Roman" w:hAnsi="Times New Roman" w:cs="Times New Roman"/>
-          <w:sz w:val="24"/>
-          <w:szCs w:val="24"/>
-        </w:rPr>
-        <w:lastRenderedPageBreak/>
-        <w:t>hypothesis</w:t>
+        <w:t>more consistent with the null hypothesis than with a reasonable alternative hypothesis</w:t>
       </w:r>
       <w:r>
         <w:rPr>
@@ -7062,15 +7096,7 @@
           <w:sz w:val="24"/>
           <w:szCs w:val="24"/>
         </w:rPr>
-        <w:t xml:space="preserve">he </w:t>
-      </w:r>
-      <w:r>
-        <w:rPr>
-          <w:rFonts w:ascii="Times New Roman" w:hAnsi="Times New Roman" w:cs="Times New Roman"/>
-          <w:sz w:val="24"/>
-          <w:szCs w:val="24"/>
-        </w:rPr>
-        <w:t xml:space="preserve">best models </w:t>
+        <w:t xml:space="preserve">he best models </w:t>
       </w:r>
       <w:r>
         <w:rPr>
@@ -7210,25 +7236,7 @@
           <w:sz w:val="24"/>
           <w:szCs w:val="24"/>
         </w:rPr>
-        <w:t>In general, men, conservatives, and libertarians, as compared to women and liberals, had more positive feelings towards guns, expressed greater subjectiv</w:t>
-      </w:r>
-      <w:bookmarkStart w:id="87" w:name="_GoBack"/>
-      <w:bookmarkEnd w:id="87"/>
-      <w:r>
-        <w:rPr>
-          <w:rFonts w:ascii="Times New Roman" w:hAnsi="Times New Roman" w:cs="Times New Roman"/>
-          <w:sz w:val="24"/>
-          <w:szCs w:val="24"/>
-        </w:rPr>
-        <w:t xml:space="preserve">e value for guns, and indicated more positive attitudes towards the AR-15. The experiment’s manipulation of video game content </w:t>
-      </w:r>
-      <w:r>
-        <w:rPr>
-          <w:rFonts w:ascii="Times New Roman" w:hAnsi="Times New Roman" w:cs="Times New Roman"/>
-          <w:sz w:val="24"/>
-          <w:szCs w:val="24"/>
-        </w:rPr>
-        <w:t xml:space="preserve">did not </w:t>
+        <w:t xml:space="preserve">In general, men, conservatives, and libertarians, as compared to women and liberals, had more positive feelings towards guns, expressed greater subjective value for guns, and indicated more positive attitudes towards the AR-15. The experiment’s manipulation of video game content did not </w:t>
       </w:r>
       <w:r>
         <w:rPr>
@@ -7260,15 +7268,7 @@
           <w:sz w:val="24"/>
           <w:szCs w:val="24"/>
         </w:rPr>
-        <w:t xml:space="preserve">these </w:t>
-      </w:r>
-      <w:r>
-        <w:rPr>
-          <w:rFonts w:ascii="Times New Roman" w:hAnsi="Times New Roman" w:cs="Times New Roman"/>
-          <w:sz w:val="24"/>
-          <w:szCs w:val="24"/>
-        </w:rPr>
-        <w:t>outcomes.</w:t>
+        <w:t>these outcomes.</w:t>
       </w:r>
       <w:r>
         <w:rPr>
@@ -7442,7 +7442,16 @@
           <w:sz w:val="24"/>
           <w:szCs w:val="24"/>
         </w:rPr>
-        <w:t>science-fiction weapon, might shape opinions towards the AR-15 in specific. That we failed to observe such an effect suggests that these effects, if they exist, are either smaller than expected, apply only to some subset of the population with a particular constellation of traits, or require a different methodology.</w:t>
+        <w:t xml:space="preserve">science-fiction weapon, might shape opinions towards the AR-15 in specific. That we failed to observe such an effect suggests that these effects, if they exist, are </w:t>
+      </w:r>
+      <w:r>
+        <w:rPr>
+          <w:rFonts w:ascii="Times New Roman" w:hAnsi="Times New Roman" w:cs="Times New Roman"/>
+          <w:sz w:val="24"/>
+          <w:szCs w:val="24"/>
+        </w:rPr>
+        <w:lastRenderedPageBreak/>
+        <w:t>either smaller than expected, apply only to some subset of the population with a particular constellation of traits, or require a different methodology.</w:t>
       </w:r>
     </w:p>
     <w:p>
@@ -7462,7 +7471,6 @@
           <w:sz w:val="24"/>
           <w:szCs w:val="24"/>
         </w:rPr>
-        <w:lastRenderedPageBreak/>
         <w:t>Some issues may have limited our ability to detect an effect</w:t>
       </w:r>
       <w:r>
@@ -7634,7 +7642,16 @@
           <w:sz w:val="24"/>
           <w:szCs w:val="24"/>
         </w:rPr>
-        <w:t xml:space="preserve">experimental manipulations could involve longer gameplay sessions for a more powerful manipulation. Second, </w:t>
+        <w:t xml:space="preserve">experimental manipulations could involve longer gameplay sessions for a more powerful </w:t>
+      </w:r>
+      <w:r>
+        <w:rPr>
+          <w:rFonts w:ascii="Times New Roman" w:hAnsi="Times New Roman" w:cs="Times New Roman"/>
+          <w:sz w:val="24"/>
+          <w:szCs w:val="24"/>
+        </w:rPr>
+        <w:lastRenderedPageBreak/>
+        <w:t xml:space="preserve">manipulation. Second, </w:t>
       </w:r>
       <w:r>
         <w:rPr>
@@ -7677,16 +7694,7 @@
           <w:sz w:val="24"/>
           <w:szCs w:val="24"/>
         </w:rPr>
-        <w:t xml:space="preserve">, researchers </w:t>
-      </w:r>
-      <w:r>
-        <w:rPr>
-          <w:rFonts w:ascii="Times New Roman" w:hAnsi="Times New Roman" w:cs="Times New Roman"/>
-          <w:sz w:val="24"/>
-          <w:szCs w:val="24"/>
-        </w:rPr>
-        <w:lastRenderedPageBreak/>
-        <w:t xml:space="preserve">might use and modify a </w:t>
+        <w:t xml:space="preserve">, researchers might use and modify a </w:t>
       </w:r>
       <w:r>
         <w:rPr>
@@ -8021,6 +8029,57 @@
                 <pic:pic xmlns:pic="http://schemas.openxmlformats.org/drawingml/2006/picture">
                   <pic:nvPicPr>
                     <pic:cNvPr id="4" name="Picture 3"/>
+                    <pic:cNvPicPr>
+                      <a:picLocks noChangeAspect="1"/>
+                    </pic:cNvPicPr>
+                  </pic:nvPicPr>
+                  <pic:blipFill>
+                    <a:blip r:embed="rId8">
+                      <a:extLst>
+                        <a:ext uri="{28A0092B-C50C-407E-A947-70E740481C1C}">
+                          <a14:useLocalDpi xmlns:a14="http://schemas.microsoft.com/office/drawing/2010/main" val="0"/>
+                        </a:ext>
+                      </a:extLst>
+                    </a:blip>
+                    <a:stretch>
+                      <a:fillRect/>
+                    </a:stretch>
+                  </pic:blipFill>
+                  <pic:spPr>
+                    <a:xfrm>
+                      <a:off x="0" y="0"/>
+                      <a:ext cx="4648200" cy="3486150"/>
+                    </a:xfrm>
+                    <a:prstGeom prst="rect">
+                      <a:avLst/>
+                    </a:prstGeom>
+                  </pic:spPr>
+                </pic:pic>
+              </a:graphicData>
+            </a:graphic>
+          </wp:inline>
+        </w:drawing>
+      </w:r>
+      <w:r>
+        <w:rPr>
+          <w:rFonts w:ascii="Times New Roman" w:hAnsi="Times New Roman" w:cs="Times New Roman"/>
+          <w:noProof/>
+          <w:sz w:val="24"/>
+          <w:szCs w:val="24"/>
+        </w:rPr>
+        <w:drawing>
+          <wp:inline distT="0" distB="0" distL="0" distR="0" wp14:anchorId="62C0569F" wp14:editId="1E9A149A">
+            <wp:extent cx="4648200" cy="3486150"/>
+            <wp:effectExtent l="0" t="0" r="0" b="0"/>
+            <wp:docPr id="5" name="Picture 4"/>
+            <wp:cNvGraphicFramePr>
+              <a:graphicFrameLocks xmlns:a="http://schemas.openxmlformats.org/drawingml/2006/main" noChangeAspect="1"/>
+            </wp:cNvGraphicFramePr>
+            <a:graphic xmlns:a="http://schemas.openxmlformats.org/drawingml/2006/main">
+              <a:graphicData uri="http://schemas.openxmlformats.org/drawingml/2006/picture">
+                <pic:pic xmlns:pic="http://schemas.openxmlformats.org/drawingml/2006/picture">
+                  <pic:nvPicPr>
+                    <pic:cNvPr id="5" name="Picture 4"/>
                     <pic:cNvPicPr>
                       <a:picLocks noChangeAspect="1"/>
                     </pic:cNvPicPr>
@@ -8052,18 +8111,67 @@
           </wp:inline>
         </w:drawing>
       </w:r>
-      <w:r>
-        <w:rPr>
-          <w:rFonts w:ascii="Times New Roman" w:hAnsi="Times New Roman" w:cs="Times New Roman"/>
+    </w:p>
+    <w:p>
+      <w:pPr>
+        <w:spacing w:after="0" w:line="480" w:lineRule="auto"/>
+        <w:contextualSpacing/>
+        <w:rPr>
+          <w:rFonts w:ascii="Times New Roman" w:hAnsi="Times New Roman" w:cs="Times New Roman"/>
+          <w:sz w:val="24"/>
+          <w:szCs w:val="24"/>
+        </w:rPr>
+      </w:pPr>
+      <w:r>
+        <w:rPr>
+          <w:rFonts w:ascii="Times New Roman" w:hAnsi="Times New Roman" w:cs="Times New Roman"/>
+          <w:i/>
+          <w:sz w:val="24"/>
+          <w:szCs w:val="24"/>
+        </w:rPr>
+        <w:t xml:space="preserve"> Figure 1. </w:t>
+      </w:r>
+      <w:r>
+        <w:rPr>
+          <w:rFonts w:ascii="Times New Roman" w:hAnsi="Times New Roman" w:cs="Times New Roman"/>
+          <w:sz w:val="24"/>
+          <w:szCs w:val="24"/>
+        </w:rPr>
+        <w:t xml:space="preserve"> Screenshots from the AR-15 condition (top) and ZQ-5 condition (bottom). </w:t>
+      </w:r>
+      <w:r>
+        <w:rPr>
+          <w:rFonts w:ascii="Times New Roman" w:hAnsi="Times New Roman" w:cs="Times New Roman"/>
+          <w:sz w:val="24"/>
+          <w:szCs w:val="24"/>
+        </w:rPr>
+        <w:br w:type="page"/>
+      </w:r>
+    </w:p>
+    <w:p>
+      <w:pPr>
+        <w:spacing w:after="0" w:line="480" w:lineRule="auto"/>
+        <w:contextualSpacing/>
+        <w:rPr>
+          <w:rFonts w:ascii="Times New Roman" w:hAnsi="Times New Roman" w:cs="Times New Roman"/>
+          <w:sz w:val="24"/>
+          <w:szCs w:val="24"/>
+        </w:rPr>
+      </w:pPr>
+      <w:r>
+        <w:rPr>
+          <w:rFonts w:ascii="Times New Roman" w:hAnsi="Times New Roman" w:cs="Times New Roman"/>
+          <w:i/>
           <w:noProof/>
           <w:sz w:val="24"/>
           <w:szCs w:val="24"/>
         </w:rPr>
+        <w:lastRenderedPageBreak/>
         <w:drawing>
-          <wp:inline distT="0" distB="0" distL="0" distR="0" wp14:anchorId="62C0569F" wp14:editId="1E9A149A">
-            <wp:extent cx="4648200" cy="3486150"/>
+          <wp:inline distT="0" distB="0" distL="0" distR="0" wp14:anchorId="141732B4" wp14:editId="04D8E1BE">
+            <wp:extent cx="5943600" cy="2743200"/>
             <wp:effectExtent l="0" t="0" r="0" b="0"/>
-            <wp:docPr id="5" name="Picture 4"/>
+            <wp:docPr id="6" name="Picture 6" descr="C:\Users\jhilgard\Documents\GitHub\VVG-product-placement\Figure1.png"/>
             <wp:cNvGraphicFramePr>
               <a:graphicFrameLocks xmlns:a="http://schemas.openxmlformats.org/drawingml/2006/main" noChangeAspect="1"/>
             </wp:cNvGraphicFramePr>
@@ -8071,207 +8179,13 @@
               <a:graphicData uri="http://schemas.openxmlformats.org/drawingml/2006/picture">
                 <pic:pic xmlns:pic="http://schemas.openxmlformats.org/drawingml/2006/picture">
                   <pic:nvPicPr>
-                    <pic:cNvPr id="5" name="Picture 4"/>
-                    <pic:cNvPicPr>
-                      <a:picLocks noChangeAspect="1"/>
-                    </pic:cNvPicPr>
-                  </pic:nvPicPr>
-                  <pic:blipFill>
-                    <a:blip r:embed="rId10">
-                      <a:extLst>
-                        <a:ext uri="{28A0092B-C50C-407E-A947-70E740481C1C}">
-                          <a14:useLocalDpi xmlns:a14="http://schemas.microsoft.com/office/drawing/2010/main" val="0"/>
-                        </a:ext>
-                      </a:extLst>
-                    </a:blip>
-                    <a:stretch>
-                      <a:fillRect/>
-                    </a:stretch>
-                  </pic:blipFill>
-                  <pic:spPr>
-                    <a:xfrm>
-                      <a:off x="0" y="0"/>
-                      <a:ext cx="4648200" cy="3486150"/>
-                    </a:xfrm>
-                    <a:prstGeom prst="rect">
-                      <a:avLst/>
-                    </a:prstGeom>
-                  </pic:spPr>
-                </pic:pic>
-              </a:graphicData>
-            </a:graphic>
-          </wp:inline>
-        </w:drawing>
-      </w:r>
-    </w:p>
-    <w:p>
-      <w:pPr>
-        <w:spacing w:after="0" w:line="480" w:lineRule="auto"/>
-        <w:contextualSpacing/>
-        <w:rPr>
-          <w:rFonts w:ascii="Times New Roman" w:hAnsi="Times New Roman" w:cs="Times New Roman"/>
-          <w:sz w:val="24"/>
-          <w:szCs w:val="24"/>
-        </w:rPr>
-      </w:pPr>
-      <w:r>
-        <w:rPr>
-          <w:rFonts w:ascii="Times New Roman" w:hAnsi="Times New Roman" w:cs="Times New Roman"/>
-          <w:i/>
-          <w:sz w:val="24"/>
-          <w:szCs w:val="24"/>
-        </w:rPr>
-        <w:t xml:space="preserve"> Figure 1. </w:t>
-      </w:r>
-      <w:r>
-        <w:rPr>
-          <w:rFonts w:ascii="Times New Roman" w:hAnsi="Times New Roman" w:cs="Times New Roman"/>
-          <w:sz w:val="24"/>
-          <w:szCs w:val="24"/>
-        </w:rPr>
-        <w:t xml:space="preserve"> Screenshots from the AR-15 condition (top) and ZQ-5 condition (bottom). </w:t>
-      </w:r>
-      <w:r>
-        <w:rPr>
-          <w:rFonts w:ascii="Times New Roman" w:hAnsi="Times New Roman" w:cs="Times New Roman"/>
-          <w:sz w:val="24"/>
-          <w:szCs w:val="24"/>
-        </w:rPr>
-        <w:br w:type="page"/>
-      </w:r>
-      <w:r>
-        <w:rPr>
-          <w:rFonts w:ascii="Times New Roman" w:hAnsi="Times New Roman" w:cs="Times New Roman"/>
-          <w:sz w:val="24"/>
-          <w:szCs w:val="24"/>
-        </w:rPr>
-        <w:lastRenderedPageBreak/>
-        <w:pict w14:anchorId="2ACCF88F">
-          <v:shapetype id="_x0000_t75" coordsize="21600,21600" o:spt="75" o:preferrelative="t" path="m@4@5l@4@11@9@11@9@5xe" filled="f" stroked="f">
-            <v:stroke joinstyle="miter"/>
-            <v:formulas>
-              <v:f eqn="if lineDrawn pixelLineWidth 0"/>
-              <v:f eqn="sum @0 1 0"/>
-              <v:f eqn="sum 0 0 @1"/>
-              <v:f eqn="prod @2 1 2"/>
-              <v:f eqn="prod @3 21600 pixelWidth"/>
-              <v:f eqn="prod @3 21600 pixelHeight"/>
-              <v:f eqn="sum @0 0 1"/>
-              <v:f eqn="prod @6 1 2"/>
-              <v:f eqn="prod @7 21600 pixelWidth"/>
-              <v:f eqn="sum @8 21600 0"/>
-              <v:f eqn="prod @7 21600 pixelHeight"/>
-              <v:f eqn="sum @10 21600 0"/>
-            </v:formulas>
-            <v:path o:extrusionok="f" gradientshapeok="t" o:connecttype="rect"/>
-            <o:lock v:ext="edit" aspectratio="t"/>
-          </v:shapetype>
-          <v:shape id="_x0000_i1025" type="#_x0000_t75" style="width:467.25pt;height:467.25pt">
-            <v:imagedata r:id="rId11" o:title="vars1"/>
-          </v:shape>
-        </w:pict>
-      </w:r>
-    </w:p>
-    <w:p>
-      <w:pPr>
-        <w:spacing w:after="0" w:line="480" w:lineRule="auto"/>
-        <w:contextualSpacing/>
-        <w:rPr>
-          <w:rFonts w:ascii="Times New Roman" w:hAnsi="Times New Roman" w:cs="Times New Roman"/>
-          <w:sz w:val="24"/>
-          <w:szCs w:val="24"/>
-        </w:rPr>
-      </w:pPr>
-      <w:r>
-        <w:rPr>
-          <w:rFonts w:ascii="Times New Roman" w:hAnsi="Times New Roman" w:cs="Times New Roman"/>
-          <w:i/>
-          <w:sz w:val="24"/>
-          <w:szCs w:val="24"/>
-        </w:rPr>
-        <w:t xml:space="preserve">Figure </w:t>
-      </w:r>
-      <w:r>
-        <w:rPr>
-          <w:rFonts w:ascii="Times New Roman" w:hAnsi="Times New Roman" w:cs="Times New Roman"/>
-          <w:i/>
-          <w:sz w:val="24"/>
-          <w:szCs w:val="24"/>
-        </w:rPr>
-        <w:t>2</w:t>
-      </w:r>
-      <w:r>
-        <w:rPr>
-          <w:rFonts w:ascii="Times New Roman" w:hAnsi="Times New Roman" w:cs="Times New Roman"/>
-          <w:i/>
-          <w:sz w:val="24"/>
-          <w:szCs w:val="24"/>
-        </w:rPr>
-        <w:t xml:space="preserve">. </w:t>
-      </w:r>
-      <w:r>
-        <w:rPr>
-          <w:rFonts w:ascii="Times New Roman" w:hAnsi="Times New Roman" w:cs="Times New Roman"/>
-          <w:sz w:val="24"/>
-          <w:szCs w:val="24"/>
-        </w:rPr>
-        <w:t>Distribution of study variables. With the exception of the manipulation checks influenced by the gun’s strength (kills, deaths), outcomes’ distributions appear mostly invariant across conditions.</w:t>
-      </w:r>
-    </w:p>
-    <w:p>
-      <w:pPr>
-        <w:contextualSpacing/>
-        <w:rPr>
-          <w:rFonts w:ascii="Times New Roman" w:hAnsi="Times New Roman" w:cs="Times New Roman"/>
-          <w:sz w:val="24"/>
-          <w:szCs w:val="24"/>
-        </w:rPr>
-      </w:pPr>
-      <w:r>
-        <w:rPr>
-          <w:rFonts w:ascii="Times New Roman" w:hAnsi="Times New Roman" w:cs="Times New Roman"/>
-          <w:sz w:val="24"/>
-          <w:szCs w:val="24"/>
-        </w:rPr>
-        <w:br w:type="page"/>
-      </w:r>
-    </w:p>
-    <w:p>
-      <w:pPr>
-        <w:contextualSpacing/>
-        <w:rPr>
-          <w:rFonts w:ascii="Times New Roman" w:hAnsi="Times New Roman" w:cs="Times New Roman"/>
-          <w:sz w:val="24"/>
-          <w:szCs w:val="24"/>
-        </w:rPr>
-      </w:pPr>
-      <w:r>
-        <w:rPr>
-          <w:rFonts w:ascii="Times New Roman" w:hAnsi="Times New Roman" w:cs="Times New Roman"/>
-          <w:noProof/>
-          <w:sz w:val="24"/>
-          <w:szCs w:val="24"/>
-        </w:rPr>
-        <w:lastRenderedPageBreak/>
-        <w:drawing>
-          <wp:inline distT="0" distB="0" distL="0" distR="0" wp14:anchorId="4C5224CA" wp14:editId="08083768">
-            <wp:extent cx="5943600" cy="5943600"/>
-            <wp:effectExtent l="0" t="0" r="0" b="0"/>
-            <wp:docPr id="1" name="Picture 1" descr="C:\Users\jhilgard\Documents\GitHub\VVG-product-placement\vars2.png"/>
-            <wp:cNvGraphicFramePr>
-              <a:graphicFrameLocks xmlns:a="http://schemas.openxmlformats.org/drawingml/2006/main" noChangeAspect="1"/>
-            </wp:cNvGraphicFramePr>
-            <a:graphic xmlns:a="http://schemas.openxmlformats.org/drawingml/2006/main">
-              <a:graphicData uri="http://schemas.openxmlformats.org/drawingml/2006/picture">
-                <pic:pic xmlns:pic="http://schemas.openxmlformats.org/drawingml/2006/picture">
-                  <pic:nvPicPr>
-                    <pic:cNvPr id="0" name="Picture 3" descr="C:\Users\jhilgard\Documents\GitHub\VVG-product-placement\vars2.png"/>
+                    <pic:cNvPr id="0" name="Picture 5" descr="C:\Users\jhilgard\Documents\GitHub\VVG-product-placement\Figure1.png"/>
                     <pic:cNvPicPr>
                       <a:picLocks noChangeAspect="1" noChangeArrowheads="1"/>
                     </pic:cNvPicPr>
                   </pic:nvPicPr>
                   <pic:blipFill>
-                    <a:blip r:embed="rId12">
+                    <a:blip r:embed="rId10" cstate="print">
                       <a:extLst>
                         <a:ext uri="{28A0092B-C50C-407E-A947-70E740481C1C}">
                           <a14:useLocalDpi xmlns:a14="http://schemas.microsoft.com/office/drawing/2010/main" val="0"/>
@@ -8286,7 +8200,7 @@
                   <pic:spPr bwMode="auto">
                     <a:xfrm>
                       <a:off x="0" y="0"/>
-                      <a:ext cx="5943600" cy="5943600"/>
+                      <a:ext cx="5943600" cy="2743200"/>
                     </a:xfrm>
                     <a:prstGeom prst="rect">
                       <a:avLst/>
@@ -8302,9 +8216,53 @@
           </wp:inline>
         </w:drawing>
       </w:r>
-    </w:p>
-    <w:p>
-      <w:pPr>
+      <w:r>
+        <w:rPr>
+          <w:rFonts w:ascii="Times New Roman" w:hAnsi="Times New Roman" w:cs="Times New Roman"/>
+          <w:i/>
+          <w:sz w:val="24"/>
+          <w:szCs w:val="24"/>
+        </w:rPr>
+        <w:t xml:space="preserve">Figure </w:t>
+      </w:r>
+      <w:r>
+        <w:rPr>
+          <w:rFonts w:ascii="Times New Roman" w:hAnsi="Times New Roman" w:cs="Times New Roman"/>
+          <w:i/>
+          <w:sz w:val="24"/>
+          <w:szCs w:val="24"/>
+        </w:rPr>
+        <w:t>2</w:t>
+      </w:r>
+      <w:r>
+        <w:rPr>
+          <w:rFonts w:ascii="Times New Roman" w:hAnsi="Times New Roman" w:cs="Times New Roman"/>
+          <w:i/>
+          <w:sz w:val="24"/>
+          <w:szCs w:val="24"/>
+        </w:rPr>
+        <w:t xml:space="preserve">. </w:t>
+      </w:r>
+      <w:r>
+        <w:rPr>
+          <w:rFonts w:ascii="Times New Roman" w:hAnsi="Times New Roman" w:cs="Times New Roman"/>
+          <w:sz w:val="24"/>
+          <w:szCs w:val="24"/>
+        </w:rPr>
+        <w:t xml:space="preserve">Distribution of </w:t>
+      </w:r>
+      <w:r>
+        <w:rPr>
+          <w:rFonts w:ascii="Times New Roman" w:hAnsi="Times New Roman" w:cs="Times New Roman"/>
+          <w:sz w:val="24"/>
+          <w:szCs w:val="24"/>
+        </w:rPr>
+        <w:t>manipulation checks. Participants in the powerful-gun condition died fewer times and killed more monsters. Notch width represents standard error of median.</w:t>
+      </w:r>
+    </w:p>
+    <w:p>
+      <w:pPr>
+        <w:spacing w:after="0" w:line="480" w:lineRule="auto"/>
         <w:contextualSpacing/>
         <w:rPr>
           <w:rFonts w:ascii="Times New Roman" w:hAnsi="Times New Roman" w:cs="Times New Roman"/>
@@ -8315,6 +8273,74 @@
       <w:r>
         <w:rPr>
           <w:rFonts w:ascii="Times New Roman" w:hAnsi="Times New Roman" w:cs="Times New Roman"/>
+          <w:noProof/>
+          <w:sz w:val="24"/>
+          <w:szCs w:val="24"/>
+        </w:rPr>
+        <w:lastRenderedPageBreak/>
+        <w:drawing>
+          <wp:inline distT="0" distB="0" distL="0" distR="0" wp14:anchorId="314EC87A" wp14:editId="63DC40D3">
+            <wp:extent cx="5943600" cy="7315200"/>
+            <wp:effectExtent l="0" t="0" r="0" b="0"/>
+            <wp:docPr id="7" name="Picture 7" descr="C:\Users\jhilgard\Documents\GitHub\VVG-product-placement\Figure2.png"/>
+            <wp:cNvGraphicFramePr>
+              <a:graphicFrameLocks xmlns:a="http://schemas.openxmlformats.org/drawingml/2006/main" noChangeAspect="1"/>
+            </wp:cNvGraphicFramePr>
+            <a:graphic xmlns:a="http://schemas.openxmlformats.org/drawingml/2006/main">
+              <a:graphicData uri="http://schemas.openxmlformats.org/drawingml/2006/picture">
+                <pic:pic xmlns:pic="http://schemas.openxmlformats.org/drawingml/2006/picture">
+                  <pic:nvPicPr>
+                    <pic:cNvPr id="0" name="Picture 6" descr="C:\Users\jhilgard\Documents\GitHub\VVG-product-placement\Figure2.png"/>
+                    <pic:cNvPicPr>
+                      <a:picLocks noChangeAspect="1" noChangeArrowheads="1"/>
+                    </pic:cNvPicPr>
+                  </pic:nvPicPr>
+                  <pic:blipFill>
+                    <a:blip r:embed="rId11" cstate="print">
+                      <a:extLst>
+                        <a:ext uri="{28A0092B-C50C-407E-A947-70E740481C1C}">
+                          <a14:useLocalDpi xmlns:a14="http://schemas.microsoft.com/office/drawing/2010/main" val="0"/>
+                        </a:ext>
+                      </a:extLst>
+                    </a:blip>
+                    <a:srcRect/>
+                    <a:stretch>
+                      <a:fillRect/>
+                    </a:stretch>
+                  </pic:blipFill>
+                  <pic:spPr bwMode="auto">
+                    <a:xfrm>
+                      <a:off x="0" y="0"/>
+                      <a:ext cx="5943600" cy="7315200"/>
+                    </a:xfrm>
+                    <a:prstGeom prst="rect">
+                      <a:avLst/>
+                    </a:prstGeom>
+                    <a:noFill/>
+                    <a:ln>
+                      <a:noFill/>
+                    </a:ln>
+                  </pic:spPr>
+                </pic:pic>
+              </a:graphicData>
+            </a:graphic>
+          </wp:inline>
+        </w:drawing>
+      </w:r>
+    </w:p>
+    <w:p>
+      <w:pPr>
+        <w:spacing w:after="0" w:line="480" w:lineRule="auto"/>
+        <w:contextualSpacing/>
+        <w:rPr>
+          <w:rFonts w:ascii="Times New Roman" w:hAnsi="Times New Roman" w:cs="Times New Roman"/>
+          <w:sz w:val="24"/>
+          <w:szCs w:val="24"/>
+        </w:rPr>
+      </w:pPr>
+      <w:r>
+        <w:rPr>
+          <w:rFonts w:ascii="Times New Roman" w:hAnsi="Times New Roman" w:cs="Times New Roman"/>
           <w:i/>
           <w:sz w:val="24"/>
           <w:szCs w:val="24"/>
@@ -8333,7 +8359,128 @@
       <w:r>
         <w:rPr>
           <w:rFonts w:ascii="Times New Roman" w:hAnsi="Times New Roman" w:cs="Times New Roman"/>
-          <w:i/>
+          <w:sz w:val="24"/>
+          <w:szCs w:val="24"/>
+        </w:rPr>
+        <w:t>. Distribution of product evaluation and gun control opinion outcomes. D</w:t>
+      </w:r>
+      <w:r>
+        <w:rPr>
+          <w:rFonts w:ascii="Times New Roman" w:hAnsi="Times New Roman" w:cs="Times New Roman"/>
+          <w:sz w:val="24"/>
+          <w:szCs w:val="24"/>
+        </w:rPr>
+        <w:t xml:space="preserve">istributions appear </w:t>
+      </w:r>
+      <w:r>
+        <w:rPr>
+          <w:rFonts w:ascii="Times New Roman" w:hAnsi="Times New Roman" w:cs="Times New Roman"/>
+          <w:sz w:val="24"/>
+          <w:szCs w:val="24"/>
+        </w:rPr>
+        <w:t>largely</w:t>
+      </w:r>
+      <w:r>
+        <w:rPr>
+          <w:rFonts w:ascii="Times New Roman" w:hAnsi="Times New Roman" w:cs="Times New Roman"/>
+          <w:sz w:val="24"/>
+          <w:szCs w:val="24"/>
+        </w:rPr>
+        <w:t xml:space="preserve"> invariant across conditions.</w:t>
+      </w:r>
+    </w:p>
+    <w:p>
+      <w:pPr>
+        <w:spacing w:after="0" w:line="480" w:lineRule="auto"/>
+        <w:contextualSpacing/>
+        <w:rPr>
+          <w:rFonts w:ascii="Times New Roman" w:hAnsi="Times New Roman" w:cs="Times New Roman"/>
+          <w:i/>
+          <w:sz w:val="24"/>
+          <w:szCs w:val="24"/>
+        </w:rPr>
+      </w:pPr>
+      <w:r>
+        <w:rPr>
+          <w:rFonts w:ascii="Times New Roman" w:hAnsi="Times New Roman" w:cs="Times New Roman"/>
+          <w:i/>
+          <w:noProof/>
+          <w:sz w:val="24"/>
+          <w:szCs w:val="24"/>
+        </w:rPr>
+        <w:lastRenderedPageBreak/>
+        <w:drawing>
+          <wp:inline distT="0" distB="0" distL="0" distR="0" wp14:anchorId="7841D4BB" wp14:editId="772B87BD">
+            <wp:extent cx="5943600" cy="4114800"/>
+            <wp:effectExtent l="0" t="0" r="0" b="0"/>
+            <wp:docPr id="8" name="Picture 8" descr="C:\Users\jhilgard\Documents\GitHub\VVG-product-placement\Figure3.png"/>
+            <wp:cNvGraphicFramePr>
+              <a:graphicFrameLocks xmlns:a="http://schemas.openxmlformats.org/drawingml/2006/main" noChangeAspect="1"/>
+            </wp:cNvGraphicFramePr>
+            <a:graphic xmlns:a="http://schemas.openxmlformats.org/drawingml/2006/main">
+              <a:graphicData uri="http://schemas.openxmlformats.org/drawingml/2006/picture">
+                <pic:pic xmlns:pic="http://schemas.openxmlformats.org/drawingml/2006/picture">
+                  <pic:nvPicPr>
+                    <pic:cNvPr id="0" name="Picture 7" descr="C:\Users\jhilgard\Documents\GitHub\VVG-product-placement\Figure3.png"/>
+                    <pic:cNvPicPr>
+                      <a:picLocks noChangeAspect="1" noChangeArrowheads="1"/>
+                    </pic:cNvPicPr>
+                  </pic:nvPicPr>
+                  <pic:blipFill>
+                    <a:blip r:embed="rId12" cstate="print">
+                      <a:extLst>
+                        <a:ext uri="{28A0092B-C50C-407E-A947-70E740481C1C}">
+                          <a14:useLocalDpi xmlns:a14="http://schemas.microsoft.com/office/drawing/2010/main" val="0"/>
+                        </a:ext>
+                      </a:extLst>
+                    </a:blip>
+                    <a:srcRect/>
+                    <a:stretch>
+                      <a:fillRect/>
+                    </a:stretch>
+                  </pic:blipFill>
+                  <pic:spPr bwMode="auto">
+                    <a:xfrm>
+                      <a:off x="0" y="0"/>
+                      <a:ext cx="5943600" cy="4114800"/>
+                    </a:xfrm>
+                    <a:prstGeom prst="rect">
+                      <a:avLst/>
+                    </a:prstGeom>
+                    <a:noFill/>
+                    <a:ln>
+                      <a:noFill/>
+                    </a:ln>
+                  </pic:spPr>
+                </pic:pic>
+              </a:graphicData>
+            </a:graphic>
+          </wp:inline>
+        </w:drawing>
+      </w:r>
+    </w:p>
+    <w:p>
+      <w:pPr>
+        <w:spacing w:after="0" w:line="480" w:lineRule="auto"/>
+        <w:contextualSpacing/>
+        <w:rPr>
+          <w:rFonts w:ascii="Times New Roman" w:hAnsi="Times New Roman" w:cs="Times New Roman"/>
+          <w:sz w:val="24"/>
+          <w:szCs w:val="24"/>
+        </w:rPr>
+      </w:pPr>
+      <w:r>
+        <w:rPr>
+          <w:rFonts w:ascii="Times New Roman" w:hAnsi="Times New Roman" w:cs="Times New Roman"/>
+          <w:i/>
+          <w:sz w:val="24"/>
+          <w:szCs w:val="24"/>
+        </w:rPr>
+        <w:t>Figure 4</w:t>
+      </w:r>
+      <w:r>
+        <w:rPr>
+          <w:rFonts w:ascii="Times New Roman" w:hAnsi="Times New Roman" w:cs="Times New Roman"/>
           <w:sz w:val="24"/>
           <w:szCs w:val="24"/>
         </w:rPr>
@@ -8373,26 +8520,6 @@
         </w:rPr>
         <w:br w:type="page"/>
       </w:r>
-    </w:p>
-    <w:p>
-      <w:pPr>
-        <w:contextualSpacing/>
-        <w:rPr>
-          <w:rFonts w:ascii="Times New Roman" w:hAnsi="Times New Roman" w:cs="Times New Roman"/>
-          <w:sz w:val="24"/>
-          <w:szCs w:val="24"/>
-        </w:rPr>
-      </w:pPr>
-    </w:p>
-    <w:p>
-      <w:pPr>
-        <w:contextualSpacing/>
-        <w:rPr>
-          <w:rFonts w:ascii="Times New Roman" w:hAnsi="Times New Roman" w:cs="Times New Roman"/>
-          <w:sz w:val="24"/>
-          <w:szCs w:val="24"/>
-        </w:rPr>
-      </w:pPr>
     </w:p>
     <w:p>
       <w:pPr>
@@ -8413,6 +8540,7 @@
           <w:sz w:val="24"/>
           <w:szCs w:val="24"/>
         </w:rPr>
+        <w:lastRenderedPageBreak/>
         <w:t>References</w:t>
       </w:r>
     </w:p>
@@ -8860,7 +8988,6 @@
           <w:sz w:val="24"/>
           <w:szCs w:val="24"/>
         </w:rPr>
-        <w:lastRenderedPageBreak/>
         <w:t xml:space="preserve">Meier, B., &amp; Martin, A. (Dec 24, 2012). Real and virtual firearms nurture a marketing link. </w:t>
       </w:r>
       <w:r>
@@ -8917,6 +9044,7 @@
           <w:sz w:val="24"/>
           <w:szCs w:val="24"/>
         </w:rPr>
+        <w:lastRenderedPageBreak/>
         <w:t>Parkin</w:t>
       </w:r>
       <w:proofErr w:type="spellEnd"/>
@@ -8926,7 +9054,17 @@
           <w:sz w:val="24"/>
           <w:szCs w:val="24"/>
         </w:rPr>
-        <w:t xml:space="preserve">, S. (Jan 31, 2013). Shooters: How video games fund arms manufacturers. </w:t>
+        <w:t>, S. (</w:t>
+      </w:r>
+      <w:bookmarkStart w:id="98" w:name="_GoBack"/>
+      <w:bookmarkEnd w:id="98"/>
+      <w:r>
+        <w:rPr>
+          <w:rFonts w:ascii="Times New Roman" w:hAnsi="Times New Roman" w:cs="Times New Roman"/>
+          <w:sz w:val="24"/>
+          <w:szCs w:val="24"/>
+        </w:rPr>
+        <w:t xml:space="preserve">Jan 31, 2013). Shooters: How video games fund arms manufacturers. </w:t>
       </w:r>
       <w:proofErr w:type="spellStart"/>
       <w:r>
@@ -9150,7 +9288,6 @@
         </w:rPr>
         <w:t xml:space="preserve">(2002). </w:t>
       </w:r>
-      <w:proofErr w:type="gramStart"/>
       <w:r>
         <w:rPr>
           <w:rFonts w:ascii="Times New Roman" w:hAnsi="Times New Roman" w:cs="Times New Roman"/>
@@ -9175,19 +9312,9 @@
           <w:sz w:val="24"/>
           <w:szCs w:val="24"/>
         </w:rPr>
-        <w:t xml:space="preserve"> (Doctoral dissertation).</w:t>
-      </w:r>
-      <w:proofErr w:type="gramEnd"/>
-      <w:r>
-        <w:rPr>
-          <w:rFonts w:ascii="Times New Roman" w:hAnsi="Times New Roman" w:cs="Times New Roman"/>
-          <w:sz w:val="24"/>
-          <w:szCs w:val="24"/>
-        </w:rPr>
-        <w:t xml:space="preserve"> </w:t>
+        <w:t xml:space="preserve"> (Doctoral dissertation). </w:t>
       </w:r>
       <w:proofErr w:type="spellStart"/>
-      <w:proofErr w:type="gramStart"/>
       <w:r>
         <w:rPr>
           <w:rFonts w:ascii="Times New Roman" w:hAnsi="Times New Roman" w:cs="Times New Roman"/>
@@ -9203,16 +9330,7 @@
           <w:sz w:val="24"/>
           <w:szCs w:val="24"/>
         </w:rPr>
-        <w:t xml:space="preserve"> from ProQuest Dissertations Publishing.</w:t>
-      </w:r>
-      <w:proofErr w:type="gramEnd"/>
-      <w:r>
-        <w:rPr>
-          <w:rFonts w:ascii="Times New Roman" w:hAnsi="Times New Roman" w:cs="Times New Roman"/>
-          <w:sz w:val="24"/>
-          <w:szCs w:val="24"/>
-        </w:rPr>
-        <w:t xml:space="preserve"> (Dissertation number 3066201)</w:t>
+        <w:t xml:space="preserve"> from ProQuest Dissertations Publishing. (Dissertation number 3066201)</w:t>
       </w:r>
     </w:p>
     <w:sectPr>
@@ -9227,8 +9345,8 @@
 </file>
 
 <file path=word/comments.xml><?xml version="1.0" encoding="utf-8"?>
-<w:comments xmlns:wpc="http://schemas.microsoft.com/office/word/2010/wordprocessingCanvas" xmlns:mc="http://schemas.openxmlformats.org/markup-compatibility/2006" xmlns:o="urn:schemas-microsoft-com:office:office" xmlns:r="http://schemas.openxmlformats.org/officeDocument/2006/relationships" xmlns:m="http://schemas.openxmlformats.org/officeDocument/2006/math" xmlns:v="urn:schemas-microsoft-com:vml" xmlns:wp14="http://schemas.microsoft.com/office/word/2010/wordprocessingDrawing" xmlns:wp="http://schemas.openxmlformats.org/drawingml/2006/wordprocessingDrawing" xmlns:w10="urn:schemas-microsoft-com:office:word" xmlns:w="http://schemas.openxmlformats.org/wordprocessingml/2006/main" xmlns:w14="http://schemas.microsoft.com/office/word/2010/wordml" xmlns:wpg="http://schemas.microsoft.com/office/word/2010/wordprocessingGroup" xmlns:wpi="http://schemas.microsoft.com/office/word/2010/wordprocessingInk" xmlns:wne="http://schemas.microsoft.com/office/word/2006/wordml" xmlns:wps="http://schemas.microsoft.com/office/word/2010/wordprocessingShape" mc:Ignorable="w14 wp14">
-  <w:comment w:id="38" w:author="Bartholow, Bruce D." w:date="2016-03-25T15:42:00Z" w:initials="BBD">
+<w:comments xmlns:wpc="http://schemas.microsoft.com/office/word/2010/wordprocessingCanvas" xmlns:mc="http://schemas.openxmlformats.org/markup-compatibility/2006" xmlns:o="urn:schemas-microsoft-com:office:office" xmlns:r="http://schemas.openxmlformats.org/officeDocument/2006/relationships" xmlns:m="http://schemas.openxmlformats.org/officeDocument/2006/math" xmlns:v="urn:schemas-microsoft-com:vml" xmlns:wp14="http://schemas.microsoft.com/office/word/2010/wordprocessingDrawing" xmlns:wp="http://schemas.openxmlformats.org/drawingml/2006/wordprocessingDrawing" xmlns:w10="urn:schemas-microsoft-com:office:word" xmlns:w="http://schemas.openxmlformats.org/wordprocessingml/2006/main" xmlns:w14="http://schemas.microsoft.com/office/word/2010/wordml" xmlns:w15="http://schemas.microsoft.com/office/word/2012/wordml" xmlns:wpg="http://schemas.microsoft.com/office/word/2010/wordprocessingGroup" xmlns:wpi="http://schemas.microsoft.com/office/word/2010/wordprocessingInk" xmlns:wne="http://schemas.microsoft.com/office/word/2006/wordml" xmlns:wps="http://schemas.microsoft.com/office/word/2010/wordprocessingShape" mc:Ignorable="w14 w15 wp14">
+  <w:comment w:id="39" w:author="Bartholow, Bruce D." w:date="2016-03-25T15:42:00Z" w:initials="BBD">
     <w:p>
       <w:pPr>
         <w:pStyle w:val="CommentText"/>
@@ -9244,7 +9362,7 @@
       </w:r>
     </w:p>
   </w:comment>
-  <w:comment w:id="39" w:author="Joe" w:date="2016-04-17T14:54:00Z" w:initials="J">
+  <w:comment w:id="40" w:author="Joe" w:date="2016-04-17T14:54:00Z" w:initials="J">
     <w:p>
       <w:pPr>
         <w:pStyle w:val="CommentText"/>
@@ -9291,8 +9409,21 @@
         <w:t>“I feel the AR-15 would be powerful”</w:t>
       </w:r>
     </w:p>
+    <w:p>
+      <w:pPr>
+        <w:pStyle w:val="CommentText"/>
+      </w:pPr>
+    </w:p>
+    <w:p>
+      <w:pPr>
+        <w:pStyle w:val="CommentText"/>
+      </w:pPr>
+      <w:r>
+        <w:t>I’ve elaborated on that in the Methods</w:t>
+      </w:r>
+    </w:p>
   </w:comment>
-  <w:comment w:id="50" w:author="Bartholow, Bruce D." w:date="2016-03-25T15:42:00Z" w:initials="BBD">
+  <w:comment w:id="55" w:author="Bartholow, Bruce D." w:date="2016-03-25T15:42:00Z" w:initials="BBD">
     <w:p>
       <w:pPr>
         <w:pStyle w:val="CommentText"/>
@@ -9308,7 +9439,7 @@
       </w:r>
     </w:p>
   </w:comment>
-  <w:comment w:id="52" w:author="Bartholow, Bruce D." w:date="2016-03-25T15:42:00Z" w:initials="BBD">
+  <w:comment w:id="59" w:author="Bartholow, Bruce D." w:date="2016-03-25T15:42:00Z" w:initials="BBD">
     <w:p>
       <w:pPr>
         <w:pStyle w:val="CommentText"/>
@@ -9324,7 +9455,7 @@
       </w:r>
     </w:p>
   </w:comment>
-  <w:comment w:id="53" w:author="Bartholow, Bruce D." w:date="2016-03-25T15:42:00Z" w:initials="BBD">
+  <w:comment w:id="60" w:author="Bartholow, Bruce D." w:date="2016-03-25T15:42:00Z" w:initials="BBD">
     <w:p>
       <w:pPr>
         <w:pStyle w:val="CommentText"/>
@@ -9343,8 +9474,18 @@
 </w:comments>
 </file>
 
+<file path=word/commentsExtended.xml><?xml version="1.0" encoding="utf-8"?>
+<w15:commentsEx xmlns:wpc="http://schemas.microsoft.com/office/word/2010/wordprocessingCanvas" xmlns:mc="http://schemas.openxmlformats.org/markup-compatibility/2006" xmlns:o="urn:schemas-microsoft-com:office:office" xmlns:r="http://schemas.openxmlformats.org/officeDocument/2006/relationships" xmlns:m="http://schemas.openxmlformats.org/officeDocument/2006/math" xmlns:v="urn:schemas-microsoft-com:vml" xmlns:wp14="http://schemas.microsoft.com/office/word/2010/wordprocessingDrawing" xmlns:wp="http://schemas.openxmlformats.org/drawingml/2006/wordprocessingDrawing" xmlns:w10="urn:schemas-microsoft-com:office:word" xmlns:w="http://schemas.openxmlformats.org/wordprocessingml/2006/main" xmlns:w14="http://schemas.microsoft.com/office/word/2010/wordml" xmlns:w15="http://schemas.microsoft.com/office/word/2012/wordml" xmlns:wpg="http://schemas.microsoft.com/office/word/2010/wordprocessingGroup" xmlns:wpi="http://schemas.microsoft.com/office/word/2010/wordprocessingInk" xmlns:wne="http://schemas.microsoft.com/office/word/2006/wordml" xmlns:wps="http://schemas.microsoft.com/office/word/2010/wordprocessingShape" mc:Ignorable="w14 w15 wp14">
+  <w15:commentEx w15:paraId="28F889D8" w15:done="0"/>
+  <w15:commentEx w15:paraId="3FDDF14A" w15:done="0"/>
+  <w15:commentEx w15:paraId="3586EF36" w15:done="0"/>
+  <w15:commentEx w15:paraId="325BE9CE" w15:done="0"/>
+  <w15:commentEx w15:paraId="79A14678" w15:done="0"/>
+</w15:commentsEx>
+</file>
+
 <file path=word/endnotes.xml><?xml version="1.0" encoding="utf-8"?>
-<w:endnotes xmlns:wpc="http://schemas.microsoft.com/office/word/2010/wordprocessingCanvas" xmlns:mc="http://schemas.openxmlformats.org/markup-compatibility/2006" xmlns:o="urn:schemas-microsoft-com:office:office" xmlns:r="http://schemas.openxmlformats.org/officeDocument/2006/relationships" xmlns:m="http://schemas.openxmlformats.org/officeDocument/2006/math" xmlns:v="urn:schemas-microsoft-com:vml" xmlns:wp14="http://schemas.microsoft.com/office/word/2010/wordprocessingDrawing" xmlns:wp="http://schemas.openxmlformats.org/drawingml/2006/wordprocessingDrawing" xmlns:w10="urn:schemas-microsoft-com:office:word" xmlns:w="http://schemas.openxmlformats.org/wordprocessingml/2006/main" xmlns:w14="http://schemas.microsoft.com/office/word/2010/wordml" xmlns:wpg="http://schemas.microsoft.com/office/word/2010/wordprocessingGroup" xmlns:wpi="http://schemas.microsoft.com/office/word/2010/wordprocessingInk" xmlns:wne="http://schemas.microsoft.com/office/word/2006/wordml" xmlns:wps="http://schemas.microsoft.com/office/word/2010/wordprocessingShape" mc:Ignorable="w14 wp14">
+<w:endnotes xmlns:wpc="http://schemas.microsoft.com/office/word/2010/wordprocessingCanvas" xmlns:mc="http://schemas.openxmlformats.org/markup-compatibility/2006" xmlns:o="urn:schemas-microsoft-com:office:office" xmlns:r="http://schemas.openxmlformats.org/officeDocument/2006/relationships" xmlns:m="http://schemas.openxmlformats.org/officeDocument/2006/math" xmlns:v="urn:schemas-microsoft-com:vml" xmlns:wp14="http://schemas.microsoft.com/office/word/2010/wordprocessingDrawing" xmlns:wp="http://schemas.openxmlformats.org/drawingml/2006/wordprocessingDrawing" xmlns:w10="urn:schemas-microsoft-com:office:word" xmlns:w="http://schemas.openxmlformats.org/wordprocessingml/2006/main" xmlns:w14="http://schemas.microsoft.com/office/word/2010/wordml" xmlns:w15="http://schemas.microsoft.com/office/word/2012/wordml" xmlns:wpg="http://schemas.microsoft.com/office/word/2010/wordprocessingGroup" xmlns:wpi="http://schemas.microsoft.com/office/word/2010/wordprocessingInk" xmlns:wne="http://schemas.microsoft.com/office/word/2006/wordml" xmlns:wps="http://schemas.microsoft.com/office/word/2010/wordprocessingShape" mc:Ignorable="w14 w15 wp14">
   <w:endnote w:type="separator" w:id="-1">
     <w:p>
       <w:pPr>
@@ -9369,7 +9510,7 @@
 </file>
 
 <file path=word/footnotes.xml><?xml version="1.0" encoding="utf-8"?>
-<w:footnotes xmlns:wpc="http://schemas.microsoft.com/office/word/2010/wordprocessingCanvas" xmlns:mc="http://schemas.openxmlformats.org/markup-compatibility/2006" xmlns:o="urn:schemas-microsoft-com:office:office" xmlns:r="http://schemas.openxmlformats.org/officeDocument/2006/relationships" xmlns:m="http://schemas.openxmlformats.org/officeDocument/2006/math" xmlns:v="urn:schemas-microsoft-com:vml" xmlns:wp14="http://schemas.microsoft.com/office/word/2010/wordprocessingDrawing" xmlns:wp="http://schemas.openxmlformats.org/drawingml/2006/wordprocessingDrawing" xmlns:w10="urn:schemas-microsoft-com:office:word" xmlns:w="http://schemas.openxmlformats.org/wordprocessingml/2006/main" xmlns:w14="http://schemas.microsoft.com/office/word/2010/wordml" xmlns:wpg="http://schemas.microsoft.com/office/word/2010/wordprocessingGroup" xmlns:wpi="http://schemas.microsoft.com/office/word/2010/wordprocessingInk" xmlns:wne="http://schemas.microsoft.com/office/word/2006/wordml" xmlns:wps="http://schemas.microsoft.com/office/word/2010/wordprocessingShape" mc:Ignorable="w14 wp14">
+<w:footnotes xmlns:wpc="http://schemas.microsoft.com/office/word/2010/wordprocessingCanvas" xmlns:mc="http://schemas.openxmlformats.org/markup-compatibility/2006" xmlns:o="urn:schemas-microsoft-com:office:office" xmlns:r="http://schemas.openxmlformats.org/officeDocument/2006/relationships" xmlns:m="http://schemas.openxmlformats.org/officeDocument/2006/math" xmlns:v="urn:schemas-microsoft-com:vml" xmlns:wp14="http://schemas.microsoft.com/office/word/2010/wordprocessingDrawing" xmlns:wp="http://schemas.openxmlformats.org/drawingml/2006/wordprocessingDrawing" xmlns:w10="urn:schemas-microsoft-com:office:word" xmlns:w="http://schemas.openxmlformats.org/wordprocessingml/2006/main" xmlns:w14="http://schemas.microsoft.com/office/word/2010/wordml" xmlns:w15="http://schemas.microsoft.com/office/word/2012/wordml" xmlns:wpg="http://schemas.microsoft.com/office/word/2010/wordprocessingGroup" xmlns:wpi="http://schemas.microsoft.com/office/word/2010/wordprocessingInk" xmlns:wne="http://schemas.microsoft.com/office/word/2006/wordml" xmlns:wps="http://schemas.microsoft.com/office/word/2010/wordprocessingShape" mc:Ignorable="w14 w15 wp14">
   <w:footnote w:type="separator" w:id="-1">
     <w:p>
       <w:pPr>
@@ -9394,7 +9535,7 @@
 </file>
 
 <file path=word/header1.xml><?xml version="1.0" encoding="utf-8"?>
-<w:hdr xmlns:wpc="http://schemas.microsoft.com/office/word/2010/wordprocessingCanvas" xmlns:mc="http://schemas.openxmlformats.org/markup-compatibility/2006" xmlns:o="urn:schemas-microsoft-com:office:office" xmlns:r="http://schemas.openxmlformats.org/officeDocument/2006/relationships" xmlns:m="http://schemas.openxmlformats.org/officeDocument/2006/math" xmlns:v="urn:schemas-microsoft-com:vml" xmlns:wp14="http://schemas.microsoft.com/office/word/2010/wordprocessingDrawing" xmlns:wp="http://schemas.openxmlformats.org/drawingml/2006/wordprocessingDrawing" xmlns:w10="urn:schemas-microsoft-com:office:word" xmlns:w="http://schemas.openxmlformats.org/wordprocessingml/2006/main" xmlns:w14="http://schemas.microsoft.com/office/word/2010/wordml" xmlns:wpg="http://schemas.microsoft.com/office/word/2010/wordprocessingGroup" xmlns:wpi="http://schemas.microsoft.com/office/word/2010/wordprocessingInk" xmlns:wne="http://schemas.microsoft.com/office/word/2006/wordml" xmlns:wps="http://schemas.microsoft.com/office/word/2010/wordprocessingShape" mc:Ignorable="w14 wp14">
+<w:hdr xmlns:wpc="http://schemas.microsoft.com/office/word/2010/wordprocessingCanvas" xmlns:mc="http://schemas.openxmlformats.org/markup-compatibility/2006" xmlns:o="urn:schemas-microsoft-com:office:office" xmlns:r="http://schemas.openxmlformats.org/officeDocument/2006/relationships" xmlns:m="http://schemas.openxmlformats.org/officeDocument/2006/math" xmlns:v="urn:schemas-microsoft-com:vml" xmlns:wp14="http://schemas.microsoft.com/office/word/2010/wordprocessingDrawing" xmlns:wp="http://schemas.openxmlformats.org/drawingml/2006/wordprocessingDrawing" xmlns:w10="urn:schemas-microsoft-com:office:word" xmlns:w="http://schemas.openxmlformats.org/wordprocessingml/2006/main" xmlns:w14="http://schemas.microsoft.com/office/word/2010/wordml" xmlns:w15="http://schemas.microsoft.com/office/word/2012/wordml" xmlns:wpg="http://schemas.microsoft.com/office/word/2010/wordprocessingGroup" xmlns:wpi="http://schemas.microsoft.com/office/word/2010/wordprocessingInk" xmlns:wne="http://schemas.microsoft.com/office/word/2006/wordml" xmlns:wps="http://schemas.microsoft.com/office/word/2010/wordprocessingShape" mc:Ignorable="w14 w15 wp14">
   <w:sdt>
     <w:sdtPr>
       <w:id w:val="-918558324"/>
@@ -9453,7 +9594,7 @@
             <w:sz w:val="24"/>
             <w:szCs w:val="24"/>
           </w:rPr>
-          <w:t>20</w:t>
+          <w:t>27</w:t>
         </w:r>
         <w:r>
           <w:rPr>
@@ -9485,7 +9626,7 @@
 </file>
 
 <file path=word/styles.xml><?xml version="1.0" encoding="utf-8"?>
-<w:styles xmlns:mc="http://schemas.openxmlformats.org/markup-compatibility/2006" xmlns:r="http://schemas.openxmlformats.org/officeDocument/2006/relationships" xmlns:w="http://schemas.openxmlformats.org/wordprocessingml/2006/main" xmlns:w14="http://schemas.microsoft.com/office/word/2010/wordml" mc:Ignorable="w14">
+<w:styles xmlns:mc="http://schemas.openxmlformats.org/markup-compatibility/2006" xmlns:r="http://schemas.openxmlformats.org/officeDocument/2006/relationships" xmlns:w="http://schemas.openxmlformats.org/wordprocessingml/2006/main" xmlns:w14="http://schemas.microsoft.com/office/word/2010/wordml" xmlns:w15="http://schemas.microsoft.com/office/word/2012/wordml" mc:Ignorable="w14 w15">
   <w:docDefaults>
     <w:rPrDefault>
       <w:rPr>
@@ -9501,547 +9642,378 @@
       </w:pPr>
     </w:pPrDefault>
   </w:docDefaults>
-  <w:latentStyles w:defLockedState="0" w:defUIPriority="99" w:defSemiHidden="1" w:defUnhideWhenUsed="1" w:defQFormat="0" w:count="267">
-    <w:lsdException w:name="Normal" w:semiHidden="0" w:uiPriority="0" w:unhideWhenUsed="0" w:qFormat="1"/>
-    <w:lsdException w:name="heading 1" w:semiHidden="0" w:uiPriority="9" w:unhideWhenUsed="0" w:qFormat="1"/>
-    <w:lsdException w:name="heading 2" w:uiPriority="9" w:qFormat="1"/>
-    <w:lsdException w:name="heading 3" w:uiPriority="9" w:qFormat="1"/>
-    <w:lsdException w:name="heading 4" w:uiPriority="9" w:qFormat="1"/>
-    <w:lsdException w:name="heading 5" w:uiPriority="9" w:qFormat="1"/>
-    <w:lsdException w:name="heading 6" w:uiPriority="9" w:qFormat="1"/>
-    <w:lsdException w:name="heading 7" w:uiPriority="9" w:qFormat="1"/>
-    <w:lsdException w:name="heading 8" w:uiPriority="9" w:qFormat="1"/>
-    <w:lsdException w:name="heading 9" w:uiPriority="9" w:qFormat="1"/>
-    <w:lsdException w:name="toc 1" w:uiPriority="39"/>
-    <w:lsdException w:name="toc 2" w:uiPriority="39"/>
-    <w:lsdException w:name="toc 3" w:uiPriority="39"/>
-    <w:lsdException w:name="toc 4" w:uiPriority="39"/>
-    <w:lsdException w:name="toc 5" w:uiPriority="39"/>
-    <w:lsdException w:name="toc 6" w:uiPriority="39"/>
-    <w:lsdException w:name="toc 7" w:uiPriority="39"/>
-    <w:lsdException w:name="toc 8" w:uiPriority="39"/>
-    <w:lsdException w:name="toc 9" w:uiPriority="39"/>
-    <w:lsdException w:name="caption" w:uiPriority="35" w:qFormat="1"/>
-    <w:lsdException w:name="Title" w:semiHidden="0" w:uiPriority="10" w:unhideWhenUsed="0" w:qFormat="1"/>
-    <w:lsdException w:name="Default Paragraph Font" w:uiPriority="1"/>
-    <w:lsdException w:name="Body Text" w:uiPriority="0"/>
-    <w:lsdException w:name="Subtitle" w:semiHidden="0" w:uiPriority="11" w:unhideWhenUsed="0" w:qFormat="1"/>
-    <w:lsdException w:name="Strong" w:semiHidden="0" w:uiPriority="22" w:unhideWhenUsed="0" w:qFormat="1"/>
-    <w:lsdException w:name="Emphasis" w:semiHidden="0" w:uiPriority="20" w:unhideWhenUsed="0" w:qFormat="1"/>
-    <w:lsdException w:name="Table Grid" w:semiHidden="0" w:uiPriority="59" w:unhideWhenUsed="0"/>
-    <w:lsdException w:name="Placeholder Text" w:unhideWhenUsed="0"/>
-    <w:lsdException w:name="No Spacing" w:semiHidden="0" w:uiPriority="1" w:unhideWhenUsed="0" w:qFormat="1"/>
-    <w:lsdException w:name="Light Shading" w:semiHidden="0" w:uiPriority="60" w:unhideWhenUsed="0"/>
-    <w:lsdException w:name="Light List" w:semiHidden="0" w:uiPriority="61" w:unhideWhenUsed="0"/>
-    <w:lsdException w:name="Light Grid" w:semiHidden="0" w:uiPriority="62" w:unhideWhenUsed="0"/>
-    <w:lsdException w:name="Medium Shading 1" w:semiHidden="0" w:uiPriority="63" w:unhideWhenUsed="0"/>
-    <w:lsdException w:name="Medium Shading 2" w:semiHidden="0" w:uiPriority="64" w:unhideWhenUsed="0"/>
-    <w:lsdException w:name="Medium List 1" w:semiHidden="0" w:uiPriority="65" w:unhideWhenUsed="0"/>
-    <w:lsdException w:name="Medium List 2" w:semiHidden="0" w:uiPriority="66" w:unhideWhenUsed="0"/>
-    <w:lsdException w:name="Medium Grid 1" w:semiHidden="0" w:uiPriority="67" w:unhideWhenUsed="0"/>
-    <w:lsdException w:name="Medium Grid 2" w:semiHidden="0" w:uiPriority="68" w:unhideWhenUsed="0"/>
-    <w:lsdException w:name="Medium Grid 3" w:semiHidden="0" w:uiPriority="69" w:unhideWhenUsed="0"/>
-    <w:lsdException w:name="Dark List" w:semiHidden="0" w:uiPriority="70" w:unhideWhenUsed="0"/>
-    <w:lsdException w:name="Colorful Shading" w:semiHidden="0" w:uiPriority="71" w:unhideWhenUsed="0"/>
-    <w:lsdException w:name="Colorful List" w:semiHidden="0" w:uiPriority="72" w:unhideWhenUsed="0"/>
-    <w:lsdException w:name="Colorful Grid" w:semiHidden="0" w:uiPriority="73" w:unhideWhenUsed="0"/>
-    <w:lsdException w:name="Light Shading Accent 1" w:semiHidden="0" w:uiPriority="60" w:unhideWhenUsed="0"/>
-    <w:lsdException w:name="Light List Accent 1" w:semiHidden="0" w:uiPriority="61" w:unhideWhenUsed="0"/>
-    <w:lsdException w:name="Light Grid Accent 1" w:semiHidden="0" w:uiPriority="62" w:unhideWhenUsed="0"/>
-    <w:lsdException w:name="Medium Shading 1 Accent 1" w:semiHidden="0" w:uiPriority="63" w:unhideWhenUsed="0"/>
-    <w:lsdException w:name="Medium Shading 2 Accent 1" w:semiHidden="0" w:uiPriority="64" w:unhideWhenUsed="0"/>
-    <w:lsdException w:name="Medium List 1 Accent 1" w:semiHidden="0" w:uiPriority="65" w:unhideWhenUsed="0"/>
-    <w:lsdException w:name="Revision" w:unhideWhenUsed="0"/>
-    <w:lsdException w:name="List Paragraph" w:semiHidden="0" w:uiPriority="34" w:unhideWhenUsed="0" w:qFormat="1"/>
-    <w:lsdException w:name="Quote" w:semiHidden="0" w:uiPriority="29" w:unhideWhenUsed="0" w:qFormat="1"/>
-    <w:lsdException w:name="Intense Quote" w:semiHidden="0" w:uiPriority="30" w:unhideWhenUsed="0" w:qFormat="1"/>
-    <w:lsdException w:name="Medium List 2 Accent 1" w:semiHidden="0" w:uiPriority="66" w:unhideWhenUsed="0"/>
-    <w:lsdException w:name="Medium Grid 1 Accent 1" w:semiHidden="0" w:uiPriority="67" w:unhideWhenUsed="0"/>
-    <w:lsdException w:name="Medium Grid 2 Accent 1" w:semiHidden="0" w:uiPriority="68" w:unhideWhenUsed="0"/>
-    <w:lsdException w:name="Medium Grid 3 Accent 1" w:semiHidden="0" w:uiPriority="69" w:unhideWhenUsed="0"/>
-    <w:lsdException w:name="Dark List Accent 1" w:semiHidden="0" w:uiPriority="70" w:unhideWhenUsed="0"/>
-    <w:lsdException w:name="Colorful Shading Accent 1" w:semiHidden="0" w:uiPriority="71" w:unhideWhenUsed="0"/>
-    <w:lsdException w:name="Colorful List Accent 1" w:semiHidden="0" w:uiPriority="72" w:unhideWhenUsed="0"/>
-    <w:lsdException w:name="Colorful Grid Accent 1" w:semiHidden="0" w:uiPriority="73" w:unhideWhenUsed="0"/>
-    <w:lsdException w:name="Light Shading Accent 2" w:semiHidden="0" w:uiPriority="60" w:unhideWhenUsed="0"/>
-    <w:lsdException w:name="Light List Accent 2" w:semiHidden="0" w:uiPriority="61" w:unhideWhenUsed="0"/>
-    <w:lsdException w:name="Light Grid Accent 2" w:semiHidden="0" w:uiPriority="62" w:unhideWhenUsed="0"/>
-    <w:lsdException w:name="Medium Shading 1 Accent 2" w:semiHidden="0" w:uiPriority="63" w:unhideWhenUsed="0"/>
-    <w:lsdException w:name="Medium Shading 2 Accent 2" w:semiHidden="0" w:uiPriority="64" w:unhideWhenUsed="0"/>
-    <w:lsdException w:name="Medium List 1 Accent 2" w:semiHidden="0" w:uiPriority="65" w:unhideWhenUsed="0"/>
-    <w:lsdException w:name="Medium List 2 Accent 2" w:semiHidden="0" w:uiPriority="66" w:unhideWhenUsed="0"/>
-    <w:lsdException w:name="Medium Grid 1 Accent 2" w:semiHidden="0" w:uiPriority="67" w:unhideWhenUsed="0"/>
-    <w:lsdException w:name="Medium Grid 2 Accent 2" w:semiHidden="0" w:uiPriority="68" w:unhideWhenUsed="0"/>
-    <w:lsdException w:name="Medium Grid 3 Accent 2" w:semiHidden="0" w:uiPriority="69" w:unhideWhenUsed="0"/>
-    <w:lsdException w:name="Dark List Accent 2" w:semiHidden="0" w:uiPriority="70" w:unhideWhenUsed="0"/>
-    <w:lsdException w:name="Colorful Shading Accent 2" w:semiHidden="0" w:uiPriority="71" w:unhideWhenUsed="0"/>
-    <w:lsdException w:name="Colorful List Accent 2" w:semiHidden="0" w:uiPriority="72" w:unhideWhenUsed="0"/>
-    <w:lsdException w:name="Colorful Grid Accent 2" w:semiHidden="0" w:uiPriority="73" w:unhideWhenUsed="0"/>
-    <w:lsdException w:name="Light Shading Accent 3" w:semiHidden="0" w:uiPriority="60" w:unhideWhenUsed="0"/>
-    <w:lsdException w:name="Light List Accent 3" w:semiHidden="0" w:uiPriority="61" w:unhideWhenUsed="0"/>
-    <w:lsdException w:name="Light Grid Accent 3" w:semiHidden="0" w:uiPriority="62" w:unhideWhenUsed="0"/>
-    <w:lsdException w:name="Medium Shading 1 Accent 3" w:semiHidden="0" w:uiPriority="63" w:unhideWhenUsed="0"/>
-    <w:lsdException w:name="Medium Shading 2 Accent 3" w:semiHidden="0" w:uiPriority="64" w:unhideWhenUsed="0"/>
-    <w:lsdException w:name="Medium List 1 Accent 3" w:semiHidden="0" w:uiPriority="65" w:unhideWhenUsed="0"/>
-    <w:lsdException w:name="Medium List 2 Accent 3" w:semiHidden="0" w:uiPriority="66" w:unhideWhenUsed="0"/>
-    <w:lsdException w:name="Medium Grid 1 Accent 3" w:semiHidden="0" w:uiPriority="67" w:unhideWhenUsed="0"/>
-    <w:lsdException w:name="Medium Grid 2 Accent 3" w:semiHidden="0" w:uiPriority="68" w:unhideWhenUsed="0"/>
-    <w:lsdException w:name="Medium Grid 3 Accent 3" w:semiHidden="0" w:uiPriority="69" w:unhideWhenUsed="0"/>
-    <w:lsdException w:name="Dark List Accent 3" w:semiHidden="0" w:uiPriority="70" w:unhideWhenUsed="0"/>
-    <w:lsdException w:name="Colorful Shading Accent 3" w:semiHidden="0" w:uiPriority="71" w:unhideWhenUsed="0"/>
-    <w:lsdException w:name="Colorful List Accent 3" w:semiHidden="0" w:uiPriority="72" w:unhideWhenUsed="0"/>
-    <w:lsdException w:name="Colorful Grid Accent 3" w:semiHidden="0" w:uiPriority="73" w:unhideWhenUsed="0"/>
-    <w:lsdException w:name="Light Shading Accent 4" w:semiHidden="0" w:uiPriority="60" w:unhideWhenUsed="0"/>
-    <w:lsdException w:name="Light List Accent 4" w:semiHidden="0" w:uiPriority="61" w:unhideWhenUsed="0"/>
-    <w:lsdException w:name="Light Grid Accent 4" w:semiHidden="0" w:uiPriority="62" w:unhideWhenUsed="0"/>
-    <w:lsdException w:name="Medium Shading 1 Accent 4" w:semiHidden="0" w:uiPriority="63" w:unhideWhenUsed="0"/>
-    <w:lsdException w:name="Medium Shading 2 Accent 4" w:semiHidden="0" w:uiPriority="64" w:unhideWhenUsed="0"/>
-    <w:lsdException w:name="Medium List 1 Accent 4" w:semiHidden="0" w:uiPriority="65" w:unhideWhenUsed="0"/>
-    <w:lsdException w:name="Medium List 2 Accent 4" w:semiHidden="0" w:uiPriority="66" w:unhideWhenUsed="0"/>
-    <w:lsdException w:name="Medium Grid 1 Accent 4" w:semiHidden="0" w:uiPriority="67" w:unhideWhenUsed="0"/>
-    <w:lsdException w:name="Medium Grid 2 Accent 4" w:semiHidden="0" w:uiPriority="68" w:unhideWhenUsed="0"/>
-    <w:lsdException w:name="Medium Grid 3 Accent 4" w:semiHidden="0" w:uiPriority="69" w:unhideWhenUsed="0"/>
-    <w:lsdException w:name="Dark List Accent 4" w:semiHidden="0" w:uiPriority="70" w:unhideWhenUsed="0"/>
-    <w:lsdException w:name="Colorful Shading Accent 4" w:semiHidden="0" w:uiPriority="71" w:unhideWhenUsed="0"/>
-    <w:lsdException w:name="Colorful List Accent 4" w:semiHidden="0" w:uiPriority="72" w:unhideWhenUsed="0"/>
-    <w:lsdException w:name="Colorful Grid Accent 4" w:semiHidden="0" w:uiPriority="73" w:unhideWhenUsed="0"/>
-    <w:lsdException w:name="Light Shading Accent 5" w:semiHidden="0" w:uiPriority="60" w:unhideWhenUsed="0"/>
-    <w:lsdException w:name="Light List Accent 5" w:semiHidden="0" w:uiPriority="61" w:unhideWhenUsed="0"/>
-    <w:lsdException w:name="Light Grid Accent 5" w:semiHidden="0" w:uiPriority="62" w:unhideWhenUsed="0"/>
-    <w:lsdException w:name="Medium Shading 1 Accent 5" w:semiHidden="0" w:uiPriority="63" w:unhideWhenUsed="0"/>
-    <w:lsdException w:name="Medium Shading 2 Accent 5" w:semiHidden="0" w:uiPriority="64" w:unhideWhenUsed="0"/>
-    <w:lsdException w:name="Medium List 1 Accent 5" w:semiHidden="0" w:uiPriority="65" w:unhideWhenUsed="0"/>
-    <w:lsdException w:name="Medium List 2 Accent 5" w:semiHidden="0" w:uiPriority="66" w:unhideWhenUsed="0"/>
-    <w:lsdException w:name="Medium Grid 1 Accent 5" w:semiHidden="0" w:uiPriority="67" w:unhideWhenUsed="0"/>
-    <w:lsdException w:name="Medium Grid 2 Accent 5" w:semiHidden="0" w:uiPriority="68" w:unhideWhenUsed="0"/>
-    <w:lsdException w:name="Medium Grid 3 Accent 5" w:semiHidden="0" w:uiPriority="69" w:unhideWhenUsed="0"/>
-    <w:lsdException w:name="Dark List Accent 5" w:semiHidden="0" w:uiPriority="70" w:unhideWhenUsed="0"/>
-    <w:lsdException w:name="Colorful Shading Accent 5" w:semiHidden="0" w:uiPriority="71" w:unhideWhenUsed="0"/>
-    <w:lsdException w:name="Colorful List Accent 5" w:semiHidden="0" w:uiPriority="72" w:unhideWhenUsed="0"/>
-    <w:lsdException w:name="Colorful Grid Accent 5" w:semiHidden="0" w:uiPriority="73" w:unhideWhenUsed="0"/>
-    <w:lsdException w:name="Light Shading Accent 6" w:semiHidden="0" w:uiPriority="60" w:unhideWhenUsed="0"/>
-    <w:lsdException w:name="Light List Accent 6" w:semiHidden="0" w:uiPriority="61" w:unhideWhenUsed="0"/>
-    <w:lsdException w:name="Light Grid Accent 6" w:semiHidden="0" w:uiPriority="62" w:unhideWhenUsed="0"/>
-    <w:lsdException w:name="Medium Shading 1 Accent 6" w:semiHidden="0" w:uiPriority="63" w:unhideWhenUsed="0"/>
-    <w:lsdException w:name="Medium Shading 2 Accent 6" w:semiHidden="0" w:uiPriority="64" w:unhideWhenUsed="0"/>
-    <w:lsdException w:name="Medium List 1 Accent 6" w:semiHidden="0" w:uiPriority="65" w:unhideWhenUsed="0"/>
-    <w:lsdException w:name="Medium List 2 Accent 6" w:semiHidden="0" w:uiPriority="66" w:unhideWhenUsed="0"/>
-    <w:lsdException w:name="Medium Grid 1 Accent 6" w:semiHidden="0" w:uiPriority="67" w:unhideWhenUsed="0"/>
-    <w:lsdException w:name="Medium Grid 2 Accent 6" w:semiHidden="0" w:uiPriority="68" w:unhideWhenUsed="0"/>
-    <w:lsdException w:name="Medium Grid 3 Accent 6" w:semiHidden="0" w:uiPriority="69" w:unhideWhenUsed="0"/>
-    <w:lsdException w:name="Dark List Accent 6" w:semiHidden="0" w:uiPriority="70" w:unhideWhenUsed="0"/>
-    <w:lsdException w:name="Colorful Shading Accent 6" w:semiHidden="0" w:uiPriority="71" w:unhideWhenUsed="0"/>
-    <w:lsdException w:name="Colorful List Accent 6" w:semiHidden="0" w:uiPriority="72" w:unhideWhenUsed="0"/>
-    <w:lsdException w:name="Colorful Grid Accent 6" w:semiHidden="0" w:uiPriority="73" w:unhideWhenUsed="0"/>
-    <w:lsdException w:name="Subtle Emphasis" w:semiHidden="0" w:uiPriority="19" w:unhideWhenUsed="0" w:qFormat="1"/>
-    <w:lsdException w:name="Intense Emphasis" w:semiHidden="0" w:uiPriority="21" w:unhideWhenUsed="0" w:qFormat="1"/>
-    <w:lsdException w:name="Subtle Reference" w:semiHidden="0" w:uiPriority="31" w:unhideWhenUsed="0" w:qFormat="1"/>
-    <w:lsdException w:name="Intense Reference" w:semiHidden="0" w:uiPriority="32" w:unhideWhenUsed="0" w:qFormat="1"/>
-    <w:lsdException w:name="Book Title" w:semiHidden="0" w:uiPriority="33" w:unhideWhenUsed="0" w:qFormat="1"/>
-    <w:lsdException w:name="Bibliography" w:uiPriority="37"/>
-    <w:lsdException w:name="TOC Heading" w:uiPriority="39" w:qFormat="1"/>
-  </w:latentStyles>
-  <w:style w:type="paragraph" w:default="1" w:styleId="Normal">
-    <w:name w:val="Normal"/>
-    <w:qFormat/>
-  </w:style>
-  <w:style w:type="character" w:default="1" w:styleId="DefaultParagraphFont">
-    <w:name w:val="Default Paragraph Font"/>
-    <w:uiPriority w:val="1"/>
-    <w:semiHidden/>
-    <w:unhideWhenUsed/>
-  </w:style>
-  <w:style w:type="table" w:default="1" w:styleId="TableNormal">
-    <w:name w:val="Normal Table"/>
-    <w:uiPriority w:val="99"/>
-    <w:semiHidden/>
-    <w:unhideWhenUsed/>
-    <w:tblPr>
-      <w:tblInd w:w="0" w:type="dxa"/>
-      <w:tblCellMar>
-        <w:top w:w="0" w:type="dxa"/>
-        <w:left w:w="108" w:type="dxa"/>
-        <w:bottom w:w="0" w:type="dxa"/>
-        <w:right w:w="108" w:type="dxa"/>
-      </w:tblCellMar>
-    </w:tblPr>
-  </w:style>
-  <w:style w:type="numbering" w:default="1" w:styleId="NoList">
-    <w:name w:val="No List"/>
-    <w:uiPriority w:val="99"/>
-    <w:semiHidden/>
-    <w:unhideWhenUsed/>
-  </w:style>
-  <w:style w:type="character" w:styleId="Hyperlink">
-    <w:name w:val="Hyperlink"/>
-    <w:basedOn w:val="DefaultParagraphFont"/>
-    <w:uiPriority w:val="99"/>
-    <w:unhideWhenUsed/>
-    <w:rsid w:val="00DD2BB7"/>
-    <w:rPr>
-      <w:color w:val="0000FF" w:themeColor="hyperlink"/>
-      <w:u w:val="single"/>
-    </w:rPr>
-  </w:style>
-  <w:style w:type="character" w:styleId="CommentReference">
-    <w:name w:val="annotation reference"/>
-    <w:basedOn w:val="DefaultParagraphFont"/>
-    <w:uiPriority w:val="99"/>
-    <w:semiHidden/>
-    <w:unhideWhenUsed/>
-    <w:rsid w:val="0055206B"/>
-    <w:rPr>
-      <w:sz w:val="16"/>
-      <w:szCs w:val="16"/>
-    </w:rPr>
-  </w:style>
-  <w:style w:type="paragraph" w:styleId="CommentText">
-    <w:name w:val="annotation text"/>
-    <w:basedOn w:val="Normal"/>
-    <w:link w:val="CommentTextChar"/>
-    <w:uiPriority w:val="99"/>
-    <w:semiHidden/>
-    <w:unhideWhenUsed/>
-    <w:rsid w:val="0055206B"/>
-    <w:pPr>
-      <w:spacing w:line="240" w:lineRule="auto"/>
-    </w:pPr>
-    <w:rPr>
-      <w:sz w:val="20"/>
-      <w:szCs w:val="20"/>
-    </w:rPr>
-  </w:style>
-  <w:style w:type="character" w:customStyle="1" w:styleId="CommentTextChar">
-    <w:name w:val="Comment Text Char"/>
-    <w:basedOn w:val="DefaultParagraphFont"/>
-    <w:link w:val="CommentText"/>
-    <w:uiPriority w:val="99"/>
-    <w:semiHidden/>
-    <w:rsid w:val="0055206B"/>
-    <w:rPr>
-      <w:sz w:val="20"/>
-      <w:szCs w:val="20"/>
-    </w:rPr>
-  </w:style>
-  <w:style w:type="paragraph" w:styleId="CommentSubject">
-    <w:name w:val="annotation subject"/>
-    <w:basedOn w:val="CommentText"/>
-    <w:next w:val="CommentText"/>
-    <w:link w:val="CommentSubjectChar"/>
-    <w:uiPriority w:val="99"/>
-    <w:semiHidden/>
-    <w:unhideWhenUsed/>
-    <w:rsid w:val="0055206B"/>
-    <w:rPr>
-      <w:b/>
-      <w:bCs/>
-    </w:rPr>
-  </w:style>
-  <w:style w:type="character" w:customStyle="1" w:styleId="CommentSubjectChar">
-    <w:name w:val="Comment Subject Char"/>
-    <w:basedOn w:val="CommentTextChar"/>
-    <w:link w:val="CommentSubject"/>
-    <w:uiPriority w:val="99"/>
-    <w:semiHidden/>
-    <w:rsid w:val="0055206B"/>
-    <w:rPr>
-      <w:b/>
-      <w:bCs/>
-      <w:sz w:val="20"/>
-      <w:szCs w:val="20"/>
-    </w:rPr>
-  </w:style>
-  <w:style w:type="paragraph" w:styleId="BalloonText">
-    <w:name w:val="Balloon Text"/>
-    <w:basedOn w:val="Normal"/>
-    <w:link w:val="BalloonTextChar"/>
-    <w:uiPriority w:val="99"/>
-    <w:semiHidden/>
-    <w:unhideWhenUsed/>
-    <w:rsid w:val="0055206B"/>
-    <w:pPr>
-      <w:spacing w:after="0" w:line="240" w:lineRule="auto"/>
-    </w:pPr>
-    <w:rPr>
-      <w:rFonts w:ascii="Segoe UI" w:hAnsi="Segoe UI" w:cs="Segoe UI"/>
-      <w:sz w:val="18"/>
-      <w:szCs w:val="18"/>
-    </w:rPr>
-  </w:style>
-  <w:style w:type="character" w:customStyle="1" w:styleId="BalloonTextChar">
-    <w:name w:val="Balloon Text Char"/>
-    <w:basedOn w:val="DefaultParagraphFont"/>
-    <w:link w:val="BalloonText"/>
-    <w:uiPriority w:val="99"/>
-    <w:semiHidden/>
-    <w:rsid w:val="0055206B"/>
-    <w:rPr>
-      <w:rFonts w:ascii="Segoe UI" w:hAnsi="Segoe UI" w:cs="Segoe UI"/>
-      <w:sz w:val="18"/>
-      <w:szCs w:val="18"/>
-    </w:rPr>
-  </w:style>
-  <w:style w:type="character" w:styleId="FollowedHyperlink">
-    <w:name w:val="FollowedHyperlink"/>
-    <w:basedOn w:val="DefaultParagraphFont"/>
-    <w:uiPriority w:val="99"/>
-    <w:semiHidden/>
-    <w:unhideWhenUsed/>
-    <w:rsid w:val="006D512F"/>
-    <w:rPr>
-      <w:color w:val="800080" w:themeColor="followedHyperlink"/>
-      <w:u w:val="single"/>
-    </w:rPr>
-  </w:style>
-  <w:style w:type="paragraph" w:styleId="Revision">
-    <w:name w:val="Revision"/>
-    <w:hidden/>
-    <w:uiPriority w:val="99"/>
-    <w:semiHidden/>
-    <w:rsid w:val="000A6CFC"/>
-    <w:pPr>
-      <w:spacing w:after="0" w:line="240" w:lineRule="auto"/>
-    </w:pPr>
-  </w:style>
-  <w:style w:type="paragraph" w:styleId="BodyText">
-    <w:name w:val="Body Text"/>
-    <w:basedOn w:val="Normal"/>
-    <w:link w:val="BodyTextChar1"/>
-    <w:semiHidden/>
-    <w:unhideWhenUsed/>
-    <w:rsid w:val="006803C7"/>
-    <w:pPr>
-      <w:spacing w:after="120" w:line="480" w:lineRule="auto"/>
-    </w:pPr>
-    <w:rPr>
-      <w:rFonts w:ascii="Times New Roman" w:hAnsi="Times New Roman"/>
-      <w:sz w:val="24"/>
-      <w:szCs w:val="24"/>
-    </w:rPr>
-  </w:style>
-  <w:style w:type="character" w:customStyle="1" w:styleId="BodyTextChar">
-    <w:name w:val="Body Text Char"/>
-    <w:basedOn w:val="DefaultParagraphFont"/>
-    <w:uiPriority w:val="99"/>
-    <w:semiHidden/>
-    <w:rsid w:val="006803C7"/>
-  </w:style>
-  <w:style w:type="character" w:customStyle="1" w:styleId="BodyTextChar1">
-    <w:name w:val="Body Text Char1"/>
-    <w:basedOn w:val="DefaultParagraphFont"/>
-    <w:link w:val="BodyText"/>
-    <w:semiHidden/>
-    <w:locked/>
-    <w:rsid w:val="006803C7"/>
-    <w:rPr>
-      <w:rFonts w:ascii="Times New Roman" w:hAnsi="Times New Roman"/>
-      <w:sz w:val="24"/>
-      <w:szCs w:val="24"/>
-    </w:rPr>
-  </w:style>
-  <w:style w:type="paragraph" w:styleId="Header">
-    <w:name w:val="header"/>
-    <w:basedOn w:val="Normal"/>
-    <w:link w:val="HeaderChar"/>
-    <w:uiPriority w:val="99"/>
-    <w:unhideWhenUsed/>
-    <w:rsid w:val="00D55D2F"/>
-    <w:pPr>
-      <w:tabs>
-        <w:tab w:val="center" w:pos="4680"/>
-        <w:tab w:val="right" w:pos="9360"/>
-      </w:tabs>
-      <w:spacing w:after="0" w:line="240" w:lineRule="auto"/>
-    </w:pPr>
-  </w:style>
-  <w:style w:type="character" w:customStyle="1" w:styleId="HeaderChar">
-    <w:name w:val="Header Char"/>
-    <w:basedOn w:val="DefaultParagraphFont"/>
-    <w:link w:val="Header"/>
-    <w:uiPriority w:val="99"/>
-    <w:rsid w:val="00D55D2F"/>
-  </w:style>
-  <w:style w:type="paragraph" w:styleId="Footer">
-    <w:name w:val="footer"/>
-    <w:basedOn w:val="Normal"/>
-    <w:link w:val="FooterChar"/>
-    <w:uiPriority w:val="99"/>
-    <w:unhideWhenUsed/>
-    <w:rsid w:val="00D55D2F"/>
-    <w:pPr>
-      <w:tabs>
-        <w:tab w:val="center" w:pos="4680"/>
-        <w:tab w:val="right" w:pos="9360"/>
-      </w:tabs>
-      <w:spacing w:after="0" w:line="240" w:lineRule="auto"/>
-    </w:pPr>
-  </w:style>
-  <w:style w:type="character" w:customStyle="1" w:styleId="FooterChar">
-    <w:name w:val="Footer Char"/>
-    <w:basedOn w:val="DefaultParagraphFont"/>
-    <w:link w:val="Footer"/>
-    <w:uiPriority w:val="99"/>
-    <w:rsid w:val="00D55D2F"/>
-  </w:style>
-</w:styles>
-</file>
-
-<file path=word/stylesWithEffects.xml><?xml version="1.0" encoding="utf-8"?>
-<w:styles xmlns:wpc="http://schemas.microsoft.com/office/word/2010/wordprocessingCanvas" xmlns:mc="http://schemas.openxmlformats.org/markup-compatibility/2006" xmlns:o="urn:schemas-microsoft-com:office:office" xmlns:r="http://schemas.openxmlformats.org/officeDocument/2006/relationships" xmlns:m="http://schemas.openxmlformats.org/officeDocument/2006/math" xmlns:v="urn:schemas-microsoft-com:vml" xmlns:wp14="http://schemas.microsoft.com/office/word/2010/wordprocessingDrawing" xmlns:wp="http://schemas.openxmlformats.org/drawingml/2006/wordprocessingDrawing" xmlns:w10="urn:schemas-microsoft-com:office:word" xmlns:w="http://schemas.openxmlformats.org/wordprocessingml/2006/main" xmlns:w14="http://schemas.microsoft.com/office/word/2010/wordml" xmlns:wpg="http://schemas.microsoft.com/office/word/2010/wordprocessingGroup" xmlns:wpi="http://schemas.microsoft.com/office/word/2010/wordprocessingInk" xmlns:wne="http://schemas.microsoft.com/office/word/2006/wordml" xmlns:wps="http://schemas.microsoft.com/office/word/2010/wordprocessingShape" mc:Ignorable="w14 wp14">
-  <w:docDefaults>
-    <w:rPrDefault>
-      <w:rPr>
-        <w:rFonts w:asciiTheme="minorHAnsi" w:eastAsiaTheme="minorHAnsi" w:hAnsiTheme="minorHAnsi" w:cstheme="minorBidi"/>
-        <w:sz w:val="22"/>
-        <w:szCs w:val="22"/>
-        <w:lang w:val="en-US" w:eastAsia="en-US" w:bidi="ar-SA"/>
-      </w:rPr>
-    </w:rPrDefault>
-    <w:pPrDefault>
-      <w:pPr>
-        <w:spacing w:after="200" w:line="276" w:lineRule="auto"/>
-      </w:pPr>
-    </w:pPrDefault>
-  </w:docDefaults>
-  <w:latentStyles w:defLockedState="0" w:defUIPriority="99" w:defSemiHidden="1" w:defUnhideWhenUsed="1" w:defQFormat="0" w:count="267">
-    <w:lsdException w:name="Normal" w:semiHidden="0" w:uiPriority="0" w:unhideWhenUsed="0" w:qFormat="1"/>
-    <w:lsdException w:name="heading 1" w:semiHidden="0" w:uiPriority="9" w:unhideWhenUsed="0" w:qFormat="1"/>
-    <w:lsdException w:name="heading 2" w:uiPriority="9" w:qFormat="1"/>
-    <w:lsdException w:name="heading 3" w:uiPriority="9" w:qFormat="1"/>
-    <w:lsdException w:name="heading 4" w:uiPriority="9" w:qFormat="1"/>
-    <w:lsdException w:name="heading 5" w:uiPriority="9" w:qFormat="1"/>
-    <w:lsdException w:name="heading 6" w:uiPriority="9" w:qFormat="1"/>
-    <w:lsdException w:name="heading 7" w:uiPriority="9" w:qFormat="1"/>
-    <w:lsdException w:name="heading 8" w:uiPriority="9" w:qFormat="1"/>
-    <w:lsdException w:name="heading 9" w:uiPriority="9" w:qFormat="1"/>
-    <w:lsdException w:name="toc 1" w:uiPriority="39"/>
-    <w:lsdException w:name="toc 2" w:uiPriority="39"/>
-    <w:lsdException w:name="toc 3" w:uiPriority="39"/>
-    <w:lsdException w:name="toc 4" w:uiPriority="39"/>
-    <w:lsdException w:name="toc 5" w:uiPriority="39"/>
-    <w:lsdException w:name="toc 6" w:uiPriority="39"/>
-    <w:lsdException w:name="toc 7" w:uiPriority="39"/>
-    <w:lsdException w:name="toc 8" w:uiPriority="39"/>
-    <w:lsdException w:name="toc 9" w:uiPriority="39"/>
-    <w:lsdException w:name="caption" w:uiPriority="35" w:qFormat="1"/>
-    <w:lsdException w:name="Title" w:semiHidden="0" w:uiPriority="10" w:unhideWhenUsed="0" w:qFormat="1"/>
-    <w:lsdException w:name="Default Paragraph Font" w:uiPriority="1"/>
-    <w:lsdException w:name="Body Text" w:uiPriority="0"/>
-    <w:lsdException w:name="Subtitle" w:semiHidden="0" w:uiPriority="11" w:unhideWhenUsed="0" w:qFormat="1"/>
-    <w:lsdException w:name="Strong" w:semiHidden="0" w:uiPriority="22" w:unhideWhenUsed="0" w:qFormat="1"/>
-    <w:lsdException w:name="Emphasis" w:semiHidden="0" w:uiPriority="20" w:unhideWhenUsed="0" w:qFormat="1"/>
-    <w:lsdException w:name="Table Grid" w:semiHidden="0" w:uiPriority="59" w:unhideWhenUsed="0"/>
-    <w:lsdException w:name="Placeholder Text" w:unhideWhenUsed="0"/>
-    <w:lsdException w:name="No Spacing" w:semiHidden="0" w:uiPriority="1" w:unhideWhenUsed="0" w:qFormat="1"/>
-    <w:lsdException w:name="Light Shading" w:semiHidden="0" w:uiPriority="60" w:unhideWhenUsed="0"/>
-    <w:lsdException w:name="Light List" w:semiHidden="0" w:uiPriority="61" w:unhideWhenUsed="0"/>
-    <w:lsdException w:name="Light Grid" w:semiHidden="0" w:uiPriority="62" w:unhideWhenUsed="0"/>
-    <w:lsdException w:name="Medium Shading 1" w:semiHidden="0" w:uiPriority="63" w:unhideWhenUsed="0"/>
-    <w:lsdException w:name="Medium Shading 2" w:semiHidden="0" w:uiPriority="64" w:unhideWhenUsed="0"/>
-    <w:lsdException w:name="Medium List 1" w:semiHidden="0" w:uiPriority="65" w:unhideWhenUsed="0"/>
-    <w:lsdException w:name="Medium List 2" w:semiHidden="0" w:uiPriority="66" w:unhideWhenUsed="0"/>
-    <w:lsdException w:name="Medium Grid 1" w:semiHidden="0" w:uiPriority="67" w:unhideWhenUsed="0"/>
-    <w:lsdException w:name="Medium Grid 2" w:semiHidden="0" w:uiPriority="68" w:unhideWhenUsed="0"/>
-    <w:lsdException w:name="Medium Grid 3" w:semiHidden="0" w:uiPriority="69" w:unhideWhenUsed="0"/>
-    <w:lsdException w:name="Dark List" w:semiHidden="0" w:uiPriority="70" w:unhideWhenUsed="0"/>
-    <w:lsdException w:name="Colorful Shading" w:semiHidden="0" w:uiPriority="71" w:unhideWhenUsed="0"/>
-    <w:lsdException w:name="Colorful List" w:semiHidden="0" w:uiPriority="72" w:unhideWhenUsed="0"/>
-    <w:lsdException w:name="Colorful Grid" w:semiHidden="0" w:uiPriority="73" w:unhideWhenUsed="0"/>
-    <w:lsdException w:name="Light Shading Accent 1" w:semiHidden="0" w:uiPriority="60" w:unhideWhenUsed="0"/>
-    <w:lsdException w:name="Light List Accent 1" w:semiHidden="0" w:uiPriority="61" w:unhideWhenUsed="0"/>
-    <w:lsdException w:name="Light Grid Accent 1" w:semiHidden="0" w:uiPriority="62" w:unhideWhenUsed="0"/>
-    <w:lsdException w:name="Medium Shading 1 Accent 1" w:semiHidden="0" w:uiPriority="63" w:unhideWhenUsed="0"/>
-    <w:lsdException w:name="Medium Shading 2 Accent 1" w:semiHidden="0" w:uiPriority="64" w:unhideWhenUsed="0"/>
-    <w:lsdException w:name="Medium List 1 Accent 1" w:semiHidden="0" w:uiPriority="65" w:unhideWhenUsed="0"/>
-    <w:lsdException w:name="Revision" w:unhideWhenUsed="0"/>
-    <w:lsdException w:name="List Paragraph" w:semiHidden="0" w:uiPriority="34" w:unhideWhenUsed="0" w:qFormat="1"/>
-    <w:lsdException w:name="Quote" w:semiHidden="0" w:uiPriority="29" w:unhideWhenUsed="0" w:qFormat="1"/>
-    <w:lsdException w:name="Intense Quote" w:semiHidden="0" w:uiPriority="30" w:unhideWhenUsed="0" w:qFormat="1"/>
-    <w:lsdException w:name="Medium List 2 Accent 1" w:semiHidden="0" w:uiPriority="66" w:unhideWhenUsed="0"/>
-    <w:lsdException w:name="Medium Grid 1 Accent 1" w:semiHidden="0" w:uiPriority="67" w:unhideWhenUsed="0"/>
-    <w:lsdException w:name="Medium Grid 2 Accent 1" w:semiHidden="0" w:uiPriority="68" w:unhideWhenUsed="0"/>
-    <w:lsdException w:name="Medium Grid 3 Accent 1" w:semiHidden="0" w:uiPriority="69" w:unhideWhenUsed="0"/>
-    <w:lsdException w:name="Dark List Accent 1" w:semiHidden="0" w:uiPriority="70" w:unhideWhenUsed="0"/>
-    <w:lsdException w:name="Colorful Shading Accent 1" w:semiHidden="0" w:uiPriority="71" w:unhideWhenUsed="0"/>
-    <w:lsdException w:name="Colorful List Accent 1" w:semiHidden="0" w:uiPriority="72" w:unhideWhenUsed="0"/>
-    <w:lsdException w:name="Colorful Grid Accent 1" w:semiHidden="0" w:uiPriority="73" w:unhideWhenUsed="0"/>
-    <w:lsdException w:name="Light Shading Accent 2" w:semiHidden="0" w:uiPriority="60" w:unhideWhenUsed="0"/>
-    <w:lsdException w:name="Light List Accent 2" w:semiHidden="0" w:uiPriority="61" w:unhideWhenUsed="0"/>
-    <w:lsdException w:name="Light Grid Accent 2" w:semiHidden="0" w:uiPriority="62" w:unhideWhenUsed="0"/>
-    <w:lsdException w:name="Medium Shading 1 Accent 2" w:semiHidden="0" w:uiPriority="63" w:unhideWhenUsed="0"/>
-    <w:lsdException w:name="Medium Shading 2 Accent 2" w:semiHidden="0" w:uiPriority="64" w:unhideWhenUsed="0"/>
-    <w:lsdException w:name="Medium List 1 Accent 2" w:semiHidden="0" w:uiPriority="65" w:unhideWhenUsed="0"/>
-    <w:lsdException w:name="Medium List 2 Accent 2" w:semiHidden="0" w:uiPriority="66" w:unhideWhenUsed="0"/>
-    <w:lsdException w:name="Medium Grid 1 Accent 2" w:semiHidden="0" w:uiPriority="67" w:unhideWhenUsed="0"/>
-    <w:lsdException w:name="Medium Grid 2 Accent 2" w:semiHidden="0" w:uiPriority="68" w:unhideWhenUsed="0"/>
-    <w:lsdException w:name="Medium Grid 3 Accent 2" w:semiHidden="0" w:uiPriority="69" w:unhideWhenUsed="0"/>
-    <w:lsdException w:name="Dark List Accent 2" w:semiHidden="0" w:uiPriority="70" w:unhideWhenUsed="0"/>
-    <w:lsdException w:name="Colorful Shading Accent 2" w:semiHidden="0" w:uiPriority="71" w:unhideWhenUsed="0"/>
-    <w:lsdException w:name="Colorful List Accent 2" w:semiHidden="0" w:uiPriority="72" w:unhideWhenUsed="0"/>
-    <w:lsdException w:name="Colorful Grid Accent 2" w:semiHidden="0" w:uiPriority="73" w:unhideWhenUsed="0"/>
-    <w:lsdException w:name="Light Shading Accent 3" w:semiHidden="0" w:uiPriority="60" w:unhideWhenUsed="0"/>
-    <w:lsdException w:name="Light List Accent 3" w:semiHidden="0" w:uiPriority="61" w:unhideWhenUsed="0"/>
-    <w:lsdException w:name="Light Grid Accent 3" w:semiHidden="0" w:uiPriority="62" w:unhideWhenUsed="0"/>
-    <w:lsdException w:name="Medium Shading 1 Accent 3" w:semiHidden="0" w:uiPriority="63" w:unhideWhenUsed="0"/>
-    <w:lsdException w:name="Medium Shading 2 Accent 3" w:semiHidden="0" w:uiPriority="64" w:unhideWhenUsed="0"/>
-    <w:lsdException w:name="Medium List 1 Accent 3" w:semiHidden="0" w:uiPriority="65" w:unhideWhenUsed="0"/>
-    <w:lsdException w:name="Medium List 2 Accent 3" w:semiHidden="0" w:uiPriority="66" w:unhideWhenUsed="0"/>
-    <w:lsdException w:name="Medium Grid 1 Accent 3" w:semiHidden="0" w:uiPriority="67" w:unhideWhenUsed="0"/>
-    <w:lsdException w:name="Medium Grid 2 Accent 3" w:semiHidden="0" w:uiPriority="68" w:unhideWhenUsed="0"/>
-    <w:lsdException w:name="Medium Grid 3 Accent 3" w:semiHidden="0" w:uiPriority="69" w:unhideWhenUsed="0"/>
-    <w:lsdException w:name="Dark List Accent 3" w:semiHidden="0" w:uiPriority="70" w:unhideWhenUsed="0"/>
-    <w:lsdException w:name="Colorful Shading Accent 3" w:semiHidden="0" w:uiPriority="71" w:unhideWhenUsed="0"/>
-    <w:lsdException w:name="Colorful List Accent 3" w:semiHidden="0" w:uiPriority="72" w:unhideWhenUsed="0"/>
-    <w:lsdException w:name="Colorful Grid Accent 3" w:semiHidden="0" w:uiPriority="73" w:unhideWhenUsed="0"/>
-    <w:lsdException w:name="Light Shading Accent 4" w:semiHidden="0" w:uiPriority="60" w:unhideWhenUsed="0"/>
-    <w:lsdException w:name="Light List Accent 4" w:semiHidden="0" w:uiPriority="61" w:unhideWhenUsed="0"/>
-    <w:lsdException w:name="Light Grid Accent 4" w:semiHidden="0" w:uiPriority="62" w:unhideWhenUsed="0"/>
-    <w:lsdException w:name="Medium Shading 1 Accent 4" w:semiHidden="0" w:uiPriority="63" w:unhideWhenUsed="0"/>
-    <w:lsdException w:name="Medium Shading 2 Accent 4" w:semiHidden="0" w:uiPriority="64" w:unhideWhenUsed="0"/>
-    <w:lsdException w:name="Medium List 1 Accent 4" w:semiHidden="0" w:uiPriority="65" w:unhideWhenUsed="0"/>
-    <w:lsdException w:name="Medium List 2 Accent 4" w:semiHidden="0" w:uiPriority="66" w:unhideWhenUsed="0"/>
-    <w:lsdException w:name="Medium Grid 1 Accent 4" w:semiHidden="0" w:uiPriority="67" w:unhideWhenUsed="0"/>
-    <w:lsdException w:name="Medium Grid 2 Accent 4" w:semiHidden="0" w:uiPriority="68" w:unhideWhenUsed="0"/>
-    <w:lsdException w:name="Medium Grid 3 Accent 4" w:semiHidden="0" w:uiPriority="69" w:unhideWhenUsed="0"/>
-    <w:lsdException w:name="Dark List Accent 4" w:semiHidden="0" w:uiPriority="70" w:unhideWhenUsed="0"/>
-    <w:lsdException w:name="Colorful Shading Accent 4" w:semiHidden="0" w:uiPriority="71" w:unhideWhenUsed="0"/>
-    <w:lsdException w:name="Colorful List Accent 4" w:semiHidden="0" w:uiPriority="72" w:unhideWhenUsed="0"/>
-    <w:lsdException w:name="Colorful Grid Accent 4" w:semiHidden="0" w:uiPriority="73" w:unhideWhenUsed="0"/>
-    <w:lsdException w:name="Light Shading Accent 5" w:semiHidden="0" w:uiPriority="60" w:unhideWhenUsed="0"/>
-    <w:lsdException w:name="Light List Accent 5" w:semiHidden="0" w:uiPriority="61" w:unhideWhenUsed="0"/>
-    <w:lsdException w:name="Light Grid Accent 5" w:semiHidden="0" w:uiPriority="62" w:unhideWhenUsed="0"/>
-    <w:lsdException w:name="Medium Shading 1 Accent 5" w:semiHidden="0" w:uiPriority="63" w:unhideWhenUsed="0"/>
-    <w:lsdException w:name="Medium Shading 2 Accent 5" w:semiHidden="0" w:uiPriority="64" w:unhideWhenUsed="0"/>
-    <w:lsdException w:name="Medium List 1 Accent 5" w:semiHidden="0" w:uiPriority="65" w:unhideWhenUsed="0"/>
-    <w:lsdException w:name="Medium List 2 Accent 5" w:semiHidden="0" w:uiPriority="66" w:unhideWhenUsed="0"/>
-    <w:lsdException w:name="Medium Grid 1 Accent 5" w:semiHidden="0" w:uiPriority="67" w:unhideWhenUsed="0"/>
-    <w:lsdException w:name="Medium Grid 2 Accent 5" w:semiHidden="0" w:uiPriority="68" w:unhideWhenUsed="0"/>
-    <w:lsdException w:name="Medium Grid 3 Accent 5" w:semiHidden="0" w:uiPriority="69" w:unhideWhenUsed="0"/>
-    <w:lsdException w:name="Dark List Accent 5" w:semiHidden="0" w:uiPriority="70" w:unhideWhenUsed="0"/>
-    <w:lsdException w:name="Colorful Shading Accent 5" w:semiHidden="0" w:uiPriority="71" w:unhideWhenUsed="0"/>
-    <w:lsdException w:name="Colorful List Accent 5" w:semiHidden="0" w:uiPriority="72" w:unhideWhenUsed="0"/>
-    <w:lsdException w:name="Colorful Grid Accent 5" w:semiHidden="0" w:uiPriority="73" w:unhideWhenUsed="0"/>
-    <w:lsdException w:name="Light Shading Accent 6" w:semiHidden="0" w:uiPriority="60" w:unhideWhenUsed="0"/>
-    <w:lsdException w:name="Light List Accent 6" w:semiHidden="0" w:uiPriority="61" w:unhideWhenUsed="0"/>
-    <w:lsdException w:name="Light Grid Accent 6" w:semiHidden="0" w:uiPriority="62" w:unhideWhenUsed="0"/>
-    <w:lsdException w:name="Medium Shading 1 Accent 6" w:semiHidden="0" w:uiPriority="63" w:unhideWhenUsed="0"/>
-    <w:lsdException w:name="Medium Shading 2 Accent 6" w:semiHidden="0" w:uiPriority="64" w:unhideWhenUsed="0"/>
-    <w:lsdException w:name="Medium List 1 Accent 6" w:semiHidden="0" w:uiPriority="65" w:unhideWhenUsed="0"/>
-    <w:lsdException w:name="Medium List 2 Accent 6" w:semiHidden="0" w:uiPriority="66" w:unhideWhenUsed="0"/>
-    <w:lsdException w:name="Medium Grid 1 Accent 6" w:semiHidden="0" w:uiPriority="67" w:unhideWhenUsed="0"/>
-    <w:lsdException w:name="Medium Grid 2 Accent 6" w:semiHidden="0" w:uiPriority="68" w:unhideWhenUsed="0"/>
-    <w:lsdException w:name="Medium Grid 3 Accent 6" w:semiHidden="0" w:uiPriority="69" w:unhideWhenUsed="0"/>
-    <w:lsdException w:name="Dark List Accent 6" w:semiHidden="0" w:uiPriority="70" w:unhideWhenUsed="0"/>
-    <w:lsdException w:name="Colorful Shading Accent 6" w:semiHidden="0" w:uiPriority="71" w:unhideWhenUsed="0"/>
-    <w:lsdException w:name="Colorful List Accent 6" w:semiHidden="0" w:uiPriority="72" w:unhideWhenUsed="0"/>
-    <w:lsdException w:name="Colorful Grid Accent 6" w:semiHidden="0" w:uiPriority="73" w:unhideWhenUsed="0"/>
-    <w:lsdException w:name="Subtle Emphasis" w:semiHidden="0" w:uiPriority="19" w:unhideWhenUsed="0" w:qFormat="1"/>
-    <w:lsdException w:name="Intense Emphasis" w:semiHidden="0" w:uiPriority="21" w:unhideWhenUsed="0" w:qFormat="1"/>
-    <w:lsdException w:name="Subtle Reference" w:semiHidden="0" w:uiPriority="31" w:unhideWhenUsed="0" w:qFormat="1"/>
-    <w:lsdException w:name="Intense Reference" w:semiHidden="0" w:uiPriority="32" w:unhideWhenUsed="0" w:qFormat="1"/>
-    <w:lsdException w:name="Book Title" w:semiHidden="0" w:uiPriority="33" w:unhideWhenUsed="0" w:qFormat="1"/>
-    <w:lsdException w:name="Bibliography" w:uiPriority="37"/>
-    <w:lsdException w:name="TOC Heading" w:uiPriority="39" w:qFormat="1"/>
+  <w:latentStyles w:defLockedState="0" w:defUIPriority="99" w:defSemiHidden="0" w:defUnhideWhenUsed="0" w:defQFormat="0" w:count="371">
+    <w:lsdException w:name="Normal" w:uiPriority="0" w:qFormat="1"/>
+    <w:lsdException w:name="heading 1" w:uiPriority="9" w:qFormat="1"/>
+    <w:lsdException w:name="heading 2" w:semiHidden="1" w:uiPriority="9" w:unhideWhenUsed="1" w:qFormat="1"/>
+    <w:lsdException w:name="heading 3" w:semiHidden="1" w:uiPriority="9" w:unhideWhenUsed="1" w:qFormat="1"/>
+    <w:lsdException w:name="heading 4" w:semiHidden="1" w:uiPriority="9" w:unhideWhenUsed="1" w:qFormat="1"/>
+    <w:lsdException w:name="heading 5" w:semiHidden="1" w:uiPriority="9" w:unhideWhenUsed="1" w:qFormat="1"/>
+    <w:lsdException w:name="heading 6" w:semiHidden="1" w:uiPriority="9" w:unhideWhenUsed="1" w:qFormat="1"/>
+    <w:lsdException w:name="heading 7" w:semiHidden="1" w:uiPriority="9" w:unhideWhenUsed="1" w:qFormat="1"/>
+    <w:lsdException w:name="heading 8" w:semiHidden="1" w:uiPriority="9" w:unhideWhenUsed="1" w:qFormat="1"/>
+    <w:lsdException w:name="heading 9" w:semiHidden="1" w:uiPriority="9" w:unhideWhenUsed="1" w:qFormat="1"/>
+    <w:lsdException w:name="index 1" w:semiHidden="1" w:unhideWhenUsed="1"/>
+    <w:lsdException w:name="index 2" w:semiHidden="1" w:unhideWhenUsed="1"/>
+    <w:lsdException w:name="index 3" w:semiHidden="1" w:unhideWhenUsed="1"/>
+    <w:lsdException w:name="index 4" w:semiHidden="1" w:unhideWhenUsed="1"/>
+    <w:lsdException w:name="index 5" w:semiHidden="1" w:unhideWhenUsed="1"/>
+    <w:lsdException w:name="index 6" w:semiHidden="1" w:unhideWhenUsed="1"/>
+    <w:lsdException w:name="index 7" w:semiHidden="1" w:unhideWhenUsed="1"/>
+    <w:lsdException w:name="index 8" w:semiHidden="1" w:unhideWhenUsed="1"/>
+    <w:lsdException w:name="index 9" w:semiHidden="1" w:unhideWhenUsed="1"/>
+    <w:lsdException w:name="toc 1" w:semiHidden="1" w:uiPriority="39" w:unhideWhenUsed="1"/>
+    <w:lsdException w:name="toc 2" w:semiHidden="1" w:uiPriority="39" w:unhideWhenUsed="1"/>
+    <w:lsdException w:name="toc 3" w:semiHidden="1" w:uiPriority="39" w:unhideWhenUsed="1"/>
+    <w:lsdException w:name="toc 4" w:semiHidden="1" w:uiPriority="39" w:unhideWhenUsed="1"/>
+    <w:lsdException w:name="toc 5" w:semiHidden="1" w:uiPriority="39" w:unhideWhenUsed="1"/>
+    <w:lsdException w:name="toc 6" w:semiHidden="1" w:uiPriority="39" w:unhideWhenUsed="1"/>
+    <w:lsdException w:name="toc 7" w:semiHidden="1" w:uiPriority="39" w:unhideWhenUsed="1"/>
+    <w:lsdException w:name="toc 8" w:semiHidden="1" w:uiPriority="39" w:unhideWhenUsed="1"/>
+    <w:lsdException w:name="toc 9" w:semiHidden="1" w:uiPriority="39" w:unhideWhenUsed="1"/>
+    <w:lsdException w:name="Normal Indent" w:semiHidden="1" w:unhideWhenUsed="1"/>
+    <w:lsdException w:name="footnote text" w:semiHidden="1" w:unhideWhenUsed="1"/>
+    <w:lsdException w:name="annotation text" w:semiHidden="1" w:unhideWhenUsed="1"/>
+    <w:lsdException w:name="header" w:semiHidden="1" w:unhideWhenUsed="1"/>
+    <w:lsdException w:name="footer" w:semiHidden="1" w:unhideWhenUsed="1"/>
+    <w:lsdException w:name="index heading" w:semiHidden="1" w:unhideWhenUsed="1"/>
+    <w:lsdException w:name="caption" w:semiHidden="1" w:uiPriority="35" w:unhideWhenUsed="1" w:qFormat="1"/>
+    <w:lsdException w:name="table of figures" w:semiHidden="1" w:unhideWhenUsed="1"/>
+    <w:lsdException w:name="envelope address" w:semiHidden="1" w:unhideWhenUsed="1"/>
+    <w:lsdException w:name="envelope return" w:semiHidden="1" w:unhideWhenUsed="1"/>
+    <w:lsdException w:name="footnote reference" w:semiHidden="1" w:unhideWhenUsed="1"/>
+    <w:lsdException w:name="annotation reference" w:semiHidden="1" w:unhideWhenUsed="1"/>
+    <w:lsdException w:name="line number" w:semiHidden="1" w:unhideWhenUsed="1"/>
+    <w:lsdException w:name="page number" w:semiHidden="1" w:unhideWhenUsed="1"/>
+    <w:lsdException w:name="endnote reference" w:semiHidden="1" w:unhideWhenUsed="1"/>
+    <w:lsdException w:name="endnote text" w:semiHidden="1" w:unhideWhenUsed="1"/>
+    <w:lsdException w:name="table of authorities" w:semiHidden="1" w:unhideWhenUsed="1"/>
+    <w:lsdException w:name="macro" w:semiHidden="1" w:unhideWhenUsed="1"/>
+    <w:lsdException w:name="toa heading" w:semiHidden="1" w:unhideWhenUsed="1"/>
+    <w:lsdException w:name="List" w:semiHidden="1" w:unhideWhenUsed="1"/>
+    <w:lsdException w:name="List Bullet" w:semiHidden="1" w:unhideWhenUsed="1"/>
+    <w:lsdException w:name="List Number" w:semiHidden="1" w:unhideWhenUsed="1"/>
+    <w:lsdException w:name="List 2" w:semiHidden="1" w:unhideWhenUsed="1"/>
+    <w:lsdException w:name="List 3" w:semiHidden="1" w:unhideWhenUsed="1"/>
+    <w:lsdException w:name="List 4" w:semiHidden="1" w:unhideWhenUsed="1"/>
+    <w:lsdException w:name="List 5" w:semiHidden="1" w:unhideWhenUsed="1"/>
+    <w:lsdException w:name="List Bullet 2" w:semiHidden="1" w:unhideWhenUsed="1"/>
+    <w:lsdException w:name="List Bullet 3" w:semiHidden="1" w:unhideWhenUsed="1"/>
+    <w:lsdException w:name="List Bullet 4" w:semiHidden="1" w:unhideWhenUsed="1"/>
+    <w:lsdException w:name="List Bullet 5" w:semiHidden="1" w:unhideWhenUsed="1"/>
+    <w:lsdException w:name="List Number 2" w:semiHidden="1" w:unhideWhenUsed="1"/>
+    <w:lsdException w:name="List Number 3" w:semiHidden="1" w:unhideWhenUsed="1"/>
+    <w:lsdException w:name="List Number 4" w:semiHidden="1" w:unhideWhenUsed="1"/>
+    <w:lsdException w:name="List Number 5" w:semiHidden="1" w:unhideWhenUsed="1"/>
+    <w:lsdException w:name="Title" w:uiPriority="10" w:qFormat="1"/>
+    <w:lsdException w:name="Closing" w:semiHidden="1" w:unhideWhenUsed="1"/>
+    <w:lsdException w:name="Signature" w:semiHidden="1" w:unhideWhenUsed="1"/>
+    <w:lsdException w:name="Default Paragraph Font" w:semiHidden="1" w:uiPriority="1" w:unhideWhenUsed="1"/>
+    <w:lsdException w:name="Body Text" w:semiHidden="1" w:uiPriority="0" w:unhideWhenUsed="1"/>
+    <w:lsdException w:name="Body Text Indent" w:semiHidden="1" w:unhideWhenUsed="1"/>
+    <w:lsdException w:name="List Continue" w:semiHidden="1" w:unhideWhenUsed="1"/>
+    <w:lsdException w:name="List Continue 2" w:semiHidden="1" w:unhideWhenUsed="1"/>
+    <w:lsdException w:name="List Continue 3" w:semiHidden="1" w:unhideWhenUsed="1"/>
+    <w:lsdException w:name="List Continue 4" w:semiHidden="1" w:unhideWhenUsed="1"/>
+    <w:lsdException w:name="List Continue 5" w:semiHidden="1" w:unhideWhenUsed="1"/>
+    <w:lsdException w:name="Message Header" w:semiHidden="1" w:unhideWhenUsed="1"/>
+    <w:lsdException w:name="Subtitle" w:uiPriority="11" w:qFormat="1"/>
+    <w:lsdException w:name="Salutation" w:semiHidden="1" w:unhideWhenUsed="1"/>
+    <w:lsdException w:name="Date" w:semiHidden="1" w:unhideWhenUsed="1"/>
+    <w:lsdException w:name="Body Text First Indent" w:semiHidden="1" w:unhideWhenUsed="1"/>
+    <w:lsdException w:name="Body Text First Indent 2" w:semiHidden="1" w:unhideWhenUsed="1"/>
+    <w:lsdException w:name="Note Heading" w:semiHidden="1" w:unhideWhenUsed="1"/>
+    <w:lsdException w:name="Body Text 2" w:semiHidden="1" w:unhideWhenUsed="1"/>
+    <w:lsdException w:name="Body Text 3" w:semiHidden="1" w:unhideWhenUsed="1"/>
+    <w:lsdException w:name="Body Text Indent 2" w:semiHidden="1" w:unhideWhenUsed="1"/>
+    <w:lsdException w:name="Body Text Indent 3" w:semiHidden="1" w:unhideWhenUsed="1"/>
+    <w:lsdException w:name="Block Text" w:semiHidden="1" w:unhideWhenUsed="1"/>
+    <w:lsdException w:name="Hyperlink" w:semiHidden="1" w:unhideWhenUsed="1"/>
+    <w:lsdException w:name="FollowedHyperlink" w:semiHidden="1" w:unhideWhenUsed="1"/>
+    <w:lsdException w:name="Strong" w:uiPriority="22" w:qFormat="1"/>
+    <w:lsdException w:name="Emphasis" w:uiPriority="20" w:qFormat="1"/>
+    <w:lsdException w:name="Document Map" w:semiHidden="1" w:unhideWhenUsed="1"/>
+    <w:lsdException w:name="Plain Text" w:semiHidden="1" w:unhideWhenUsed="1"/>
+    <w:lsdException w:name="E-mail Signature" w:semiHidden="1" w:unhideWhenUsed="1"/>
+    <w:lsdException w:name="HTML Top of Form" w:semiHidden="1" w:unhideWhenUsed="1"/>
+    <w:lsdException w:name="HTML Bottom of Form" w:semiHidden="1" w:unhideWhenUsed="1"/>
+    <w:lsdException w:name="Normal (Web)" w:semiHidden="1" w:unhideWhenUsed="1"/>
+    <w:lsdException w:name="HTML Acronym" w:semiHidden="1" w:unhideWhenUsed="1"/>
+    <w:lsdException w:name="HTML Address" w:semiHidden="1" w:unhideWhenUsed="1"/>
+    <w:lsdException w:name="HTML Cite" w:semiHidden="1" w:unhideWhenUsed="1"/>
+    <w:lsdException w:name="HTML Code" w:semiHidden="1" w:unhideWhenUsed="1"/>
+    <w:lsdException w:name="HTML Definition" w:semiHidden="1" w:unhideWhenUsed="1"/>
+    <w:lsdException w:name="HTML Keyboard" w:semiHidden="1" w:unhideWhenUsed="1"/>
+    <w:lsdException w:name="HTML Preformatted" w:semiHidden="1" w:unhideWhenUsed="1"/>
+    <w:lsdException w:name="HTML Sample" w:semiHidden="1" w:unhideWhenUsed="1"/>
+    <w:lsdException w:name="HTML Typewriter" w:semiHidden="1" w:unhideWhenUsed="1"/>
+    <w:lsdException w:name="HTML Variable" w:semiHidden="1" w:unhideWhenUsed="1"/>
+    <w:lsdException w:name="Normal Table" w:semiHidden="1" w:unhideWhenUsed="1"/>
+    <w:lsdException w:name="annotation subject" w:semiHidden="1" w:unhideWhenUsed="1"/>
+    <w:lsdException w:name="No List" w:semiHidden="1" w:unhideWhenUsed="1"/>
+    <w:lsdException w:name="Outline List 1" w:semiHidden="1" w:unhideWhenUsed="1"/>
+    <w:lsdException w:name="Outline List 2" w:semiHidden="1" w:unhideWhenUsed="1"/>
+    <w:lsdException w:name="Outline List 3" w:semiHidden="1" w:unhideWhenUsed="1"/>
+    <w:lsdException w:name="Table Simple 1" w:semiHidden="1" w:unhideWhenUsed="1"/>
+    <w:lsdException w:name="Table Simple 2" w:semiHidden="1" w:unhideWhenUsed="1"/>
+    <w:lsdException w:name="Table Simple 3" w:semiHidden="1" w:unhideWhenUsed="1"/>
+    <w:lsdException w:name="Table Classic 1" w:semiHidden="1" w:unhideWhenUsed="1"/>
+    <w:lsdException w:name="Table Classic 2" w:semiHidden="1" w:unhideWhenUsed="1"/>
+    <w:lsdException w:name="Table Classic 3" w:semiHidden="1" w:unhideWhenUsed="1"/>
+    <w:lsdException w:name="Table Classic 4" w:semiHidden="1" w:unhideWhenUsed="1"/>
+    <w:lsdException w:name="Table Colorful 1" w:semiHidden="1" w:unhideWhenUsed="1"/>
+    <w:lsdException w:name="Table Colorful 2" w:semiHidden="1" w:unhideWhenUsed="1"/>
+    <w:lsdException w:name="Table Colorful 3" w:semiHidden="1" w:unhideWhenUsed="1"/>
+    <w:lsdException w:name="Table Columns 1" w:semiHidden="1" w:unhideWhenUsed="1"/>
+    <w:lsdException w:name="Table Columns 2" w:semiHidden="1" w:unhideWhenUsed="1"/>
+    <w:lsdException w:name="Table Columns 3" w:semiHidden="1" w:unhideWhenUsed="1"/>
+    <w:lsdException w:name="Table Columns 4" w:semiHidden="1" w:unhideWhenUsed="1"/>
+    <w:lsdException w:name="Table Columns 5" w:semiHidden="1" w:unhideWhenUsed="1"/>
+    <w:lsdException w:name="Table Grid 1" w:semiHidden="1" w:unhideWhenUsed="1"/>
+    <w:lsdException w:name="Table Grid 2" w:semiHidden="1" w:unhideWhenUsed="1"/>
+    <w:lsdException w:name="Table Grid 3" w:semiHidden="1" w:unhideWhenUsed="1"/>
+    <w:lsdException w:name="Table Grid 4" w:semiHidden="1" w:unhideWhenUsed="1"/>
+    <w:lsdException w:name="Table Grid 5" w:semiHidden="1" w:unhideWhenUsed="1"/>
+    <w:lsdException w:name="Table Grid 6" w:semiHidden="1" w:unhideWhenUsed="1"/>
+    <w:lsdException w:name="Table Grid 7" w:semiHidden="1" w:unhideWhenUsed="1"/>
+    <w:lsdException w:name="Table Grid 8" w:semiHidden="1" w:unhideWhenUsed="1"/>
+    <w:lsdException w:name="Table List 1" w:semiHidden="1" w:unhideWhenUsed="1"/>
+    <w:lsdException w:name="Table List 2" w:semiHidden="1" w:unhideWhenUsed="1"/>
+    <w:lsdException w:name="Table List 3" w:semiHidden="1" w:unhideWhenUsed="1"/>
+    <w:lsdException w:name="Table List 4" w:semiHidden="1" w:unhideWhenUsed="1"/>
+    <w:lsdException w:name="Table List 5" w:semiHidden="1" w:unhideWhenUsed="1"/>
+    <w:lsdException w:name="Table List 6" w:semiHidden="1" w:unhideWhenUsed="1"/>
+    <w:lsdException w:name="Table List 7" w:semiHidden="1" w:unhideWhenUsed="1"/>
+    <w:lsdException w:name="Table List 8" w:semiHidden="1" w:unhideWhenUsed="1"/>
+    <w:lsdException w:name="Table 3D effects 1" w:semiHidden="1" w:unhideWhenUsed="1"/>
+    <w:lsdException w:name="Table 3D effects 2" w:semiHidden="1" w:unhideWhenUsed="1"/>
+    <w:lsdException w:name="Table 3D effects 3" w:semiHidden="1" w:unhideWhenUsed="1"/>
+    <w:lsdException w:name="Table Contemporary" w:semiHidden="1" w:unhideWhenUsed="1"/>
+    <w:lsdException w:name="Table Elegant" w:semiHidden="1" w:unhideWhenUsed="1"/>
+    <w:lsdException w:name="Table Professional" w:semiHidden="1" w:unhideWhenUsed="1"/>
+    <w:lsdException w:name="Table Subtle 1" w:semiHidden="1" w:unhideWhenUsed="1"/>
+    <w:lsdException w:name="Table Subtle 2" w:semiHidden="1" w:unhideWhenUsed="1"/>
+    <w:lsdException w:name="Table Web 1" w:semiHidden="1" w:unhideWhenUsed="1"/>
+    <w:lsdException w:name="Table Web 2" w:semiHidden="1" w:unhideWhenUsed="1"/>
+    <w:lsdException w:name="Table Web 3" w:semiHidden="1" w:unhideWhenUsed="1"/>
+    <w:lsdException w:name="Balloon Text" w:semiHidden="1" w:unhideWhenUsed="1"/>
+    <w:lsdException w:name="Table Grid" w:uiPriority="59"/>
+    <w:lsdException w:name="Table Theme" w:semiHidden="1" w:unhideWhenUsed="1"/>
+    <w:lsdException w:name="Placeholder Text" w:semiHidden="1"/>
+    <w:lsdException w:name="No Spacing" w:uiPriority="1" w:qFormat="1"/>
+    <w:lsdException w:name="Light Shading" w:uiPriority="60"/>
+    <w:lsdException w:name="Light List" w:uiPriority="61"/>
+    <w:lsdException w:name="Light Grid" w:uiPriority="62"/>
+    <w:lsdException w:name="Medium Shading 1" w:uiPriority="63"/>
+    <w:lsdException w:name="Medium Shading 2" w:uiPriority="64"/>
+    <w:lsdException w:name="Medium List 1" w:uiPriority="65"/>
+    <w:lsdException w:name="Medium List 2" w:uiPriority="66"/>
+    <w:lsdException w:name="Medium Grid 1" w:uiPriority="67"/>
+    <w:lsdException w:name="Medium Grid 2" w:uiPriority="68"/>
+    <w:lsdException w:name="Medium Grid 3" w:uiPriority="69"/>
+    <w:lsdException w:name="Dark List" w:uiPriority="70"/>
+    <w:lsdException w:name="Colorful Shading" w:uiPriority="71"/>
+    <w:lsdException w:name="Colorful List" w:uiPriority="72"/>
+    <w:lsdException w:name="Colorful Grid" w:uiPriority="73"/>
+    <w:lsdException w:name="Light Shading Accent 1" w:uiPriority="60"/>
+    <w:lsdException w:name="Light List Accent 1" w:uiPriority="61"/>
+    <w:lsdException w:name="Light Grid Accent 1" w:uiPriority="62"/>
+    <w:lsdException w:name="Medium Shading 1 Accent 1" w:uiPriority="63"/>
+    <w:lsdException w:name="Medium Shading 2 Accent 1" w:uiPriority="64"/>
+    <w:lsdException w:name="Medium List 1 Accent 1" w:uiPriority="65"/>
+    <w:lsdException w:name="Revision" w:semiHidden="1"/>
+    <w:lsdException w:name="List Paragraph" w:uiPriority="34" w:qFormat="1"/>
+    <w:lsdException w:name="Quote" w:uiPriority="29" w:qFormat="1"/>
+    <w:lsdException w:name="Intense Quote" w:uiPriority="30" w:qFormat="1"/>
+    <w:lsdException w:name="Medium List 2 Accent 1" w:uiPriority="66"/>
+    <w:lsdException w:name="Medium Grid 1 Accent 1" w:uiPriority="67"/>
+    <w:lsdException w:name="Medium Grid 2 Accent 1" w:uiPriority="68"/>
+    <w:lsdException w:name="Medium Grid 3 Accent 1" w:uiPriority="69"/>
+    <w:lsdException w:name="Dark List Accent 1" w:uiPriority="70"/>
+    <w:lsdException w:name="Colorful Shading Accent 1" w:uiPriority="71"/>
+    <w:lsdException w:name="Colorful List Accent 1" w:uiPriority="72"/>
+    <w:lsdException w:name="Colorful Grid Accent 1" w:uiPriority="73"/>
+    <w:lsdException w:name="Light Shading Accent 2" w:uiPriority="60"/>
+    <w:lsdException w:name="Light List Accent 2" w:uiPriority="61"/>
+    <w:lsdException w:name="Light Grid Accent 2" w:uiPriority="62"/>
+    <w:lsdException w:name="Medium Shading 1 Accent 2" w:uiPriority="63"/>
+    <w:lsdException w:name="Medium Shading 2 Accent 2" w:uiPriority="64"/>
+    <w:lsdException w:name="Medium List 1 Accent 2" w:uiPriority="65"/>
+    <w:lsdException w:name="Medium List 2 Accent 2" w:uiPriority="66"/>
+    <w:lsdException w:name="Medium Grid 1 Accent 2" w:uiPriority="67"/>
+    <w:lsdException w:name="Medium Grid 2 Accent 2" w:uiPriority="68"/>
+    <w:lsdException w:name="Medium Grid 3 Accent 2" w:uiPriority="69"/>
+    <w:lsdException w:name="Dark List Accent 2" w:uiPriority="70"/>
+    <w:lsdException w:name="Colorful Shading Accent 2" w:uiPriority="71"/>
+    <w:lsdException w:name="Colorful List Accent 2" w:uiPriority="72"/>
+    <w:lsdException w:name="Colorful Grid Accent 2" w:uiPriority="73"/>
+    <w:lsdException w:name="Light Shading Accent 3" w:uiPriority="60"/>
+    <w:lsdException w:name="Light List Accent 3" w:uiPriority="61"/>
+    <w:lsdException w:name="Light Grid Accent 3" w:uiPriority="62"/>
+    <w:lsdException w:name="Medium Shading 1 Accent 3" w:uiPriority="63"/>
+    <w:lsdException w:name="Medium Shading 2 Accent 3" w:uiPriority="64"/>
+    <w:lsdException w:name="Medium List 1 Accent 3" w:uiPriority="65"/>
+    <w:lsdException w:name="Medium List 2 Accent 3" w:uiPriority="66"/>
+    <w:lsdException w:name="Medium Grid 1 Accent 3" w:uiPriority="67"/>
+    <w:lsdException w:name="Medium Grid 2 Accent 3" w:uiPriority="68"/>
+    <w:lsdException w:name="Medium Grid 3 Accent 3" w:uiPriority="69"/>
+    <w:lsdException w:name="Dark List Accent 3" w:uiPriority="70"/>
+    <w:lsdException w:name="Colorful Shading Accent 3" w:uiPriority="71"/>
+    <w:lsdException w:name="Colorful List Accent 3" w:uiPriority="72"/>
+    <w:lsdException w:name="Colorful Grid Accent 3" w:uiPriority="73"/>
+    <w:lsdException w:name="Light Shading Accent 4" w:uiPriority="60"/>
+    <w:lsdException w:name="Light List Accent 4" w:uiPriority="61"/>
+    <w:lsdException w:name="Light Grid Accent 4" w:uiPriority="62"/>
+    <w:lsdException w:name="Medium Shading 1 Accent 4" w:uiPriority="63"/>
+    <w:lsdException w:name="Medium Shading 2 Accent 4" w:uiPriority="64"/>
+    <w:lsdException w:name="Medium List 1 Accent 4" w:uiPriority="65"/>
+    <w:lsdException w:name="Medium List 2 Accent 4" w:uiPriority="66"/>
+    <w:lsdException w:name="Medium Grid 1 Accent 4" w:uiPriority="67"/>
+    <w:lsdException w:name="Medium Grid 2 Accent 4" w:uiPriority="68"/>
+    <w:lsdException w:name="Medium Grid 3 Accent 4" w:uiPriority="69"/>
+    <w:lsdException w:name="Dark List Accent 4" w:uiPriority="70"/>
+    <w:lsdException w:name="Colorful Shading Accent 4" w:uiPriority="71"/>
+    <w:lsdException w:name="Colorful List Accent 4" w:uiPriority="72"/>
+    <w:lsdException w:name="Colorful Grid Accent 4" w:uiPriority="73"/>
+    <w:lsdException w:name="Light Shading Accent 5" w:uiPriority="60"/>
+    <w:lsdException w:name="Light List Accent 5" w:uiPriority="61"/>
+    <w:lsdException w:name="Light Grid Accent 5" w:uiPriority="62"/>
+    <w:lsdException w:name="Medium Shading 1 Accent 5" w:uiPriority="63"/>
+    <w:lsdException w:name="Medium Shading 2 Accent 5" w:uiPriority="64"/>
+    <w:lsdException w:name="Medium List 1 Accent 5" w:uiPriority="65"/>
+    <w:lsdException w:name="Medium List 2 Accent 5" w:uiPriority="66"/>
+    <w:lsdException w:name="Medium Grid 1 Accent 5" w:uiPriority="67"/>
+    <w:lsdException w:name="Medium Grid 2 Accent 5" w:uiPriority="68"/>
+    <w:lsdException w:name="Medium Grid 3 Accent 5" w:uiPriority="69"/>
+    <w:lsdException w:name="Dark List Accent 5" w:uiPriority="70"/>
+    <w:lsdException w:name="Colorful Shading Accent 5" w:uiPriority="71"/>
+    <w:lsdException w:name="Colorful List Accent 5" w:uiPriority="72"/>
+    <w:lsdException w:name="Colorful Grid Accent 5" w:uiPriority="73"/>
+    <w:lsdException w:name="Light Shading Accent 6" w:uiPriority="60"/>
+    <w:lsdException w:name="Light List Accent 6" w:uiPriority="61"/>
+    <w:lsdException w:name="Light Grid Accent 6" w:uiPriority="62"/>
+    <w:lsdException w:name="Medium Shading 1 Accent 6" w:uiPriority="63"/>
+    <w:lsdException w:name="Medium Shading 2 Accent 6" w:uiPriority="64"/>
+    <w:lsdException w:name="Medium List 1 Accent 6" w:uiPriority="65"/>
+    <w:lsdException w:name="Medium List 2 Accent 6" w:uiPriority="66"/>
+    <w:lsdException w:name="Medium Grid 1 Accent 6" w:uiPriority="67"/>
+    <w:lsdException w:name="Medium Grid 2 Accent 6" w:uiPriority="68"/>
+    <w:lsdException w:name="Medium Grid 3 Accent 6" w:uiPriority="69"/>
+    <w:lsdException w:name="Dark List Accent 6" w:uiPriority="70"/>
+    <w:lsdException w:name="Colorful Shading Accent 6" w:uiPriority="71"/>
+    <w:lsdException w:name="Colorful List Accent 6" w:uiPriority="72"/>
+    <w:lsdException w:name="Colorful Grid Accent 6" w:uiPriority="73"/>
+    <w:lsdException w:name="Subtle Emphasis" w:uiPriority="19" w:qFormat="1"/>
+    <w:lsdException w:name="Intense Emphasis" w:uiPriority="21" w:qFormat="1"/>
+    <w:lsdException w:name="Subtle Reference" w:uiPriority="31" w:qFormat="1"/>
+    <w:lsdException w:name="Intense Reference" w:uiPriority="32" w:qFormat="1"/>
+    <w:lsdException w:name="Book Title" w:uiPriority="33" w:qFormat="1"/>
+    <w:lsdException w:name="Bibliography" w:semiHidden="1" w:uiPriority="37" w:unhideWhenUsed="1"/>
+    <w:lsdException w:name="TOC Heading" w:semiHidden="1" w:uiPriority="39" w:unhideWhenUsed="1" w:qFormat="1"/>
+    <w:lsdException w:name="Plain Table 1" w:uiPriority="41"/>
+    <w:lsdException w:name="Plain Table 2" w:uiPriority="42"/>
+    <w:lsdException w:name="Plain Table 3" w:uiPriority="43"/>
+    <w:lsdException w:name="Plain Table 4" w:uiPriority="44"/>
+    <w:lsdException w:name="Plain Table 5" w:uiPriority="45"/>
+    <w:lsdException w:name="Grid Table Light" w:uiPriority="40"/>
+    <w:lsdException w:name="Grid Table 1 Light" w:uiPriority="46"/>
+    <w:lsdException w:name="Grid Table 2" w:uiPriority="47"/>
+    <w:lsdException w:name="Grid Table 3" w:uiPriority="48"/>
+    <w:lsdException w:name="Grid Table 4" w:uiPriority="49"/>
+    <w:lsdException w:name="Grid Table 5 Dark" w:uiPriority="50"/>
+    <w:lsdException w:name="Grid Table 6 Colorful" w:uiPriority="51"/>
+    <w:lsdException w:name="Grid Table 7 Colorful" w:uiPriority="52"/>
+    <w:lsdException w:name="Grid Table 1 Light Accent 1" w:uiPriority="46"/>
+    <w:lsdException w:name="Grid Table 2 Accent 1" w:uiPriority="47"/>
+    <w:lsdException w:name="Grid Table 3 Accent 1" w:uiPriority="48"/>
+    <w:lsdException w:name="Grid Table 4 Accent 1" w:uiPriority="49"/>
+    <w:lsdException w:name="Grid Table 5 Dark Accent 1" w:uiPriority="50"/>
+    <w:lsdException w:name="Grid Table 6 Colorful Accent 1" w:uiPriority="51"/>
+    <w:lsdException w:name="Grid Table 7 Colorful Accent 1" w:uiPriority="52"/>
+    <w:lsdException w:name="Grid Table 1 Light Accent 2" w:uiPriority="46"/>
+    <w:lsdException w:name="Grid Table 2 Accent 2" w:uiPriority="47"/>
+    <w:lsdException w:name="Grid Table 3 Accent 2" w:uiPriority="48"/>
+    <w:lsdException w:name="Grid Table 4 Accent 2" w:uiPriority="49"/>
+    <w:lsdException w:name="Grid Table 5 Dark Accent 2" w:uiPriority="50"/>
+    <w:lsdException w:name="Grid Table 6 Colorful Accent 2" w:uiPriority="51"/>
+    <w:lsdException w:name="Grid Table 7 Colorful Accent 2" w:uiPriority="52"/>
+    <w:lsdException w:name="Grid Table 1 Light Accent 3" w:uiPriority="46"/>
+    <w:lsdException w:name="Grid Table 2 Accent 3" w:uiPriority="47"/>
+    <w:lsdException w:name="Grid Table 3 Accent 3" w:uiPriority="48"/>
+    <w:lsdException w:name="Grid Table 4 Accent 3" w:uiPriority="49"/>
+    <w:lsdException w:name="Grid Table 5 Dark Accent 3" w:uiPriority="50"/>
+    <w:lsdException w:name="Grid Table 6 Colorful Accent 3" w:uiPriority="51"/>
+    <w:lsdException w:name="Grid Table 7 Colorful Accent 3" w:uiPriority="52"/>
+    <w:lsdException w:name="Grid Table 1 Light Accent 4" w:uiPriority="46"/>
+    <w:lsdException w:name="Grid Table 2 Accent 4" w:uiPriority="47"/>
+    <w:lsdException w:name="Grid Table 3 Accent 4" w:uiPriority="48"/>
+    <w:lsdException w:name="Grid Table 4 Accent 4" w:uiPriority="49"/>
+    <w:lsdException w:name="Grid Table 5 Dark Accent 4" w:uiPriority="50"/>
+    <w:lsdException w:name="Grid Table 6 Colorful Accent 4" w:uiPriority="51"/>
+    <w:lsdException w:name="Grid Table 7 Colorful Accent 4" w:uiPriority="52"/>
+    <w:lsdException w:name="Grid Table 1 Light Accent 5" w:uiPriority="46"/>
+    <w:lsdException w:name="Grid Table 2 Accent 5" w:uiPriority="47"/>
+    <w:lsdException w:name="Grid Table 3 Accent 5" w:uiPriority="48"/>
+    <w:lsdException w:name="Grid Table 4 Accent 5" w:uiPriority="49"/>
+    <w:lsdException w:name="Grid Table 5 Dark Accent 5" w:uiPriority="50"/>
+    <w:lsdException w:name="Grid Table 6 Colorful Accent 5" w:uiPriority="51"/>
+    <w:lsdException w:name="Grid Table 7 Colorful Accent 5" w:uiPriority="52"/>
+    <w:lsdException w:name="Grid Table 1 Light Accent 6" w:uiPriority="46"/>
+    <w:lsdException w:name="Grid Table 2 Accent 6" w:uiPriority="47"/>
+    <w:lsdException w:name="Grid Table 3 Accent 6" w:uiPriority="48"/>
+    <w:lsdException w:name="Grid Table 4 Accent 6" w:uiPriority="49"/>
+    <w:lsdException w:name="Grid Table 5 Dark Accent 6" w:uiPriority="50"/>
+    <w:lsdException w:name="Grid Table 6 Colorful Accent 6" w:uiPriority="51"/>
+    <w:lsdException w:name="Grid Table 7 Colorful Accent 6" w:uiPriority="52"/>
+    <w:lsdException w:name="List Table 1 Light" w:uiPriority="46"/>
+    <w:lsdException w:name="List Table 2" w:uiPriority="47"/>
+    <w:lsdException w:name="List Table 3" w:uiPriority="48"/>
+    <w:lsdException w:name="List Table 4" w:uiPriority="49"/>
+    <w:lsdException w:name="List Table 5 Dark" w:uiPriority="50"/>
+    <w:lsdException w:name="List Table 6 Colorful" w:uiPriority="51"/>
+    <w:lsdException w:name="List Table 7 Colorful" w:uiPriority="52"/>
+    <w:lsdException w:name="List Table 1 Light Accent 1" w:uiPriority="46"/>
+    <w:lsdException w:name="List Table 2 Accent 1" w:uiPriority="47"/>
+    <w:lsdException w:name="List Table 3 Accent 1" w:uiPriority="48"/>
+    <w:lsdException w:name="List Table 4 Accent 1" w:uiPriority="49"/>
+    <w:lsdException w:name="List Table 5 Dark Accent 1" w:uiPriority="50"/>
+    <w:lsdException w:name="List Table 6 Colorful Accent 1" w:uiPriority="51"/>
+    <w:lsdException w:name="List Table 7 Colorful Accent 1" w:uiPriority="52"/>
+    <w:lsdException w:name="List Table 1 Light Accent 2" w:uiPriority="46"/>
+    <w:lsdException w:name="List Table 2 Accent 2" w:uiPriority="47"/>
+    <w:lsdException w:name="List Table 3 Accent 2" w:uiPriority="48"/>
+    <w:lsdException w:name="List Table 4 Accent 2" w:uiPriority="49"/>
+    <w:lsdException w:name="List Table 5 Dark Accent 2" w:uiPriority="50"/>
+    <w:lsdException w:name="List Table 6 Colorful Accent 2" w:uiPriority="51"/>
+    <w:lsdException w:name="List Table 7 Colorful Accent 2" w:uiPriority="52"/>
+    <w:lsdException w:name="List Table 1 Light Accent 3" w:uiPriority="46"/>
+    <w:lsdException w:name="List Table 2 Accent 3" w:uiPriority="47"/>
+    <w:lsdException w:name="List Table 3 Accent 3" w:uiPriority="48"/>
+    <w:lsdException w:name="List Table 4 Accent 3" w:uiPriority="49"/>
+    <w:lsdException w:name="List Table 5 Dark Accent 3" w:uiPriority="50"/>
+    <w:lsdException w:name="List Table 6 Colorful Accent 3" w:uiPriority="51"/>
+    <w:lsdException w:name="List Table 7 Colorful Accent 3" w:uiPriority="52"/>
+    <w:lsdException w:name="List Table 1 Light Accent 4" w:uiPriority="46"/>
+    <w:lsdException w:name="List Table 2 Accent 4" w:uiPriority="47"/>
+    <w:lsdException w:name="List Table 3 Accent 4" w:uiPriority="48"/>
+    <w:lsdException w:name="List Table 4 Accent 4" w:uiPriority="49"/>
+    <w:lsdException w:name="List Table 5 Dark Accent 4" w:uiPriority="50"/>
+    <w:lsdException w:name="List Table 6 Colorful Accent 4" w:uiPriority="51"/>
+    <w:lsdException w:name="List Table 7 Colorful Accent 4" w:uiPriority="52"/>
+    <w:lsdException w:name="List Table 1 Light Accent 5" w:uiPriority="46"/>
+    <w:lsdException w:name="List Table 2 Accent 5" w:uiPriority="47"/>
+    <w:lsdException w:name="List Table 3 Accent 5" w:uiPriority="48"/>
+    <w:lsdException w:name="List Table 4 Accent 5" w:uiPriority="49"/>
+    <w:lsdException w:name="List Table 5 Dark Accent 5" w:uiPriority="50"/>
+    <w:lsdException w:name="List Table 6 Colorful Accent 5" w:uiPriority="51"/>
+    <w:lsdException w:name="List Table 7 Colorful Accent 5" w:uiPriority="52"/>
+    <w:lsdException w:name="List Table 1 Light Accent 6" w:uiPriority="46"/>
+    <w:lsdException w:name="List Table 2 Accent 6" w:uiPriority="47"/>
+    <w:lsdException w:name="List Table 3 Accent 6" w:uiPriority="48"/>
+    <w:lsdException w:name="List Table 4 Accent 6" w:uiPriority="49"/>
+    <w:lsdException w:name="List Table 5 Dark Accent 6" w:uiPriority="50"/>
+    <w:lsdException w:name="List Table 6 Colorful Accent 6" w:uiPriority="51"/>
+    <w:lsdException w:name="List Table 7 Colorful Accent 6" w:uiPriority="52"/>
   </w:latentStyles>
   <w:style w:type="paragraph" w:default="1" w:styleId="Normal">
     <w:name w:val="Normal"/>

</xml_diff>

<commit_message>
Minor changes, submitted to PeerJ.
</commit_message>
<xml_diff>
--- a/vvg-product-placement.docx
+++ b/vvg-product-placement.docx
@@ -107,15 +107,7 @@
           <w:sz w:val="24"/>
           <w:szCs w:val="24"/>
         </w:rPr>
-        <w:t xml:space="preserve">University of Pennsylvania and </w:t>
-      </w:r>
-      <w:r>
-        <w:rPr>
-          <w:rFonts w:ascii="Times New Roman" w:hAnsi="Times New Roman" w:cs="Times New Roman"/>
-          <w:sz w:val="24"/>
-          <w:szCs w:val="24"/>
-        </w:rPr>
-        <w:t>University of Missouri</w:t>
+        <w:t>University of Pennsylvania</w:t>
       </w:r>
     </w:p>
     <w:p>
@@ -134,7 +126,45 @@
           <w:sz w:val="24"/>
           <w:szCs w:val="24"/>
         </w:rPr>
-        <w:t>Christopher R. Engelhardt and Bruce D. Bartholow</w:t>
+        <w:t>Christopher R. Engelhardt</w:t>
+      </w:r>
+    </w:p>
+    <w:p>
+      <w:pPr>
+        <w:spacing w:after="0" w:line="480" w:lineRule="auto"/>
+        <w:jc w:val="center"/>
+        <w:rPr>
+          <w:rFonts w:ascii="Times New Roman" w:hAnsi="Times New Roman" w:cs="Times New Roman"/>
+          <w:sz w:val="24"/>
+          <w:szCs w:val="24"/>
+        </w:rPr>
+      </w:pPr>
+      <w:r>
+        <w:rPr>
+          <w:rFonts w:ascii="Times New Roman" w:hAnsi="Times New Roman" w:cs="Times New Roman"/>
+          <w:sz w:val="24"/>
+          <w:szCs w:val="24"/>
+        </w:rPr>
+        <w:t>CARFAX, Inc.</w:t>
+      </w:r>
+    </w:p>
+    <w:p>
+      <w:pPr>
+        <w:spacing w:after="0" w:line="480" w:lineRule="auto"/>
+        <w:jc w:val="center"/>
+        <w:rPr>
+          <w:rFonts w:ascii="Times New Roman" w:hAnsi="Times New Roman" w:cs="Times New Roman"/>
+          <w:sz w:val="24"/>
+          <w:szCs w:val="24"/>
+        </w:rPr>
+      </w:pPr>
+      <w:r>
+        <w:rPr>
+          <w:rFonts w:ascii="Times New Roman" w:hAnsi="Times New Roman" w:cs="Times New Roman"/>
+          <w:sz w:val="24"/>
+          <w:szCs w:val="24"/>
+        </w:rPr>
+        <w:t>Bruce D. Bartholow</w:t>
       </w:r>
     </w:p>
     <w:p>
@@ -2847,6 +2877,14 @@
         </w:rPr>
         <w:t xml:space="preserve"> </w:t>
       </w:r>
+      <w:r>
+        <w:rPr>
+          <w:rFonts w:ascii="Times New Roman" w:hAnsi="Times New Roman" w:cs="Times New Roman"/>
+          <w:sz w:val="24"/>
+          <w:szCs w:val="24"/>
+        </w:rPr>
+        <w:t>All provided written consent.</w:t>
+      </w:r>
     </w:p>
     <w:p>
       <w:pPr>
@@ -2921,7 +2959,23 @@
           <w:sz w:val="24"/>
           <w:szCs w:val="24"/>
         </w:rPr>
-        <w:t>review board.</w:t>
+        <w:t>review board</w:t>
+      </w:r>
+      <w:r>
+        <w:rPr>
+          <w:rFonts w:ascii="Times New Roman" w:hAnsi="Times New Roman" w:cs="Times New Roman"/>
+          <w:sz w:val="24"/>
+          <w:szCs w:val="24"/>
+        </w:rPr>
+        <w:t xml:space="preserve"> (Project number 1207000, Review ID 111749)</w:t>
+      </w:r>
+      <w:r>
+        <w:rPr>
+          <w:rFonts w:ascii="Times New Roman" w:hAnsi="Times New Roman" w:cs="Times New Roman"/>
+          <w:sz w:val="24"/>
+          <w:szCs w:val="24"/>
+        </w:rPr>
+        <w:t>.</w:t>
       </w:r>
       <w:r>
         <w:rPr>
@@ -2937,7 +2991,16 @@
           <w:sz w:val="24"/>
           <w:szCs w:val="24"/>
         </w:rPr>
-        <w:t>pants were chiefly White (78%), with some African-American (13%), Asian (3%), and bi-racial (5%) participants. Three percent identified as Latino.</w:t>
+        <w:t xml:space="preserve">pants </w:t>
+      </w:r>
+      <w:r>
+        <w:rPr>
+          <w:rFonts w:ascii="Times New Roman" w:hAnsi="Times New Roman" w:cs="Times New Roman"/>
+          <w:sz w:val="24"/>
+          <w:szCs w:val="24"/>
+        </w:rPr>
+        <w:lastRenderedPageBreak/>
+        <w:t>were chiefly White (78%), with some African-American (13%), Asian (3%), and bi-racial (5%) participants. Three percent identified as Latino.</w:t>
       </w:r>
     </w:p>
     <w:p>
@@ -2978,7 +3041,6 @@
           <w:sz w:val="24"/>
           <w:szCs w:val="24"/>
         </w:rPr>
-        <w:lastRenderedPageBreak/>
         <w:t>The study design was a 2 (Character’s gun: AR-15 or plasma rifle) × 2 (Gun power: strong or poor) between-subjects design.</w:t>
       </w:r>
       <w:r>
@@ -3227,7 +3289,16 @@
           <w:sz w:val="24"/>
           <w:szCs w:val="24"/>
         </w:rPr>
-        <w:t>shoot the player with guns or fireballs. The player had to shoot the enemies, pick up health and ammo power-ups, and make it to the end of each level. If the player took too many wounds, the player’s health would be depleted and the level would have to be attempted again.</w:t>
+        <w:t xml:space="preserve">shoot the player with guns or fireballs. The player had to shoot the enemies, pick up health and ammo power-ups, and make it to the end of </w:t>
+      </w:r>
+      <w:r>
+        <w:rPr>
+          <w:rFonts w:ascii="Times New Roman" w:hAnsi="Times New Roman" w:cs="Times New Roman"/>
+          <w:sz w:val="24"/>
+          <w:szCs w:val="24"/>
+        </w:rPr>
+        <w:lastRenderedPageBreak/>
+        <w:t>each level. If the player took too many wounds, the player’s health would be depleted and the level would have to be attempted again.</w:t>
       </w:r>
     </w:p>
     <w:p>
@@ -3247,7 +3318,6 @@
           <w:sz w:val="24"/>
           <w:szCs w:val="24"/>
         </w:rPr>
-        <w:lastRenderedPageBreak/>
         <w:t>To ensure that participants spent as much time as possible using the gun, l</w:t>
       </w:r>
       <w:r>
@@ -3573,7 +3643,16 @@
           <w:sz w:val="24"/>
           <w:szCs w:val="24"/>
         </w:rPr>
-        <w:t xml:space="preserve">send gobbets of blood into the air and across the walls and floor, and when killed, would </w:t>
+        <w:t xml:space="preserve">send gobbets of blood into the air and across the walls </w:t>
+      </w:r>
+      <w:r>
+        <w:rPr>
+          <w:rFonts w:ascii="Times New Roman" w:hAnsi="Times New Roman" w:cs="Times New Roman"/>
+          <w:sz w:val="24"/>
+          <w:szCs w:val="24"/>
+        </w:rPr>
+        <w:lastRenderedPageBreak/>
+        <w:t xml:space="preserve">and floor, and when killed, would </w:t>
       </w:r>
       <w:r>
         <w:rPr>
@@ -3609,7 +3688,6 @@
           <w:sz w:val="24"/>
           <w:szCs w:val="24"/>
         </w:rPr>
-        <w:lastRenderedPageBreak/>
         <w:t xml:space="preserve">In the </w:t>
       </w:r>
       <w:r>
@@ -4086,7 +4164,16 @@
           <w:sz w:val="24"/>
           <w:szCs w:val="24"/>
         </w:rPr>
-        <w:t>. A last question asked “What is the MOST you would be willing to pay, in dollars, for the AR-15?” Participants wholly uninterested in owning an AR-15 were instructed to write “blank” for this item.</w:t>
+        <w:t xml:space="preserve">. A last question asked “What is the </w:t>
+      </w:r>
+      <w:r>
+        <w:rPr>
+          <w:rFonts w:ascii="Times New Roman" w:hAnsi="Times New Roman" w:cs="Times New Roman"/>
+          <w:sz w:val="24"/>
+          <w:szCs w:val="24"/>
+        </w:rPr>
+        <w:lastRenderedPageBreak/>
+        <w:t>MOST you would be willing to pay, in dollars, for the AR-15?” Participants wholly uninterested in owning an AR-15 were instructed to write “blank” for this item.</w:t>
       </w:r>
     </w:p>
     <w:p>
@@ -4108,7 +4195,6 @@
           <w:sz w:val="24"/>
           <w:szCs w:val="24"/>
         </w:rPr>
-        <w:lastRenderedPageBreak/>
         <w:t>In-game gun desirability.</w:t>
       </w:r>
       <w:r>
@@ -4475,7 +4561,7 @@
           <w:sz w:val="24"/>
           <w:szCs w:val="24"/>
         </w:rPr>
-        <w:t xml:space="preserve">Players who used a powerful and attractive AR-15 were expected to have more positive attitudes towards the real-world AR-15 and possibly stronger pro-gun opinions for public policy, relative to the science-fiction-weapon control. Players who used a weak and unattractive AR-15 were expected to have more negative attitudes towards the real-world AR-15 </w:t>
+        <w:t xml:space="preserve">Players who used a powerful and attractive AR-15 were expected to have more positive attitudes towards the real-world AR-15 and possibly stronger pro-gun opinions for public policy, relative to the science-fiction-weapon control. Players who used a weak and </w:t>
       </w:r>
       <w:r>
         <w:rPr>
@@ -4484,7 +4570,7 @@
           <w:szCs w:val="24"/>
         </w:rPr>
         <w:lastRenderedPageBreak/>
-        <w:t>relative to the science-fiction-weapon control.</w:t>
+        <w:t>unattractive AR-15 were expected to have more negative attitudes towards the real-world AR-15 relative to the science-fiction-weapon control.</w:t>
       </w:r>
       <w:r>
         <w:rPr>
@@ -4730,7 +4816,7 @@
           <w:sz w:val="24"/>
           <w:szCs w:val="24"/>
         </w:rPr>
-        <w:t xml:space="preserve">The third model is an additive model similar to the full model, but it removes the interaction of gun type and gun power. The fourth </w:t>
+        <w:t xml:space="preserve">The third model is an additive model </w:t>
       </w:r>
       <w:r>
         <w:rPr>
@@ -4739,7 +4825,7 @@
           <w:szCs w:val="24"/>
         </w:rPr>
         <w:lastRenderedPageBreak/>
-        <w:t xml:space="preserve">model is the null model, in which no variable predicts the outcome. Comparisons of the second model (full model) against the third model (additive model) </w:t>
+        <w:t xml:space="preserve">similar to the full model, but it removes the interaction of gun type and gun power. The fourth model is the null model, in which no variable predicts the outcome. Comparisons of the second model (full model) against the third model (additive model) </w:t>
       </w:r>
       <w:r>
         <w:rPr>
@@ -6685,6 +6771,945 @@
         </w:rPr>
         <w:br w:type="page"/>
       </w:r>
+    </w:p>
+    <w:p>
+      <w:pPr>
+        <w:spacing w:after="0" w:line="240" w:lineRule="auto"/>
+        <w:rPr>
+          <w:rFonts w:ascii="Times New Roman" w:hAnsi="Times New Roman" w:cs="Times New Roman"/>
+          <w:sz w:val="24"/>
+          <w:szCs w:val="24"/>
+        </w:rPr>
+      </w:pPr>
+      <w:r>
+        <w:rPr>
+          <w:rFonts w:ascii="Times New Roman" w:hAnsi="Times New Roman" w:cs="Times New Roman"/>
+          <w:sz w:val="24"/>
+          <w:szCs w:val="24"/>
+        </w:rPr>
+        <w:lastRenderedPageBreak/>
+        <w:t xml:space="preserve">Table 1. </w:t>
+      </w:r>
+    </w:p>
+    <w:p>
+      <w:pPr>
+        <w:spacing w:after="0" w:line="240" w:lineRule="auto"/>
+        <w:rPr>
+          <w:rFonts w:ascii="Times New Roman" w:hAnsi="Times New Roman" w:cs="Times New Roman"/>
+          <w:i/>
+          <w:sz w:val="24"/>
+          <w:szCs w:val="24"/>
+        </w:rPr>
+      </w:pPr>
+      <w:r>
+        <w:rPr>
+          <w:rFonts w:ascii="Times New Roman" w:hAnsi="Times New Roman" w:cs="Times New Roman"/>
+          <w:i/>
+          <w:sz w:val="24"/>
+          <w:szCs w:val="24"/>
+        </w:rPr>
+        <w:t>Properties of the strong and weak virtual weapons</w:t>
+      </w:r>
+      <w:bookmarkStart w:id="0" w:name="_GoBack"/>
+      <w:bookmarkEnd w:id="0"/>
+      <w:r>
+        <w:rPr>
+          <w:rFonts w:ascii="Times New Roman" w:hAnsi="Times New Roman" w:cs="Times New Roman"/>
+          <w:i/>
+          <w:sz w:val="24"/>
+          <w:szCs w:val="24"/>
+        </w:rPr>
+        <w:t>.</w:t>
+      </w:r>
+    </w:p>
+    <w:p>
+      <w:pPr>
+        <w:spacing w:after="0" w:line="240" w:lineRule="auto"/>
+        <w:rPr>
+          <w:rFonts w:ascii="Times New Roman" w:hAnsi="Times New Roman" w:cs="Times New Roman"/>
+          <w:i/>
+          <w:sz w:val="24"/>
+          <w:szCs w:val="24"/>
+        </w:rPr>
+      </w:pPr>
+    </w:p>
+    <w:tbl>
+      <w:tblPr>
+        <w:tblW w:w="6760" w:type="dxa"/>
+        <w:tblInd w:w="108" w:type="dxa"/>
+        <w:tblLook w:val="04A0" w:firstRow="1" w:lastRow="0" w:firstColumn="1" w:lastColumn="0" w:noHBand="0" w:noVBand="1"/>
+      </w:tblPr>
+      <w:tblGrid>
+        <w:gridCol w:w="3320"/>
+        <w:gridCol w:w="1589"/>
+        <w:gridCol w:w="1851"/>
+      </w:tblGrid>
+      <w:tr>
+        <w:trPr>
+          <w:trHeight w:val="300"/>
+        </w:trPr>
+        <w:tc>
+          <w:tcPr>
+            <w:tcW w:w="3320" w:type="dxa"/>
+            <w:tcBorders>
+              <w:top w:val="nil"/>
+              <w:left w:val="nil"/>
+              <w:bottom w:val="nil"/>
+              <w:right w:val="nil"/>
+            </w:tcBorders>
+            <w:shd w:val="clear" w:color="auto" w:fill="auto"/>
+            <w:noWrap/>
+            <w:vAlign w:val="bottom"/>
+            <w:hideMark/>
+          </w:tcPr>
+          <w:p>
+            <w:pPr>
+              <w:spacing w:after="0" w:line="240" w:lineRule="auto"/>
+              <w:rPr>
+                <w:rFonts w:ascii="Times New Roman" w:eastAsia="Times New Roman" w:hAnsi="Times New Roman" w:cs="Times New Roman"/>
+                <w:sz w:val="24"/>
+                <w:szCs w:val="24"/>
+              </w:rPr>
+            </w:pPr>
+          </w:p>
+        </w:tc>
+        <w:tc>
+          <w:tcPr>
+            <w:tcW w:w="3440" w:type="dxa"/>
+            <w:gridSpan w:val="2"/>
+            <w:tcBorders>
+              <w:top w:val="nil"/>
+              <w:left w:val="nil"/>
+              <w:bottom w:val="nil"/>
+              <w:right w:val="nil"/>
+            </w:tcBorders>
+            <w:shd w:val="clear" w:color="auto" w:fill="auto"/>
+            <w:noWrap/>
+            <w:vAlign w:val="bottom"/>
+            <w:hideMark/>
+          </w:tcPr>
+          <w:p>
+            <w:pPr>
+              <w:spacing w:after="0" w:line="240" w:lineRule="auto"/>
+              <w:jc w:val="center"/>
+              <w:rPr>
+                <w:rFonts w:ascii="Calibri" w:eastAsia="Times New Roman" w:hAnsi="Calibri" w:cs="Times New Roman"/>
+                <w:color w:val="000000"/>
+              </w:rPr>
+            </w:pPr>
+            <w:r>
+              <w:rPr>
+                <w:rFonts w:ascii="Calibri" w:eastAsia="Times New Roman" w:hAnsi="Calibri" w:cs="Times New Roman"/>
+                <w:color w:val="000000"/>
+              </w:rPr>
+              <w:t>Gun Condition</w:t>
+            </w:r>
+          </w:p>
+        </w:tc>
+      </w:tr>
+      <w:tr>
+        <w:trPr>
+          <w:trHeight w:val="300"/>
+        </w:trPr>
+        <w:tc>
+          <w:tcPr>
+            <w:tcW w:w="3320" w:type="dxa"/>
+            <w:tcBorders>
+              <w:top w:val="nil"/>
+              <w:left w:val="nil"/>
+              <w:bottom w:val="nil"/>
+              <w:right w:val="nil"/>
+            </w:tcBorders>
+            <w:shd w:val="clear" w:color="auto" w:fill="auto"/>
+            <w:noWrap/>
+            <w:vAlign w:val="bottom"/>
+            <w:hideMark/>
+          </w:tcPr>
+          <w:p>
+            <w:pPr>
+              <w:spacing w:after="0" w:line="240" w:lineRule="auto"/>
+              <w:jc w:val="center"/>
+              <w:rPr>
+                <w:rFonts w:ascii="Calibri" w:eastAsia="Times New Roman" w:hAnsi="Calibri" w:cs="Times New Roman"/>
+                <w:color w:val="000000"/>
+              </w:rPr>
+            </w:pPr>
+          </w:p>
+        </w:tc>
+        <w:tc>
+          <w:tcPr>
+            <w:tcW w:w="1589" w:type="dxa"/>
+            <w:tcBorders>
+              <w:top w:val="nil"/>
+              <w:left w:val="nil"/>
+              <w:bottom w:val="single" w:sz="4" w:space="0" w:color="auto"/>
+              <w:right w:val="nil"/>
+            </w:tcBorders>
+            <w:shd w:val="clear" w:color="auto" w:fill="auto"/>
+            <w:noWrap/>
+            <w:vAlign w:val="bottom"/>
+            <w:hideMark/>
+          </w:tcPr>
+          <w:p>
+            <w:pPr>
+              <w:spacing w:after="0" w:line="240" w:lineRule="auto"/>
+              <w:jc w:val="center"/>
+              <w:rPr>
+                <w:rFonts w:ascii="Calibri" w:eastAsia="Times New Roman" w:hAnsi="Calibri" w:cs="Times New Roman"/>
+                <w:color w:val="000000"/>
+              </w:rPr>
+            </w:pPr>
+            <w:r>
+              <w:rPr>
+                <w:rFonts w:ascii="Calibri" w:eastAsia="Times New Roman" w:hAnsi="Calibri" w:cs="Times New Roman"/>
+                <w:color w:val="000000"/>
+              </w:rPr>
+              <w:t>Strong</w:t>
+            </w:r>
+          </w:p>
+        </w:tc>
+        <w:tc>
+          <w:tcPr>
+            <w:tcW w:w="1851" w:type="dxa"/>
+            <w:tcBorders>
+              <w:top w:val="nil"/>
+              <w:left w:val="nil"/>
+              <w:bottom w:val="single" w:sz="4" w:space="0" w:color="auto"/>
+              <w:right w:val="nil"/>
+            </w:tcBorders>
+            <w:shd w:val="clear" w:color="auto" w:fill="auto"/>
+            <w:noWrap/>
+            <w:vAlign w:val="bottom"/>
+            <w:hideMark/>
+          </w:tcPr>
+          <w:p>
+            <w:pPr>
+              <w:spacing w:after="0" w:line="240" w:lineRule="auto"/>
+              <w:jc w:val="center"/>
+              <w:rPr>
+                <w:rFonts w:ascii="Calibri" w:eastAsia="Times New Roman" w:hAnsi="Calibri" w:cs="Times New Roman"/>
+                <w:color w:val="000000"/>
+              </w:rPr>
+            </w:pPr>
+            <w:r>
+              <w:rPr>
+                <w:rFonts w:ascii="Calibri" w:eastAsia="Times New Roman" w:hAnsi="Calibri" w:cs="Times New Roman"/>
+                <w:color w:val="000000"/>
+              </w:rPr>
+              <w:t>Weak</w:t>
+            </w:r>
+          </w:p>
+        </w:tc>
+      </w:tr>
+      <w:tr>
+        <w:trPr>
+          <w:trHeight w:val="300"/>
+        </w:trPr>
+        <w:tc>
+          <w:tcPr>
+            <w:tcW w:w="3320" w:type="dxa"/>
+            <w:tcBorders>
+              <w:top w:val="nil"/>
+              <w:left w:val="nil"/>
+              <w:bottom w:val="nil"/>
+              <w:right w:val="nil"/>
+            </w:tcBorders>
+            <w:shd w:val="clear" w:color="auto" w:fill="auto"/>
+            <w:noWrap/>
+            <w:vAlign w:val="bottom"/>
+            <w:hideMark/>
+          </w:tcPr>
+          <w:p>
+            <w:pPr>
+              <w:spacing w:after="0" w:line="240" w:lineRule="auto"/>
+              <w:rPr>
+                <w:rFonts w:ascii="Calibri" w:eastAsia="Times New Roman" w:hAnsi="Calibri" w:cs="Times New Roman"/>
+                <w:color w:val="000000"/>
+              </w:rPr>
+            </w:pPr>
+            <w:r>
+              <w:rPr>
+                <w:rFonts w:ascii="Calibri" w:eastAsia="Times New Roman" w:hAnsi="Calibri" w:cs="Times New Roman"/>
+                <w:color w:val="000000"/>
+              </w:rPr>
+              <w:t>Rate of Fire (rounds per minute)</w:t>
+            </w:r>
+          </w:p>
+        </w:tc>
+        <w:tc>
+          <w:tcPr>
+            <w:tcW w:w="1589" w:type="dxa"/>
+            <w:tcBorders>
+              <w:top w:val="nil"/>
+              <w:left w:val="nil"/>
+              <w:bottom w:val="nil"/>
+              <w:right w:val="nil"/>
+            </w:tcBorders>
+            <w:shd w:val="clear" w:color="auto" w:fill="auto"/>
+            <w:noWrap/>
+            <w:vAlign w:val="bottom"/>
+            <w:hideMark/>
+          </w:tcPr>
+          <w:p>
+            <w:pPr>
+              <w:spacing w:after="0" w:line="240" w:lineRule="auto"/>
+              <w:jc w:val="center"/>
+              <w:rPr>
+                <w:rFonts w:ascii="Calibri" w:eastAsia="Times New Roman" w:hAnsi="Calibri" w:cs="Times New Roman"/>
+                <w:color w:val="000000"/>
+              </w:rPr>
+            </w:pPr>
+            <w:r>
+              <w:rPr>
+                <w:rFonts w:ascii="Calibri" w:eastAsia="Times New Roman" w:hAnsi="Calibri" w:cs="Times New Roman"/>
+                <w:color w:val="000000"/>
+              </w:rPr>
+              <w:t>155</w:t>
+            </w:r>
+          </w:p>
+        </w:tc>
+        <w:tc>
+          <w:tcPr>
+            <w:tcW w:w="1851" w:type="dxa"/>
+            <w:tcBorders>
+              <w:top w:val="nil"/>
+              <w:left w:val="nil"/>
+              <w:bottom w:val="nil"/>
+              <w:right w:val="nil"/>
+            </w:tcBorders>
+            <w:shd w:val="clear" w:color="auto" w:fill="auto"/>
+            <w:noWrap/>
+            <w:vAlign w:val="bottom"/>
+            <w:hideMark/>
+          </w:tcPr>
+          <w:p>
+            <w:pPr>
+              <w:spacing w:after="0" w:line="240" w:lineRule="auto"/>
+              <w:jc w:val="center"/>
+              <w:rPr>
+                <w:rFonts w:ascii="Calibri" w:eastAsia="Times New Roman" w:hAnsi="Calibri" w:cs="Times New Roman"/>
+                <w:color w:val="000000"/>
+              </w:rPr>
+            </w:pPr>
+            <w:r>
+              <w:rPr>
+                <w:rFonts w:ascii="Calibri" w:eastAsia="Times New Roman" w:hAnsi="Calibri" w:cs="Times New Roman"/>
+                <w:color w:val="000000"/>
+              </w:rPr>
+              <w:t>150</w:t>
+            </w:r>
+          </w:p>
+        </w:tc>
+      </w:tr>
+      <w:tr>
+        <w:trPr>
+          <w:trHeight w:val="300"/>
+        </w:trPr>
+        <w:tc>
+          <w:tcPr>
+            <w:tcW w:w="3320" w:type="dxa"/>
+            <w:tcBorders>
+              <w:top w:val="nil"/>
+              <w:left w:val="nil"/>
+              <w:bottom w:val="nil"/>
+              <w:right w:val="nil"/>
+            </w:tcBorders>
+            <w:shd w:val="clear" w:color="auto" w:fill="auto"/>
+            <w:noWrap/>
+            <w:vAlign w:val="bottom"/>
+            <w:hideMark/>
+          </w:tcPr>
+          <w:p>
+            <w:pPr>
+              <w:spacing w:after="0" w:line="240" w:lineRule="auto"/>
+              <w:rPr>
+                <w:rFonts w:ascii="Calibri" w:eastAsia="Times New Roman" w:hAnsi="Calibri" w:cs="Times New Roman"/>
+                <w:color w:val="000000"/>
+              </w:rPr>
+            </w:pPr>
+            <w:r>
+              <w:rPr>
+                <w:rFonts w:ascii="Calibri" w:eastAsia="Times New Roman" w:hAnsi="Calibri" w:cs="Times New Roman"/>
+                <w:color w:val="000000"/>
+              </w:rPr>
+              <w:t>Damage (hit points)</w:t>
+            </w:r>
+          </w:p>
+        </w:tc>
+        <w:tc>
+          <w:tcPr>
+            <w:tcW w:w="1589" w:type="dxa"/>
+            <w:tcBorders>
+              <w:top w:val="nil"/>
+              <w:left w:val="nil"/>
+              <w:bottom w:val="nil"/>
+              <w:right w:val="nil"/>
+            </w:tcBorders>
+            <w:shd w:val="clear" w:color="auto" w:fill="auto"/>
+            <w:noWrap/>
+            <w:vAlign w:val="bottom"/>
+            <w:hideMark/>
+          </w:tcPr>
+          <w:p>
+            <w:pPr>
+              <w:spacing w:after="0" w:line="240" w:lineRule="auto"/>
+              <w:jc w:val="center"/>
+              <w:rPr>
+                <w:rFonts w:ascii="Calibri" w:eastAsia="Times New Roman" w:hAnsi="Calibri" w:cs="Times New Roman"/>
+                <w:color w:val="000000"/>
+              </w:rPr>
+            </w:pPr>
+            <w:r>
+              <w:rPr>
+                <w:rFonts w:ascii="Calibri" w:eastAsia="Times New Roman" w:hAnsi="Calibri" w:cs="Times New Roman"/>
+                <w:color w:val="000000"/>
+              </w:rPr>
+              <w:t>50</w:t>
+            </w:r>
+          </w:p>
+        </w:tc>
+        <w:tc>
+          <w:tcPr>
+            <w:tcW w:w="1851" w:type="dxa"/>
+            <w:tcBorders>
+              <w:top w:val="nil"/>
+              <w:left w:val="nil"/>
+              <w:bottom w:val="nil"/>
+              <w:right w:val="nil"/>
+            </w:tcBorders>
+            <w:shd w:val="clear" w:color="auto" w:fill="auto"/>
+            <w:noWrap/>
+            <w:vAlign w:val="bottom"/>
+            <w:hideMark/>
+          </w:tcPr>
+          <w:p>
+            <w:pPr>
+              <w:spacing w:after="0" w:line="240" w:lineRule="auto"/>
+              <w:jc w:val="center"/>
+              <w:rPr>
+                <w:rFonts w:ascii="Calibri" w:eastAsia="Times New Roman" w:hAnsi="Calibri" w:cs="Times New Roman"/>
+                <w:color w:val="000000"/>
+              </w:rPr>
+            </w:pPr>
+            <w:r>
+              <w:rPr>
+                <w:rFonts w:ascii="Calibri" w:eastAsia="Times New Roman" w:hAnsi="Calibri" w:cs="Times New Roman"/>
+                <w:color w:val="000000"/>
+              </w:rPr>
+              <w:t>14</w:t>
+            </w:r>
+          </w:p>
+        </w:tc>
+      </w:tr>
+      <w:tr>
+        <w:trPr>
+          <w:trHeight w:val="300"/>
+        </w:trPr>
+        <w:tc>
+          <w:tcPr>
+            <w:tcW w:w="3320" w:type="dxa"/>
+            <w:tcBorders>
+              <w:top w:val="nil"/>
+              <w:left w:val="nil"/>
+              <w:bottom w:val="nil"/>
+              <w:right w:val="nil"/>
+            </w:tcBorders>
+            <w:shd w:val="clear" w:color="auto" w:fill="auto"/>
+            <w:noWrap/>
+            <w:vAlign w:val="bottom"/>
+            <w:hideMark/>
+          </w:tcPr>
+          <w:p>
+            <w:pPr>
+              <w:spacing w:after="0" w:line="240" w:lineRule="auto"/>
+              <w:rPr>
+                <w:rFonts w:ascii="Calibri" w:eastAsia="Times New Roman" w:hAnsi="Calibri" w:cs="Times New Roman"/>
+                <w:color w:val="000000"/>
+              </w:rPr>
+            </w:pPr>
+            <w:r>
+              <w:rPr>
+                <w:rFonts w:ascii="Calibri" w:eastAsia="Times New Roman" w:hAnsi="Calibri" w:cs="Times New Roman"/>
+                <w:color w:val="000000"/>
+              </w:rPr>
+              <w:t>Firing Spread (degrees)</w:t>
+            </w:r>
+          </w:p>
+        </w:tc>
+        <w:tc>
+          <w:tcPr>
+            <w:tcW w:w="1589" w:type="dxa"/>
+            <w:tcBorders>
+              <w:top w:val="nil"/>
+              <w:left w:val="nil"/>
+              <w:bottom w:val="nil"/>
+              <w:right w:val="nil"/>
+            </w:tcBorders>
+            <w:shd w:val="clear" w:color="auto" w:fill="auto"/>
+            <w:noWrap/>
+            <w:vAlign w:val="bottom"/>
+            <w:hideMark/>
+          </w:tcPr>
+          <w:p>
+            <w:pPr>
+              <w:spacing w:after="0" w:line="240" w:lineRule="auto"/>
+              <w:jc w:val="center"/>
+              <w:rPr>
+                <w:rFonts w:ascii="Calibri" w:eastAsia="Times New Roman" w:hAnsi="Calibri" w:cs="Times New Roman"/>
+                <w:color w:val="000000"/>
+              </w:rPr>
+            </w:pPr>
+            <w:r>
+              <w:rPr>
+                <w:rFonts w:ascii="Calibri" w:eastAsia="Times New Roman" w:hAnsi="Calibri" w:cs="Times New Roman"/>
+                <w:color w:val="000000"/>
+              </w:rPr>
+              <w:t>0.25</w:t>
+            </w:r>
+          </w:p>
+        </w:tc>
+        <w:tc>
+          <w:tcPr>
+            <w:tcW w:w="1851" w:type="dxa"/>
+            <w:tcBorders>
+              <w:top w:val="nil"/>
+              <w:left w:val="nil"/>
+              <w:bottom w:val="nil"/>
+              <w:right w:val="nil"/>
+            </w:tcBorders>
+            <w:shd w:val="clear" w:color="auto" w:fill="auto"/>
+            <w:noWrap/>
+            <w:vAlign w:val="bottom"/>
+            <w:hideMark/>
+          </w:tcPr>
+          <w:p>
+            <w:pPr>
+              <w:spacing w:after="0" w:line="240" w:lineRule="auto"/>
+              <w:jc w:val="center"/>
+              <w:rPr>
+                <w:rFonts w:ascii="Calibri" w:eastAsia="Times New Roman" w:hAnsi="Calibri" w:cs="Times New Roman"/>
+                <w:color w:val="000000"/>
+              </w:rPr>
+            </w:pPr>
+            <w:r>
+              <w:rPr>
+                <w:rFonts w:ascii="Calibri" w:eastAsia="Times New Roman" w:hAnsi="Calibri" w:cs="Times New Roman"/>
+                <w:color w:val="000000"/>
+              </w:rPr>
+              <w:t>6</w:t>
+            </w:r>
+          </w:p>
+        </w:tc>
+      </w:tr>
+      <w:tr>
+        <w:trPr>
+          <w:trHeight w:val="300"/>
+        </w:trPr>
+        <w:tc>
+          <w:tcPr>
+            <w:tcW w:w="3320" w:type="dxa"/>
+            <w:tcBorders>
+              <w:top w:val="nil"/>
+              <w:left w:val="nil"/>
+              <w:bottom w:val="nil"/>
+              <w:right w:val="nil"/>
+            </w:tcBorders>
+            <w:shd w:val="clear" w:color="auto" w:fill="auto"/>
+            <w:noWrap/>
+            <w:vAlign w:val="bottom"/>
+            <w:hideMark/>
+          </w:tcPr>
+          <w:p>
+            <w:pPr>
+              <w:spacing w:after="0" w:line="240" w:lineRule="auto"/>
+              <w:rPr>
+                <w:rFonts w:ascii="Calibri" w:eastAsia="Times New Roman" w:hAnsi="Calibri" w:cs="Times New Roman"/>
+                <w:color w:val="000000"/>
+              </w:rPr>
+            </w:pPr>
+            <w:r>
+              <w:rPr>
+                <w:rFonts w:ascii="Calibri" w:eastAsia="Times New Roman" w:hAnsi="Calibri" w:cs="Times New Roman"/>
+                <w:color w:val="000000"/>
+              </w:rPr>
+              <w:t>Report</w:t>
+            </w:r>
+          </w:p>
+        </w:tc>
+        <w:tc>
+          <w:tcPr>
+            <w:tcW w:w="1589" w:type="dxa"/>
+            <w:tcBorders>
+              <w:top w:val="nil"/>
+              <w:left w:val="nil"/>
+              <w:bottom w:val="nil"/>
+              <w:right w:val="nil"/>
+            </w:tcBorders>
+            <w:shd w:val="clear" w:color="auto" w:fill="auto"/>
+            <w:noWrap/>
+            <w:vAlign w:val="bottom"/>
+            <w:hideMark/>
+          </w:tcPr>
+          <w:p>
+            <w:pPr>
+              <w:spacing w:after="0" w:line="240" w:lineRule="auto"/>
+              <w:jc w:val="center"/>
+              <w:rPr>
+                <w:rFonts w:ascii="Calibri" w:eastAsia="Times New Roman" w:hAnsi="Calibri" w:cs="Times New Roman"/>
+                <w:color w:val="000000"/>
+              </w:rPr>
+            </w:pPr>
+            <w:r>
+              <w:rPr>
+                <w:rFonts w:ascii="Calibri" w:eastAsia="Times New Roman" w:hAnsi="Calibri" w:cs="Times New Roman"/>
+                <w:color w:val="000000"/>
+              </w:rPr>
+              <w:t>Loud</w:t>
+            </w:r>
+          </w:p>
+        </w:tc>
+        <w:tc>
+          <w:tcPr>
+            <w:tcW w:w="1851" w:type="dxa"/>
+            <w:tcBorders>
+              <w:top w:val="nil"/>
+              <w:left w:val="nil"/>
+              <w:bottom w:val="nil"/>
+              <w:right w:val="nil"/>
+            </w:tcBorders>
+            <w:shd w:val="clear" w:color="auto" w:fill="auto"/>
+            <w:noWrap/>
+            <w:vAlign w:val="bottom"/>
+            <w:hideMark/>
+          </w:tcPr>
+          <w:p>
+            <w:pPr>
+              <w:spacing w:after="0" w:line="240" w:lineRule="auto"/>
+              <w:jc w:val="center"/>
+              <w:rPr>
+                <w:rFonts w:ascii="Calibri" w:eastAsia="Times New Roman" w:hAnsi="Calibri" w:cs="Times New Roman"/>
+                <w:color w:val="000000"/>
+              </w:rPr>
+            </w:pPr>
+            <w:r>
+              <w:rPr>
+                <w:rFonts w:ascii="Calibri" w:eastAsia="Times New Roman" w:hAnsi="Calibri" w:cs="Times New Roman"/>
+                <w:color w:val="000000"/>
+              </w:rPr>
+              <w:t>Modest</w:t>
+            </w:r>
+          </w:p>
+        </w:tc>
+      </w:tr>
+      <w:tr>
+        <w:trPr>
+          <w:trHeight w:val="300"/>
+        </w:trPr>
+        <w:tc>
+          <w:tcPr>
+            <w:tcW w:w="3320" w:type="dxa"/>
+            <w:tcBorders>
+              <w:top w:val="nil"/>
+              <w:left w:val="nil"/>
+              <w:bottom w:val="nil"/>
+              <w:right w:val="nil"/>
+            </w:tcBorders>
+            <w:shd w:val="clear" w:color="auto" w:fill="auto"/>
+            <w:noWrap/>
+            <w:vAlign w:val="bottom"/>
+            <w:hideMark/>
+          </w:tcPr>
+          <w:p>
+            <w:pPr>
+              <w:spacing w:after="0" w:line="240" w:lineRule="auto"/>
+              <w:rPr>
+                <w:rFonts w:ascii="Calibri" w:eastAsia="Times New Roman" w:hAnsi="Calibri" w:cs="Times New Roman"/>
+                <w:color w:val="000000"/>
+              </w:rPr>
+            </w:pPr>
+            <w:r>
+              <w:rPr>
+                <w:rFonts w:ascii="Calibri" w:eastAsia="Times New Roman" w:hAnsi="Calibri" w:cs="Times New Roman"/>
+                <w:color w:val="000000"/>
+              </w:rPr>
+              <w:t>Screen shake</w:t>
+            </w:r>
+          </w:p>
+        </w:tc>
+        <w:tc>
+          <w:tcPr>
+            <w:tcW w:w="1589" w:type="dxa"/>
+            <w:tcBorders>
+              <w:top w:val="nil"/>
+              <w:left w:val="nil"/>
+              <w:bottom w:val="nil"/>
+              <w:right w:val="nil"/>
+            </w:tcBorders>
+            <w:shd w:val="clear" w:color="auto" w:fill="auto"/>
+            <w:noWrap/>
+            <w:vAlign w:val="bottom"/>
+            <w:hideMark/>
+          </w:tcPr>
+          <w:p>
+            <w:pPr>
+              <w:spacing w:after="0" w:line="240" w:lineRule="auto"/>
+              <w:jc w:val="center"/>
+              <w:rPr>
+                <w:rFonts w:ascii="Calibri" w:eastAsia="Times New Roman" w:hAnsi="Calibri" w:cs="Times New Roman"/>
+                <w:color w:val="000000"/>
+              </w:rPr>
+            </w:pPr>
+            <w:r>
+              <w:rPr>
+                <w:rFonts w:ascii="Calibri" w:eastAsia="Times New Roman" w:hAnsi="Calibri" w:cs="Times New Roman"/>
+                <w:color w:val="000000"/>
+              </w:rPr>
+              <w:t>Yes</w:t>
+            </w:r>
+          </w:p>
+        </w:tc>
+        <w:tc>
+          <w:tcPr>
+            <w:tcW w:w="1851" w:type="dxa"/>
+            <w:tcBorders>
+              <w:top w:val="nil"/>
+              <w:left w:val="nil"/>
+              <w:bottom w:val="nil"/>
+              <w:right w:val="nil"/>
+            </w:tcBorders>
+            <w:shd w:val="clear" w:color="auto" w:fill="auto"/>
+            <w:noWrap/>
+            <w:vAlign w:val="bottom"/>
+            <w:hideMark/>
+          </w:tcPr>
+          <w:p>
+            <w:pPr>
+              <w:spacing w:after="0" w:line="240" w:lineRule="auto"/>
+              <w:jc w:val="center"/>
+              <w:rPr>
+                <w:rFonts w:ascii="Calibri" w:eastAsia="Times New Roman" w:hAnsi="Calibri" w:cs="Times New Roman"/>
+                <w:color w:val="000000"/>
+              </w:rPr>
+            </w:pPr>
+            <w:r>
+              <w:rPr>
+                <w:rFonts w:ascii="Calibri" w:eastAsia="Times New Roman" w:hAnsi="Calibri" w:cs="Times New Roman"/>
+                <w:color w:val="000000"/>
+              </w:rPr>
+              <w:t>No</w:t>
+            </w:r>
+          </w:p>
+        </w:tc>
+      </w:tr>
+      <w:tr>
+        <w:trPr>
+          <w:trHeight w:val="300"/>
+        </w:trPr>
+        <w:tc>
+          <w:tcPr>
+            <w:tcW w:w="3320" w:type="dxa"/>
+            <w:tcBorders>
+              <w:top w:val="nil"/>
+              <w:left w:val="nil"/>
+              <w:bottom w:val="nil"/>
+              <w:right w:val="nil"/>
+            </w:tcBorders>
+            <w:shd w:val="clear" w:color="auto" w:fill="auto"/>
+            <w:noWrap/>
+            <w:vAlign w:val="bottom"/>
+            <w:hideMark/>
+          </w:tcPr>
+          <w:p>
+            <w:pPr>
+              <w:spacing w:after="0" w:line="240" w:lineRule="auto"/>
+              <w:rPr>
+                <w:rFonts w:ascii="Calibri" w:eastAsia="Times New Roman" w:hAnsi="Calibri" w:cs="Times New Roman"/>
+                <w:color w:val="000000"/>
+              </w:rPr>
+            </w:pPr>
+            <w:r>
+              <w:rPr>
+                <w:rFonts w:ascii="Calibri" w:eastAsia="Times New Roman" w:hAnsi="Calibri" w:cs="Times New Roman"/>
+                <w:color w:val="000000"/>
+              </w:rPr>
+              <w:t>Muzzle flash</w:t>
+            </w:r>
+          </w:p>
+        </w:tc>
+        <w:tc>
+          <w:tcPr>
+            <w:tcW w:w="1589" w:type="dxa"/>
+            <w:tcBorders>
+              <w:top w:val="nil"/>
+              <w:left w:val="nil"/>
+              <w:bottom w:val="nil"/>
+              <w:right w:val="nil"/>
+            </w:tcBorders>
+            <w:shd w:val="clear" w:color="auto" w:fill="auto"/>
+            <w:noWrap/>
+            <w:vAlign w:val="bottom"/>
+            <w:hideMark/>
+          </w:tcPr>
+          <w:p>
+            <w:pPr>
+              <w:spacing w:after="0" w:line="240" w:lineRule="auto"/>
+              <w:jc w:val="center"/>
+              <w:rPr>
+                <w:rFonts w:ascii="Calibri" w:eastAsia="Times New Roman" w:hAnsi="Calibri" w:cs="Times New Roman"/>
+                <w:color w:val="000000"/>
+              </w:rPr>
+            </w:pPr>
+            <w:r>
+              <w:rPr>
+                <w:rFonts w:ascii="Calibri" w:eastAsia="Times New Roman" w:hAnsi="Calibri" w:cs="Times New Roman"/>
+                <w:color w:val="000000"/>
+              </w:rPr>
+              <w:t>Yes</w:t>
+            </w:r>
+          </w:p>
+        </w:tc>
+        <w:tc>
+          <w:tcPr>
+            <w:tcW w:w="1851" w:type="dxa"/>
+            <w:tcBorders>
+              <w:top w:val="nil"/>
+              <w:left w:val="nil"/>
+              <w:bottom w:val="nil"/>
+              <w:right w:val="nil"/>
+            </w:tcBorders>
+            <w:shd w:val="clear" w:color="auto" w:fill="auto"/>
+            <w:noWrap/>
+            <w:vAlign w:val="bottom"/>
+            <w:hideMark/>
+          </w:tcPr>
+          <w:p>
+            <w:pPr>
+              <w:spacing w:after="0" w:line="240" w:lineRule="auto"/>
+              <w:jc w:val="center"/>
+              <w:rPr>
+                <w:rFonts w:ascii="Calibri" w:eastAsia="Times New Roman" w:hAnsi="Calibri" w:cs="Times New Roman"/>
+                <w:color w:val="000000"/>
+              </w:rPr>
+            </w:pPr>
+            <w:r>
+              <w:rPr>
+                <w:rFonts w:ascii="Calibri" w:eastAsia="Times New Roman" w:hAnsi="Calibri" w:cs="Times New Roman"/>
+                <w:color w:val="000000"/>
+              </w:rPr>
+              <w:t>No</w:t>
+            </w:r>
+          </w:p>
+        </w:tc>
+      </w:tr>
+      <w:tr>
+        <w:trPr>
+          <w:trHeight w:val="300"/>
+        </w:trPr>
+        <w:tc>
+          <w:tcPr>
+            <w:tcW w:w="3320" w:type="dxa"/>
+            <w:tcBorders>
+              <w:top w:val="nil"/>
+              <w:left w:val="nil"/>
+              <w:bottom w:val="nil"/>
+              <w:right w:val="nil"/>
+            </w:tcBorders>
+            <w:shd w:val="clear" w:color="auto" w:fill="auto"/>
+            <w:noWrap/>
+            <w:vAlign w:val="bottom"/>
+            <w:hideMark/>
+          </w:tcPr>
+          <w:p>
+            <w:pPr>
+              <w:spacing w:after="0" w:line="240" w:lineRule="auto"/>
+              <w:rPr>
+                <w:rFonts w:ascii="Calibri" w:eastAsia="Times New Roman" w:hAnsi="Calibri" w:cs="Times New Roman"/>
+                <w:color w:val="000000"/>
+              </w:rPr>
+            </w:pPr>
+            <w:r>
+              <w:rPr>
+                <w:rFonts w:ascii="Calibri" w:eastAsia="Times New Roman" w:hAnsi="Calibri" w:cs="Times New Roman"/>
+                <w:color w:val="000000"/>
+              </w:rPr>
+              <w:t>Enemies dismembered</w:t>
+            </w:r>
+          </w:p>
+        </w:tc>
+        <w:tc>
+          <w:tcPr>
+            <w:tcW w:w="1589" w:type="dxa"/>
+            <w:tcBorders>
+              <w:top w:val="nil"/>
+              <w:left w:val="nil"/>
+              <w:bottom w:val="nil"/>
+              <w:right w:val="nil"/>
+            </w:tcBorders>
+            <w:shd w:val="clear" w:color="auto" w:fill="auto"/>
+            <w:noWrap/>
+            <w:vAlign w:val="bottom"/>
+            <w:hideMark/>
+          </w:tcPr>
+          <w:p>
+            <w:pPr>
+              <w:spacing w:after="0" w:line="240" w:lineRule="auto"/>
+              <w:jc w:val="center"/>
+              <w:rPr>
+                <w:rFonts w:ascii="Calibri" w:eastAsia="Times New Roman" w:hAnsi="Calibri" w:cs="Times New Roman"/>
+                <w:color w:val="000000"/>
+              </w:rPr>
+            </w:pPr>
+            <w:r>
+              <w:rPr>
+                <w:rFonts w:ascii="Calibri" w:eastAsia="Times New Roman" w:hAnsi="Calibri" w:cs="Times New Roman"/>
+                <w:color w:val="000000"/>
+              </w:rPr>
+              <w:t>Yes</w:t>
+            </w:r>
+          </w:p>
+        </w:tc>
+        <w:tc>
+          <w:tcPr>
+            <w:tcW w:w="1851" w:type="dxa"/>
+            <w:tcBorders>
+              <w:top w:val="nil"/>
+              <w:left w:val="nil"/>
+              <w:bottom w:val="nil"/>
+              <w:right w:val="nil"/>
+            </w:tcBorders>
+            <w:shd w:val="clear" w:color="auto" w:fill="auto"/>
+            <w:noWrap/>
+            <w:vAlign w:val="bottom"/>
+            <w:hideMark/>
+          </w:tcPr>
+          <w:p>
+            <w:pPr>
+              <w:spacing w:after="0" w:line="240" w:lineRule="auto"/>
+              <w:jc w:val="center"/>
+              <w:rPr>
+                <w:rFonts w:ascii="Calibri" w:eastAsia="Times New Roman" w:hAnsi="Calibri" w:cs="Times New Roman"/>
+                <w:color w:val="000000"/>
+              </w:rPr>
+            </w:pPr>
+            <w:r>
+              <w:rPr>
+                <w:rFonts w:ascii="Calibri" w:eastAsia="Times New Roman" w:hAnsi="Calibri" w:cs="Times New Roman"/>
+                <w:color w:val="000000"/>
+              </w:rPr>
+              <w:t>No</w:t>
+            </w:r>
+          </w:p>
+        </w:tc>
+      </w:tr>
+    </w:tbl>
+    <w:p>
+      <w:pPr>
+        <w:rPr>
+          <w:rFonts w:ascii="Times New Roman" w:hAnsi="Times New Roman" w:cs="Times New Roman"/>
+          <w:sz w:val="24"/>
+          <w:szCs w:val="24"/>
+        </w:rPr>
+      </w:pPr>
     </w:p>
     <w:p>
       <w:pPr>
@@ -7828,18 +8853,7 @@
           <w:sz w:val="24"/>
           <w:szCs w:val="24"/>
         </w:rPr>
-        <w:t>their exposure to vi</w:t>
-      </w:r>
-      <w:bookmarkStart w:id="0" w:name="_GoBack"/>
-      <w:bookmarkEnd w:id="0"/>
-      <w:r>
-        <w:rPr>
-          <w:rFonts w:ascii="Times New Roman" w:hAnsi="Times New Roman" w:cs="Times New Roman"/>
-          <w:i/>
-          <w:sz w:val="24"/>
-          <w:szCs w:val="24"/>
-        </w:rPr>
-        <w:t>olent media</w:t>
+        <w:t>their exposure to violent media</w:t>
       </w:r>
       <w:r>
         <w:rPr>
@@ -8003,7 +9017,7 @@
             <w:sz w:val="24"/>
             <w:szCs w:val="24"/>
           </w:rPr>
-          <w:t>27</w:t>
+          <w:t>24</w:t>
         </w:r>
         <w:r>
           <w:rPr>

</xml_diff>

<commit_message>
Some boilerplate for RSOS.
</commit_message>
<xml_diff>
--- a/vvg-product-placement.docx
+++ b/vvg-product-placement.docx
@@ -390,23 +390,15 @@
           <w:sz w:val="24"/>
           <w:szCs w:val="24"/>
         </w:rPr>
-        <w:t>One hundred seventy-six</w:t>
-      </w:r>
-      <w:r>
-        <w:rPr>
-          <w:rFonts w:ascii="Times New Roman" w:hAnsi="Times New Roman" w:cs="Times New Roman"/>
-          <w:sz w:val="24"/>
-          <w:szCs w:val="24"/>
-        </w:rPr>
-        <w:t xml:space="preserve"> </w:t>
-      </w:r>
-      <w:r>
-        <w:rPr>
-          <w:rFonts w:ascii="Times New Roman" w:hAnsi="Times New Roman" w:cs="Times New Roman"/>
-          <w:sz w:val="24"/>
-          <w:szCs w:val="24"/>
-        </w:rPr>
-        <w:t>college undergrad</w:t>
+        <w:t>C</w:t>
+      </w:r>
+      <w:r>
+        <w:rPr>
+          <w:rFonts w:ascii="Times New Roman" w:hAnsi="Times New Roman" w:cs="Times New Roman"/>
+          <w:sz w:val="24"/>
+          <w:szCs w:val="24"/>
+        </w:rPr>
+        <w:t>ollege undergrad</w:t>
       </w:r>
       <w:r>
         <w:rPr>
@@ -422,7 +414,23 @@
           <w:sz w:val="24"/>
           <w:szCs w:val="24"/>
         </w:rPr>
-        <w:t xml:space="preserve">s played one of four modified video games in a 2 (Gun: AR-15 or science-fiction control) × 2 (Gun power: strong or weak) between-subjects design. Despite </w:t>
+        <w:t xml:space="preserve">s </w:t>
+      </w:r>
+      <w:r>
+        <w:rPr>
+          <w:rFonts w:ascii="Times New Roman" w:hAnsi="Times New Roman" w:cs="Times New Roman"/>
+          <w:sz w:val="24"/>
+          <w:szCs w:val="24"/>
+        </w:rPr>
+        <w:t xml:space="preserve">(N = 176) </w:t>
+      </w:r>
+      <w:r>
+        <w:rPr>
+          <w:rFonts w:ascii="Times New Roman" w:hAnsi="Times New Roman" w:cs="Times New Roman"/>
+          <w:sz w:val="24"/>
+          <w:szCs w:val="24"/>
+        </w:rPr>
+        <w:t xml:space="preserve">played one of four modified video games in a 2 (Gun: AR-15 or science-fiction control) × 2 (Gun power: strong or weak) between-subjects design. Despite </w:t>
       </w:r>
       <w:r>
         <w:rPr>
@@ -1168,8 +1176,6 @@
         </w:rPr>
         <w:t xml:space="preserve">can act as a learning tool, and that schema and associations learned within a game may influence behaviors and attitudes outside the game. </w:t>
       </w:r>
-      <w:bookmarkStart w:id="0" w:name="_GoBack"/>
-      <w:bookmarkEnd w:id="0"/>
       <w:r>
         <w:rPr>
           <w:rFonts w:ascii="Times New Roman" w:hAnsi="Times New Roman" w:cs="Times New Roman"/>
@@ -1825,18 +1831,19 @@
       <w:r>
         <w:rPr>
           <w:rFonts w:ascii="Times New Roman" w:hAnsi="Times New Roman" w:cs="Times New Roman"/>
-          <w:sz w:val="24"/>
-          <w:szCs w:val="24"/>
-        </w:rPr>
-        <w:t>SimCity</w:t>
-      </w:r>
-      <w:r>
-        <w:rPr>
-          <w:rFonts w:ascii="Times New Roman" w:hAnsi="Times New Roman" w:cs="Times New Roman"/>
-          <w:sz w:val="24"/>
-          <w:szCs w:val="24"/>
-        </w:rPr>
-        <w:t xml:space="preserve"> 5 offered players the opportunity to place charging stations for the Nissan LEAF electric car</w:t>
+          <w:i/>
+          <w:sz w:val="24"/>
+          <w:szCs w:val="24"/>
+        </w:rPr>
+        <w:t>SimCity 5</w:t>
+      </w:r>
+      <w:r>
+        <w:rPr>
+          <w:rFonts w:ascii="Times New Roman" w:hAnsi="Times New Roman" w:cs="Times New Roman"/>
+          <w:sz w:val="24"/>
+          <w:szCs w:val="24"/>
+        </w:rPr>
+        <w:t xml:space="preserve"> offered players the opportunity to place charging stations for the Nissan LEAF electric car</w:t>
       </w:r>
       <w:r>
         <w:rPr>
@@ -4305,60 +4312,24 @@
           <w:sz w:val="24"/>
           <w:szCs w:val="24"/>
         </w:rPr>
-        <w:t xml:space="preserve">A full table of statistics for the weak and strong guns is provided in Table </w:t>
-      </w:r>
-      <w:r>
-        <w:rPr>
-          <w:rFonts w:ascii="Times New Roman" w:hAnsi="Times New Roman" w:cs="Times New Roman"/>
-          <w:sz w:val="24"/>
-          <w:szCs w:val="24"/>
-        </w:rPr>
-        <w:t>1</w:t>
-      </w:r>
-      <w:r>
-        <w:rPr>
-          <w:rFonts w:ascii="Times New Roman" w:hAnsi="Times New Roman" w:cs="Times New Roman"/>
-          <w:sz w:val="24"/>
-          <w:szCs w:val="24"/>
-        </w:rPr>
-        <w:t>.</w:t>
-      </w:r>
-      <w:r>
-        <w:rPr>
-          <w:rFonts w:ascii="Times New Roman" w:hAnsi="Times New Roman" w:cs="Times New Roman"/>
-          <w:sz w:val="24"/>
-          <w:szCs w:val="24"/>
-        </w:rPr>
-        <w:t xml:space="preserve"> </w:t>
-      </w:r>
-      <w:r>
-        <w:rPr>
-          <w:rFonts w:ascii="Times New Roman" w:hAnsi="Times New Roman" w:cs="Times New Roman"/>
-          <w:sz w:val="24"/>
-          <w:szCs w:val="24"/>
-        </w:rPr>
-        <w:t>Game files for all four conditions are publicly available in the GitHub repository.</w:t>
-      </w:r>
-    </w:p>
-    <w:p>
-      <w:pPr>
-        <w:spacing w:after="0" w:line="480" w:lineRule="auto"/>
-        <w:contextualSpacing/>
-        <w:rPr>
-          <w:rFonts w:ascii="Times New Roman" w:hAnsi="Times New Roman" w:cs="Times New Roman"/>
-          <w:b/>
-          <w:sz w:val="24"/>
-          <w:szCs w:val="24"/>
-        </w:rPr>
-      </w:pPr>
-      <w:r>
-        <w:rPr>
-          <w:rFonts w:ascii="Times New Roman" w:hAnsi="Times New Roman" w:cs="Times New Roman"/>
-          <w:b/>
-          <w:sz w:val="24"/>
-          <w:szCs w:val="24"/>
-        </w:rPr>
-        <w:t>Outcomes</w:t>
+        <w:t xml:space="preserve">A reviewer expressed concern that these diverse properties involved in the gun power manipulation technically confounds some variables (accuracy, damage, rate of fire, graphics, sound, enemy animations). As this was first experiment on this topic, we felt it necessary to use the strongest manipulation possible to see first if any effect could be detected. If so, later experiments could study the contribution of the particular design elements to the </w:t>
+      </w:r>
+      <w:r>
+        <w:rPr>
+          <w:rFonts w:ascii="Times New Roman" w:hAnsi="Times New Roman" w:cs="Times New Roman"/>
+          <w:i/>
+          <w:sz w:val="24"/>
+          <w:szCs w:val="24"/>
+        </w:rPr>
+        <w:t xml:space="preserve">gestalt </w:t>
+      </w:r>
+      <w:r>
+        <w:rPr>
+          <w:rFonts w:ascii="Times New Roman" w:hAnsi="Times New Roman" w:cs="Times New Roman"/>
+          <w:sz w:val="24"/>
+          <w:szCs w:val="24"/>
+        </w:rPr>
+        <w:t xml:space="preserve">effect. </w:t>
       </w:r>
     </w:p>
     <w:p>
@@ -4378,32 +4349,60 @@
           <w:sz w:val="24"/>
           <w:szCs w:val="24"/>
         </w:rPr>
-        <w:t xml:space="preserve">This being </w:t>
-      </w:r>
-      <w:r>
-        <w:rPr>
-          <w:rFonts w:ascii="Times New Roman" w:hAnsi="Times New Roman" w:cs="Times New Roman"/>
-          <w:sz w:val="24"/>
-          <w:szCs w:val="24"/>
-        </w:rPr>
-        <w:t>an initial, exploratory study, we included many potential outcomes. Some of these were direct, such as questions about the desirability of the real-world AR-15. Others were subtler and more circumscribed, such as questions about the safety of firearms, the importance of the 2</w:t>
-      </w:r>
-      <w:r>
-        <w:rPr>
-          <w:rFonts w:ascii="Times New Roman" w:hAnsi="Times New Roman" w:cs="Times New Roman"/>
-          <w:sz w:val="24"/>
-          <w:szCs w:val="24"/>
-          <w:vertAlign w:val="superscript"/>
-        </w:rPr>
-        <w:t>nd</w:t>
-      </w:r>
-      <w:r>
-        <w:rPr>
-          <w:rFonts w:ascii="Times New Roman" w:hAnsi="Times New Roman" w:cs="Times New Roman"/>
-          <w:sz w:val="24"/>
-          <w:szCs w:val="24"/>
-        </w:rPr>
-        <w:t xml:space="preserve"> amendment, and potential restrictions on gun magazines.</w:t>
+        <w:t xml:space="preserve">A full table of statistics for the weak and strong guns is provided in Table </w:t>
+      </w:r>
+      <w:r>
+        <w:rPr>
+          <w:rFonts w:ascii="Times New Roman" w:hAnsi="Times New Roman" w:cs="Times New Roman"/>
+          <w:sz w:val="24"/>
+          <w:szCs w:val="24"/>
+        </w:rPr>
+        <w:t>1</w:t>
+      </w:r>
+      <w:r>
+        <w:rPr>
+          <w:rFonts w:ascii="Times New Roman" w:hAnsi="Times New Roman" w:cs="Times New Roman"/>
+          <w:sz w:val="24"/>
+          <w:szCs w:val="24"/>
+        </w:rPr>
+        <w:t>.</w:t>
+      </w:r>
+      <w:r>
+        <w:rPr>
+          <w:rFonts w:ascii="Times New Roman" w:hAnsi="Times New Roman" w:cs="Times New Roman"/>
+          <w:sz w:val="24"/>
+          <w:szCs w:val="24"/>
+        </w:rPr>
+        <w:t xml:space="preserve"> </w:t>
+      </w:r>
+      <w:r>
+        <w:rPr>
+          <w:rFonts w:ascii="Times New Roman" w:hAnsi="Times New Roman" w:cs="Times New Roman"/>
+          <w:sz w:val="24"/>
+          <w:szCs w:val="24"/>
+        </w:rPr>
+        <w:t>Game files for all four conditions are publicly available in the GitHub repository.</w:t>
+      </w:r>
+    </w:p>
+    <w:p>
+      <w:pPr>
+        <w:spacing w:after="0" w:line="480" w:lineRule="auto"/>
+        <w:contextualSpacing/>
+        <w:rPr>
+          <w:rFonts w:ascii="Times New Roman" w:hAnsi="Times New Roman" w:cs="Times New Roman"/>
+          <w:b/>
+          <w:sz w:val="24"/>
+          <w:szCs w:val="24"/>
+        </w:rPr>
+      </w:pPr>
+      <w:r>
+        <w:rPr>
+          <w:rFonts w:ascii="Times New Roman" w:hAnsi="Times New Roman" w:cs="Times New Roman"/>
+          <w:b/>
+          <w:sz w:val="24"/>
+          <w:szCs w:val="24"/>
+        </w:rPr>
+        <w:t>Outcomes</w:t>
       </w:r>
     </w:p>
     <w:p>
@@ -4420,204 +4419,35 @@
       <w:r>
         <w:rPr>
           <w:rFonts w:ascii="Times New Roman" w:hAnsi="Times New Roman" w:cs="Times New Roman"/>
-          <w:b/>
-          <w:i/>
-          <w:sz w:val="24"/>
-          <w:szCs w:val="24"/>
-        </w:rPr>
-        <w:t>1</w:t>
-      </w:r>
-      <w:r>
-        <w:rPr>
-          <w:rFonts w:ascii="Times New Roman" w:hAnsi="Times New Roman" w:cs="Times New Roman"/>
-          <w:b/>
-          <w:i/>
+          <w:sz w:val="24"/>
+          <w:szCs w:val="24"/>
+        </w:rPr>
+        <w:t xml:space="preserve">This being </w:t>
+      </w:r>
+      <w:r>
+        <w:rPr>
+          <w:rFonts w:ascii="Times New Roman" w:hAnsi="Times New Roman" w:cs="Times New Roman"/>
+          <w:sz w:val="24"/>
+          <w:szCs w:val="24"/>
+        </w:rPr>
+        <w:t>an initial, exploratory study, we included many potential outcomes. Some of these were direct, such as questions about the desirability of the real-world AR-15. Others were subtler and more circumscribed, such as questions about the safety of firearms, the importance of the 2</w:t>
+      </w:r>
+      <w:r>
+        <w:rPr>
+          <w:rFonts w:ascii="Times New Roman" w:hAnsi="Times New Roman" w:cs="Times New Roman"/>
           <w:sz w:val="24"/>
           <w:szCs w:val="24"/>
           <w:vertAlign w:val="superscript"/>
         </w:rPr>
-        <w:t>st</w:t>
-      </w:r>
-      <w:r>
-        <w:rPr>
-          <w:rFonts w:ascii="Times New Roman" w:hAnsi="Times New Roman" w:cs="Times New Roman"/>
-          <w:b/>
-          <w:i/>
-          <w:sz w:val="24"/>
-          <w:szCs w:val="24"/>
-        </w:rPr>
-        <w:t xml:space="preserve"> and 2</w:t>
-      </w:r>
-      <w:r>
-        <w:rPr>
-          <w:rFonts w:ascii="Times New Roman" w:hAnsi="Times New Roman" w:cs="Times New Roman"/>
-          <w:b/>
-          <w:i/>
-          <w:sz w:val="24"/>
-          <w:szCs w:val="24"/>
-          <w:vertAlign w:val="superscript"/>
-        </w:rPr>
         <w:t>nd</w:t>
       </w:r>
       <w:r>
         <w:rPr>
           <w:rFonts w:ascii="Times New Roman" w:hAnsi="Times New Roman" w:cs="Times New Roman"/>
-          <w:b/>
-          <w:i/>
-          <w:sz w:val="24"/>
-          <w:szCs w:val="24"/>
-        </w:rPr>
-        <w:t xml:space="preserve"> Amendment Rights Advocacy</w:t>
-      </w:r>
-      <w:r>
-        <w:rPr>
-          <w:rFonts w:ascii="Times New Roman" w:hAnsi="Times New Roman" w:cs="Times New Roman"/>
-          <w:b/>
-          <w:i/>
-          <w:sz w:val="24"/>
-          <w:szCs w:val="24"/>
-        </w:rPr>
-        <w:t>.</w:t>
-      </w:r>
-      <w:r>
-        <w:rPr>
-          <w:rFonts w:ascii="Times New Roman" w:hAnsi="Times New Roman" w:cs="Times New Roman"/>
-          <w:i/>
-          <w:sz w:val="24"/>
-          <w:szCs w:val="24"/>
-        </w:rPr>
-        <w:t xml:space="preserve"> </w:t>
-      </w:r>
-      <w:r>
-        <w:rPr>
-          <w:rFonts w:ascii="Times New Roman" w:hAnsi="Times New Roman" w:cs="Times New Roman"/>
-          <w:sz w:val="24"/>
-          <w:szCs w:val="24"/>
-        </w:rPr>
-        <w:t>Participants rated nine items on a 7-point Likert</w:t>
-      </w:r>
-      <w:r>
-        <w:rPr>
-          <w:rFonts w:ascii="Times New Roman" w:hAnsi="Times New Roman" w:cs="Times New Roman"/>
-          <w:sz w:val="24"/>
-          <w:szCs w:val="24"/>
-        </w:rPr>
-        <w:t xml:space="preserve"> </w:t>
-      </w:r>
-      <w:r>
-        <w:rPr>
-          <w:rFonts w:ascii="Times New Roman" w:hAnsi="Times New Roman" w:cs="Times New Roman"/>
-          <w:sz w:val="24"/>
-          <w:szCs w:val="24"/>
-        </w:rPr>
-        <w:t>scale (1-</w:t>
-      </w:r>
-      <w:r>
-        <w:rPr>
-          <w:rFonts w:ascii="Times New Roman" w:hAnsi="Times New Roman" w:cs="Times New Roman"/>
-          <w:i/>
-          <w:sz w:val="24"/>
-          <w:szCs w:val="24"/>
-        </w:rPr>
-        <w:t>Strongly disagree</w:t>
-      </w:r>
-      <w:r>
-        <w:rPr>
-          <w:rFonts w:ascii="Times New Roman" w:hAnsi="Times New Roman" w:cs="Times New Roman"/>
-          <w:sz w:val="24"/>
-          <w:szCs w:val="24"/>
-        </w:rPr>
-        <w:t>, 7-</w:t>
-      </w:r>
-      <w:r>
-        <w:rPr>
-          <w:rFonts w:ascii="Times New Roman" w:hAnsi="Times New Roman" w:cs="Times New Roman"/>
-          <w:i/>
-          <w:sz w:val="24"/>
-          <w:szCs w:val="24"/>
-        </w:rPr>
-        <w:t>Strongly agree</w:t>
-      </w:r>
-      <w:r>
-        <w:rPr>
-          <w:rFonts w:ascii="Times New Roman" w:hAnsi="Times New Roman" w:cs="Times New Roman"/>
-          <w:sz w:val="24"/>
-          <w:szCs w:val="24"/>
-        </w:rPr>
-        <w:t>). Four items asked about the importance of the 2</w:t>
-      </w:r>
-      <w:r>
-        <w:rPr>
-          <w:rFonts w:ascii="Times New Roman" w:hAnsi="Times New Roman" w:cs="Times New Roman"/>
-          <w:sz w:val="24"/>
-          <w:szCs w:val="24"/>
-          <w:vertAlign w:val="superscript"/>
-        </w:rPr>
-        <w:t>nd</w:t>
-      </w:r>
-      <w:r>
-        <w:rPr>
-          <w:rFonts w:ascii="Times New Roman" w:hAnsi="Times New Roman" w:cs="Times New Roman"/>
-          <w:sz w:val="24"/>
-          <w:szCs w:val="24"/>
-        </w:rPr>
-        <w:t xml:space="preserve"> amendment and the utility of private firearm ownership</w:t>
-      </w:r>
-      <w:r>
-        <w:rPr>
-          <w:rFonts w:ascii="Times New Roman" w:hAnsi="Times New Roman" w:cs="Times New Roman"/>
-          <w:sz w:val="24"/>
-          <w:szCs w:val="24"/>
-        </w:rPr>
-        <w:t xml:space="preserve"> (these were summed; Cronbach’s α = .79)</w:t>
-      </w:r>
-      <w:r>
-        <w:rPr>
-          <w:rFonts w:ascii="Times New Roman" w:hAnsi="Times New Roman" w:cs="Times New Roman"/>
-          <w:sz w:val="24"/>
-          <w:szCs w:val="24"/>
-        </w:rPr>
-        <w:t>. The other five items asked about the importance of freedom of speech in violent media</w:t>
-      </w:r>
-      <w:r>
-        <w:rPr>
-          <w:rFonts w:ascii="Times New Roman" w:hAnsi="Times New Roman" w:cs="Times New Roman"/>
-          <w:sz w:val="24"/>
-          <w:szCs w:val="24"/>
-        </w:rPr>
-        <w:t xml:space="preserve"> (also summed; </w:t>
-      </w:r>
-      <w:r>
-        <w:rPr>
-          <w:rFonts w:ascii="Times New Roman" w:hAnsi="Times New Roman" w:cs="Times New Roman"/>
-          <w:sz w:val="24"/>
-          <w:szCs w:val="24"/>
-        </w:rPr>
-        <w:t>α = .</w:t>
-      </w:r>
-      <w:r>
-        <w:rPr>
-          <w:rFonts w:ascii="Times New Roman" w:hAnsi="Times New Roman" w:cs="Times New Roman"/>
-          <w:sz w:val="24"/>
-          <w:szCs w:val="24"/>
-        </w:rPr>
-        <w:t>66)</w:t>
-      </w:r>
-      <w:r>
-        <w:rPr>
-          <w:rFonts w:ascii="Times New Roman" w:hAnsi="Times New Roman" w:cs="Times New Roman"/>
-          <w:sz w:val="24"/>
-          <w:szCs w:val="24"/>
-        </w:rPr>
-        <w:t>; these were intended as distractor items</w:t>
-      </w:r>
-      <w:r>
-        <w:rPr>
-          <w:rFonts w:ascii="Times New Roman" w:hAnsi="Times New Roman" w:cs="Times New Roman"/>
-          <w:sz w:val="24"/>
-          <w:szCs w:val="24"/>
-        </w:rPr>
-        <w:t xml:space="preserve">. </w:t>
+          <w:sz w:val="24"/>
+          <w:szCs w:val="24"/>
+        </w:rPr>
+        <w:t xml:space="preserve"> amendment, and potential restrictions on gun magazines.</w:t>
       </w:r>
     </w:p>
     <w:p>
@@ -4639,64 +4469,151 @@
           <w:sz w:val="24"/>
           <w:szCs w:val="24"/>
         </w:rPr>
-        <w:t>AR-15 desirability</w:t>
-      </w:r>
-      <w:r>
-        <w:rPr>
-          <w:rFonts w:ascii="Times New Roman" w:hAnsi="Times New Roman" w:cs="Times New Roman"/>
+        <w:t>1</w:t>
+      </w:r>
+      <w:r>
+        <w:rPr>
+          <w:rFonts w:ascii="Times New Roman" w:hAnsi="Times New Roman" w:cs="Times New Roman"/>
+          <w:b/>
           <w:i/>
           <w:sz w:val="24"/>
           <w:szCs w:val="24"/>
+          <w:vertAlign w:val="superscript"/>
+        </w:rPr>
+        <w:t>st</w:t>
+      </w:r>
+      <w:r>
+        <w:rPr>
+          <w:rFonts w:ascii="Times New Roman" w:hAnsi="Times New Roman" w:cs="Times New Roman"/>
+          <w:b/>
+          <w:i/>
+          <w:sz w:val="24"/>
+          <w:szCs w:val="24"/>
+        </w:rPr>
+        <w:t xml:space="preserve"> and 2</w:t>
+      </w:r>
+      <w:r>
+        <w:rPr>
+          <w:rFonts w:ascii="Times New Roman" w:hAnsi="Times New Roman" w:cs="Times New Roman"/>
+          <w:b/>
+          <w:i/>
+          <w:sz w:val="24"/>
+          <w:szCs w:val="24"/>
+          <w:vertAlign w:val="superscript"/>
+        </w:rPr>
+        <w:t>nd</w:t>
+      </w:r>
+      <w:r>
+        <w:rPr>
+          <w:rFonts w:ascii="Times New Roman" w:hAnsi="Times New Roman" w:cs="Times New Roman"/>
+          <w:b/>
+          <w:i/>
+          <w:sz w:val="24"/>
+          <w:szCs w:val="24"/>
+        </w:rPr>
+        <w:t xml:space="preserve"> Amendment Rights Advocacy</w:t>
+      </w:r>
+      <w:r>
+        <w:rPr>
+          <w:rFonts w:ascii="Times New Roman" w:hAnsi="Times New Roman" w:cs="Times New Roman"/>
+          <w:b/>
+          <w:i/>
+          <w:sz w:val="24"/>
+          <w:szCs w:val="24"/>
         </w:rPr>
         <w:t>.</w:t>
       </w:r>
       <w:r>
         <w:rPr>
           <w:rFonts w:ascii="Times New Roman" w:hAnsi="Times New Roman" w:cs="Times New Roman"/>
-          <w:sz w:val="24"/>
-          <w:szCs w:val="24"/>
-        </w:rPr>
-        <w:t xml:space="preserve"> At the top of the scale, participants were instructed that the following questions reference the AR-15 semi-automatic rifle. A picture of the rifle accompanied the text. Five questions measured </w:t>
-      </w:r>
-      <w:r>
-        <w:rPr>
-          <w:rFonts w:ascii="Times New Roman" w:hAnsi="Times New Roman" w:cs="Times New Roman"/>
-          <w:sz w:val="24"/>
-          <w:szCs w:val="24"/>
-        </w:rPr>
-        <w:t>participants’ evaluations</w:t>
-      </w:r>
-      <w:r>
-        <w:rPr>
-          <w:rFonts w:ascii="Times New Roman" w:hAnsi="Times New Roman" w:cs="Times New Roman"/>
-          <w:sz w:val="24"/>
-          <w:szCs w:val="24"/>
-        </w:rPr>
-        <w:t xml:space="preserve"> of the </w:t>
-      </w:r>
-      <w:r>
-        <w:rPr>
-          <w:rFonts w:ascii="Times New Roman" w:hAnsi="Times New Roman" w:cs="Times New Roman"/>
-          <w:sz w:val="24"/>
-          <w:szCs w:val="24"/>
-        </w:rPr>
-        <w:t xml:space="preserve">real-world </w:t>
-      </w:r>
-      <w:r>
-        <w:rPr>
-          <w:rFonts w:ascii="Times New Roman" w:hAnsi="Times New Roman" w:cs="Times New Roman"/>
-          <w:sz w:val="24"/>
-          <w:szCs w:val="24"/>
-        </w:rPr>
-        <w:t>AR-15.</w:t>
-      </w:r>
-      <w:r>
-        <w:rPr>
-          <w:rFonts w:ascii="Times New Roman" w:hAnsi="Times New Roman" w:cs="Times New Roman"/>
-          <w:sz w:val="24"/>
-          <w:szCs w:val="24"/>
-        </w:rPr>
-        <w:t xml:space="preserve"> These questions asked whether the AR-15 would be fun to own, useful to own, would make the respondent feel </w:t>
+          <w:i/>
+          <w:sz w:val="24"/>
+          <w:szCs w:val="24"/>
+        </w:rPr>
+        <w:t xml:space="preserve"> </w:t>
+      </w:r>
+      <w:r>
+        <w:rPr>
+          <w:rFonts w:ascii="Times New Roman" w:hAnsi="Times New Roman" w:cs="Times New Roman"/>
+          <w:sz w:val="24"/>
+          <w:szCs w:val="24"/>
+        </w:rPr>
+        <w:t>Participants rated nine items on a 7-point Likert</w:t>
+      </w:r>
+      <w:r>
+        <w:rPr>
+          <w:rFonts w:ascii="Times New Roman" w:hAnsi="Times New Roman" w:cs="Times New Roman"/>
+          <w:sz w:val="24"/>
+          <w:szCs w:val="24"/>
+        </w:rPr>
+        <w:t xml:space="preserve"> </w:t>
+      </w:r>
+      <w:r>
+        <w:rPr>
+          <w:rFonts w:ascii="Times New Roman" w:hAnsi="Times New Roman" w:cs="Times New Roman"/>
+          <w:sz w:val="24"/>
+          <w:szCs w:val="24"/>
+        </w:rPr>
+        <w:t>scale (1-</w:t>
+      </w:r>
+      <w:r>
+        <w:rPr>
+          <w:rFonts w:ascii="Times New Roman" w:hAnsi="Times New Roman" w:cs="Times New Roman"/>
+          <w:i/>
+          <w:sz w:val="24"/>
+          <w:szCs w:val="24"/>
+        </w:rPr>
+        <w:t>Strongly disagree</w:t>
+      </w:r>
+      <w:r>
+        <w:rPr>
+          <w:rFonts w:ascii="Times New Roman" w:hAnsi="Times New Roman" w:cs="Times New Roman"/>
+          <w:sz w:val="24"/>
+          <w:szCs w:val="24"/>
+        </w:rPr>
+        <w:t>, 7-</w:t>
+      </w:r>
+      <w:r>
+        <w:rPr>
+          <w:rFonts w:ascii="Times New Roman" w:hAnsi="Times New Roman" w:cs="Times New Roman"/>
+          <w:i/>
+          <w:sz w:val="24"/>
+          <w:szCs w:val="24"/>
+        </w:rPr>
+        <w:t>Strongly agree</w:t>
+      </w:r>
+      <w:r>
+        <w:rPr>
+          <w:rFonts w:ascii="Times New Roman" w:hAnsi="Times New Roman" w:cs="Times New Roman"/>
+          <w:sz w:val="24"/>
+          <w:szCs w:val="24"/>
+        </w:rPr>
+        <w:t>). Four items asked about the importance of the 2</w:t>
+      </w:r>
+      <w:r>
+        <w:rPr>
+          <w:rFonts w:ascii="Times New Roman" w:hAnsi="Times New Roman" w:cs="Times New Roman"/>
+          <w:sz w:val="24"/>
+          <w:szCs w:val="24"/>
+          <w:vertAlign w:val="superscript"/>
+        </w:rPr>
+        <w:t>nd</w:t>
+      </w:r>
+      <w:r>
+        <w:rPr>
+          <w:rFonts w:ascii="Times New Roman" w:hAnsi="Times New Roman" w:cs="Times New Roman"/>
+          <w:sz w:val="24"/>
+          <w:szCs w:val="24"/>
+        </w:rPr>
+        <w:t xml:space="preserve"> amendment and the utility of private firearm ownership</w:t>
+      </w:r>
+      <w:r>
+        <w:rPr>
+          <w:rFonts w:ascii="Times New Roman" w:hAnsi="Times New Roman" w:cs="Times New Roman"/>
+          <w:sz w:val="24"/>
+          <w:szCs w:val="24"/>
+        </w:rPr>
+        <w:t xml:space="preserve"> (these were summed; Cronbach’s </w:t>
       </w:r>
       <w:r>
         <w:rPr>
@@ -4705,111 +4622,39 @@
           <w:szCs w:val="24"/>
         </w:rPr>
         <w:lastRenderedPageBreak/>
-        <w:t>safer, would be accurate, and would be powerful</w:t>
-      </w:r>
-      <w:r>
-        <w:rPr>
-          <w:rFonts w:ascii="Times New Roman" w:hAnsi="Times New Roman" w:cs="Times New Roman"/>
-          <w:sz w:val="24"/>
-          <w:szCs w:val="24"/>
-        </w:rPr>
-        <w:t>; these were summed (</w:t>
-      </w:r>
-      <w:r>
-        <w:rPr>
-          <w:rFonts w:ascii="Times New Roman" w:hAnsi="Times New Roman" w:cs="Times New Roman"/>
-          <w:sz w:val="24"/>
-          <w:szCs w:val="24"/>
-        </w:rPr>
-        <w:t xml:space="preserve">α = </w:t>
-      </w:r>
-      <w:r>
-        <w:rPr>
-          <w:rFonts w:ascii="Times New Roman" w:hAnsi="Times New Roman" w:cs="Times New Roman"/>
-          <w:sz w:val="24"/>
-          <w:szCs w:val="24"/>
-        </w:rPr>
-        <w:t>.74)</w:t>
-      </w:r>
-      <w:r>
-        <w:rPr>
-          <w:rFonts w:ascii="Times New Roman" w:hAnsi="Times New Roman" w:cs="Times New Roman"/>
-          <w:sz w:val="24"/>
-          <w:szCs w:val="24"/>
-        </w:rPr>
-        <w:t>.</w:t>
-      </w:r>
-      <w:r>
-        <w:rPr>
-          <w:rFonts w:ascii="Times New Roman" w:hAnsi="Times New Roman" w:cs="Times New Roman"/>
-          <w:sz w:val="24"/>
-          <w:szCs w:val="24"/>
-        </w:rPr>
-        <w:t xml:space="preserve"> Another three questions measured buying intentions</w:t>
-      </w:r>
-      <w:r>
-        <w:rPr>
-          <w:rFonts w:ascii="Times New Roman" w:hAnsi="Times New Roman" w:cs="Times New Roman"/>
-          <w:sz w:val="24"/>
-          <w:szCs w:val="24"/>
-        </w:rPr>
-        <w:t xml:space="preserve"> (scale derived from </w:t>
-      </w:r>
-      <w:r>
-        <w:rPr>
-          <w:rFonts w:ascii="Times New Roman" w:hAnsi="Times New Roman" w:cs="Times New Roman"/>
-          <w:sz w:val="24"/>
-          <w:szCs w:val="24"/>
-        </w:rPr>
-        <w:t>1</w:t>
-      </w:r>
-      <w:r>
-        <w:rPr>
-          <w:rFonts w:ascii="Times New Roman" w:hAnsi="Times New Roman" w:cs="Times New Roman"/>
-          <w:sz w:val="24"/>
-          <w:szCs w:val="24"/>
-        </w:rPr>
-        <w:t>4</w:t>
-      </w:r>
-      <w:r>
-        <w:rPr>
-          <w:rFonts w:ascii="Times New Roman" w:hAnsi="Times New Roman" w:cs="Times New Roman"/>
-          <w:sz w:val="24"/>
-          <w:szCs w:val="24"/>
-        </w:rPr>
-        <w:t xml:space="preserve">, </w:t>
-      </w:r>
-      <w:r>
-        <w:rPr>
-          <w:rFonts w:ascii="Times New Roman" w:hAnsi="Times New Roman" w:cs="Times New Roman"/>
-          <w:sz w:val="24"/>
-          <w:szCs w:val="24"/>
-        </w:rPr>
-        <w:t xml:space="preserve">α = </w:t>
-      </w:r>
-      <w:r>
-        <w:rPr>
-          <w:rFonts w:ascii="Times New Roman" w:hAnsi="Times New Roman" w:cs="Times New Roman"/>
-          <w:sz w:val="24"/>
-          <w:szCs w:val="24"/>
-        </w:rPr>
-        <w:t>.84</w:t>
-      </w:r>
-      <w:r>
-        <w:rPr>
-          <w:rFonts w:ascii="Times New Roman" w:hAnsi="Times New Roman" w:cs="Times New Roman"/>
-          <w:sz w:val="24"/>
-          <w:szCs w:val="24"/>
-        </w:rPr>
-        <w:t>)</w:t>
-      </w:r>
-      <w:r>
-        <w:rPr>
-          <w:rFonts w:ascii="Times New Roman" w:hAnsi="Times New Roman" w:cs="Times New Roman"/>
-          <w:sz w:val="24"/>
-          <w:szCs w:val="24"/>
-        </w:rPr>
-        <w:t>. A last question asked “What is the MOST you would be willing to pay, in dollars, for the AR-15?” Participants wholly uninterested in owning an AR-15 were instructed to write “blank” for this item.</w:t>
+        <w:t>α = .79)</w:t>
+      </w:r>
+      <w:r>
+        <w:rPr>
+          <w:rFonts w:ascii="Times New Roman" w:hAnsi="Times New Roman" w:cs="Times New Roman"/>
+          <w:sz w:val="24"/>
+          <w:szCs w:val="24"/>
+        </w:rPr>
+        <w:t>. The other five items asked about the importance of freedom of speech in violent media</w:t>
+      </w:r>
+      <w:r>
+        <w:rPr>
+          <w:rFonts w:ascii="Times New Roman" w:hAnsi="Times New Roman" w:cs="Times New Roman"/>
+          <w:sz w:val="24"/>
+          <w:szCs w:val="24"/>
+        </w:rPr>
+        <w:t xml:space="preserve"> (also summed; α = .66)</w:t>
+      </w:r>
+      <w:r>
+        <w:rPr>
+          <w:rFonts w:ascii="Times New Roman" w:hAnsi="Times New Roman" w:cs="Times New Roman"/>
+          <w:sz w:val="24"/>
+          <w:szCs w:val="24"/>
+        </w:rPr>
+        <w:t>; these were intended as distractor items</w:t>
+      </w:r>
+      <w:r>
+        <w:rPr>
+          <w:rFonts w:ascii="Times New Roman" w:hAnsi="Times New Roman" w:cs="Times New Roman"/>
+          <w:sz w:val="24"/>
+          <w:szCs w:val="24"/>
+        </w:rPr>
+        <w:t xml:space="preserve">. </w:t>
       </w:r>
     </w:p>
     <w:p>
@@ -4831,58 +4676,7 @@
           <w:sz w:val="24"/>
           <w:szCs w:val="24"/>
         </w:rPr>
-        <w:t>In-game gun desirability.</w:t>
-      </w:r>
-      <w:r>
-        <w:rPr>
-          <w:rFonts w:ascii="Times New Roman" w:hAnsi="Times New Roman" w:cs="Times New Roman"/>
-          <w:b/>
-          <w:sz w:val="24"/>
-          <w:szCs w:val="24"/>
-        </w:rPr>
-        <w:t xml:space="preserve"> </w:t>
-      </w:r>
-      <w:r>
-        <w:rPr>
-          <w:rFonts w:ascii="Times New Roman" w:hAnsi="Times New Roman" w:cs="Times New Roman"/>
-          <w:sz w:val="24"/>
-          <w:szCs w:val="24"/>
-        </w:rPr>
-        <w:t xml:space="preserve">Participants rated two items for how desirable </w:t>
-      </w:r>
-      <w:proofErr w:type="gramStart"/>
-      <w:r>
-        <w:rPr>
-          <w:rFonts w:ascii="Times New Roman" w:hAnsi="Times New Roman" w:cs="Times New Roman"/>
-          <w:sz w:val="24"/>
-          <w:szCs w:val="24"/>
-        </w:rPr>
-        <w:t>their</w:t>
-      </w:r>
-      <w:proofErr w:type="gramEnd"/>
-      <w:r>
-        <w:rPr>
-          <w:rFonts w:ascii="Times New Roman" w:hAnsi="Times New Roman" w:cs="Times New Roman"/>
-          <w:sz w:val="24"/>
-          <w:szCs w:val="24"/>
-        </w:rPr>
-        <w:t xml:space="preserve"> in-game gun was</w:t>
-      </w:r>
-      <w:r>
-        <w:rPr>
-          <w:rFonts w:ascii="Times New Roman" w:hAnsi="Times New Roman" w:cs="Times New Roman"/>
-          <w:sz w:val="24"/>
-          <w:szCs w:val="24"/>
-        </w:rPr>
-        <w:t xml:space="preserve">: </w:t>
-      </w:r>
-      <w:r>
-        <w:rPr>
-          <w:rFonts w:ascii="Times New Roman" w:hAnsi="Times New Roman" w:cs="Times New Roman"/>
-          <w:sz w:val="24"/>
-          <w:szCs w:val="24"/>
-        </w:rPr>
-        <w:t xml:space="preserve">“I feel I </w:t>
+        <w:t>AR-15 desirability</w:t>
       </w:r>
       <w:r>
         <w:rPr>
@@ -4891,57 +4685,127 @@
           <w:sz w:val="24"/>
           <w:szCs w:val="24"/>
         </w:rPr>
-        <w:t>want</w:t>
-      </w:r>
-      <w:r>
-        <w:rPr>
-          <w:rFonts w:ascii="Times New Roman" w:hAnsi="Times New Roman" w:cs="Times New Roman"/>
-          <w:sz w:val="24"/>
-          <w:szCs w:val="24"/>
-        </w:rPr>
-        <w:t xml:space="preserve"> the gun that I used in the video game today” and “I feel I </w:t>
-      </w:r>
-      <w:r>
-        <w:rPr>
-          <w:rFonts w:ascii="Times New Roman" w:hAnsi="Times New Roman" w:cs="Times New Roman"/>
-          <w:i/>
-          <w:sz w:val="24"/>
-          <w:szCs w:val="24"/>
-        </w:rPr>
-        <w:t>need</w:t>
-      </w:r>
-      <w:r>
-        <w:rPr>
-          <w:rFonts w:ascii="Times New Roman" w:hAnsi="Times New Roman" w:cs="Times New Roman"/>
-          <w:sz w:val="24"/>
-          <w:szCs w:val="24"/>
-        </w:rPr>
-        <w:t xml:space="preserve"> the gun </w:t>
-      </w:r>
-      <w:r>
-        <w:rPr>
-          <w:rFonts w:ascii="Times New Roman" w:hAnsi="Times New Roman" w:cs="Times New Roman"/>
-          <w:sz w:val="24"/>
-          <w:szCs w:val="24"/>
-        </w:rPr>
-        <w:t>I used in the video game today.” These were positively correlated (</w:t>
-      </w:r>
-      <w:r>
-        <w:rPr>
-          <w:rFonts w:ascii="Times New Roman" w:hAnsi="Times New Roman" w:cs="Times New Roman"/>
-          <w:i/>
-          <w:sz w:val="24"/>
-          <w:szCs w:val="24"/>
-        </w:rPr>
-        <w:t>r</w:t>
-      </w:r>
-      <w:r>
-        <w:rPr>
-          <w:rFonts w:ascii="Times New Roman" w:hAnsi="Times New Roman" w:cs="Times New Roman"/>
-          <w:sz w:val="24"/>
-          <w:szCs w:val="24"/>
-        </w:rPr>
-        <w:t xml:space="preserve"> = .41 [.27, .52]), and so were summed for simplicity of presentation.</w:t>
+        <w:t>.</w:t>
+      </w:r>
+      <w:r>
+        <w:rPr>
+          <w:rFonts w:ascii="Times New Roman" w:hAnsi="Times New Roman" w:cs="Times New Roman"/>
+          <w:sz w:val="24"/>
+          <w:szCs w:val="24"/>
+        </w:rPr>
+        <w:t xml:space="preserve"> At the top of the scale, participants were instructed that the following questions reference the AR-15 semi-automatic rifle. A picture of the rifle accompanied the text. Five questions measured </w:t>
+      </w:r>
+      <w:r>
+        <w:rPr>
+          <w:rFonts w:ascii="Times New Roman" w:hAnsi="Times New Roman" w:cs="Times New Roman"/>
+          <w:sz w:val="24"/>
+          <w:szCs w:val="24"/>
+        </w:rPr>
+        <w:t>participants’ evaluations</w:t>
+      </w:r>
+      <w:r>
+        <w:rPr>
+          <w:rFonts w:ascii="Times New Roman" w:hAnsi="Times New Roman" w:cs="Times New Roman"/>
+          <w:sz w:val="24"/>
+          <w:szCs w:val="24"/>
+        </w:rPr>
+        <w:t xml:space="preserve"> of the </w:t>
+      </w:r>
+      <w:r>
+        <w:rPr>
+          <w:rFonts w:ascii="Times New Roman" w:hAnsi="Times New Roman" w:cs="Times New Roman"/>
+          <w:sz w:val="24"/>
+          <w:szCs w:val="24"/>
+        </w:rPr>
+        <w:t xml:space="preserve">real-world </w:t>
+      </w:r>
+      <w:r>
+        <w:rPr>
+          <w:rFonts w:ascii="Times New Roman" w:hAnsi="Times New Roman" w:cs="Times New Roman"/>
+          <w:sz w:val="24"/>
+          <w:szCs w:val="24"/>
+        </w:rPr>
+        <w:t>AR-15.</w:t>
+      </w:r>
+      <w:r>
+        <w:rPr>
+          <w:rFonts w:ascii="Times New Roman" w:hAnsi="Times New Roman" w:cs="Times New Roman"/>
+          <w:sz w:val="24"/>
+          <w:szCs w:val="24"/>
+        </w:rPr>
+        <w:t xml:space="preserve"> These questions asked whether the AR-15 would be fun to own, useful to own, would make the respondent feel safer, would be accurate, and would be powerful</w:t>
+      </w:r>
+      <w:r>
+        <w:rPr>
+          <w:rFonts w:ascii="Times New Roman" w:hAnsi="Times New Roman" w:cs="Times New Roman"/>
+          <w:sz w:val="24"/>
+          <w:szCs w:val="24"/>
+        </w:rPr>
+        <w:t>; these were summed (α = .74)</w:t>
+      </w:r>
+      <w:r>
+        <w:rPr>
+          <w:rFonts w:ascii="Times New Roman" w:hAnsi="Times New Roman" w:cs="Times New Roman"/>
+          <w:sz w:val="24"/>
+          <w:szCs w:val="24"/>
+        </w:rPr>
+        <w:t>.</w:t>
+      </w:r>
+      <w:r>
+        <w:rPr>
+          <w:rFonts w:ascii="Times New Roman" w:hAnsi="Times New Roman" w:cs="Times New Roman"/>
+          <w:sz w:val="24"/>
+          <w:szCs w:val="24"/>
+        </w:rPr>
+        <w:t xml:space="preserve"> Another three questions measured buying intentions</w:t>
+      </w:r>
+      <w:r>
+        <w:rPr>
+          <w:rFonts w:ascii="Times New Roman" w:hAnsi="Times New Roman" w:cs="Times New Roman"/>
+          <w:sz w:val="24"/>
+          <w:szCs w:val="24"/>
+        </w:rPr>
+        <w:t xml:space="preserve"> (scale derived from </w:t>
+      </w:r>
+      <w:r>
+        <w:rPr>
+          <w:rFonts w:ascii="Times New Roman" w:hAnsi="Times New Roman" w:cs="Times New Roman"/>
+          <w:sz w:val="24"/>
+          <w:szCs w:val="24"/>
+        </w:rPr>
+        <w:t>1</w:t>
+      </w:r>
+      <w:r>
+        <w:rPr>
+          <w:rFonts w:ascii="Times New Roman" w:hAnsi="Times New Roman" w:cs="Times New Roman"/>
+          <w:sz w:val="24"/>
+          <w:szCs w:val="24"/>
+        </w:rPr>
+        <w:t>4</w:t>
+      </w:r>
+      <w:r>
+        <w:rPr>
+          <w:rFonts w:ascii="Times New Roman" w:hAnsi="Times New Roman" w:cs="Times New Roman"/>
+          <w:sz w:val="24"/>
+          <w:szCs w:val="24"/>
+        </w:rPr>
+        <w:t>, α = .84</w:t>
+      </w:r>
+      <w:r>
+        <w:rPr>
+          <w:rFonts w:ascii="Times New Roman" w:hAnsi="Times New Roman" w:cs="Times New Roman"/>
+          <w:sz w:val="24"/>
+          <w:szCs w:val="24"/>
+        </w:rPr>
+        <w:t>)</w:t>
+      </w:r>
+      <w:r>
+        <w:rPr>
+          <w:rFonts w:ascii="Times New Roman" w:hAnsi="Times New Roman" w:cs="Times New Roman"/>
+          <w:sz w:val="24"/>
+          <w:szCs w:val="24"/>
+        </w:rPr>
+        <w:t>. A last question asked “What is the MOST you would be willing to pay, in dollars, for the AR-15?” Participants wholly uninterested in owning an AR-15 were instructed to write “blank” for this item.</w:t>
       </w:r>
     </w:p>
     <w:p>
@@ -4963,7 +4827,7 @@
           <w:sz w:val="24"/>
           <w:szCs w:val="24"/>
         </w:rPr>
-        <w:t>Public policy.</w:t>
+        <w:t>In-game gun desirability.</w:t>
       </w:r>
       <w:r>
         <w:rPr>
@@ -4980,47 +4844,100 @@
           <w:sz w:val="24"/>
           <w:szCs w:val="24"/>
         </w:rPr>
-        <w:t xml:space="preserve">Five items measured attitudes towards </w:t>
-      </w:r>
-      <w:r>
-        <w:rPr>
-          <w:rFonts w:ascii="Times New Roman" w:hAnsi="Times New Roman" w:cs="Times New Roman"/>
-          <w:sz w:val="24"/>
-          <w:szCs w:val="24"/>
-        </w:rPr>
-        <w:t>gun control laws and the permissibility of carrying firearms in public</w:t>
-      </w:r>
-      <w:r>
-        <w:rPr>
-          <w:rFonts w:ascii="Times New Roman" w:hAnsi="Times New Roman" w:cs="Times New Roman"/>
-          <w:sz w:val="24"/>
-          <w:szCs w:val="24"/>
-        </w:rPr>
-        <w:t>; these were summed (</w:t>
-      </w:r>
-      <w:r>
-        <w:rPr>
-          <w:rFonts w:ascii="Times New Roman" w:hAnsi="Times New Roman" w:cs="Times New Roman"/>
-          <w:sz w:val="24"/>
-          <w:szCs w:val="24"/>
-        </w:rPr>
-        <w:t xml:space="preserve">α = </w:t>
-      </w:r>
-      <w:r>
-        <w:rPr>
-          <w:rFonts w:ascii="Times New Roman" w:hAnsi="Times New Roman" w:cs="Times New Roman"/>
-          <w:sz w:val="24"/>
-          <w:szCs w:val="24"/>
-        </w:rPr>
-        <w:t>.83)</w:t>
-      </w:r>
-      <w:r>
-        <w:rPr>
-          <w:rFonts w:ascii="Times New Roman" w:hAnsi="Times New Roman" w:cs="Times New Roman"/>
-          <w:sz w:val="24"/>
-          <w:szCs w:val="24"/>
-        </w:rPr>
-        <w:t>.</w:t>
+        <w:t xml:space="preserve">Participants rated two items for how desirable </w:t>
+      </w:r>
+      <w:proofErr w:type="gramStart"/>
+      <w:r>
+        <w:rPr>
+          <w:rFonts w:ascii="Times New Roman" w:hAnsi="Times New Roman" w:cs="Times New Roman"/>
+          <w:sz w:val="24"/>
+          <w:szCs w:val="24"/>
+        </w:rPr>
+        <w:t>their</w:t>
+      </w:r>
+      <w:proofErr w:type="gramEnd"/>
+      <w:r>
+        <w:rPr>
+          <w:rFonts w:ascii="Times New Roman" w:hAnsi="Times New Roman" w:cs="Times New Roman"/>
+          <w:sz w:val="24"/>
+          <w:szCs w:val="24"/>
+        </w:rPr>
+        <w:t xml:space="preserve"> in-game gun was</w:t>
+      </w:r>
+      <w:r>
+        <w:rPr>
+          <w:rFonts w:ascii="Times New Roman" w:hAnsi="Times New Roman" w:cs="Times New Roman"/>
+          <w:sz w:val="24"/>
+          <w:szCs w:val="24"/>
+        </w:rPr>
+        <w:t xml:space="preserve">: </w:t>
+      </w:r>
+      <w:r>
+        <w:rPr>
+          <w:rFonts w:ascii="Times New Roman" w:hAnsi="Times New Roman" w:cs="Times New Roman"/>
+          <w:sz w:val="24"/>
+          <w:szCs w:val="24"/>
+        </w:rPr>
+        <w:t xml:space="preserve">“I feel I </w:t>
+      </w:r>
+      <w:r>
+        <w:rPr>
+          <w:rFonts w:ascii="Times New Roman" w:hAnsi="Times New Roman" w:cs="Times New Roman"/>
+          <w:i/>
+          <w:sz w:val="24"/>
+          <w:szCs w:val="24"/>
+        </w:rPr>
+        <w:t>want</w:t>
+      </w:r>
+      <w:r>
+        <w:rPr>
+          <w:rFonts w:ascii="Times New Roman" w:hAnsi="Times New Roman" w:cs="Times New Roman"/>
+          <w:sz w:val="24"/>
+          <w:szCs w:val="24"/>
+        </w:rPr>
+        <w:t xml:space="preserve"> the gun that I used in the video game today” and “I feel I </w:t>
+      </w:r>
+      <w:r>
+        <w:rPr>
+          <w:rFonts w:ascii="Times New Roman" w:hAnsi="Times New Roman" w:cs="Times New Roman"/>
+          <w:i/>
+          <w:sz w:val="24"/>
+          <w:szCs w:val="24"/>
+        </w:rPr>
+        <w:t>need</w:t>
+      </w:r>
+      <w:r>
+        <w:rPr>
+          <w:rFonts w:ascii="Times New Roman" w:hAnsi="Times New Roman" w:cs="Times New Roman"/>
+          <w:sz w:val="24"/>
+          <w:szCs w:val="24"/>
+        </w:rPr>
+        <w:t xml:space="preserve"> the gun </w:t>
+      </w:r>
+      <w:r>
+        <w:rPr>
+          <w:rFonts w:ascii="Times New Roman" w:hAnsi="Times New Roman" w:cs="Times New Roman"/>
+          <w:sz w:val="24"/>
+          <w:szCs w:val="24"/>
+        </w:rPr>
+        <w:t>I used in the video game today.” These were positively correlated (</w:t>
+      </w:r>
+      <w:r>
+        <w:rPr>
+          <w:rFonts w:ascii="Times New Roman" w:hAnsi="Times New Roman" w:cs="Times New Roman"/>
+          <w:i/>
+          <w:sz w:val="24"/>
+          <w:szCs w:val="24"/>
+        </w:rPr>
+        <w:t>r</w:t>
+      </w:r>
+      <w:r>
+        <w:rPr>
+          <w:rFonts w:ascii="Times New Roman" w:hAnsi="Times New Roman" w:cs="Times New Roman"/>
+          <w:sz w:val="24"/>
+          <w:szCs w:val="24"/>
+        </w:rPr>
+        <w:t xml:space="preserve"> = .41 [.27, .52]), and so were summed for simplicity of presentation.</w:t>
       </w:r>
     </w:p>
     <w:p>
@@ -5042,7 +4959,7 @@
           <w:sz w:val="24"/>
           <w:szCs w:val="24"/>
         </w:rPr>
-        <w:t>Normative gun safety and utility.</w:t>
+        <w:t>Public policy.</w:t>
       </w:r>
       <w:r>
         <w:rPr>
@@ -5059,7 +4976,31 @@
           <w:sz w:val="24"/>
           <w:szCs w:val="24"/>
         </w:rPr>
-        <w:t>Participants were asked what percent of gun owners would ever experience a gun-related accident (e.g. accidental discharge), what percent would ever have a gun stolen from them, and what percent would ever use their gun in an act of self-defense.</w:t>
+        <w:t xml:space="preserve">Five items measured attitudes towards </w:t>
+      </w:r>
+      <w:r>
+        <w:rPr>
+          <w:rFonts w:ascii="Times New Roman" w:hAnsi="Times New Roman" w:cs="Times New Roman"/>
+          <w:sz w:val="24"/>
+          <w:szCs w:val="24"/>
+        </w:rPr>
+        <w:t>gun control laws and the permissibility of carrying firearms in public</w:t>
+      </w:r>
+      <w:r>
+        <w:rPr>
+          <w:rFonts w:ascii="Times New Roman" w:hAnsi="Times New Roman" w:cs="Times New Roman"/>
+          <w:sz w:val="24"/>
+          <w:szCs w:val="24"/>
+        </w:rPr>
+        <w:t>; these were summed (α = .83)</w:t>
+      </w:r>
+      <w:r>
+        <w:rPr>
+          <w:rFonts w:ascii="Times New Roman" w:hAnsi="Times New Roman" w:cs="Times New Roman"/>
+          <w:sz w:val="24"/>
+          <w:szCs w:val="24"/>
+        </w:rPr>
+        <w:t>.</w:t>
       </w:r>
     </w:p>
     <w:p>
@@ -5081,7 +5022,7 @@
           <w:sz w:val="24"/>
           <w:szCs w:val="24"/>
         </w:rPr>
-        <w:t>Magazine restrictions.</w:t>
+        <w:t>Normative gun safety and utility.</w:t>
       </w:r>
       <w:r>
         <w:rPr>
@@ -5098,7 +5039,7 @@
           <w:sz w:val="24"/>
           <w:szCs w:val="24"/>
         </w:rPr>
-        <w:t>Participants were asked what should be the maximum number of bullets in a magazine, that is, how many bullets a gun should be able to fire before needing to be reloaded.</w:t>
+        <w:t>Participants were asked what percent of gun owners would ever experience a gun-related accident (e.g. accidental discharge), what percent would ever have a gun stolen from them, and what percent would ever use their gun in an act of self-defense.</w:t>
       </w:r>
     </w:p>
     <w:p>
@@ -5120,6 +5061,46 @@
           <w:sz w:val="24"/>
           <w:szCs w:val="24"/>
         </w:rPr>
+        <w:t>Magazine restrictions.</w:t>
+      </w:r>
+      <w:r>
+        <w:rPr>
+          <w:rFonts w:ascii="Times New Roman" w:hAnsi="Times New Roman" w:cs="Times New Roman"/>
+          <w:b/>
+          <w:sz w:val="24"/>
+          <w:szCs w:val="24"/>
+        </w:rPr>
+        <w:t xml:space="preserve"> </w:t>
+      </w:r>
+      <w:r>
+        <w:rPr>
+          <w:rFonts w:ascii="Times New Roman" w:hAnsi="Times New Roman" w:cs="Times New Roman"/>
+          <w:sz w:val="24"/>
+          <w:szCs w:val="24"/>
+        </w:rPr>
+        <w:t>Participants were asked what should be the maximum number of bullets in a magazine, that is, how many bullets a gun should be able to fire before needing to be reloaded.</w:t>
+      </w:r>
+    </w:p>
+    <w:p>
+      <w:pPr>
+        <w:spacing w:after="0" w:line="480" w:lineRule="auto"/>
+        <w:ind w:firstLine="720"/>
+        <w:contextualSpacing/>
+        <w:rPr>
+          <w:rFonts w:ascii="Times New Roman" w:hAnsi="Times New Roman" w:cs="Times New Roman"/>
+          <w:sz w:val="24"/>
+          <w:szCs w:val="24"/>
+        </w:rPr>
+      </w:pPr>
+      <w:r>
+        <w:rPr>
+          <w:rFonts w:ascii="Times New Roman" w:hAnsi="Times New Roman" w:cs="Times New Roman"/>
+          <w:b/>
+          <w:i/>
+          <w:sz w:val="24"/>
+          <w:szCs w:val="24"/>
+        </w:rPr>
+        <w:lastRenderedPageBreak/>
         <w:t>Individual differences.</w:t>
       </w:r>
       <w:r>
@@ -5256,16 +5237,7 @@
           <w:sz w:val="24"/>
           <w:szCs w:val="24"/>
         </w:rPr>
-        <w:t>a science-</w:t>
-      </w:r>
-      <w:r>
-        <w:rPr>
-          <w:rFonts w:ascii="Times New Roman" w:hAnsi="Times New Roman" w:cs="Times New Roman"/>
-          <w:sz w:val="24"/>
-          <w:szCs w:val="24"/>
-        </w:rPr>
-        <w:lastRenderedPageBreak/>
-        <w:t xml:space="preserve">fiction </w:t>
+        <w:t xml:space="preserve">a science-fiction </w:t>
       </w:r>
       <w:r>
         <w:rPr>
@@ -5550,7 +5522,16 @@
           <w:sz w:val="24"/>
           <w:szCs w:val="24"/>
         </w:rPr>
-        <w:t>For each Bayesian analysis, we report Bayes factors. Bayes factors represent the ratio of the probability of the data given one model over the probability of the data given another model. This gives the evidence, in odds, for one model over another model. Multiplying this Bayes factor against the prior odds gives an updated posterior odds. For example, if one thought there was only a 1 in 10 chance that Manipulation A would have an effect, and the Bayes factor for a Manipulation A model over the null model was 10:1, the posterior odds of Manipulation A having an effect would be 1:1. That is, given an unlikely phenomenon and a considerable amount of evidence, the phenomenon would be considered as likely as not.</w:t>
+        <w:t xml:space="preserve">For each Bayesian analysis, we report Bayes factors. Bayes factors represent the ratio of the probability of the data given one model over the probability of the data given another model. This gives the evidence, in odds, for one model over another model. Multiplying this Bayes factor against the prior odds gives an updated posterior odds. For example, if one thought there was only a 1 in 10 chance that Manipulation A would have an effect, and the Bayes factor for a </w:t>
+      </w:r>
+      <w:r>
+        <w:rPr>
+          <w:rFonts w:ascii="Times New Roman" w:hAnsi="Times New Roman" w:cs="Times New Roman"/>
+          <w:sz w:val="24"/>
+          <w:szCs w:val="24"/>
+        </w:rPr>
+        <w:lastRenderedPageBreak/>
+        <w:t>Manipulation A model over the null model was 10:1, the posterior odds of Manipulation A having an effect would be 1:1. That is, given an unlikely phenomenon and a considerable amount of evidence, the phenomenon would be considered as likely as not.</w:t>
       </w:r>
     </w:p>
     <w:p>
@@ -5594,16 +5575,7 @@
           <w:sz w:val="24"/>
           <w:szCs w:val="24"/>
         </w:rPr>
-        <w:t xml:space="preserve"> as having had no </w:t>
-      </w:r>
-      <w:r>
-        <w:rPr>
-          <w:rFonts w:ascii="Times New Roman" w:hAnsi="Times New Roman" w:cs="Times New Roman"/>
-          <w:sz w:val="24"/>
-          <w:szCs w:val="24"/>
-        </w:rPr>
-        <w:lastRenderedPageBreak/>
-        <w:t xml:space="preserve">effect. The second is a full model consisting of </w:t>
+        <w:t xml:space="preserve"> as having had no effect. The second is a full model consisting of </w:t>
       </w:r>
       <w:r>
         <w:rPr>
@@ -5824,7 +5796,11 @@
         <w:t>s</w:t>
       </w:r>
       <w:r>
-        <w:t xml:space="preserve">cribed by a zero-inflated negative binomial distribution. A logit link was used for the zero inflation, and a log link was used for the negative binomial. Supporting this modeling decision, the </w:t>
+        <w:t xml:space="preserve">cribed by a zero-inflated negative binomial distribution. A logit link was used for the zero inflation, and a log link was </w:t>
+      </w:r>
+      <w:r>
+        <w:lastRenderedPageBreak/>
+        <w:t xml:space="preserve">used for the negative binomial. Supporting this modeling decision, the </w:t>
       </w:r>
       <w:proofErr w:type="spellStart"/>
       <w:r>
@@ -5941,11 +5917,7 @@
         <w:t>b</w:t>
       </w:r>
       <w:r>
-        <w:t xml:space="preserve"> = </w:t>
-      </w:r>
-      <w:r>
-        <w:lastRenderedPageBreak/>
-        <w:t xml:space="preserve">11.624, </w:t>
+        <w:t xml:space="preserve"> = 11.624, </w:t>
       </w:r>
       <w:proofErr w:type="gramStart"/>
       <w:r>
@@ -6198,7 +6170,11 @@
       </w:r>
       <w:proofErr w:type="gramEnd"/>
       <w:r>
-        <w:t xml:space="preserve"> 1 over the null. The covariates-only model was preferred over the full model (that is, the model with covariates, gun type, gun power, and the Gun Type × Gun Power interaction), BF = 130 : 1. This indicates that the experimental condition had little explanatory power over and above that of the covariates. Comparison of the full model against the additive model let us examine the evidence for or against the hypothesized Gun Type × Gun Power interaction. The evidence was against this interaction, BF = </w:t>
+        <w:t xml:space="preserve"> 1 over the null. The covariates-only model was preferred over the full model (that is, the model with covariates, </w:t>
+      </w:r>
+      <w:r>
+        <w:lastRenderedPageBreak/>
+        <w:t xml:space="preserve">gun type, gun power, and the Gun Type × Gun Power interaction), BF = 130 : 1. This indicates that the experimental condition had little explanatory power over and above that of the covariates. Comparison of the full model against the additive model let us examine the evidence for or against the hypothesized Gun Type × Gun Power interaction. The evidence was against this interaction, BF = </w:t>
       </w:r>
       <w:proofErr w:type="gramStart"/>
       <w:r>
@@ -6218,7 +6194,6 @@
         <w:rPr>
           <w:b/>
         </w:rPr>
-        <w:lastRenderedPageBreak/>
         <w:t>Product attitudes.</w:t>
       </w:r>
       <w:r>
@@ -6366,6 +6341,7 @@
         <w:ind w:firstLine="720"/>
       </w:pPr>
       <w:r>
+        <w:lastRenderedPageBreak/>
         <w:t xml:space="preserve">Weapon desire was best described by an effect of gender, BF = </w:t>
       </w:r>
       <w:proofErr w:type="gramStart"/>
@@ -6405,17 +6381,13 @@
         <w:rPr>
           <w:b/>
         </w:rPr>
-        <w:lastRenderedPageBreak/>
         <w:t>Policy opinion.</w:t>
       </w:r>
       <w:r>
         <w:t xml:space="preserve"> </w:t>
       </w:r>
       <w:r>
-        <w:t>Policy views were best described by political orientation and gender, BF = 8.75</w:t>
-      </w:r>
-      <w:r>
-        <w:t xml:space="preserve"> × </w:t>
+        <w:t xml:space="preserve">Policy views were best described by political orientation and gender, BF = 8.75 × </w:t>
       </w:r>
       <w:proofErr w:type="gramStart"/>
       <w:r>
@@ -6586,6 +6558,7 @@
         <w:rPr>
           <w:b/>
         </w:rPr>
+        <w:lastRenderedPageBreak/>
         <w:t>Magazine capacity.</w:t>
       </w:r>
       <w:r>
@@ -6629,11 +6602,7 @@
         <w:t>p</w:t>
       </w:r>
       <w:r>
-        <w:t xml:space="preserve"> = </w:t>
-      </w:r>
-      <w:r>
-        <w:lastRenderedPageBreak/>
-        <w:t>.027) and libertarians (</w:t>
+        <w:t xml:space="preserve"> = .027) and libertarians (</w:t>
       </w:r>
       <w:r>
         <w:rPr>
@@ -7098,7 +7067,16 @@
           <w:sz w:val="24"/>
           <w:szCs w:val="24"/>
         </w:rPr>
-        <w:t xml:space="preserve"> These results indicate that attitudes towards guns may be better predicted by relatively stable personal traits than by transient influences of brief video game exposure.</w:t>
+        <w:t xml:space="preserve"> These results indicate that attitudes towards guns may be </w:t>
+      </w:r>
+      <w:r>
+        <w:rPr>
+          <w:rFonts w:ascii="Times New Roman" w:hAnsi="Times New Roman" w:cs="Times New Roman"/>
+          <w:sz w:val="24"/>
+          <w:szCs w:val="24"/>
+        </w:rPr>
+        <w:lastRenderedPageBreak/>
+        <w:t>better predicted by relatively stable personal traits than by transient influences of brief video game exposure.</w:t>
       </w:r>
       <w:r>
         <w:rPr>
@@ -7195,16 +7173,7 @@
           <w:sz w:val="24"/>
           <w:szCs w:val="24"/>
         </w:rPr>
-        <w:t xml:space="preserve">a </w:t>
-      </w:r>
-      <w:r>
-        <w:rPr>
-          <w:rFonts w:ascii="Times New Roman" w:hAnsi="Times New Roman" w:cs="Times New Roman"/>
-          <w:sz w:val="24"/>
-          <w:szCs w:val="24"/>
-        </w:rPr>
-        <w:lastRenderedPageBreak/>
-        <w:t xml:space="preserve">little </w:t>
+        <w:t xml:space="preserve">a little </w:t>
       </w:r>
       <w:r>
         <w:rPr>
@@ -7367,7 +7336,16 @@
           <w:sz w:val="24"/>
           <w:szCs w:val="24"/>
         </w:rPr>
-        <w:t xml:space="preserve">Such a setting might be particularly effective given a heroic scenario, such as stopping a home invasion or mass shooter; this would provide a strong test of the hypothesis. </w:t>
+        <w:t xml:space="preserve">Such a setting might be particularly effective given a heroic scenario, such as stopping a home invasion or mass shooter; this would provide a strong test of </w:t>
+      </w:r>
+      <w:r>
+        <w:rPr>
+          <w:rFonts w:ascii="Times New Roman" w:hAnsi="Times New Roman" w:cs="Times New Roman"/>
+          <w:sz w:val="24"/>
+          <w:szCs w:val="24"/>
+        </w:rPr>
+        <w:lastRenderedPageBreak/>
+        <w:t xml:space="preserve">the hypothesis. </w:t>
       </w:r>
       <w:r>
         <w:rPr>
@@ -7419,7 +7397,6 @@
           <w:sz w:val="24"/>
           <w:szCs w:val="24"/>
         </w:rPr>
-        <w:lastRenderedPageBreak/>
         <w:t>Additionally</w:t>
       </w:r>
       <w:r>
@@ -7642,7 +7619,16 @@
           <w:sz w:val="24"/>
           <w:szCs w:val="24"/>
         </w:rPr>
-        <w:t xml:space="preserve"> paradigms such as cross-sectional or longitudinal surveys. A comprehensive and scientific </w:t>
+        <w:t xml:space="preserve"> paradigms such as cross-sectional or longitudinal surveys. </w:t>
+      </w:r>
+      <w:r>
+        <w:rPr>
+          <w:rFonts w:ascii="Times New Roman" w:hAnsi="Times New Roman" w:cs="Times New Roman"/>
+          <w:sz w:val="24"/>
+          <w:szCs w:val="24"/>
+        </w:rPr>
+        <w:lastRenderedPageBreak/>
+        <w:t xml:space="preserve">A comprehensive and scientific </w:t>
       </w:r>
       <w:r>
         <w:rPr>
@@ -7696,6 +7682,30 @@
         </w:rPr>
         <w:t>anticipated.</w:t>
       </w:r>
+      <w:r>
+        <w:rPr>
+          <w:rFonts w:ascii="Times New Roman" w:hAnsi="Times New Roman" w:cs="Times New Roman"/>
+          <w:sz w:val="24"/>
+          <w:szCs w:val="24"/>
+        </w:rPr>
+        <w:t xml:space="preserve"> This conclusion is strengthened by our use of the strongest manipulation we could design, combining</w:t>
+      </w:r>
+      <w:r>
+        <w:rPr>
+          <w:rFonts w:ascii="Times New Roman" w:hAnsi="Times New Roman" w:cs="Times New Roman"/>
+          <w:sz w:val="24"/>
+          <w:szCs w:val="24"/>
+        </w:rPr>
+        <w:t xml:space="preserve"> practical properties (damage, accuracy, rate of fire) and presentational properties (sound, graphics, animation) to make the gun seem powerful or weak.</w:t>
+      </w:r>
+      <w:r>
+        <w:rPr>
+          <w:rFonts w:ascii="Times New Roman" w:hAnsi="Times New Roman" w:cs="Times New Roman"/>
+          <w:sz w:val="24"/>
+          <w:szCs w:val="24"/>
+        </w:rPr>
+        <w:t xml:space="preserve"> </w:t>
+      </w:r>
     </w:p>
     <w:p>
       <w:pPr>
@@ -7734,7 +7744,6 @@
           <w:sz w:val="24"/>
           <w:szCs w:val="24"/>
         </w:rPr>
-        <w:lastRenderedPageBreak/>
         <w:tab/>
         <w:t xml:space="preserve">Attitudes towards firearms </w:t>
       </w:r>
@@ -7880,7 +7889,23 @@
           <w:sz w:val="24"/>
           <w:szCs w:val="24"/>
         </w:rPr>
-        <w:t xml:space="preserve"> or may be limited to some subset of the general population.</w:t>
+        <w:t xml:space="preserve"> </w:t>
+      </w:r>
+      <w:r>
+        <w:rPr>
+          <w:rFonts w:ascii="Times New Roman" w:hAnsi="Times New Roman" w:cs="Times New Roman"/>
+          <w:sz w:val="24"/>
+          <w:szCs w:val="24"/>
+        </w:rPr>
+        <w:t xml:space="preserve">may require longer exposure periods for cultivation, </w:t>
+      </w:r>
+      <w:r>
+        <w:rPr>
+          <w:rFonts w:ascii="Times New Roman" w:hAnsi="Times New Roman" w:cs="Times New Roman"/>
+          <w:sz w:val="24"/>
+          <w:szCs w:val="24"/>
+        </w:rPr>
+        <w:t>or may be limited to some subset of the general population.</w:t>
       </w:r>
     </w:p>
     <w:p>
@@ -7900,19 +7925,90 @@
         <w:contextualSpacing/>
         <w:rPr>
           <w:rFonts w:ascii="Times New Roman" w:hAnsi="Times New Roman" w:cs="Times New Roman"/>
+          <w:sz w:val="24"/>
+          <w:szCs w:val="24"/>
+        </w:rPr>
+      </w:pPr>
+      <w:r>
+        <w:rPr>
+          <w:rFonts w:ascii="Times New Roman" w:hAnsi="Times New Roman" w:cs="Times New Roman"/>
           <w:b/>
           <w:sz w:val="24"/>
           <w:szCs w:val="24"/>
         </w:rPr>
-      </w:pPr>
-      <w:r>
-        <w:rPr>
-          <w:rFonts w:ascii="Times New Roman" w:hAnsi="Times New Roman" w:cs="Times New Roman"/>
-          <w:b/>
-          <w:sz w:val="24"/>
-          <w:szCs w:val="24"/>
-        </w:rPr>
-        <w:t>Conflict of Interest</w:t>
+        <w:t>Ethics.</w:t>
+      </w:r>
+      <w:r>
+        <w:rPr>
+          <w:rFonts w:ascii="Times New Roman" w:hAnsi="Times New Roman" w:cs="Times New Roman"/>
+          <w:sz w:val="24"/>
+          <w:szCs w:val="24"/>
+        </w:rPr>
+        <w:t xml:space="preserve"> </w:t>
+      </w:r>
+      <w:r>
+        <w:rPr>
+          <w:rFonts w:ascii="Times New Roman" w:hAnsi="Times New Roman" w:cs="Times New Roman"/>
+          <w:sz w:val="24"/>
+          <w:szCs w:val="24"/>
+        </w:rPr>
+        <w:t xml:space="preserve">Ethical approval for this </w:t>
+      </w:r>
+      <w:r>
+        <w:rPr>
+          <w:rFonts w:ascii="Times New Roman" w:hAnsi="Times New Roman" w:cs="Times New Roman"/>
+          <w:sz w:val="24"/>
+          <w:szCs w:val="24"/>
+        </w:rPr>
+        <w:t xml:space="preserve">study </w:t>
+      </w:r>
+      <w:r>
+        <w:rPr>
+          <w:rFonts w:ascii="Times New Roman" w:hAnsi="Times New Roman" w:cs="Times New Roman"/>
+          <w:sz w:val="24"/>
+          <w:szCs w:val="24"/>
+        </w:rPr>
+        <w:t xml:space="preserve">comes from </w:t>
+      </w:r>
+      <w:r>
+        <w:rPr>
+          <w:rFonts w:ascii="Times New Roman" w:hAnsi="Times New Roman" w:cs="Times New Roman"/>
+          <w:sz w:val="24"/>
+          <w:szCs w:val="24"/>
+        </w:rPr>
+        <w:t>the Institutional Review Board of the University of Missouri</w:t>
+      </w:r>
+      <w:r>
+        <w:rPr>
+          <w:rFonts w:ascii="Times New Roman" w:hAnsi="Times New Roman" w:cs="Times New Roman"/>
+          <w:sz w:val="24"/>
+          <w:szCs w:val="24"/>
+        </w:rPr>
+        <w:t xml:space="preserve">, which reviewed and approved the study </w:t>
+      </w:r>
+      <w:r>
+        <w:rPr>
+          <w:rFonts w:ascii="Times New Roman" w:hAnsi="Times New Roman" w:cs="Times New Roman"/>
+          <w:sz w:val="24"/>
+          <w:szCs w:val="24"/>
+        </w:rPr>
+        <w:t>(Project number 1207000)</w:t>
+      </w:r>
+      <w:r>
+        <w:rPr>
+          <w:rFonts w:ascii="Times New Roman" w:hAnsi="Times New Roman" w:cs="Times New Roman"/>
+          <w:sz w:val="24"/>
+          <w:szCs w:val="24"/>
+        </w:rPr>
+        <w:t xml:space="preserve">. </w:t>
+      </w:r>
+      <w:r>
+        <w:rPr>
+          <w:rFonts w:ascii="Times New Roman" w:hAnsi="Times New Roman" w:cs="Times New Roman"/>
+          <w:sz w:val="24"/>
+          <w:szCs w:val="24"/>
+        </w:rPr>
+        <w:t>All participants provided informed consent and were fully debriefed.</w:t>
       </w:r>
     </w:p>
     <w:p>
@@ -7928,26 +8024,19 @@
       <w:r>
         <w:rPr>
           <w:rFonts w:ascii="Times New Roman" w:hAnsi="Times New Roman" w:cs="Times New Roman"/>
-          <w:sz w:val="24"/>
-          <w:szCs w:val="24"/>
-        </w:rPr>
-        <w:t xml:space="preserve">The authors </w:t>
-      </w:r>
-      <w:r>
-        <w:rPr>
-          <w:rFonts w:ascii="Times New Roman" w:hAnsi="Times New Roman" w:cs="Times New Roman"/>
-          <w:sz w:val="24"/>
-          <w:szCs w:val="24"/>
-        </w:rPr>
-        <w:t>declare</w:t>
-      </w:r>
-      <w:r>
-        <w:rPr>
-          <w:rFonts w:ascii="Times New Roman" w:hAnsi="Times New Roman" w:cs="Times New Roman"/>
-          <w:sz w:val="24"/>
-          <w:szCs w:val="24"/>
-        </w:rPr>
-        <w:t xml:space="preserve"> they have no competing interests.</w:t>
+          <w:b/>
+          <w:sz w:val="24"/>
+          <w:szCs w:val="24"/>
+        </w:rPr>
+        <w:t xml:space="preserve">Animal ethics. </w:t>
+      </w:r>
+      <w:r>
+        <w:rPr>
+          <w:rFonts w:ascii="Times New Roman" w:hAnsi="Times New Roman" w:cs="Times New Roman"/>
+          <w:sz w:val="24"/>
+          <w:szCs w:val="24"/>
+        </w:rPr>
+        <w:t>Not applicable.</w:t>
       </w:r>
     </w:p>
     <w:p>
@@ -7956,19 +8045,26 @@
         <w:contextualSpacing/>
         <w:rPr>
           <w:rFonts w:ascii="Times New Roman" w:hAnsi="Times New Roman" w:cs="Times New Roman"/>
+          <w:sz w:val="24"/>
+          <w:szCs w:val="24"/>
+        </w:rPr>
+      </w:pPr>
+      <w:r>
+        <w:rPr>
+          <w:rFonts w:ascii="Times New Roman" w:hAnsi="Times New Roman" w:cs="Times New Roman"/>
           <w:b/>
           <w:sz w:val="24"/>
           <w:szCs w:val="24"/>
         </w:rPr>
-      </w:pPr>
-      <w:r>
-        <w:rPr>
-          <w:rFonts w:ascii="Times New Roman" w:hAnsi="Times New Roman" w:cs="Times New Roman"/>
-          <w:b/>
-          <w:sz w:val="24"/>
-          <w:szCs w:val="24"/>
-        </w:rPr>
-        <w:t>Authors’ contributions</w:t>
+        <w:t xml:space="preserve">Permission to carry out fieldwork. </w:t>
+      </w:r>
+      <w:r>
+        <w:rPr>
+          <w:rFonts w:ascii="Times New Roman" w:hAnsi="Times New Roman" w:cs="Times New Roman"/>
+          <w:sz w:val="24"/>
+          <w:szCs w:val="24"/>
+        </w:rPr>
+        <w:t>Not applicable.</w:t>
       </w:r>
     </w:p>
     <w:p>
@@ -7984,10 +8080,45 @@
       <w:r>
         <w:rPr>
           <w:rFonts w:ascii="Times New Roman" w:hAnsi="Times New Roman" w:cs="Times New Roman"/>
-          <w:sz w:val="24"/>
-          <w:szCs w:val="24"/>
-        </w:rPr>
-        <w:t>JH, CRE, and BDB designed the study. JH programmed the game files. CRE conducted the experiment. CRE performed initial analyses and data archival. JH performed subsequent analyses. JH wrote the manuscript with assistance from CRE and BDB.</w:t>
+          <w:b/>
+          <w:sz w:val="24"/>
+          <w:szCs w:val="24"/>
+        </w:rPr>
+        <w:t>Data a</w:t>
+      </w:r>
+      <w:r>
+        <w:rPr>
+          <w:rFonts w:ascii="Times New Roman" w:hAnsi="Times New Roman" w:cs="Times New Roman"/>
+          <w:b/>
+          <w:sz w:val="24"/>
+          <w:szCs w:val="24"/>
+        </w:rPr>
+        <w:t>vailability</w:t>
+      </w:r>
+      <w:r>
+        <w:rPr>
+          <w:rFonts w:ascii="Times New Roman" w:hAnsi="Times New Roman" w:cs="Times New Roman"/>
+          <w:b/>
+          <w:sz w:val="24"/>
+          <w:szCs w:val="24"/>
+        </w:rPr>
+        <w:t>.</w:t>
+      </w:r>
+      <w:r>
+        <w:rPr>
+          <w:rFonts w:ascii="Times New Roman" w:hAnsi="Times New Roman" w:cs="Times New Roman"/>
+          <w:sz w:val="24"/>
+          <w:szCs w:val="24"/>
+        </w:rPr>
+        <w:t xml:space="preserve"> Our data and code are deposited at GitHub: </w:t>
+      </w:r>
+      <w:r>
+        <w:rPr>
+          <w:rFonts w:ascii="Times New Roman" w:hAnsi="Times New Roman" w:cs="Times New Roman"/>
+          <w:sz w:val="24"/>
+          <w:szCs w:val="24"/>
+        </w:rPr>
+        <w:t>https://github.com/Joe-Hilgard/VVG-product-placement</w:t>
       </w:r>
     </w:p>
     <w:p>
@@ -7996,11 +8127,20 @@
         <w:contextualSpacing/>
         <w:rPr>
           <w:rFonts w:ascii="Times New Roman" w:hAnsi="Times New Roman" w:cs="Times New Roman"/>
+          <w:sz w:val="24"/>
+          <w:szCs w:val="24"/>
+        </w:rPr>
+      </w:pPr>
+      <w:r>
+        <w:rPr>
+          <w:rFonts w:ascii="Times New Roman" w:hAnsi="Times New Roman" w:cs="Times New Roman"/>
           <w:b/>
           <w:sz w:val="24"/>
           <w:szCs w:val="24"/>
         </w:rPr>
-      </w:pPr>
+        <w:lastRenderedPageBreak/>
+        <w:t>Authors’ contributions</w:t>
+      </w:r>
       <w:r>
         <w:rPr>
           <w:rFonts w:ascii="Times New Roman" w:hAnsi="Times New Roman" w:cs="Times New Roman"/>
@@ -8008,7 +8148,15 @@
           <w:sz w:val="24"/>
           <w:szCs w:val="24"/>
         </w:rPr>
-        <w:t>Acknowledgements</w:t>
+        <w:t xml:space="preserve">. </w:t>
+      </w:r>
+      <w:r>
+        <w:rPr>
+          <w:rFonts w:ascii="Times New Roman" w:hAnsi="Times New Roman" w:cs="Times New Roman"/>
+          <w:sz w:val="24"/>
+          <w:szCs w:val="24"/>
+        </w:rPr>
+        <w:t>JH, CRE, and BDB designed the study. JH programmed the game files. CRE conducted the experiment. CRE performed initial analyses and data archival. JH performed subsequent analyses. JH wrote the manuscript with assistance from CRE and BDB.</w:t>
       </w:r>
     </w:p>
     <w:p>
@@ -8024,10 +8172,38 @@
       <w:r>
         <w:rPr>
           <w:rFonts w:ascii="Times New Roman" w:hAnsi="Times New Roman" w:cs="Times New Roman"/>
-          <w:sz w:val="24"/>
-          <w:szCs w:val="24"/>
-        </w:rPr>
-        <w:t>The authors thank the efforts of the undergraduate research assistants who helped to conduct the study and enter the data.</w:t>
+          <w:b/>
+          <w:sz w:val="24"/>
+          <w:szCs w:val="24"/>
+        </w:rPr>
+        <w:t>Conflict of Interest</w:t>
+      </w:r>
+      <w:r>
+        <w:rPr>
+          <w:rFonts w:ascii="Times New Roman" w:hAnsi="Times New Roman" w:cs="Times New Roman"/>
+          <w:b/>
+          <w:sz w:val="24"/>
+          <w:szCs w:val="24"/>
+        </w:rPr>
+        <w:t xml:space="preserve">. </w:t>
+      </w:r>
+      <w:r>
+        <w:rPr>
+          <w:rFonts w:ascii="Times New Roman" w:hAnsi="Times New Roman" w:cs="Times New Roman"/>
+          <w:sz w:val="24"/>
+          <w:szCs w:val="24"/>
+        </w:rPr>
+        <w:t xml:space="preserve">The authors </w:t>
+      </w:r>
+      <w:bookmarkStart w:id="0" w:name="_GoBack"/>
+      <w:bookmarkEnd w:id="0"/>
+      <w:r>
+        <w:rPr>
+          <w:rFonts w:ascii="Times New Roman" w:hAnsi="Times New Roman" w:cs="Times New Roman"/>
+          <w:sz w:val="24"/>
+          <w:szCs w:val="24"/>
+        </w:rPr>
+        <w:t>have no competing interests.</w:t>
       </w:r>
     </w:p>
     <w:p>
@@ -8049,6 +8225,23 @@
         </w:rPr>
         <w:t>Funding</w:t>
       </w:r>
+      <w:r>
+        <w:rPr>
+          <w:rFonts w:ascii="Times New Roman" w:hAnsi="Times New Roman" w:cs="Times New Roman"/>
+          <w:b/>
+          <w:sz w:val="24"/>
+          <w:szCs w:val="24"/>
+        </w:rPr>
+        <w:t xml:space="preserve">. </w:t>
+      </w:r>
+      <w:r>
+        <w:rPr>
+          <w:rFonts w:ascii="Times New Roman" w:hAnsi="Times New Roman" w:cs="Times New Roman"/>
+          <w:sz w:val="24"/>
+          <w:szCs w:val="24"/>
+        </w:rPr>
+        <w:t>This study was performed without funding.</w:t>
+      </w:r>
     </w:p>
     <w:p>
       <w:pPr>
@@ -8063,10 +8256,28 @@
       <w:r>
         <w:rPr>
           <w:rFonts w:ascii="Times New Roman" w:hAnsi="Times New Roman" w:cs="Times New Roman"/>
-          <w:sz w:val="24"/>
-          <w:szCs w:val="24"/>
-        </w:rPr>
-        <w:t>This study was performed without funding.</w:t>
+          <w:b/>
+          <w:sz w:val="24"/>
+          <w:szCs w:val="24"/>
+        </w:rPr>
+        <w:t>Acknowledgements</w:t>
+      </w:r>
+      <w:r>
+        <w:rPr>
+          <w:rFonts w:ascii="Times New Roman" w:hAnsi="Times New Roman" w:cs="Times New Roman"/>
+          <w:b/>
+          <w:sz w:val="24"/>
+          <w:szCs w:val="24"/>
+        </w:rPr>
+        <w:t xml:space="preserve">. </w:t>
+      </w:r>
+      <w:r>
+        <w:rPr>
+          <w:rFonts w:ascii="Times New Roman" w:hAnsi="Times New Roman" w:cs="Times New Roman"/>
+          <w:sz w:val="24"/>
+          <w:szCs w:val="24"/>
+        </w:rPr>
+        <w:t>The authors thank the efforts of the undergraduate research assistants who helped to conduct the study and enter the data.</w:t>
       </w:r>
     </w:p>
     <w:p>
@@ -11114,7 +11325,7 @@
             <w:sz w:val="24"/>
             <w:szCs w:val="24"/>
           </w:rPr>
-          <w:t>21</w:t>
+          <w:t>26</w:t>
         </w:r>
         <w:r>
           <w:rPr>

</xml_diff>